<commit_message>
feat: add product/customer/order CRUD api wiring end-to-end
</commit_message>
<xml_diff>
--- a/masterrequirement.docx
+++ b/masterrequirement.docx
@@ -54,117 +54,51 @@
           <w:sz w:val="24"/>
           <w:sz-cs w:val="24"/>
         </w:rPr>
-        <w:t xml:space="preserve">- Backend: .NET 8 API + PostgreSQL with tenancy resolver middleware and RBAC policies.</w:t>
-      </w:r>
-    </w:p>
-    <w:p>
-      <w:pPr/>
-      <w:r>
-        <w:rPr>
-          <w:rFonts w:ascii="Helvetica Light" w:hAnsi="Helvetica Light" w:cs="Helvetica Light"/>
-          <w:sz w:val="24"/>
-          <w:sz-cs w:val="24"/>
-        </w:rPr>
-        <w:t xml:space="preserve">- Domain APIs: merchants, stores, products, customers, orders (list/get/create) with store-scoping and pagination.</w:t>
-      </w:r>
-    </w:p>
-    <w:p>
-      <w:pPr/>
-      <w:r>
-        <w:rPr>
-          <w:rFonts w:ascii="Helvetica Light" w:hAnsi="Helvetica Light" w:cs="Helvetica Light"/>
-          <w:sz w:val="24"/>
-          <w:sz-cs w:val="24"/>
-        </w:rPr>
-        <w:t xml:space="preserve">- Security: opaque tokens, lockout/rate-limit, CSRF middleware, security headers, Turnstile verify API on auth endpoints.</w:t>
-      </w:r>
-    </w:p>
-    <w:p>
-      <w:pPr/>
-      <w:r>
-        <w:rPr>
-          <w:rFonts w:ascii="Helvetica Light" w:hAnsi="Helvetica Light" w:cs="Helvetica Light"/>
-          <w:sz w:val="24"/>
-          <w:sz-cs w:val="24"/>
-        </w:rPr>
-        <w:t xml:space="preserve">- Frontend wired to backend (without UI/theme redesign):</w:t>
-      </w:r>
-    </w:p>
-    <w:p>
-      <w:pPr/>
-      <w:r>
-        <w:rPr>
-          <w:rFonts w:ascii="Helvetica Light" w:hAnsi="Helvetica Light" w:cs="Helvetica Light"/>
-          <w:sz w:val="24"/>
-          <w:sz-cs w:val="24"/>
-        </w:rPr>
-        <w:t xml:space="preserve">  - Auth pages call backend and persist opaque tokens.</w:t>
-      </w:r>
-    </w:p>
-    <w:p>
-      <w:pPr/>
-      <w:r>
-        <w:rPr>
-          <w:rFonts w:ascii="Helvetica Light" w:hAnsi="Helvetica Light" w:cs="Helvetica Light"/>
-          <w:sz w:val="24"/>
-          <w:sz-cs w:val="24"/>
-        </w:rPr>
-        <w:t xml:space="preserve">  - Admin pages wired: Dashboard, Products, Customers, Orders, Settings (store data), store switcher.</w:t>
-      </w:r>
-    </w:p>
-    <w:p>
-      <w:pPr/>
-      <w:r>
-        <w:rPr>
-          <w:rFonts w:ascii="Helvetica Light" w:hAnsi="Helvetica Light" w:cs="Helvetica Light"/>
-          <w:sz w:val="24"/>
-          <w:sz-cs w:val="24"/>
-        </w:rPr>
-        <w:t xml:space="preserve">  - Protected admin route based on stored access token.</w:t>
-      </w:r>
-    </w:p>
-    <w:p>
-      <w:pPr/>
-      <w:r>
-        <w:rPr>
-          <w:rFonts w:ascii="Helvetica Light" w:hAnsi="Helvetica Light" w:cs="Helvetica Light"/>
-          <w:sz w:val="24"/>
-          <w:sz-cs w:val="24"/>
-        </w:rPr>
-        <w:t xml:space="preserve">- Turnstile end-to-end now wired in frontend:</w:t>
-      </w:r>
-    </w:p>
-    <w:p>
-      <w:pPr/>
-      <w:r>
-        <w:rPr>
-          <w:rFonts w:ascii="Helvetica Light" w:hAnsi="Helvetica Light" w:cs="Helvetica Light"/>
-          <w:sz w:val="24"/>
-          <w:sz-cs w:val="24"/>
-        </w:rPr>
-        <w:t xml:space="preserve">  - Cloudflare Turnstile widget rendered on Login and Register pages.</w:t>
-      </w:r>
-    </w:p>
-    <w:p>
-      <w:pPr/>
-      <w:r>
-        <w:rPr>
-          <w:rFonts w:ascii="Helvetica Light" w:hAnsi="Helvetica Light" w:cs="Helvetica Light"/>
-          <w:sz w:val="24"/>
-          <w:sz-cs w:val="24"/>
-        </w:rPr>
-        <w:t xml:space="preserve">  - Captcha token passed to backend as `turnstile_token`.</w:t>
-      </w:r>
-    </w:p>
-    <w:p>
-      <w:pPr/>
-      <w:r>
-        <w:rPr>
-          <w:rFonts w:ascii="Helvetica Light" w:hAnsi="Helvetica Light" w:cs="Helvetica Light"/>
-          <w:sz w:val="24"/>
-          <w:sz-cs w:val="24"/>
-        </w:rPr>
-        <w:t xml:space="preserve">  - Captcha failure clears token and forces re-challenge.</w:t>
+        <w:t xml:space="preserve">- Backend: .NET 8 API + PostgreSQL with tenancy resolver and RBAC policies.</w:t>
+      </w:r>
+    </w:p>
+    <w:p>
+      <w:pPr/>
+      <w:r>
+        <w:rPr>
+          <w:rFonts w:ascii="Helvetica Light" w:hAnsi="Helvetica Light" w:cs="Helvetica Light"/>
+          <w:sz w:val="24"/>
+          <w:sz-cs w:val="24"/>
+        </w:rPr>
+        <w:t xml:space="preserve">- Core domain endpoints: merchants, stores, products, customers, orders.</w:t>
+      </w:r>
+    </w:p>
+    <w:p>
+      <w:pPr/>
+      <w:r>
+        <w:rPr>
+          <w:rFonts w:ascii="Helvetica Light" w:hAnsi="Helvetica Light" w:cs="Helvetica Light"/>
+          <w:sz w:val="24"/>
+          <w:sz-cs w:val="24"/>
+        </w:rPr>
+        <w:t xml:space="preserve">- Security baseline: opaque tokens, lockout/rate-limit, Turnstile verify on auth, CSRF middleware, security headers.</w:t>
+      </w:r>
+    </w:p>
+    <w:p>
+      <w:pPr/>
+      <w:r>
+        <w:rPr>
+          <w:rFonts w:ascii="Helvetica Light" w:hAnsi="Helvetica Light" w:cs="Helvetica Light"/>
+          <w:sz w:val="24"/>
+          <w:sz-cs w:val="24"/>
+        </w:rPr>
+        <w:t xml:space="preserve">- Frontend wired to backend data without UI/theme redesign for Dashboard, Products, Customers, Orders, Settings.</w:t>
+      </w:r>
+    </w:p>
+    <w:p>
+      <w:pPr/>
+      <w:r>
+        <w:rPr>
+          <w:rFonts w:ascii="Helvetica Light" w:hAnsi="Helvetica Light" w:cs="Helvetica Light"/>
+          <w:sz w:val="24"/>
+          <w:sz-cs w:val="24"/>
+        </w:rPr>
+        <w:t xml:space="preserve">- Turnstile widget integrated on Login/Register and enforced via backend verification.</w:t>
       </w:r>
     </w:p>
     <w:p>
@@ -186,6 +120,127 @@
           <w:sz w:val="24"/>
           <w:sz-cs w:val="24"/>
         </w:rPr>
+        <w:t xml:space="preserve">New in this update</w:t>
+      </w:r>
+    </w:p>
+    <w:p>
+      <w:pPr/>
+      <w:r>
+        <w:rPr>
+          <w:rFonts w:ascii="Helvetica Light" w:hAnsi="Helvetica Light" w:cs="Helvetica Light"/>
+          <w:sz w:val="24"/>
+          <w:sz-cs w:val="24"/>
+        </w:rPr>
+        <w:t xml:space="preserve">- Added backend update/delete APIs with policy and store-scope checks:</w:t>
+      </w:r>
+    </w:p>
+    <w:p>
+      <w:pPr/>
+      <w:r>
+        <w:rPr>
+          <w:rFonts w:ascii="Helvetica Light" w:hAnsi="Helvetica Light" w:cs="Helvetica Light"/>
+          <w:sz w:val="24"/>
+          <w:sz-cs w:val="24"/>
+        </w:rPr>
+        <w:t xml:space="preserve">  - PUT/DELETE /api/products/{id}</w:t>
+      </w:r>
+    </w:p>
+    <w:p>
+      <w:pPr/>
+      <w:r>
+        <w:rPr>
+          <w:rFonts w:ascii="Helvetica Light" w:hAnsi="Helvetica Light" w:cs="Helvetica Light"/>
+          <w:sz w:val="24"/>
+          <w:sz-cs w:val="24"/>
+        </w:rPr>
+        <w:t xml:space="preserve">  - PUT/DELETE /api/customers/{id}</w:t>
+      </w:r>
+    </w:p>
+    <w:p>
+      <w:pPr/>
+      <w:r>
+        <w:rPr>
+          <w:rFonts w:ascii="Helvetica Light" w:hAnsi="Helvetica Light" w:cs="Helvetica Light"/>
+          <w:sz w:val="24"/>
+          <w:sz-cs w:val="24"/>
+        </w:rPr>
+        <w:t xml:space="preserve">  - PUT/DELETE /api/orders/{id}</w:t>
+      </w:r>
+    </w:p>
+    <w:p>
+      <w:pPr/>
+      <w:r>
+        <w:rPr>
+          <w:rFonts w:ascii="Helvetica Light" w:hAnsi="Helvetica Light" w:cs="Helvetica Light"/>
+          <w:sz w:val="24"/>
+          <w:sz-cs w:val="24"/>
+        </w:rPr>
+        <w:t xml:space="preserve">- Wired frontend CRUD forms/actions:</w:t>
+      </w:r>
+    </w:p>
+    <w:p>
+      <w:pPr/>
+      <w:r>
+        <w:rPr>
+          <w:rFonts w:ascii="Helvetica Light" w:hAnsi="Helvetica Light" w:cs="Helvetica Light"/>
+          <w:sz w:val="24"/>
+          <w:sz-cs w:val="24"/>
+        </w:rPr>
+        <w:t xml:space="preserve">  - Products: create/edit dialog + delete action wired to API.</w:t>
+      </w:r>
+    </w:p>
+    <w:p>
+      <w:pPr/>
+      <w:r>
+        <w:rPr>
+          <w:rFonts w:ascii="Helvetica Light" w:hAnsi="Helvetica Light" w:cs="Helvetica Light"/>
+          <w:sz w:val="24"/>
+          <w:sz-cs w:val="24"/>
+        </w:rPr>
+        <w:t xml:space="preserve">  - Customers: create/edit dialog + delete action wired to API.</w:t>
+      </w:r>
+    </w:p>
+    <w:p>
+      <w:pPr/>
+      <w:r>
+        <w:rPr>
+          <w:rFonts w:ascii="Helvetica Light" w:hAnsi="Helvetica Light" w:cs="Helvetica Light"/>
+          <w:sz w:val="24"/>
+          <w:sz-cs w:val="24"/>
+        </w:rPr>
+        <w:t xml:space="preserve">  - Orders: create/update dialog + delete action wired to API.</w:t>
+      </w:r>
+    </w:p>
+    <w:p>
+      <w:pPr/>
+      <w:r>
+        <w:rPr>
+          <w:rFonts w:ascii="Helvetica Light" w:hAnsi="Helvetica Light" w:cs="Helvetica Light"/>
+          <w:sz w:val="24"/>
+          <w:sz-cs w:val="24"/>
+        </w:rPr>
+        <w:t xml:space="preserve">- Backend build validated successfully (`dotnet build`) with warnings only.</w:t>
+      </w:r>
+    </w:p>
+    <w:p>
+      <w:pPr/>
+      <w:r>
+        <w:rPr>
+          <w:rFonts w:ascii="Helvetica Light" w:hAnsi="Helvetica Light" w:cs="Helvetica Light"/>
+          <w:sz w:val="24"/>
+          <w:sz-cs w:val="24"/>
+        </w:rPr>
+        <w:t xml:space="preserve"/>
+      </w:r>
+    </w:p>
+    <w:p>
+      <w:pPr/>
+      <w:r>
+        <w:rPr>
+          <w:rFonts w:ascii="Helvetica Light" w:hAnsi="Helvetica Light" w:cs="Helvetica Light"/>
+          <w:sz w:val="24"/>
+          <w:sz-cs w:val="24"/>
+        </w:rPr>
         <w:t xml:space="preserve">Pending / Partial</w:t>
       </w:r>
     </w:p>
@@ -197,62 +252,29 @@
           <w:sz w:val="24"/>
           <w:sz-cs w:val="24"/>
         </w:rPr>
-        <w:t xml:space="preserve">- Many admin forms are still UI-only or create-only; full update/delete flows pending.</w:t>
-      </w:r>
-    </w:p>
-    <w:p>
-      <w:pPr/>
-      <w:r>
-        <w:rPr>
-          <w:rFonts w:ascii="Helvetica Light" w:hAnsi="Helvetica Light" w:cs="Helvetica Light"/>
-          <w:sz w:val="24"/>
-          <w:sz-cs w:val="24"/>
-        </w:rPr>
-        <w:t xml:space="preserve">- Billing plans/subscription enforcement not implemented yet.</w:t>
-      </w:r>
-    </w:p>
-    <w:p>
-      <w:pPr/>
-      <w:r>
-        <w:rPr>
-          <w:rFonts w:ascii="Helvetica Light" w:hAnsi="Helvetica Light" w:cs="Helvetica Light"/>
-          <w:sz w:val="24"/>
-          <w:sz-cs w:val="24"/>
-        </w:rPr>
-        <w:t xml:space="preserve">- Payment gateway plugins are scaffold only (dummy provider).</w:t>
-      </w:r>
-    </w:p>
-    <w:p>
-      <w:pPr/>
-      <w:r>
-        <w:rPr>
-          <w:rFonts w:ascii="Helvetica Light" w:hAnsi="Helvetica Light" w:cs="Helvetica Light"/>
-          <w:sz w:val="24"/>
-          <w:sz-cs w:val="24"/>
-        </w:rPr>
-        <w:t xml:space="preserve">- WebAuthn UI flows still pending.</w:t>
-      </w:r>
-    </w:p>
-    <w:p>
-      <w:pPr/>
-      <w:r>
-        <w:rPr>
-          <w:rFonts w:ascii="Helvetica Light" w:hAnsi="Helvetica Light" w:cs="Helvetica Light"/>
-          <w:sz w:val="24"/>
-          <w:sz-cs w:val="24"/>
-        </w:rPr>
-        <w:t xml:space="preserve">- CSP/CORS/rate-limit tuning for production is still pending.</w:t>
-      </w:r>
-    </w:p>
-    <w:p>
-      <w:pPr/>
-      <w:r>
-        <w:rPr>
-          <w:rFonts w:ascii="Helvetica Light" w:hAnsi="Helvetica Light" w:cs="Helvetica Light"/>
-          <w:sz w:val="24"/>
-          <w:sz-cs w:val="24"/>
-        </w:rPr>
-        <w:t xml:space="preserve">- Full Shopify-level modules (themes marketplace, logistics integrations, plugin marketplace, SaaS metering, etc.) are pending.</w:t>
+        <w:t xml:space="preserve">- Some advanced form fields are minimal for now (e.g., rich item editing in orders, full address management).</w:t>
+      </w:r>
+    </w:p>
+    <w:p>
+      <w:pPr/>
+      <w:r>
+        <w:rPr>
+          <w:rFonts w:ascii="Helvetica Light" w:hAnsi="Helvetica Light" w:cs="Helvetica Light"/>
+          <w:sz w:val="24"/>
+          <w:sz-cs w:val="24"/>
+        </w:rPr>
+        <w:t xml:space="preserve">- Billing plan enforcement, real payment providers, WebAuthn UI flows, and production CSP/CORS/rate tuning remain pending.</w:t>
+      </w:r>
+    </w:p>
+    <w:p>
+      <w:pPr/>
+      <w:r>
+        <w:rPr>
+          <w:rFonts w:ascii="Helvetica Light" w:hAnsi="Helvetica Light" w:cs="Helvetica Light"/>
+          <w:sz w:val="24"/>
+          <w:sz-cs w:val="24"/>
+        </w:rPr>
+        <w:t xml:space="preserve">- Full Shopify-level modules (theme marketplace, logistics integrations, plugin ecosystem, SaaS metering, etc.) remain pending.</w:t>
       </w:r>
     </w:p>
     <w:p>
@@ -274,29 +296,29 @@
           <w:sz w:val="24"/>
           <w:sz-cs w:val="24"/>
         </w:rPr>
-        <w:t xml:space="preserve">Config needed for Turnstile</w:t>
-      </w:r>
-    </w:p>
-    <w:p>
-      <w:pPr/>
-      <w:r>
-        <w:rPr>
-          <w:rFonts w:ascii="Helvetica Light" w:hAnsi="Helvetica Light" w:cs="Helvetica Light"/>
-          <w:sz w:val="24"/>
-          <w:sz-cs w:val="24"/>
-        </w:rPr>
-        <w:t xml:space="preserve">- Frontend: REACT_APP_TURNSTILE_SITE_KEY</w:t>
-      </w:r>
-    </w:p>
-    <w:p>
-      <w:pPr/>
-      <w:r>
-        <w:rPr>
-          <w:rFonts w:ascii="Helvetica Light" w:hAnsi="Helvetica Light" w:cs="Helvetica Light"/>
-          <w:sz w:val="24"/>
-          <w:sz-cs w:val="24"/>
-        </w:rPr>
-        <w:t xml:space="preserve">- Backend: Turnstile__SecretKey</w:t>
+        <w:t xml:space="preserve">Config</w:t>
+      </w:r>
+    </w:p>
+    <w:p>
+      <w:pPr/>
+      <w:r>
+        <w:rPr>
+          <w:rFonts w:ascii="Helvetica Light" w:hAnsi="Helvetica Light" w:cs="Helvetica Light"/>
+          <w:sz w:val="24"/>
+          <w:sz-cs w:val="24"/>
+        </w:rPr>
+        <w:t xml:space="preserve">- Frontend Turnstile: REACT_APP_TURNSTILE_SITE_KEY</w:t>
+      </w:r>
+    </w:p>
+    <w:p>
+      <w:pPr/>
+      <w:r>
+        <w:rPr>
+          <w:rFonts w:ascii="Helvetica Light" w:hAnsi="Helvetica Light" w:cs="Helvetica Light"/>
+          <w:sz w:val="24"/>
+          <w:sz-cs w:val="24"/>
+        </w:rPr>
+        <w:t xml:space="preserve">- Backend Turnstile: Turnstile__SecretKey</w:t>
       </w:r>
     </w:p>
     <w:p>
@@ -329,7 +351,7 @@
           <w:sz w:val="24"/>
           <w:sz-cs w:val="24"/>
         </w:rPr>
-        <w:t xml:space="preserve">- Run latest migrations on target DB: dotnet ef database update</w:t>
+        <w:t xml:space="preserve">- Ensure target DB has latest migrations: dotnet ef database update</w:t>
       </w:r>
     </w:p>
     <w:p>
@@ -362,18 +384,18 @@
           <w:sz w:val="24"/>
           <w:sz-cs w:val="24"/>
         </w:rPr>
-        <w:t xml:space="preserve">- Last pushed commit: c02864e</w:t>
-      </w:r>
-    </w:p>
-    <w:p>
-      <w:pPr/>
-      <w:r>
-        <w:rPr>
-          <w:rFonts w:ascii="Helvetica Light" w:hAnsi="Helvetica Light" w:cs="Helvetica Light"/>
-          <w:sz w:val="24"/>
-          <w:sz-cs w:val="24"/>
-        </w:rPr>
-        <w:t xml:space="preserve">- Current Turnstile + frontend wiring changes are local and not committed yet.</w:t>
+        <w:t xml:space="preserve">- Last pushed commit: 9f3fbc4</w:t>
+      </w:r>
+    </w:p>
+    <w:p>
+      <w:pPr/>
+      <w:r>
+        <w:rPr>
+          <w:rFonts w:ascii="Helvetica Light" w:hAnsi="Helvetica Light" w:cs="Helvetica Light"/>
+          <w:sz w:val="24"/>
+          <w:sz-cs w:val="24"/>
+        </w:rPr>
+        <w:t xml:space="preserve">- Current CRUD wiring changes are local and not pushed yet.</w:t>
       </w:r>
     </w:p>
     <w:sectPr/>

</xml_diff>

<commit_message>
docs: refresh requirement status after CRUD push
</commit_message>
<xml_diff>
--- a/masterrequirement.docx
+++ b/masterrequirement.docx
@@ -43,7 +43,7 @@
           <w:sz w:val="24"/>
           <w:sz-cs w:val="24"/>
         </w:rPr>
-        <w:t xml:space="preserve">Developed (latest working tree)</w:t>
+        <w:t xml:space="preserve">Developed (latest pushed)</w:t>
       </w:r>
     </w:p>
     <w:p>
@@ -120,7 +120,7 @@
           <w:sz w:val="24"/>
           <w:sz-cs w:val="24"/>
         </w:rPr>
-        <w:t xml:space="preserve">New in this update</w:t>
+        <w:t xml:space="preserve">Latest delivered update</w:t>
       </w:r>
     </w:p>
     <w:p>
@@ -384,18 +384,18 @@
           <w:sz w:val="24"/>
           <w:sz-cs w:val="24"/>
         </w:rPr>
-        <w:t xml:space="preserve">- Last pushed commit: 9f3fbc4</w:t>
-      </w:r>
-    </w:p>
-    <w:p>
-      <w:pPr/>
-      <w:r>
-        <w:rPr>
-          <w:rFonts w:ascii="Helvetica Light" w:hAnsi="Helvetica Light" w:cs="Helvetica Light"/>
-          <w:sz w:val="24"/>
-          <w:sz-cs w:val="24"/>
-        </w:rPr>
-        <w:t xml:space="preserve">- Current CRUD wiring changes are local and not pushed yet.</w:t>
+        <w:t xml:space="preserve">- Last pushed commit: 74645e0</w:t>
+      </w:r>
+    </w:p>
+    <w:p>
+      <w:pPr/>
+      <w:r>
+        <w:rPr>
+          <w:rFonts w:ascii="Helvetica Light" w:hAnsi="Helvetica Light" w:cs="Helvetica Light"/>
+          <w:sz w:val="24"/>
+          <w:sz-cs w:val="24"/>
+        </w:rPr>
+        <w:t xml:space="preserve">- Branch: main (origin/main synced)</w:t>
       </w:r>
     </w:p>
     <w:sectPr/>

</xml_diff>

<commit_message>
ci: replace desktop template with backend dotnet workflow
</commit_message>
<xml_diff>
--- a/masterrequirement.docx
+++ b/masterrequirement.docx
@@ -43,7 +43,7 @@
           <w:sz w:val="24"/>
           <w:sz-cs w:val="24"/>
         </w:rPr>
-        <w:t xml:space="preserve">Developed (latest pushed)</w:t>
+        <w:t xml:space="preserve">Developed (latest working tree)</w:t>
       </w:r>
     </w:p>
     <w:p>
@@ -109,6 +109,17 @@
           <w:sz w:val="24"/>
           <w:sz-cs w:val="24"/>
         </w:rPr>
+        <w:t xml:space="preserve">- CRUD update: product/customer/order create+update+delete API wiring done end-to-end.</w:t>
+      </w:r>
+    </w:p>
+    <w:p>
+      <w:pPr/>
+      <w:r>
+        <w:rPr>
+          <w:rFonts w:ascii="Helvetica Light" w:hAnsi="Helvetica Light" w:cs="Helvetica Light"/>
+          <w:sz w:val="24"/>
+          <w:sz-cs w:val="24"/>
+        </w:rPr>
         <w:t xml:space="preserve"/>
       </w:r>
     </w:p>
@@ -120,106 +131,62 @@
           <w:sz w:val="24"/>
           <w:sz-cs w:val="24"/>
         </w:rPr>
-        <w:t xml:space="preserve">Latest delivered update</w:t>
-      </w:r>
-    </w:p>
-    <w:p>
-      <w:pPr/>
-      <w:r>
-        <w:rPr>
-          <w:rFonts w:ascii="Helvetica Light" w:hAnsi="Helvetica Light" w:cs="Helvetica Light"/>
-          <w:sz w:val="24"/>
-          <w:sz-cs w:val="24"/>
-        </w:rPr>
-        <w:t xml:space="preserve">- Added backend update/delete APIs with policy and store-scope checks:</w:t>
-      </w:r>
-    </w:p>
-    <w:p>
-      <w:pPr/>
-      <w:r>
-        <w:rPr>
-          <w:rFonts w:ascii="Helvetica Light" w:hAnsi="Helvetica Light" w:cs="Helvetica Light"/>
-          <w:sz w:val="24"/>
-          <w:sz-cs w:val="24"/>
-        </w:rPr>
-        <w:t xml:space="preserve">  - PUT/DELETE /api/products/{id}</w:t>
-      </w:r>
-    </w:p>
-    <w:p>
-      <w:pPr/>
-      <w:r>
-        <w:rPr>
-          <w:rFonts w:ascii="Helvetica Light" w:hAnsi="Helvetica Light" w:cs="Helvetica Light"/>
-          <w:sz w:val="24"/>
-          <w:sz-cs w:val="24"/>
-        </w:rPr>
-        <w:t xml:space="preserve">  - PUT/DELETE /api/customers/{id}</w:t>
-      </w:r>
-    </w:p>
-    <w:p>
-      <w:pPr/>
-      <w:r>
-        <w:rPr>
-          <w:rFonts w:ascii="Helvetica Light" w:hAnsi="Helvetica Light" w:cs="Helvetica Light"/>
-          <w:sz w:val="24"/>
-          <w:sz-cs w:val="24"/>
-        </w:rPr>
-        <w:t xml:space="preserve">  - PUT/DELETE /api/orders/{id}</w:t>
-      </w:r>
-    </w:p>
-    <w:p>
-      <w:pPr/>
-      <w:r>
-        <w:rPr>
-          <w:rFonts w:ascii="Helvetica Light" w:hAnsi="Helvetica Light" w:cs="Helvetica Light"/>
-          <w:sz w:val="24"/>
-          <w:sz-cs w:val="24"/>
-        </w:rPr>
-        <w:t xml:space="preserve">- Wired frontend CRUD forms/actions:</w:t>
-      </w:r>
-    </w:p>
-    <w:p>
-      <w:pPr/>
-      <w:r>
-        <w:rPr>
-          <w:rFonts w:ascii="Helvetica Light" w:hAnsi="Helvetica Light" w:cs="Helvetica Light"/>
-          <w:sz w:val="24"/>
-          <w:sz-cs w:val="24"/>
-        </w:rPr>
-        <w:t xml:space="preserve">  - Products: create/edit dialog + delete action wired to API.</w:t>
-      </w:r>
-    </w:p>
-    <w:p>
-      <w:pPr/>
-      <w:r>
-        <w:rPr>
-          <w:rFonts w:ascii="Helvetica Light" w:hAnsi="Helvetica Light" w:cs="Helvetica Light"/>
-          <w:sz w:val="24"/>
-          <w:sz-cs w:val="24"/>
-        </w:rPr>
-        <w:t xml:space="preserve">  - Customers: create/edit dialog + delete action wired to API.</w:t>
-      </w:r>
-    </w:p>
-    <w:p>
-      <w:pPr/>
-      <w:r>
-        <w:rPr>
-          <w:rFonts w:ascii="Helvetica Light" w:hAnsi="Helvetica Light" w:cs="Helvetica Light"/>
-          <w:sz w:val="24"/>
-          <w:sz-cs w:val="24"/>
-        </w:rPr>
-        <w:t xml:space="preserve">  - Orders: create/update dialog + delete action wired to API.</w:t>
-      </w:r>
-    </w:p>
-    <w:p>
-      <w:pPr/>
-      <w:r>
-        <w:rPr>
-          <w:rFonts w:ascii="Helvetica Light" w:hAnsi="Helvetica Light" w:cs="Helvetica Light"/>
-          <w:sz w:val="24"/>
-          <w:sz-cs w:val="24"/>
-        </w:rPr>
-        <w:t xml:space="preserve">- Backend build validated successfully (`dotnet build`) with warnings only.</w:t>
+        <w:t xml:space="preserve">New in this update</w:t>
+      </w:r>
+    </w:p>
+    <w:p>
+      <w:pPr/>
+      <w:r>
+        <w:rPr>
+          <w:rFonts w:ascii="Helvetica Light" w:hAnsi="Helvetica Light" w:cs="Helvetica Light"/>
+          <w:sz w:val="24"/>
+          <w:sz-cs w:val="24"/>
+        </w:rPr>
+        <w:t xml:space="preserve">- Fixed GitHub Actions CI failure (`MSB1003`) caused by invalid desktop workflow template.</w:t>
+      </w:r>
+    </w:p>
+    <w:p>
+      <w:pPr/>
+      <w:r>
+        <w:rPr>
+          <w:rFonts w:ascii="Helvetica Light" w:hAnsi="Helvetica Light" w:cs="Helvetica Light"/>
+          <w:sz w:val="24"/>
+          <w:sz-cs w:val="24"/>
+        </w:rPr>
+        <w:t xml:space="preserve">- Replaced workflow with backend .NET CI:</w:t>
+      </w:r>
+    </w:p>
+    <w:p>
+      <w:pPr/>
+      <w:r>
+        <w:rPr>
+          <w:rFonts w:ascii="Helvetica Light" w:hAnsi="Helvetica Light" w:cs="Helvetica Light"/>
+          <w:sz w:val="24"/>
+          <w:sz-cs w:val="24"/>
+        </w:rPr>
+        <w:t xml:space="preserve">  - `.github/workflows/dotnet-ci.yml`</w:t>
+      </w:r>
+    </w:p>
+    <w:p>
+      <w:pPr/>
+      <w:r>
+        <w:rPr>
+          <w:rFonts w:ascii="Helvetica Light" w:hAnsi="Helvetica Light" w:cs="Helvetica Light"/>
+          <w:sz w:val="24"/>
+          <w:sz-cs w:val="24"/>
+        </w:rPr>
+        <w:t xml:space="preserve">  - Runs restore/build/test in `backend-dotnet` project explicitly.</w:t>
+      </w:r>
+    </w:p>
+    <w:p>
+      <w:pPr/>
+      <w:r>
+        <w:rPr>
+          <w:rFonts w:ascii="Helvetica Light" w:hAnsi="Helvetica Light" w:cs="Helvetica Light"/>
+          <w:sz w:val="24"/>
+          <w:sz-cs w:val="24"/>
+        </w:rPr>
+        <w:t xml:space="preserve">- Verified locally: `dotnet test backend-dotnet/backend-dotnet.csproj` exits successfully.</w:t>
       </w:r>
     </w:p>
     <w:p>
@@ -384,18 +351,18 @@
           <w:sz w:val="24"/>
           <w:sz-cs w:val="24"/>
         </w:rPr>
-        <w:t xml:space="preserve">- Last pushed commit: 74645e0</w:t>
-      </w:r>
-    </w:p>
-    <w:p>
-      <w:pPr/>
-      <w:r>
-        <w:rPr>
-          <w:rFonts w:ascii="Helvetica Light" w:hAnsi="Helvetica Light" w:cs="Helvetica Light"/>
-          <w:sz w:val="24"/>
-          <w:sz-cs w:val="24"/>
-        </w:rPr>
-        <w:t xml:space="preserve">- Branch: main (origin/main synced)</w:t>
+        <w:t xml:space="preserve">- Last pushed commit: 6fe7606</w:t>
+      </w:r>
+    </w:p>
+    <w:p>
+      <w:pPr/>
+      <w:r>
+        <w:rPr>
+          <w:rFonts w:ascii="Helvetica Light" w:hAnsi="Helvetica Light" w:cs="Helvetica Light"/>
+          <w:sz w:val="24"/>
+          <w:sz-cs w:val="24"/>
+        </w:rPr>
+        <w:t xml:space="preserve">- Current CI workflow fix is local and not pushed yet.</w:t>
       </w:r>
     </w:p>
     <w:sectPr/>

</xml_diff>

<commit_message>
feat: wire settings general save to store update api
</commit_message>
<xml_diff>
--- a/masterrequirement.docx
+++ b/masterrequirement.docx
@@ -109,7 +109,7 @@
           <w:sz w:val="24"/>
           <w:sz-cs w:val="24"/>
         </w:rPr>
-        <w:t xml:space="preserve">- CRUD update: product/customer/order create+update+delete API wiring done end-to-end.</w:t>
+        <w:t xml:space="preserve">- Product/Customer/Order create+update+delete API wiring done end-to-end.</w:t>
       </w:r>
     </w:p>
     <w:p>
@@ -142,51 +142,40 @@
           <w:sz w:val="24"/>
           <w:sz-cs w:val="24"/>
         </w:rPr>
-        <w:t xml:space="preserve">- Fixed GitHub Actions CI failure (`MSB1003`) caused by invalid desktop workflow template.</w:t>
-      </w:r>
-    </w:p>
-    <w:p>
-      <w:pPr/>
-      <w:r>
-        <w:rPr>
-          <w:rFonts w:ascii="Helvetica Light" w:hAnsi="Helvetica Light" w:cs="Helvetica Light"/>
-          <w:sz w:val="24"/>
-          <w:sz-cs w:val="24"/>
-        </w:rPr>
-        <w:t xml:space="preserve">- Replaced workflow with backend .NET CI:</w:t>
-      </w:r>
-    </w:p>
-    <w:p>
-      <w:pPr/>
-      <w:r>
-        <w:rPr>
-          <w:rFonts w:ascii="Helvetica Light" w:hAnsi="Helvetica Light" w:cs="Helvetica Light"/>
-          <w:sz w:val="24"/>
-          <w:sz-cs w:val="24"/>
-        </w:rPr>
-        <w:t xml:space="preserve">  - `.github/workflows/dotnet-ci.yml`</w:t>
-      </w:r>
-    </w:p>
-    <w:p>
-      <w:pPr/>
-      <w:r>
-        <w:rPr>
-          <w:rFonts w:ascii="Helvetica Light" w:hAnsi="Helvetica Light" w:cs="Helvetica Light"/>
-          <w:sz w:val="24"/>
-          <w:sz-cs w:val="24"/>
-        </w:rPr>
-        <w:t xml:space="preserve">  - Runs restore/build/test in `backend-dotnet` project explicitly.</w:t>
-      </w:r>
-    </w:p>
-    <w:p>
-      <w:pPr/>
-      <w:r>
-        <w:rPr>
-          <w:rFonts w:ascii="Helvetica Light" w:hAnsi="Helvetica Light" w:cs="Helvetica Light"/>
-          <w:sz w:val="24"/>
-          <w:sz-cs w:val="24"/>
-        </w:rPr>
-        <w:t xml:space="preserve">- Verified locally: `dotnet test backend-dotnet/backend-dotnet.csproj` exits successfully.</w:t>
+        <w:t xml:space="preserve">- Added backend store update endpoint: `PUT /api/stores/{id}` with owner/admin policy + tenancy checks.</w:t>
+      </w:r>
+    </w:p>
+    <w:p>
+      <w:pPr/>
+      <w:r>
+        <w:rPr>
+          <w:rFonts w:ascii="Helvetica Light" w:hAnsi="Helvetica Light" w:cs="Helvetica Light"/>
+          <w:sz w:val="24"/>
+          <w:sz-cs w:val="24"/>
+        </w:rPr>
+        <w:t xml:space="preserve">- Wired Settings General tab save button to backend store update API.</w:t>
+      </w:r>
+    </w:p>
+    <w:p>
+      <w:pPr/>
+      <w:r>
+        <w:rPr>
+          <w:rFonts w:ascii="Helvetica Light" w:hAnsi="Helvetica Light" w:cs="Helvetica Light"/>
+          <w:sz w:val="24"/>
+          <w:sz-cs w:val="24"/>
+        </w:rPr>
+        <w:t xml:space="preserve">- Added save status feedback on Settings page.</w:t>
+      </w:r>
+    </w:p>
+    <w:p>
+      <w:pPr/>
+      <w:r>
+        <w:rPr>
+          <w:rFonts w:ascii="Helvetica Light" w:hAnsi="Helvetica Light" w:cs="Helvetica Light"/>
+          <w:sz w:val="24"/>
+          <w:sz-cs w:val="24"/>
+        </w:rPr>
+        <w:t xml:space="preserve">- Backend build verified successful (`dotnet build`) with warnings only.</w:t>
       </w:r>
     </w:p>
     <w:p>
@@ -219,7 +208,18 @@
           <w:sz w:val="24"/>
           <w:sz-cs w:val="24"/>
         </w:rPr>
-        <w:t xml:space="preserve">- Some advanced form fields are minimal for now (e.g., rich item editing in orders, full address management).</w:t>
+        <w:t xml:space="preserve">- Store email/phone/address fields are currently UI-only placeholders (not persisted in current store model).</w:t>
+      </w:r>
+    </w:p>
+    <w:p>
+      <w:pPr/>
+      <w:r>
+        <w:rPr>
+          <w:rFonts w:ascii="Helvetica Light" w:hAnsi="Helvetica Light" w:cs="Helvetica Light"/>
+          <w:sz w:val="24"/>
+          <w:sz-cs w:val="24"/>
+        </w:rPr>
+        <w:t xml:space="preserve">- Some advanced form fields are minimal for now (e.g., rich order item editing, full address management UI).</w:t>
       </w:r>
     </w:p>
     <w:p>
@@ -351,18 +351,18 @@
           <w:sz w:val="24"/>
           <w:sz-cs w:val="24"/>
         </w:rPr>
-        <w:t xml:space="preserve">- Last pushed commit: 6fe7606</w:t>
-      </w:r>
-    </w:p>
-    <w:p>
-      <w:pPr/>
-      <w:r>
-        <w:rPr>
-          <w:rFonts w:ascii="Helvetica Light" w:hAnsi="Helvetica Light" w:cs="Helvetica Light"/>
-          <w:sz w:val="24"/>
-          <w:sz-cs w:val="24"/>
-        </w:rPr>
-        <w:t xml:space="preserve">- Current CI workflow fix is local and not pushed yet.</w:t>
+        <w:t xml:space="preserve">- Last pushed commit: 131e423</w:t>
+      </w:r>
+    </w:p>
+    <w:p>
+      <w:pPr/>
+      <w:r>
+        <w:rPr>
+          <w:rFonts w:ascii="Helvetica Light" w:hAnsi="Helvetica Light" w:cs="Helvetica Light"/>
+          <w:sz w:val="24"/>
+          <w:sz-cs w:val="24"/>
+        </w:rPr>
+        <w:t xml:space="preserve">- Current store settings API wiring is local and not pushed yet.</w:t>
       </w:r>
     </w:p>
     <w:sectPr/>

</xml_diff>

<commit_message>
docs: rename status duplicate and add release checklist doc
</commit_message>
<xml_diff>
--- a/masterrequirement.docx
+++ b/masterrequirement.docx
@@ -120,6 +120,17 @@
           <w:sz w:val="24"/>
           <w:sz-cs w:val="24"/>
         </w:rPr>
+        <w:t xml:space="preserve">- Settings General save now updates store via backend API.</w:t>
+      </w:r>
+    </w:p>
+    <w:p>
+      <w:pPr/>
+      <w:r>
+        <w:rPr>
+          <w:rFonts w:ascii="Helvetica Light" w:hAnsi="Helvetica Light" w:cs="Helvetica Light"/>
+          <w:sz w:val="24"/>
+          <w:sz-cs w:val="24"/>
+        </w:rPr>
         <w:t xml:space="preserve"/>
       </w:r>
     </w:p>
@@ -131,51 +142,40 @@
           <w:sz w:val="24"/>
           <w:sz-cs w:val="24"/>
         </w:rPr>
-        <w:t xml:space="preserve">New in this update</w:t>
-      </w:r>
-    </w:p>
-    <w:p>
-      <w:pPr/>
-      <w:r>
-        <w:rPr>
-          <w:rFonts w:ascii="Helvetica Light" w:hAnsi="Helvetica Light" w:cs="Helvetica Light"/>
-          <w:sz w:val="24"/>
-          <w:sz-cs w:val="24"/>
-        </w:rPr>
-        <w:t xml:space="preserve">- Added backend store update endpoint: `PUT /api/stores/{id}` with owner/admin policy + tenancy checks.</w:t>
-      </w:r>
-    </w:p>
-    <w:p>
-      <w:pPr/>
-      <w:r>
-        <w:rPr>
-          <w:rFonts w:ascii="Helvetica Light" w:hAnsi="Helvetica Light" w:cs="Helvetica Light"/>
-          <w:sz w:val="24"/>
-          <w:sz-cs w:val="24"/>
-        </w:rPr>
-        <w:t xml:space="preserve">- Wired Settings General tab save button to backend store update API.</w:t>
-      </w:r>
-    </w:p>
-    <w:p>
-      <w:pPr/>
-      <w:r>
-        <w:rPr>
-          <w:rFonts w:ascii="Helvetica Light" w:hAnsi="Helvetica Light" w:cs="Helvetica Light"/>
-          <w:sz w:val="24"/>
-          <w:sz-cs w:val="24"/>
-        </w:rPr>
-        <w:t xml:space="preserve">- Added save status feedback on Settings page.</w:t>
-      </w:r>
-    </w:p>
-    <w:p>
-      <w:pPr/>
-      <w:r>
-        <w:rPr>
-          <w:rFonts w:ascii="Helvetica Light" w:hAnsi="Helvetica Light" w:cs="Helvetica Light"/>
-          <w:sz w:val="24"/>
-          <w:sz-cs w:val="24"/>
-        </w:rPr>
-        <w:t xml:space="preserve">- Backend build verified successful (`dotnet build`) with warnings only.</w:t>
+        <w:t xml:space="preserve">Document structure update</w:t>
+      </w:r>
+    </w:p>
+    <w:p>
+      <w:pPr/>
+      <w:r>
+        <w:rPr>
+          <w:rFonts w:ascii="Helvetica Light" w:hAnsi="Helvetica Light" w:cs="Helvetica Light"/>
+          <w:sz w:val="24"/>
+          <w:sz-cs w:val="24"/>
+        </w:rPr>
+        <w:t xml:space="preserve">- Kept `masterrequirement.docx` for requirement/status matrix.</w:t>
+      </w:r>
+    </w:p>
+    <w:p>
+      <w:pPr/>
+      <w:r>
+        <w:rPr>
+          <w:rFonts w:ascii="Helvetica Light" w:hAnsi="Helvetica Light" w:cs="Helvetica Light"/>
+          <w:sz w:val="24"/>
+          <w:sz-cs w:val="24"/>
+        </w:rPr>
+        <w:t xml:space="preserve">- Renamed duplicate `mainrequirementstatus.docx` to `release_checklist.docx`.</w:t>
+      </w:r>
+    </w:p>
+    <w:p>
+      <w:pPr/>
+      <w:r>
+        <w:rPr>
+          <w:rFonts w:ascii="Helvetica Light" w:hAnsi="Helvetica Light" w:cs="Helvetica Light"/>
+          <w:sz w:val="24"/>
+          <w:sz-cs w:val="24"/>
+        </w:rPr>
+        <w:t xml:space="preserve">- `release_checklist.docx` now contains strict Owner/ETA/Risk/Priority release checklist.</w:t>
       </w:r>
     </w:p>
     <w:p>
@@ -263,83 +263,6 @@
           <w:sz w:val="24"/>
           <w:sz-cs w:val="24"/>
         </w:rPr>
-        <w:t xml:space="preserve">Config</w:t>
-      </w:r>
-    </w:p>
-    <w:p>
-      <w:pPr/>
-      <w:r>
-        <w:rPr>
-          <w:rFonts w:ascii="Helvetica Light" w:hAnsi="Helvetica Light" w:cs="Helvetica Light"/>
-          <w:sz w:val="24"/>
-          <w:sz-cs w:val="24"/>
-        </w:rPr>
-        <w:t xml:space="preserve">- Frontend Turnstile: REACT_APP_TURNSTILE_SITE_KEY</w:t>
-      </w:r>
-    </w:p>
-    <w:p>
-      <w:pPr/>
-      <w:r>
-        <w:rPr>
-          <w:rFonts w:ascii="Helvetica Light" w:hAnsi="Helvetica Light" w:cs="Helvetica Light"/>
-          <w:sz w:val="24"/>
-          <w:sz-cs w:val="24"/>
-        </w:rPr>
-        <w:t xml:space="preserve">- Backend Turnstile: Turnstile__SecretKey</w:t>
-      </w:r>
-    </w:p>
-    <w:p>
-      <w:pPr/>
-      <w:r>
-        <w:rPr>
-          <w:rFonts w:ascii="Helvetica Light" w:hAnsi="Helvetica Light" w:cs="Helvetica Light"/>
-          <w:sz w:val="24"/>
-          <w:sz-cs w:val="24"/>
-        </w:rPr>
-        <w:t xml:space="preserve"/>
-      </w:r>
-    </w:p>
-    <w:p>
-      <w:pPr/>
-      <w:r>
-        <w:rPr>
-          <w:rFonts w:ascii="Helvetica Light" w:hAnsi="Helvetica Light" w:cs="Helvetica Light"/>
-          <w:sz w:val="24"/>
-          <w:sz-cs w:val="24"/>
-        </w:rPr>
-        <w:t xml:space="preserve">DB/Migrations</w:t>
-      </w:r>
-    </w:p>
-    <w:p>
-      <w:pPr/>
-      <w:r>
-        <w:rPr>
-          <w:rFonts w:ascii="Helvetica Light" w:hAnsi="Helvetica Light" w:cs="Helvetica Light"/>
-          <w:sz w:val="24"/>
-          <w:sz-cs w:val="24"/>
-        </w:rPr>
-        <w:t xml:space="preserve">- Ensure target DB has latest migrations: dotnet ef database update</w:t>
-      </w:r>
-    </w:p>
-    <w:p>
-      <w:pPr/>
-      <w:r>
-        <w:rPr>
-          <w:rFonts w:ascii="Helvetica Light" w:hAnsi="Helvetica Light" w:cs="Helvetica Light"/>
-          <w:sz w:val="24"/>
-          <w:sz-cs w:val="24"/>
-        </w:rPr>
-        <w:t xml:space="preserve"/>
-      </w:r>
-    </w:p>
-    <w:p>
-      <w:pPr/>
-      <w:r>
-        <w:rPr>
-          <w:rFonts w:ascii="Helvetica Light" w:hAnsi="Helvetica Light" w:cs="Helvetica Light"/>
-          <w:sz w:val="24"/>
-          <w:sz-cs w:val="24"/>
-        </w:rPr>
         <w:t xml:space="preserve">Git state</w:t>
       </w:r>
     </w:p>
@@ -351,18 +274,18 @@
           <w:sz w:val="24"/>
           <w:sz-cs w:val="24"/>
         </w:rPr>
-        <w:t xml:space="preserve">- Last pushed commit: 131e423</w:t>
-      </w:r>
-    </w:p>
-    <w:p>
-      <w:pPr/>
-      <w:r>
-        <w:rPr>
-          <w:rFonts w:ascii="Helvetica Light" w:hAnsi="Helvetica Light" w:cs="Helvetica Light"/>
-          <w:sz w:val="24"/>
-          <w:sz-cs w:val="24"/>
-        </w:rPr>
-        <w:t xml:space="preserve">- Current store settings API wiring is local and not pushed yet.</w:t>
+        <w:t xml:space="preserve">- Last pushed commit: 1adb53a</w:t>
+      </w:r>
+    </w:p>
+    <w:p>
+      <w:pPr/>
+      <w:r>
+        <w:rPr>
+          <w:rFonts w:ascii="Helvetica Light" w:hAnsi="Helvetica Light" w:cs="Helvetica Light"/>
+          <w:sz w:val="24"/>
+          <w:sz-cs w:val="24"/>
+        </w:rPr>
+        <w:t xml:space="preserve">- Current document rename/update is local and not pushed yet.</w:t>
       </w:r>
     </w:p>
     <w:sectPr/>

</xml_diff>

<commit_message>
chore: add railway deployment setup and docs
</commit_message>
<xml_diff>
--- a/masterrequirement.docx
+++ b/masterrequirement.docx
@@ -65,7 +65,7 @@
           <w:sz w:val="24"/>
           <w:sz-cs w:val="24"/>
         </w:rPr>
-        <w:t xml:space="preserve">- Core domain endpoints: merchants, stores, products, customers, orders.</w:t>
+        <w:t xml:space="preserve">- Core domain endpoints: merchants, stores, products, customers, orders (+ CRUD wiring in admin).</w:t>
       </w:r>
     </w:p>
     <w:p>
@@ -109,18 +109,7 @@
           <w:sz w:val="24"/>
           <w:sz-cs w:val="24"/>
         </w:rPr>
-        <w:t xml:space="preserve">- Product/Customer/Order create+update+delete API wiring done end-to-end.</w:t>
-      </w:r>
-    </w:p>
-    <w:p>
-      <w:pPr/>
-      <w:r>
-        <w:rPr>
-          <w:rFonts w:ascii="Helvetica Light" w:hAnsi="Helvetica Light" w:cs="Helvetica Light"/>
-          <w:sz w:val="24"/>
-          <w:sz-cs w:val="24"/>
-        </w:rPr>
-        <w:t xml:space="preserve">- Settings General save now updates store via backend API.</w:t>
+        <w:t xml:space="preserve">- Settings General save updates store via backend API.</w:t>
       </w:r>
     </w:p>
     <w:p>
@@ -142,40 +131,51 @@
           <w:sz w:val="24"/>
           <w:sz-cs w:val="24"/>
         </w:rPr>
-        <w:t xml:space="preserve">Document structure update</w:t>
-      </w:r>
-    </w:p>
-    <w:p>
-      <w:pPr/>
-      <w:r>
-        <w:rPr>
-          <w:rFonts w:ascii="Helvetica Light" w:hAnsi="Helvetica Light" w:cs="Helvetica Light"/>
-          <w:sz w:val="24"/>
-          <w:sz-cs w:val="24"/>
-        </w:rPr>
-        <w:t xml:space="preserve">- Kept `masterrequirement.docx` for requirement/status matrix.</w:t>
-      </w:r>
-    </w:p>
-    <w:p>
-      <w:pPr/>
-      <w:r>
-        <w:rPr>
-          <w:rFonts w:ascii="Helvetica Light" w:hAnsi="Helvetica Light" w:cs="Helvetica Light"/>
-          <w:sz w:val="24"/>
-          <w:sz-cs w:val="24"/>
-        </w:rPr>
-        <w:t xml:space="preserve">- Renamed duplicate `mainrequirementstatus.docx` to `release_checklist.docx`.</w:t>
-      </w:r>
-    </w:p>
-    <w:p>
-      <w:pPr/>
-      <w:r>
-        <w:rPr>
-          <w:rFonts w:ascii="Helvetica Light" w:hAnsi="Helvetica Light" w:cs="Helvetica Light"/>
-          <w:sz w:val="24"/>
-          <w:sz-cs w:val="24"/>
-        </w:rPr>
-        <w:t xml:space="preserve">- `release_checklist.docx` now contains strict Owner/ETA/Risk/Priority release checklist.</w:t>
+        <w:t xml:space="preserve">New in this update (Railway deploy readiness)</w:t>
+      </w:r>
+    </w:p>
+    <w:p>
+      <w:pPr/>
+      <w:r>
+        <w:rPr>
+          <w:rFonts w:ascii="Helvetica Light" w:hAnsi="Helvetica Light" w:cs="Helvetica Light"/>
+          <w:sz w:val="24"/>
+          <w:sz-cs w:val="24"/>
+        </w:rPr>
+        <w:t xml:space="preserve">- Added Railway deployment runbook: `DEPLOY_RAILWAY.md`.</w:t>
+      </w:r>
+    </w:p>
+    <w:p>
+      <w:pPr/>
+      <w:r>
+        <w:rPr>
+          <w:rFonts w:ascii="Helvetica Light" w:hAnsi="Helvetica Light" w:cs="Helvetica Light"/>
+          <w:sz w:val="24"/>
+          <w:sz-cs w:val="24"/>
+        </w:rPr>
+        <w:t xml:space="preserve">- Added frontend production Dockerfile: `frontend/Dockerfile`.</w:t>
+      </w:r>
+    </w:p>
+    <w:p>
+      <w:pPr/>
+      <w:r>
+        <w:rPr>
+          <w:rFonts w:ascii="Helvetica Light" w:hAnsi="Helvetica Light" w:cs="Helvetica Light"/>
+          <w:sz w:val="24"/>
+          <w:sz-cs w:val="24"/>
+        </w:rPr>
+        <w:t xml:space="preserve">- Updated backend Dockerfile to bind Railway dynamic PORT using:</w:t>
+      </w:r>
+    </w:p>
+    <w:p>
+      <w:pPr/>
+      <w:r>
+        <w:rPr>
+          <w:rFonts w:ascii="Helvetica Light" w:hAnsi="Helvetica Light" w:cs="Helvetica Light"/>
+          <w:sz w:val="24"/>
+          <w:sz-cs w:val="24"/>
+        </w:rPr>
+        <w:t xml:space="preserve">  - `ASPNETCORE_URLS=http://+:${PORT:-5000}` at runtime entrypoint.</w:t>
       </w:r>
     </w:p>
     <w:p>
@@ -219,7 +219,7 @@
           <w:sz w:val="24"/>
           <w:sz-cs w:val="24"/>
         </w:rPr>
-        <w:t xml:space="preserve">- Some advanced form fields are minimal for now (e.g., rich order item editing, full address management UI).</w:t>
+        <w:t xml:space="preserve">- Some advanced form fields are minimal for now (rich order item editor, full address management UI).</w:t>
       </w:r>
     </w:p>
     <w:p>
@@ -263,6 +263,83 @@
           <w:sz w:val="24"/>
           <w:sz-cs w:val="24"/>
         </w:rPr>
+        <w:t xml:space="preserve">Config</w:t>
+      </w:r>
+    </w:p>
+    <w:p>
+      <w:pPr/>
+      <w:r>
+        <w:rPr>
+          <w:rFonts w:ascii="Helvetica Light" w:hAnsi="Helvetica Light" w:cs="Helvetica Light"/>
+          <w:sz w:val="24"/>
+          <w:sz-cs w:val="24"/>
+        </w:rPr>
+        <w:t xml:space="preserve">- Frontend Turnstile: REACT_APP_TURNSTILE_SITE_KEY</w:t>
+      </w:r>
+    </w:p>
+    <w:p>
+      <w:pPr/>
+      <w:r>
+        <w:rPr>
+          <w:rFonts w:ascii="Helvetica Light" w:hAnsi="Helvetica Light" w:cs="Helvetica Light"/>
+          <w:sz w:val="24"/>
+          <w:sz-cs w:val="24"/>
+        </w:rPr>
+        <w:t xml:space="preserve">- Backend Turnstile: Turnstile__SecretKey</w:t>
+      </w:r>
+    </w:p>
+    <w:p>
+      <w:pPr/>
+      <w:r>
+        <w:rPr>
+          <w:rFonts w:ascii="Helvetica Light" w:hAnsi="Helvetica Light" w:cs="Helvetica Light"/>
+          <w:sz w:val="24"/>
+          <w:sz-cs w:val="24"/>
+        </w:rPr>
+        <w:t xml:space="preserve"/>
+      </w:r>
+    </w:p>
+    <w:p>
+      <w:pPr/>
+      <w:r>
+        <w:rPr>
+          <w:rFonts w:ascii="Helvetica Light" w:hAnsi="Helvetica Light" w:cs="Helvetica Light"/>
+          <w:sz w:val="24"/>
+          <w:sz-cs w:val="24"/>
+        </w:rPr>
+        <w:t xml:space="preserve">DB/Migrations</w:t>
+      </w:r>
+    </w:p>
+    <w:p>
+      <w:pPr/>
+      <w:r>
+        <w:rPr>
+          <w:rFonts w:ascii="Helvetica Light" w:hAnsi="Helvetica Light" w:cs="Helvetica Light"/>
+          <w:sz w:val="24"/>
+          <w:sz-cs w:val="24"/>
+        </w:rPr>
+        <w:t xml:space="preserve">- Ensure target DB has latest migrations: dotnet ef database update</w:t>
+      </w:r>
+    </w:p>
+    <w:p>
+      <w:pPr/>
+      <w:r>
+        <w:rPr>
+          <w:rFonts w:ascii="Helvetica Light" w:hAnsi="Helvetica Light" w:cs="Helvetica Light"/>
+          <w:sz w:val="24"/>
+          <w:sz-cs w:val="24"/>
+        </w:rPr>
+        <w:t xml:space="preserve"/>
+      </w:r>
+    </w:p>
+    <w:p>
+      <w:pPr/>
+      <w:r>
+        <w:rPr>
+          <w:rFonts w:ascii="Helvetica Light" w:hAnsi="Helvetica Light" w:cs="Helvetica Light"/>
+          <w:sz w:val="24"/>
+          <w:sz-cs w:val="24"/>
+        </w:rPr>
         <w:t xml:space="preserve">Git state</w:t>
       </w:r>
     </w:p>
@@ -274,18 +351,18 @@
           <w:sz w:val="24"/>
           <w:sz-cs w:val="24"/>
         </w:rPr>
-        <w:t xml:space="preserve">- Last pushed commit: 1adb53a</w:t>
-      </w:r>
-    </w:p>
-    <w:p>
-      <w:pPr/>
-      <w:r>
-        <w:rPr>
-          <w:rFonts w:ascii="Helvetica Light" w:hAnsi="Helvetica Light" w:cs="Helvetica Light"/>
-          <w:sz w:val="24"/>
-          <w:sz-cs w:val="24"/>
-        </w:rPr>
-        <w:t xml:space="preserve">- Current document rename/update is local and not pushed yet.</w:t>
+        <w:t xml:space="preserve">- Last pushed commit: e839976</w:t>
+      </w:r>
+    </w:p>
+    <w:p>
+      <w:pPr/>
+      <w:r>
+        <w:rPr>
+          <w:rFonts w:ascii="Helvetica Light" w:hAnsi="Helvetica Light" w:cs="Helvetica Light"/>
+          <w:sz w:val="24"/>
+          <w:sz-cs w:val="24"/>
+        </w:rPr>
+        <w:t xml:space="preserve">- Current Railway deployment updates are local and not pushed yet.</w:t>
       </w:r>
     </w:p>
     <w:sectPr/>

</xml_diff>

<commit_message>
fix: adjust backend Dockerfile for Railway service root
</commit_message>
<xml_diff>
--- a/masterrequirement.docx
+++ b/masterrequirement.docx
@@ -131,51 +131,62 @@
           <w:sz w:val="24"/>
           <w:sz-cs w:val="24"/>
         </w:rPr>
-        <w:t xml:space="preserve">New in this update (Railway deploy readiness)</w:t>
-      </w:r>
-    </w:p>
-    <w:p>
-      <w:pPr/>
-      <w:r>
-        <w:rPr>
-          <w:rFonts w:ascii="Helvetica Light" w:hAnsi="Helvetica Light" w:cs="Helvetica Light"/>
-          <w:sz w:val="24"/>
-          <w:sz-cs w:val="24"/>
-        </w:rPr>
-        <w:t xml:space="preserve">- Added Railway deployment runbook: `DEPLOY_RAILWAY.md`.</w:t>
-      </w:r>
-    </w:p>
-    <w:p>
-      <w:pPr/>
-      <w:r>
-        <w:rPr>
-          <w:rFonts w:ascii="Helvetica Light" w:hAnsi="Helvetica Light" w:cs="Helvetica Light"/>
-          <w:sz w:val="24"/>
-          <w:sz-cs w:val="24"/>
-        </w:rPr>
-        <w:t xml:space="preserve">- Added frontend production Dockerfile: `frontend/Dockerfile`.</w:t>
-      </w:r>
-    </w:p>
-    <w:p>
-      <w:pPr/>
-      <w:r>
-        <w:rPr>
-          <w:rFonts w:ascii="Helvetica Light" w:hAnsi="Helvetica Light" w:cs="Helvetica Light"/>
-          <w:sz w:val="24"/>
-          <w:sz-cs w:val="24"/>
-        </w:rPr>
-        <w:t xml:space="preserve">- Updated backend Dockerfile to bind Railway dynamic PORT using:</w:t>
-      </w:r>
-    </w:p>
-    <w:p>
-      <w:pPr/>
-      <w:r>
-        <w:rPr>
-          <w:rFonts w:ascii="Helvetica Light" w:hAnsi="Helvetica Light" w:cs="Helvetica Light"/>
-          <w:sz w:val="24"/>
-          <w:sz-cs w:val="24"/>
-        </w:rPr>
-        <w:t xml:space="preserve">  - `ASPNETCORE_URLS=http://+:${PORT:-5000}` at runtime entrypoint.</w:t>
+        <w:t xml:space="preserve">New in this update (Railway Docker fix)</w:t>
+      </w:r>
+    </w:p>
+    <w:p>
+      <w:pPr/>
+      <w:r>
+        <w:rPr>
+          <w:rFonts w:ascii="Helvetica Light" w:hAnsi="Helvetica Light" w:cs="Helvetica Light"/>
+          <w:sz w:val="24"/>
+          <w:sz-cs w:val="24"/>
+        </w:rPr>
+        <w:t xml:space="preserve">- Fixed backend Dockerfile build context issue for Railway service root `backend-dotnet`.</w:t>
+      </w:r>
+    </w:p>
+    <w:p>
+      <w:pPr/>
+      <w:r>
+        <w:rPr>
+          <w:rFonts w:ascii="Helvetica Light" w:hAnsi="Helvetica Light" w:cs="Helvetica Light"/>
+          <w:sz w:val="24"/>
+          <w:sz-cs w:val="24"/>
+        </w:rPr>
+        <w:t xml:space="preserve">- Updated Dockerfile COPY commands to use local project context:</w:t>
+      </w:r>
+    </w:p>
+    <w:p>
+      <w:pPr/>
+      <w:r>
+        <w:rPr>
+          <w:rFonts w:ascii="Helvetica Light" w:hAnsi="Helvetica Light" w:cs="Helvetica Light"/>
+          <w:sz w:val="24"/>
+          <w:sz-cs w:val="24"/>
+        </w:rPr>
+        <w:t xml:space="preserve">  - `COPY *.csproj ./`</w:t>
+      </w:r>
+    </w:p>
+    <w:p>
+      <w:pPr/>
+      <w:r>
+        <w:rPr>
+          <w:rFonts w:ascii="Helvetica Light" w:hAnsi="Helvetica Light" w:cs="Helvetica Light"/>
+          <w:sz w:val="24"/>
+          <w:sz-cs w:val="24"/>
+        </w:rPr>
+        <w:t xml:space="preserve">  - `COPY . ./`</w:t>
+      </w:r>
+    </w:p>
+    <w:p>
+      <w:pPr/>
+      <w:r>
+        <w:rPr>
+          <w:rFonts w:ascii="Helvetica Light" w:hAnsi="Helvetica Light" w:cs="Helvetica Light"/>
+          <w:sz w:val="24"/>
+          <w:sz-cs w:val="24"/>
+        </w:rPr>
+        <w:t xml:space="preserve">- This resolves error: `"/backend-dotnet": not found`.</w:t>
       </w:r>
     </w:p>
     <w:p>
@@ -263,83 +274,6 @@
           <w:sz w:val="24"/>
           <w:sz-cs w:val="24"/>
         </w:rPr>
-        <w:t xml:space="preserve">Config</w:t>
-      </w:r>
-    </w:p>
-    <w:p>
-      <w:pPr/>
-      <w:r>
-        <w:rPr>
-          <w:rFonts w:ascii="Helvetica Light" w:hAnsi="Helvetica Light" w:cs="Helvetica Light"/>
-          <w:sz w:val="24"/>
-          <w:sz-cs w:val="24"/>
-        </w:rPr>
-        <w:t xml:space="preserve">- Frontend Turnstile: REACT_APP_TURNSTILE_SITE_KEY</w:t>
-      </w:r>
-    </w:p>
-    <w:p>
-      <w:pPr/>
-      <w:r>
-        <w:rPr>
-          <w:rFonts w:ascii="Helvetica Light" w:hAnsi="Helvetica Light" w:cs="Helvetica Light"/>
-          <w:sz w:val="24"/>
-          <w:sz-cs w:val="24"/>
-        </w:rPr>
-        <w:t xml:space="preserve">- Backend Turnstile: Turnstile__SecretKey</w:t>
-      </w:r>
-    </w:p>
-    <w:p>
-      <w:pPr/>
-      <w:r>
-        <w:rPr>
-          <w:rFonts w:ascii="Helvetica Light" w:hAnsi="Helvetica Light" w:cs="Helvetica Light"/>
-          <w:sz w:val="24"/>
-          <w:sz-cs w:val="24"/>
-        </w:rPr>
-        <w:t xml:space="preserve"/>
-      </w:r>
-    </w:p>
-    <w:p>
-      <w:pPr/>
-      <w:r>
-        <w:rPr>
-          <w:rFonts w:ascii="Helvetica Light" w:hAnsi="Helvetica Light" w:cs="Helvetica Light"/>
-          <w:sz w:val="24"/>
-          <w:sz-cs w:val="24"/>
-        </w:rPr>
-        <w:t xml:space="preserve">DB/Migrations</w:t>
-      </w:r>
-    </w:p>
-    <w:p>
-      <w:pPr/>
-      <w:r>
-        <w:rPr>
-          <w:rFonts w:ascii="Helvetica Light" w:hAnsi="Helvetica Light" w:cs="Helvetica Light"/>
-          <w:sz w:val="24"/>
-          <w:sz-cs w:val="24"/>
-        </w:rPr>
-        <w:t xml:space="preserve">- Ensure target DB has latest migrations: dotnet ef database update</w:t>
-      </w:r>
-    </w:p>
-    <w:p>
-      <w:pPr/>
-      <w:r>
-        <w:rPr>
-          <w:rFonts w:ascii="Helvetica Light" w:hAnsi="Helvetica Light" w:cs="Helvetica Light"/>
-          <w:sz w:val="24"/>
-          <w:sz-cs w:val="24"/>
-        </w:rPr>
-        <w:t xml:space="preserve"/>
-      </w:r>
-    </w:p>
-    <w:p>
-      <w:pPr/>
-      <w:r>
-        <w:rPr>
-          <w:rFonts w:ascii="Helvetica Light" w:hAnsi="Helvetica Light" w:cs="Helvetica Light"/>
-          <w:sz w:val="24"/>
-          <w:sz-cs w:val="24"/>
-        </w:rPr>
         <w:t xml:space="preserve">Git state</w:t>
       </w:r>
     </w:p>
@@ -351,18 +285,18 @@
           <w:sz w:val="24"/>
           <w:sz-cs w:val="24"/>
         </w:rPr>
-        <w:t xml:space="preserve">- Last pushed commit: e839976</w:t>
-      </w:r>
-    </w:p>
-    <w:p>
-      <w:pPr/>
-      <w:r>
-        <w:rPr>
-          <w:rFonts w:ascii="Helvetica Light" w:hAnsi="Helvetica Light" w:cs="Helvetica Light"/>
-          <w:sz w:val="24"/>
-          <w:sz-cs w:val="24"/>
-        </w:rPr>
-        <w:t xml:space="preserve">- Current Railway deployment updates are local and not pushed yet.</w:t>
+        <w:t xml:space="preserve">- Last pushed commit: 8642aca</w:t>
+      </w:r>
+    </w:p>
+    <w:p>
+      <w:pPr/>
+      <w:r>
+        <w:rPr>
+          <w:rFonts w:ascii="Helvetica Light" w:hAnsi="Helvetica Light" w:cs="Helvetica Light"/>
+          <w:sz w:val="24"/>
+          <w:sz-cs w:val="24"/>
+        </w:rPr>
+        <w:t xml:space="preserve">- Current Railway Dockerfile fix is local and not pushed yet.</w:t>
       </w:r>
     </w:p>
     <w:sectPr/>

</xml_diff>

<commit_message>
fix: adjust frontend Dockerfile for Railway service root
</commit_message>
<xml_diff>
--- a/masterrequirement.docx
+++ b/masterrequirement.docx
@@ -131,40 +131,40 @@
           <w:sz w:val="24"/>
           <w:sz-cs w:val="24"/>
         </w:rPr>
-        <w:t xml:space="preserve">New in this update (Railway Docker fix)</w:t>
-      </w:r>
-    </w:p>
-    <w:p>
-      <w:pPr/>
-      <w:r>
-        <w:rPr>
-          <w:rFonts w:ascii="Helvetica Light" w:hAnsi="Helvetica Light" w:cs="Helvetica Light"/>
-          <w:sz w:val="24"/>
-          <w:sz-cs w:val="24"/>
-        </w:rPr>
-        <w:t xml:space="preserve">- Fixed backend Dockerfile build context issue for Railway service root `backend-dotnet`.</w:t>
-      </w:r>
-    </w:p>
-    <w:p>
-      <w:pPr/>
-      <w:r>
-        <w:rPr>
-          <w:rFonts w:ascii="Helvetica Light" w:hAnsi="Helvetica Light" w:cs="Helvetica Light"/>
-          <w:sz w:val="24"/>
-          <w:sz-cs w:val="24"/>
-        </w:rPr>
-        <w:t xml:space="preserve">- Updated Dockerfile COPY commands to use local project context:</w:t>
-      </w:r>
-    </w:p>
-    <w:p>
-      <w:pPr/>
-      <w:r>
-        <w:rPr>
-          <w:rFonts w:ascii="Helvetica Light" w:hAnsi="Helvetica Light" w:cs="Helvetica Light"/>
-          <w:sz w:val="24"/>
-          <w:sz-cs w:val="24"/>
-        </w:rPr>
-        <w:t xml:space="preserve">  - `COPY *.csproj ./`</w:t>
+        <w:t xml:space="preserve">New in this update (Railway frontend Docker fix)</w:t>
+      </w:r>
+    </w:p>
+    <w:p>
+      <w:pPr/>
+      <w:r>
+        <w:rPr>
+          <w:rFonts w:ascii="Helvetica Light" w:hAnsi="Helvetica Light" w:cs="Helvetica Light"/>
+          <w:sz w:val="24"/>
+          <w:sz-cs w:val="24"/>
+        </w:rPr>
+        <w:t xml:space="preserve">- Fixed frontend Dockerfile build context issue for Railway service root `frontend`.</w:t>
+      </w:r>
+    </w:p>
+    <w:p>
+      <w:pPr/>
+      <w:r>
+        <w:rPr>
+          <w:rFonts w:ascii="Helvetica Light" w:hAnsi="Helvetica Light" w:cs="Helvetica Light"/>
+          <w:sz w:val="24"/>
+          <w:sz-cs w:val="24"/>
+        </w:rPr>
+        <w:t xml:space="preserve">- Updated Dockerfile COPY commands to use local context:</w:t>
+      </w:r>
+    </w:p>
+    <w:p>
+      <w:pPr/>
+      <w:r>
+        <w:rPr>
+          <w:rFonts w:ascii="Helvetica Light" w:hAnsi="Helvetica Light" w:cs="Helvetica Light"/>
+          <w:sz w:val="24"/>
+          <w:sz-cs w:val="24"/>
+        </w:rPr>
+        <w:t xml:space="preserve">  - `COPY package.json ./`</w:t>
       </w:r>
     </w:p>
     <w:p>
@@ -186,7 +186,7 @@
           <w:sz w:val="24"/>
           <w:sz-cs w:val="24"/>
         </w:rPr>
-        <w:t xml:space="preserve">- This resolves error: `"/backend-dotnet": not found`.</w:t>
+        <w:t xml:space="preserve">- This resolves error: `"/frontend/package.json": not found`.</w:t>
       </w:r>
     </w:p>
     <w:p>
@@ -285,18 +285,18 @@
           <w:sz w:val="24"/>
           <w:sz-cs w:val="24"/>
         </w:rPr>
-        <w:t xml:space="preserve">- Last pushed commit: 8642aca</w:t>
-      </w:r>
-    </w:p>
-    <w:p>
-      <w:pPr/>
-      <w:r>
-        <w:rPr>
-          <w:rFonts w:ascii="Helvetica Light" w:hAnsi="Helvetica Light" w:cs="Helvetica Light"/>
-          <w:sz w:val="24"/>
-          <w:sz-cs w:val="24"/>
-        </w:rPr>
-        <w:t xml:space="preserve">- Current Railway Dockerfile fix is local and not pushed yet.</w:t>
+        <w:t xml:space="preserve">- Last pushed commit: b90292a</w:t>
+      </w:r>
+    </w:p>
+    <w:p>
+      <w:pPr/>
+      <w:r>
+        <w:rPr>
+          <w:rFonts w:ascii="Helvetica Light" w:hAnsi="Helvetica Light" w:cs="Helvetica Light"/>
+          <w:sz w:val="24"/>
+          <w:sz-cs w:val="24"/>
+        </w:rPr>
+        <w:t xml:space="preserve">- Current frontend Dockerfile fix is local and not pushed yet.</w:t>
       </w:r>
     </w:p>
     <w:sectPr/>

</xml_diff>

<commit_message>
fix: allow frontend docker install with legacy peer deps
</commit_message>
<xml_diff>
--- a/masterrequirement.docx
+++ b/masterrequirement.docx
@@ -21,7 +21,7 @@
           <w:sz w:val="24"/>
           <w:sz-cs w:val="24"/>
         </w:rPr>
-        <w:t xml:space="preserve">Updated: 2026-02-17 (local)</w:t>
+        <w:t xml:space="preserve">Updated: 2026-02-18 (local)</w:t>
       </w:r>
     </w:p>
     <w:p>
@@ -131,62 +131,62 @@
           <w:sz w:val="24"/>
           <w:sz-cs w:val="24"/>
         </w:rPr>
-        <w:t xml:space="preserve">New in this update (Railway frontend Docker fix)</w:t>
-      </w:r>
-    </w:p>
-    <w:p>
-      <w:pPr/>
-      <w:r>
-        <w:rPr>
-          <w:rFonts w:ascii="Helvetica Light" w:hAnsi="Helvetica Light" w:cs="Helvetica Light"/>
-          <w:sz w:val="24"/>
-          <w:sz-cs w:val="24"/>
-        </w:rPr>
-        <w:t xml:space="preserve">- Fixed frontend Dockerfile build context issue for Railway service root `frontend`.</w:t>
-      </w:r>
-    </w:p>
-    <w:p>
-      <w:pPr/>
-      <w:r>
-        <w:rPr>
-          <w:rFonts w:ascii="Helvetica Light" w:hAnsi="Helvetica Light" w:cs="Helvetica Light"/>
-          <w:sz w:val="24"/>
-          <w:sz-cs w:val="24"/>
-        </w:rPr>
-        <w:t xml:space="preserve">- Updated Dockerfile COPY commands to use local context:</w:t>
-      </w:r>
-    </w:p>
-    <w:p>
-      <w:pPr/>
-      <w:r>
-        <w:rPr>
-          <w:rFonts w:ascii="Helvetica Light" w:hAnsi="Helvetica Light" w:cs="Helvetica Light"/>
-          <w:sz w:val="24"/>
-          <w:sz-cs w:val="24"/>
-        </w:rPr>
-        <w:t xml:space="preserve">  - `COPY package.json ./`</w:t>
-      </w:r>
-    </w:p>
-    <w:p>
-      <w:pPr/>
-      <w:r>
-        <w:rPr>
-          <w:rFonts w:ascii="Helvetica Light" w:hAnsi="Helvetica Light" w:cs="Helvetica Light"/>
-          <w:sz w:val="24"/>
-          <w:sz-cs w:val="24"/>
-        </w:rPr>
-        <w:t xml:space="preserve">  - `COPY . ./`</w:t>
-      </w:r>
-    </w:p>
-    <w:p>
-      <w:pPr/>
-      <w:r>
-        <w:rPr>
-          <w:rFonts w:ascii="Helvetica Light" w:hAnsi="Helvetica Light" w:cs="Helvetica Light"/>
-          <w:sz w:val="24"/>
-          <w:sz-cs w:val="24"/>
-        </w:rPr>
-        <w:t xml:space="preserve">- This resolves error: `"/frontend/package.json": not found`.</w:t>
+        <w:t xml:space="preserve">New in this update (Railway frontend dependency fix)</w:t>
+      </w:r>
+    </w:p>
+    <w:p>
+      <w:pPr/>
+      <w:r>
+        <w:rPr>
+          <w:rFonts w:ascii="Helvetica Light" w:hAnsi="Helvetica Light" w:cs="Helvetica Light"/>
+          <w:sz w:val="24"/>
+          <w:sz-cs w:val="24"/>
+        </w:rPr>
+        <w:t xml:space="preserve">- Fixed frontend Docker build failure due to peer dependency conflict:</w:t>
+      </w:r>
+    </w:p>
+    <w:p>
+      <w:pPr/>
+      <w:r>
+        <w:rPr>
+          <w:rFonts w:ascii="Helvetica Light" w:hAnsi="Helvetica Light" w:cs="Helvetica Light"/>
+          <w:sz w:val="24"/>
+          <w:sz-cs w:val="24"/>
+        </w:rPr>
+        <w:t xml:space="preserve">  - `react-day-picker@8.10.1` expects `date-fns ^2/^3`, while project uses `date-fns@4`.</w:t>
+      </w:r>
+    </w:p>
+    <w:p>
+      <w:pPr/>
+      <w:r>
+        <w:rPr>
+          <w:rFonts w:ascii="Helvetica Light" w:hAnsi="Helvetica Light" w:cs="Helvetica Light"/>
+          <w:sz w:val="24"/>
+          <w:sz-cs w:val="24"/>
+        </w:rPr>
+        <w:t xml:space="preserve">- Updated `frontend/Dockerfile` install command to:</w:t>
+      </w:r>
+    </w:p>
+    <w:p>
+      <w:pPr/>
+      <w:r>
+        <w:rPr>
+          <w:rFonts w:ascii="Helvetica Light" w:hAnsi="Helvetica Light" w:cs="Helvetica Light"/>
+          <w:sz w:val="24"/>
+          <w:sz-cs w:val="24"/>
+        </w:rPr>
+        <w:t xml:space="preserve">  - `npm install --legacy-peer-deps`</w:t>
+      </w:r>
+    </w:p>
+    <w:p>
+      <w:pPr/>
+      <w:r>
+        <w:rPr>
+          <w:rFonts w:ascii="Helvetica Light" w:hAnsi="Helvetica Light" w:cs="Helvetica Light"/>
+          <w:sz w:val="24"/>
+          <w:sz-cs w:val="24"/>
+        </w:rPr>
+        <w:t xml:space="preserve">- This resolves Railway build error `ERESOLVE unable to resolve dependency tree`.</w:t>
       </w:r>
     </w:p>
     <w:p>
@@ -219,6 +219,17 @@
           <w:sz w:val="24"/>
           <w:sz-cs w:val="24"/>
         </w:rPr>
+        <w:t xml:space="preserve">- Proper long-term dependency alignment still pending (recommended: migrate `date-fns` to a version compatible with all peers or upgrade dependent packages).</w:t>
+      </w:r>
+    </w:p>
+    <w:p>
+      <w:pPr/>
+      <w:r>
+        <w:rPr>
+          <w:rFonts w:ascii="Helvetica Light" w:hAnsi="Helvetica Light" w:cs="Helvetica Light"/>
+          <w:sz w:val="24"/>
+          <w:sz-cs w:val="24"/>
+        </w:rPr>
         <w:t xml:space="preserve">- Store email/phone/address fields are currently UI-only placeholders (not persisted in current store model).</w:t>
       </w:r>
     </w:p>
@@ -285,18 +296,18 @@
           <w:sz w:val="24"/>
           <w:sz-cs w:val="24"/>
         </w:rPr>
-        <w:t xml:space="preserve">- Last pushed commit: b90292a</w:t>
-      </w:r>
-    </w:p>
-    <w:p>
-      <w:pPr/>
-      <w:r>
-        <w:rPr>
-          <w:rFonts w:ascii="Helvetica Light" w:hAnsi="Helvetica Light" w:cs="Helvetica Light"/>
-          <w:sz w:val="24"/>
-          <w:sz-cs w:val="24"/>
-        </w:rPr>
-        <w:t xml:space="preserve">- Current frontend Dockerfile fix is local and not pushed yet.</w:t>
+        <w:t xml:space="preserve">- Last pushed commit: 9cfabad</w:t>
+      </w:r>
+    </w:p>
+    <w:p>
+      <w:pPr/>
+      <w:r>
+        <w:rPr>
+          <w:rFonts w:ascii="Helvetica Light" w:hAnsi="Helvetica Light" w:cs="Helvetica Light"/>
+          <w:sz w:val="24"/>
+          <w:sz-cs w:val="24"/>
+        </w:rPr>
+        <w:t xml:space="preserve">- Current frontend dependency build fix is local and not pushed yet.</w:t>
       </w:r>
     </w:p>
     <w:sectPr/>

</xml_diff>

<commit_message>
chore: add render deployment blueprint and docs
</commit_message>
<xml_diff>
--- a/masterrequirement.docx
+++ b/masterrequirement.docx
@@ -131,62 +131,62 @@
           <w:sz w:val="24"/>
           <w:sz-cs w:val="24"/>
         </w:rPr>
-        <w:t xml:space="preserve">New in this update (Railway frontend dependency fix)</w:t>
-      </w:r>
-    </w:p>
-    <w:p>
-      <w:pPr/>
-      <w:r>
-        <w:rPr>
-          <w:rFonts w:ascii="Helvetica Light" w:hAnsi="Helvetica Light" w:cs="Helvetica Light"/>
-          <w:sz w:val="24"/>
-          <w:sz-cs w:val="24"/>
-        </w:rPr>
-        <w:t xml:space="preserve">- Fixed frontend Docker build failure due to peer dependency conflict:</w:t>
-      </w:r>
-    </w:p>
-    <w:p>
-      <w:pPr/>
-      <w:r>
-        <w:rPr>
-          <w:rFonts w:ascii="Helvetica Light" w:hAnsi="Helvetica Light" w:cs="Helvetica Light"/>
-          <w:sz w:val="24"/>
-          <w:sz-cs w:val="24"/>
-        </w:rPr>
-        <w:t xml:space="preserve">  - `react-day-picker@8.10.1` expects `date-fns ^2/^3`, while project uses `date-fns@4`.</w:t>
-      </w:r>
-    </w:p>
-    <w:p>
-      <w:pPr/>
-      <w:r>
-        <w:rPr>
-          <w:rFonts w:ascii="Helvetica Light" w:hAnsi="Helvetica Light" w:cs="Helvetica Light"/>
-          <w:sz w:val="24"/>
-          <w:sz-cs w:val="24"/>
-        </w:rPr>
-        <w:t xml:space="preserve">- Updated `frontend/Dockerfile` install command to:</w:t>
-      </w:r>
-    </w:p>
-    <w:p>
-      <w:pPr/>
-      <w:r>
-        <w:rPr>
-          <w:rFonts w:ascii="Helvetica Light" w:hAnsi="Helvetica Light" w:cs="Helvetica Light"/>
-          <w:sz w:val="24"/>
-          <w:sz-cs w:val="24"/>
-        </w:rPr>
-        <w:t xml:space="preserve">  - `npm install --legacy-peer-deps`</w:t>
-      </w:r>
-    </w:p>
-    <w:p>
-      <w:pPr/>
-      <w:r>
-        <w:rPr>
-          <w:rFonts w:ascii="Helvetica Light" w:hAnsi="Helvetica Light" w:cs="Helvetica Light"/>
-          <w:sz w:val="24"/>
-          <w:sz-cs w:val="24"/>
-        </w:rPr>
-        <w:t xml:space="preserve">- This resolves Railway build error `ERESOLVE unable to resolve dependency tree`.</w:t>
+        <w:t xml:space="preserve">New in this update (Render deployment setup)</w:t>
+      </w:r>
+    </w:p>
+    <w:p>
+      <w:pPr/>
+      <w:r>
+        <w:rPr>
+          <w:rFonts w:ascii="Helvetica Light" w:hAnsi="Helvetica Light" w:cs="Helvetica Light"/>
+          <w:sz w:val="24"/>
+          <w:sz-cs w:val="24"/>
+        </w:rPr>
+        <w:t xml:space="preserve">- Added Render Blueprint file: `render.yaml`.</w:t>
+      </w:r>
+    </w:p>
+    <w:p>
+      <w:pPr/>
+      <w:r>
+        <w:rPr>
+          <w:rFonts w:ascii="Helvetica Light" w:hAnsi="Helvetica Light" w:cs="Helvetica Light"/>
+          <w:sz w:val="24"/>
+          <w:sz-cs w:val="24"/>
+        </w:rPr>
+        <w:t xml:space="preserve">  - Provisions PostgreSQL, backend service, and frontend static service.</w:t>
+      </w:r>
+    </w:p>
+    <w:p>
+      <w:pPr/>
+      <w:r>
+        <w:rPr>
+          <w:rFonts w:ascii="Helvetica Light" w:hAnsi="Helvetica Light" w:cs="Helvetica Light"/>
+          <w:sz w:val="24"/>
+          <w:sz-cs w:val="24"/>
+        </w:rPr>
+        <w:t xml:space="preserve">- Added Render deploy runbook: `DEPLOY_RENDER.md`.</w:t>
+      </w:r>
+    </w:p>
+    <w:p>
+      <w:pPr/>
+      <w:r>
+        <w:rPr>
+          <w:rFonts w:ascii="Helvetica Light" w:hAnsi="Helvetica Light" w:cs="Helvetica Light"/>
+          <w:sz w:val="24"/>
+          <w:sz-cs w:val="24"/>
+        </w:rPr>
+        <w:t xml:space="preserve">- Render build config includes frontend install fallback:</w:t>
+      </w:r>
+    </w:p>
+    <w:p>
+      <w:pPr/>
+      <w:r>
+        <w:rPr>
+          <w:rFonts w:ascii="Helvetica Light" w:hAnsi="Helvetica Light" w:cs="Helvetica Light"/>
+          <w:sz w:val="24"/>
+          <w:sz-cs w:val="24"/>
+        </w:rPr>
+        <w:t xml:space="preserve">  - `npm install --legacy-peer-deps &amp;&amp; npm run build`.</w:t>
       </w:r>
     </w:p>
     <w:p>
@@ -219,17 +219,6 @@
           <w:sz w:val="24"/>
           <w:sz-cs w:val="24"/>
         </w:rPr>
-        <w:t xml:space="preserve">- Proper long-term dependency alignment still pending (recommended: migrate `date-fns` to a version compatible with all peers or upgrade dependent packages).</w:t>
-      </w:r>
-    </w:p>
-    <w:p>
-      <w:pPr/>
-      <w:r>
-        <w:rPr>
-          <w:rFonts w:ascii="Helvetica Light" w:hAnsi="Helvetica Light" w:cs="Helvetica Light"/>
-          <w:sz w:val="24"/>
-          <w:sz-cs w:val="24"/>
-        </w:rPr>
         <w:t xml:space="preserve">- Store email/phone/address fields are currently UI-only placeholders (not persisted in current store model).</w:t>
       </w:r>
     </w:p>
@@ -296,18 +285,18 @@
           <w:sz w:val="24"/>
           <w:sz-cs w:val="24"/>
         </w:rPr>
-        <w:t xml:space="preserve">- Last pushed commit: 9cfabad</w:t>
-      </w:r>
-    </w:p>
-    <w:p>
-      <w:pPr/>
-      <w:r>
-        <w:rPr>
-          <w:rFonts w:ascii="Helvetica Light" w:hAnsi="Helvetica Light" w:cs="Helvetica Light"/>
-          <w:sz w:val="24"/>
-          <w:sz-cs w:val="24"/>
-        </w:rPr>
-        <w:t xml:space="preserve">- Current frontend dependency build fix is local and not pushed yet.</w:t>
+        <w:t xml:space="preserve">- Last pushed commit: 09217f9</w:t>
+      </w:r>
+    </w:p>
+    <w:p>
+      <w:pPr/>
+      <w:r>
+        <w:rPr>
+          <w:rFonts w:ascii="Helvetica Light" w:hAnsi="Helvetica Light" w:cs="Helvetica Light"/>
+          <w:sz w:val="24"/>
+          <w:sz-cs w:val="24"/>
+        </w:rPr>
+        <w:t xml:space="preserve">- Current Render deployment setup is local and not pushed yet.</w:t>
       </w:r>
     </w:p>
     <w:sectPr/>

</xml_diff>

<commit_message>
fix: align date-fns version for render frontend build
</commit_message>
<xml_diff>
--- a/masterrequirement.docx
+++ b/masterrequirement.docx
@@ -131,62 +131,62 @@
           <w:sz w:val="24"/>
           <w:sz-cs w:val="24"/>
         </w:rPr>
-        <w:t xml:space="preserve">New in this update (Render deployment setup)</w:t>
-      </w:r>
-    </w:p>
-    <w:p>
-      <w:pPr/>
-      <w:r>
-        <w:rPr>
-          <w:rFonts w:ascii="Helvetica Light" w:hAnsi="Helvetica Light" w:cs="Helvetica Light"/>
-          <w:sz w:val="24"/>
-          <w:sz-cs w:val="24"/>
-        </w:rPr>
-        <w:t xml:space="preserve">- Added Render Blueprint file: `render.yaml`.</w:t>
-      </w:r>
-    </w:p>
-    <w:p>
-      <w:pPr/>
-      <w:r>
-        <w:rPr>
-          <w:rFonts w:ascii="Helvetica Light" w:hAnsi="Helvetica Light" w:cs="Helvetica Light"/>
-          <w:sz w:val="24"/>
-          <w:sz-cs w:val="24"/>
-        </w:rPr>
-        <w:t xml:space="preserve">  - Provisions PostgreSQL, backend service, and frontend static service.</w:t>
-      </w:r>
-    </w:p>
-    <w:p>
-      <w:pPr/>
-      <w:r>
-        <w:rPr>
-          <w:rFonts w:ascii="Helvetica Light" w:hAnsi="Helvetica Light" w:cs="Helvetica Light"/>
-          <w:sz w:val="24"/>
-          <w:sz-cs w:val="24"/>
-        </w:rPr>
-        <w:t xml:space="preserve">- Added Render deploy runbook: `DEPLOY_RENDER.md`.</w:t>
-      </w:r>
-    </w:p>
-    <w:p>
-      <w:pPr/>
-      <w:r>
-        <w:rPr>
-          <w:rFonts w:ascii="Helvetica Light" w:hAnsi="Helvetica Light" w:cs="Helvetica Light"/>
-          <w:sz w:val="24"/>
-          <w:sz-cs w:val="24"/>
-        </w:rPr>
-        <w:t xml:space="preserve">- Render build config includes frontend install fallback:</w:t>
-      </w:r>
-    </w:p>
-    <w:p>
-      <w:pPr/>
-      <w:r>
-        <w:rPr>
-          <w:rFonts w:ascii="Helvetica Light" w:hAnsi="Helvetica Light" w:cs="Helvetica Light"/>
-          <w:sz w:val="24"/>
-          <w:sz-cs w:val="24"/>
-        </w:rPr>
-        <w:t xml:space="preserve">  - `npm install --legacy-peer-deps &amp;&amp; npm run build`.</w:t>
+        <w:t xml:space="preserve">New in this update (Render npm ERESOLVE fix)</w:t>
+      </w:r>
+    </w:p>
+    <w:p>
+      <w:pPr/>
+      <w:r>
+        <w:rPr>
+          <w:rFonts w:ascii="Helvetica Light" w:hAnsi="Helvetica Light" w:cs="Helvetica Light"/>
+          <w:sz w:val="24"/>
+          <w:sz-cs w:val="24"/>
+        </w:rPr>
+        <w:t xml:space="preserve">- Fixed frontend dependency conflict causing Render build failure:</w:t>
+      </w:r>
+    </w:p>
+    <w:p>
+      <w:pPr/>
+      <w:r>
+        <w:rPr>
+          <w:rFonts w:ascii="Helvetica Light" w:hAnsi="Helvetica Light" w:cs="Helvetica Light"/>
+          <w:sz w:val="24"/>
+          <w:sz-cs w:val="24"/>
+        </w:rPr>
+        <w:t xml:space="preserve">  - Changed `date-fns` from `^4.1.0` to `^3.6.0` in `frontend/package.json`.</w:t>
+      </w:r>
+    </w:p>
+    <w:p>
+      <w:pPr/>
+      <w:r>
+        <w:rPr>
+          <w:rFonts w:ascii="Helvetica Light" w:hAnsi="Helvetica Light" w:cs="Helvetica Light"/>
+          <w:sz w:val="24"/>
+          <w:sz-cs w:val="24"/>
+        </w:rPr>
+        <w:t xml:space="preserve">  - This satisfies `react-day-picker@8.10.1` peer requirement (`^2.28.0 || ^3.0.0`).</w:t>
+      </w:r>
+    </w:p>
+    <w:p>
+      <w:pPr/>
+      <w:r>
+        <w:rPr>
+          <w:rFonts w:ascii="Helvetica Light" w:hAnsi="Helvetica Light" w:cs="Helvetica Light"/>
+          <w:sz w:val="24"/>
+          <w:sz-cs w:val="24"/>
+        </w:rPr>
+        <w:t xml:space="preserve">- Updated `render.yaml` frontend build command back to:</w:t>
+      </w:r>
+    </w:p>
+    <w:p>
+      <w:pPr/>
+      <w:r>
+        <w:rPr>
+          <w:rFonts w:ascii="Helvetica Light" w:hAnsi="Helvetica Light" w:cs="Helvetica Light"/>
+          <w:sz w:val="24"/>
+          <w:sz-cs w:val="24"/>
+        </w:rPr>
+        <w:t xml:space="preserve">  - `npm install &amp;&amp; npm run build`</w:t>
       </w:r>
     </w:p>
     <w:p>
@@ -285,18 +285,18 @@
           <w:sz w:val="24"/>
           <w:sz-cs w:val="24"/>
         </w:rPr>
-        <w:t xml:space="preserve">- Last pushed commit: 09217f9</w:t>
-      </w:r>
-    </w:p>
-    <w:p>
-      <w:pPr/>
-      <w:r>
-        <w:rPr>
-          <w:rFonts w:ascii="Helvetica Light" w:hAnsi="Helvetica Light" w:cs="Helvetica Light"/>
-          <w:sz w:val="24"/>
-          <w:sz-cs w:val="24"/>
-        </w:rPr>
-        <w:t xml:space="preserve">- Current Render deployment setup is local and not pushed yet.</w:t>
+        <w:t xml:space="preserve">- Last pushed commit: 0369be1</w:t>
+      </w:r>
+    </w:p>
+    <w:p>
+      <w:pPr/>
+      <w:r>
+        <w:rPr>
+          <w:rFonts w:ascii="Helvetica Light" w:hAnsi="Helvetica Light" w:cs="Helvetica Light"/>
+          <w:sz w:val="24"/>
+          <w:sz-cs w:val="24"/>
+        </w:rPr>
+        <w:t xml:space="preserve">- Current Render dependency fix is local and not pushed yet.</w:t>
       </w:r>
     </w:p>
     <w:sectPr/>

</xml_diff>

<commit_message>
fix: align frontend react version with peer dependencies
</commit_message>
<xml_diff>
--- a/masterrequirement.docx
+++ b/masterrequirement.docx
@@ -131,7 +131,7 @@
           <w:sz w:val="24"/>
           <w:sz-cs w:val="24"/>
         </w:rPr>
-        <w:t xml:space="preserve">New in this update (Render npm ERESOLVE fix)</w:t>
+        <w:t xml:space="preserve">New in this update (Render React peer fix)</w:t>
       </w:r>
     </w:p>
     <w:p>
@@ -153,40 +153,29 @@
           <w:sz w:val="24"/>
           <w:sz-cs w:val="24"/>
         </w:rPr>
-        <w:t xml:space="preserve">  - Changed `date-fns` from `^4.1.0` to `^3.6.0` in `frontend/package.json`.</w:t>
-      </w:r>
-    </w:p>
-    <w:p>
-      <w:pPr/>
-      <w:r>
-        <w:rPr>
-          <w:rFonts w:ascii="Helvetica Light" w:hAnsi="Helvetica Light" w:cs="Helvetica Light"/>
-          <w:sz w:val="24"/>
-          <w:sz-cs w:val="24"/>
-        </w:rPr>
-        <w:t xml:space="preserve">  - This satisfies `react-day-picker@8.10.1` peer requirement (`^2.28.0 || ^3.0.0`).</w:t>
-      </w:r>
-    </w:p>
-    <w:p>
-      <w:pPr/>
-      <w:r>
-        <w:rPr>
-          <w:rFonts w:ascii="Helvetica Light" w:hAnsi="Helvetica Light" w:cs="Helvetica Light"/>
-          <w:sz w:val="24"/>
-          <w:sz-cs w:val="24"/>
-        </w:rPr>
-        <w:t xml:space="preserve">- Updated `render.yaml` frontend build command back to:</w:t>
-      </w:r>
-    </w:p>
-    <w:p>
-      <w:pPr/>
-      <w:r>
-        <w:rPr>
-          <w:rFonts w:ascii="Helvetica Light" w:hAnsi="Helvetica Light" w:cs="Helvetica Light"/>
-          <w:sz w:val="24"/>
-          <w:sz-cs w:val="24"/>
-        </w:rPr>
-        <w:t xml:space="preserve">  - `npm install &amp;&amp; npm run build`</w:t>
+        <w:t xml:space="preserve">  - `react-day-picker@8.10.1` supports React up to v18.</w:t>
+      </w:r>
+    </w:p>
+    <w:p>
+      <w:pPr/>
+      <w:r>
+        <w:rPr>
+          <w:rFonts w:ascii="Helvetica Light" w:hAnsi="Helvetica Light" w:cs="Helvetica Light"/>
+          <w:sz w:val="24"/>
+          <w:sz-cs w:val="24"/>
+        </w:rPr>
+        <w:t xml:space="preserve">  - Downgraded `react` and `react-dom` from `^19.0.0` to `^18.2.0` in `frontend/package.json`.</w:t>
+      </w:r>
+    </w:p>
+    <w:p>
+      <w:pPr/>
+      <w:r>
+        <w:rPr>
+          <w:rFonts w:ascii="Helvetica Light" w:hAnsi="Helvetica Light" w:cs="Helvetica Light"/>
+          <w:sz w:val="24"/>
+          <w:sz-cs w:val="24"/>
+        </w:rPr>
+        <w:t xml:space="preserve">- This resolves ERESOLVE error for `react-day-picker` peer dependency on Render.</w:t>
       </w:r>
     </w:p>
     <w:p>
@@ -285,18 +274,18 @@
           <w:sz w:val="24"/>
           <w:sz-cs w:val="24"/>
         </w:rPr>
-        <w:t xml:space="preserve">- Last pushed commit: 0369be1</w:t>
-      </w:r>
-    </w:p>
-    <w:p>
-      <w:pPr/>
-      <w:r>
-        <w:rPr>
-          <w:rFonts w:ascii="Helvetica Light" w:hAnsi="Helvetica Light" w:cs="Helvetica Light"/>
-          <w:sz w:val="24"/>
-          <w:sz-cs w:val="24"/>
-        </w:rPr>
-        <w:t xml:space="preserve">- Current Render dependency fix is local and not pushed yet.</w:t>
+        <w:t xml:space="preserve">- Last pushed commit: 7d0fd23</w:t>
+      </w:r>
+    </w:p>
+    <w:p>
+      <w:pPr/>
+      <w:r>
+        <w:rPr>
+          <w:rFonts w:ascii="Helvetica Light" w:hAnsi="Helvetica Light" w:cs="Helvetica Light"/>
+          <w:sz w:val="24"/>
+          <w:sz-cs w:val="24"/>
+        </w:rPr>
+        <w:t xml:space="preserve">- Current React compatibility fix is local and not pushed yet.</w:t>
       </w:r>
     </w:p>
     <w:sectPr/>

</xml_diff>

<commit_message>
fix: support render database url envs and fail fast on localhost
</commit_message>
<xml_diff>
--- a/masterrequirement.docx
+++ b/masterrequirement.docx
@@ -131,51 +131,95 @@
           <w:sz w:val="24"/>
           <w:sz-cs w:val="24"/>
         </w:rPr>
-        <w:t xml:space="preserve">New in this update (Render React peer fix)</w:t>
-      </w:r>
-    </w:p>
-    <w:p>
-      <w:pPr/>
-      <w:r>
-        <w:rPr>
-          <w:rFonts w:ascii="Helvetica Light" w:hAnsi="Helvetica Light" w:cs="Helvetica Light"/>
-          <w:sz w:val="24"/>
-          <w:sz-cs w:val="24"/>
-        </w:rPr>
-        <w:t xml:space="preserve">- Fixed frontend dependency conflict causing Render build failure:</w:t>
-      </w:r>
-    </w:p>
-    <w:p>
-      <w:pPr/>
-      <w:r>
-        <w:rPr>
-          <w:rFonts w:ascii="Helvetica Light" w:hAnsi="Helvetica Light" w:cs="Helvetica Light"/>
-          <w:sz w:val="24"/>
-          <w:sz-cs w:val="24"/>
-        </w:rPr>
-        <w:t xml:space="preserve">  - `react-day-picker@8.10.1` supports React up to v18.</w:t>
-      </w:r>
-    </w:p>
-    <w:p>
-      <w:pPr/>
-      <w:r>
-        <w:rPr>
-          <w:rFonts w:ascii="Helvetica Light" w:hAnsi="Helvetica Light" w:cs="Helvetica Light"/>
-          <w:sz w:val="24"/>
-          <w:sz-cs w:val="24"/>
-        </w:rPr>
-        <w:t xml:space="preserve">  - Downgraded `react` and `react-dom` from `^19.0.0` to `^18.2.0` in `frontend/package.json`.</w:t>
-      </w:r>
-    </w:p>
-    <w:p>
-      <w:pPr/>
-      <w:r>
-        <w:rPr>
-          <w:rFonts w:ascii="Helvetica Light" w:hAnsi="Helvetica Light" w:cs="Helvetica Light"/>
-          <w:sz w:val="24"/>
-          <w:sz-cs w:val="24"/>
-        </w:rPr>
-        <w:t xml:space="preserve">- This resolves ERESOLVE error for `react-day-picker` peer dependency on Render.</w:t>
+        <w:t xml:space="preserve">New in this update (Render DB env hardening)</w:t>
+      </w:r>
+    </w:p>
+    <w:p>
+      <w:pPr/>
+      <w:r>
+        <w:rPr>
+          <w:rFonts w:ascii="Helvetica Light" w:hAnsi="Helvetica Light" w:cs="Helvetica Light"/>
+          <w:sz w:val="24"/>
+          <w:sz-cs w:val="24"/>
+        </w:rPr>
+        <w:t xml:space="preserve">- Updated backend DB connection resolver in `Program.cs` to support multiple env keys:</w:t>
+      </w:r>
+    </w:p>
+    <w:p>
+      <w:pPr/>
+      <w:r>
+        <w:rPr>
+          <w:rFonts w:ascii="Helvetica Light" w:hAnsi="Helvetica Light" w:cs="Helvetica Light"/>
+          <w:sz w:val="24"/>
+          <w:sz-cs w:val="24"/>
+        </w:rPr>
+        <w:t xml:space="preserve">  - `POSTGRES_CONNECTION_STRING`</w:t>
+      </w:r>
+    </w:p>
+    <w:p>
+      <w:pPr/>
+      <w:r>
+        <w:rPr>
+          <w:rFonts w:ascii="Helvetica Light" w:hAnsi="Helvetica Light" w:cs="Helvetica Light"/>
+          <w:sz w:val="24"/>
+          <w:sz-cs w:val="24"/>
+        </w:rPr>
+        <w:t xml:space="preserve">  - `ConnectionStrings__Postgres` / `ConnectionStrings:Postgres`</w:t>
+      </w:r>
+    </w:p>
+    <w:p>
+      <w:pPr/>
+      <w:r>
+        <w:rPr>
+          <w:rFonts w:ascii="Helvetica Light" w:hAnsi="Helvetica Light" w:cs="Helvetica Light"/>
+          <w:sz w:val="24"/>
+          <w:sz-cs w:val="24"/>
+        </w:rPr>
+        <w:t xml:space="preserve">  - `DATABASE_URL`</w:t>
+      </w:r>
+    </w:p>
+    <w:p>
+      <w:pPr/>
+      <w:r>
+        <w:rPr>
+          <w:rFonts w:ascii="Helvetica Light" w:hAnsi="Helvetica Light" w:cs="Helvetica Light"/>
+          <w:sz w:val="24"/>
+          <w:sz-cs w:val="24"/>
+        </w:rPr>
+        <w:t xml:space="preserve">  - `RENDER_EXTERNAL_DATABASE_URL`</w:t>
+      </w:r>
+    </w:p>
+    <w:p>
+      <w:pPr/>
+      <w:r>
+        <w:rPr>
+          <w:rFonts w:ascii="Helvetica Light" w:hAnsi="Helvetica Light" w:cs="Helvetica Light"/>
+          <w:sz w:val="24"/>
+          <w:sz-cs w:val="24"/>
+        </w:rPr>
+        <w:t xml:space="preserve">  - `RENDER_INTERNAL_DATABASE_URL`</w:t>
+      </w:r>
+    </w:p>
+    <w:p>
+      <w:pPr/>
+      <w:r>
+        <w:rPr>
+          <w:rFonts w:ascii="Helvetica Light" w:hAnsi="Helvetica Light" w:cs="Helvetica Light"/>
+          <w:sz w:val="24"/>
+          <w:sz-cs w:val="24"/>
+        </w:rPr>
+        <w:t xml:space="preserve">- Added support to normalize `postgres://...` URLs into Npgsql connection string format.</w:t>
+      </w:r>
+    </w:p>
+    <w:p>
+      <w:pPr/>
+      <w:r>
+        <w:rPr>
+          <w:rFonts w:ascii="Helvetica Light" w:hAnsi="Helvetica Light" w:cs="Helvetica Light"/>
+          <w:sz w:val="24"/>
+          <w:sz-cs w:val="24"/>
+        </w:rPr>
+        <w:t xml:space="preserve">- Added production safeguard: if resolved host is localhost, app fails fast with clear error message.</w:t>
       </w:r>
     </w:p>
     <w:p>
@@ -274,18 +318,18 @@
           <w:sz w:val="24"/>
           <w:sz-cs w:val="24"/>
         </w:rPr>
-        <w:t xml:space="preserve">- Last pushed commit: 7d0fd23</w:t>
-      </w:r>
-    </w:p>
-    <w:p>
-      <w:pPr/>
-      <w:r>
-        <w:rPr>
-          <w:rFonts w:ascii="Helvetica Light" w:hAnsi="Helvetica Light" w:cs="Helvetica Light"/>
-          <w:sz w:val="24"/>
-          <w:sz-cs w:val="24"/>
-        </w:rPr>
-        <w:t xml:space="preserve">- Current React compatibility fix is local and not pushed yet.</w:t>
+        <w:t xml:space="preserve">- Last pushed commit: 0c88abb</w:t>
+      </w:r>
+    </w:p>
+    <w:p>
+      <w:pPr/>
+      <w:r>
+        <w:rPr>
+          <w:rFonts w:ascii="Helvetica Light" w:hAnsi="Helvetica Light" w:cs="Helvetica Light"/>
+          <w:sz w:val="24"/>
+          <w:sz-cs w:val="24"/>
+        </w:rPr>
+        <w:t xml:space="preserve">- Current DB env resilience fix is local and not pushed yet.</w:t>
       </w:r>
     </w:p>
     <w:sectPr/>

</xml_diff>

<commit_message>
chore: remove emergent branding from frontend entry
</commit_message>
<xml_diff>
--- a/masterrequirement.docx
+++ b/masterrequirement.docx
@@ -131,95 +131,62 @@
           <w:sz w:val="24"/>
           <w:sz-cs w:val="24"/>
         </w:rPr>
-        <w:t xml:space="preserve">New in this update (Render DB env hardening)</w:t>
-      </w:r>
-    </w:p>
-    <w:p>
-      <w:pPr/>
-      <w:r>
-        <w:rPr>
-          <w:rFonts w:ascii="Helvetica Light" w:hAnsi="Helvetica Light" w:cs="Helvetica Light"/>
-          <w:sz w:val="24"/>
-          <w:sz-cs w:val="24"/>
-        </w:rPr>
-        <w:t xml:space="preserve">- Updated backend DB connection resolver in `Program.cs` to support multiple env keys:</w:t>
-      </w:r>
-    </w:p>
-    <w:p>
-      <w:pPr/>
-      <w:r>
-        <w:rPr>
-          <w:rFonts w:ascii="Helvetica Light" w:hAnsi="Helvetica Light" w:cs="Helvetica Light"/>
-          <w:sz w:val="24"/>
-          <w:sz-cs w:val="24"/>
-        </w:rPr>
-        <w:t xml:space="preserve">  - `POSTGRES_CONNECTION_STRING`</w:t>
-      </w:r>
-    </w:p>
-    <w:p>
-      <w:pPr/>
-      <w:r>
-        <w:rPr>
-          <w:rFonts w:ascii="Helvetica Light" w:hAnsi="Helvetica Light" w:cs="Helvetica Light"/>
-          <w:sz w:val="24"/>
-          <w:sz-cs w:val="24"/>
-        </w:rPr>
-        <w:t xml:space="preserve">  - `ConnectionStrings__Postgres` / `ConnectionStrings:Postgres`</w:t>
-      </w:r>
-    </w:p>
-    <w:p>
-      <w:pPr/>
-      <w:r>
-        <w:rPr>
-          <w:rFonts w:ascii="Helvetica Light" w:hAnsi="Helvetica Light" w:cs="Helvetica Light"/>
-          <w:sz w:val="24"/>
-          <w:sz-cs w:val="24"/>
-        </w:rPr>
-        <w:t xml:space="preserve">  - `DATABASE_URL`</w:t>
-      </w:r>
-    </w:p>
-    <w:p>
-      <w:pPr/>
-      <w:r>
-        <w:rPr>
-          <w:rFonts w:ascii="Helvetica Light" w:hAnsi="Helvetica Light" w:cs="Helvetica Light"/>
-          <w:sz w:val="24"/>
-          <w:sz-cs w:val="24"/>
-        </w:rPr>
-        <w:t xml:space="preserve">  - `RENDER_EXTERNAL_DATABASE_URL`</w:t>
-      </w:r>
-    </w:p>
-    <w:p>
-      <w:pPr/>
-      <w:r>
-        <w:rPr>
-          <w:rFonts w:ascii="Helvetica Light" w:hAnsi="Helvetica Light" w:cs="Helvetica Light"/>
-          <w:sz w:val="24"/>
-          <w:sz-cs w:val="24"/>
-        </w:rPr>
-        <w:t xml:space="preserve">  - `RENDER_INTERNAL_DATABASE_URL`</w:t>
-      </w:r>
-    </w:p>
-    <w:p>
-      <w:pPr/>
-      <w:r>
-        <w:rPr>
-          <w:rFonts w:ascii="Helvetica Light" w:hAnsi="Helvetica Light" w:cs="Helvetica Light"/>
-          <w:sz w:val="24"/>
-          <w:sz-cs w:val="24"/>
-        </w:rPr>
-        <w:t xml:space="preserve">- Added support to normalize `postgres://...` URLs into Npgsql connection string format.</w:t>
-      </w:r>
-    </w:p>
-    <w:p>
-      <w:pPr/>
-      <w:r>
-        <w:rPr>
-          <w:rFonts w:ascii="Helvetica Light" w:hAnsi="Helvetica Light" w:cs="Helvetica Light"/>
-          <w:sz w:val="24"/>
-          <w:sz-cs w:val="24"/>
-        </w:rPr>
-        <w:t xml:space="preserve">- Added production safeguard: if resolved host is localhost, app fails fast with clear error message.</w:t>
+        <w:t xml:space="preserve">New in this update (Branding cleanup)</w:t>
+      </w:r>
+    </w:p>
+    <w:p>
+      <w:pPr/>
+      <w:r>
+        <w:rPr>
+          <w:rFonts w:ascii="Helvetica Light" w:hAnsi="Helvetica Light" w:cs="Helvetica Light"/>
+          <w:sz w:val="24"/>
+          <w:sz-cs w:val="24"/>
+        </w:rPr>
+        <w:t xml:space="preserve">- Removed Emergent branding artifacts from frontend public entry:</w:t>
+      </w:r>
+    </w:p>
+    <w:p>
+      <w:pPr/>
+      <w:r>
+        <w:rPr>
+          <w:rFonts w:ascii="Helvetica Light" w:hAnsi="Helvetica Light" w:cs="Helvetica Light"/>
+          <w:sz w:val="24"/>
+          <w:sz-cs w:val="24"/>
+        </w:rPr>
+        <w:t xml:space="preserve">  - Removed Emergent badge block (`Made with Emergent`).</w:t>
+      </w:r>
+    </w:p>
+    <w:p>
+      <w:pPr/>
+      <w:r>
+        <w:rPr>
+          <w:rFonts w:ascii="Helvetica Light" w:hAnsi="Helvetica Light" w:cs="Helvetica Light"/>
+          <w:sz w:val="24"/>
+          <w:sz-cs w:val="24"/>
+        </w:rPr>
+        <w:t xml:space="preserve">  - Removed Emergent external scripts from `index.html`.</w:t>
+      </w:r>
+    </w:p>
+    <w:p>
+      <w:pPr/>
+      <w:r>
+        <w:rPr>
+          <w:rFonts w:ascii="Helvetica Light" w:hAnsi="Helvetica Light" w:cs="Helvetica Light"/>
+          <w:sz w:val="24"/>
+          <w:sz-cs w:val="24"/>
+        </w:rPr>
+        <w:t xml:space="preserve">  - Updated page title to `Sitesellr`.</w:t>
+      </w:r>
+    </w:p>
+    <w:p>
+      <w:pPr/>
+      <w:r>
+        <w:rPr>
+          <w:rFonts w:ascii="Helvetica Light" w:hAnsi="Helvetica Light" w:cs="Helvetica Light"/>
+          <w:sz w:val="24"/>
+          <w:sz-cs w:val="24"/>
+        </w:rPr>
+        <w:t xml:space="preserve">  - Updated meta description to `Sitesellr commerce platform`.</w:t>
       </w:r>
     </w:p>
     <w:p>
@@ -318,18 +285,18 @@
           <w:sz w:val="24"/>
           <w:sz-cs w:val="24"/>
         </w:rPr>
-        <w:t xml:space="preserve">- Last pushed commit: 0c88abb</w:t>
-      </w:r>
-    </w:p>
-    <w:p>
-      <w:pPr/>
-      <w:r>
-        <w:rPr>
-          <w:rFonts w:ascii="Helvetica Light" w:hAnsi="Helvetica Light" w:cs="Helvetica Light"/>
-          <w:sz w:val="24"/>
-          <w:sz-cs w:val="24"/>
-        </w:rPr>
-        <w:t xml:space="preserve">- Current DB env resilience fix is local and not pushed yet.</w:t>
+        <w:t xml:space="preserve">- Last pushed commit: 9607153</w:t>
+      </w:r>
+    </w:p>
+    <w:p>
+      <w:pPr/>
+      <w:r>
+        <w:rPr>
+          <w:rFonts w:ascii="Helvetica Light" w:hAnsi="Helvetica Light" w:cs="Helvetica Light"/>
+          <w:sz w:val="24"/>
+          <w:sz-cs w:val="24"/>
+        </w:rPr>
+        <w:t xml:space="preserve">- Current branding cleanup is local and not pushed yet.</w:t>
       </w:r>
     </w:p>
     <w:sectPr/>

</xml_diff>

<commit_message>
Add onboarding wizard flow and API integration
</commit_message>
<xml_diff>
--- a/masterrequirement.docx
+++ b/masterrequirement.docx
@@ -109,7 +109,7 @@
           <w:sz w:val="24"/>
           <w:sz-cs w:val="24"/>
         </w:rPr>
-        <w:t xml:space="preserve">- Settings General save updates store via backend API.</w:t>
+        <w:t xml:space="preserve">- Landing page Emergent branding removed from public entry.</w:t>
       </w:r>
     </w:p>
     <w:p>
@@ -131,62 +131,139 @@
           <w:sz w:val="24"/>
           <w:sz-cs w:val="24"/>
         </w:rPr>
-        <w:t xml:space="preserve">New in this update (Branding cleanup)</w:t>
-      </w:r>
-    </w:p>
-    <w:p>
-      <w:pPr/>
-      <w:r>
-        <w:rPr>
-          <w:rFonts w:ascii="Helvetica Light" w:hAnsi="Helvetica Light" w:cs="Helvetica Light"/>
-          <w:sz w:val="24"/>
-          <w:sz-cs w:val="24"/>
-        </w:rPr>
-        <w:t xml:space="preserve">- Removed Emergent branding artifacts from frontend public entry:</w:t>
-      </w:r>
-    </w:p>
-    <w:p>
-      <w:pPr/>
-      <w:r>
-        <w:rPr>
-          <w:rFonts w:ascii="Helvetica Light" w:hAnsi="Helvetica Light" w:cs="Helvetica Light"/>
-          <w:sz w:val="24"/>
-          <w:sz-cs w:val="24"/>
-        </w:rPr>
-        <w:t xml:space="preserve">  - Removed Emergent badge block (`Made with Emergent`).</w:t>
-      </w:r>
-    </w:p>
-    <w:p>
-      <w:pPr/>
-      <w:r>
-        <w:rPr>
-          <w:rFonts w:ascii="Helvetica Light" w:hAnsi="Helvetica Light" w:cs="Helvetica Light"/>
-          <w:sz w:val="24"/>
-          <w:sz-cs w:val="24"/>
-        </w:rPr>
-        <w:t xml:space="preserve">  - Removed Emergent external scripts from `index.html`.</w:t>
-      </w:r>
-    </w:p>
-    <w:p>
-      <w:pPr/>
-      <w:r>
-        <w:rPr>
-          <w:rFonts w:ascii="Helvetica Light" w:hAnsi="Helvetica Light" w:cs="Helvetica Light"/>
-          <w:sz w:val="24"/>
-          <w:sz-cs w:val="24"/>
-        </w:rPr>
-        <w:t xml:space="preserve">  - Updated page title to `Sitesellr`.</w:t>
-      </w:r>
-    </w:p>
-    <w:p>
-      <w:pPr/>
-      <w:r>
-        <w:rPr>
-          <w:rFonts w:ascii="Helvetica Light" w:hAnsi="Helvetica Light" w:cs="Helvetica Light"/>
-          <w:sz w:val="24"/>
-          <w:sz-cs w:val="24"/>
-        </w:rPr>
-        <w:t xml:space="preserve">  - Updated meta description to `Sitesellr commerce platform`.</w:t>
+        <w:t xml:space="preserve">New in this update (Onboarding flow v1)</w:t>
+      </w:r>
+    </w:p>
+    <w:p>
+      <w:pPr/>
+      <w:r>
+        <w:rPr>
+          <w:rFonts w:ascii="Helvetica Light" w:hAnsi="Helvetica Light" w:cs="Helvetica Light"/>
+          <w:sz w:val="24"/>
+          <w:sz-cs w:val="24"/>
+        </w:rPr>
+        <w:t xml:space="preserve">- Added end-to-end onboarding APIs:</w:t>
+      </w:r>
+    </w:p>
+    <w:p>
+      <w:pPr/>
+      <w:r>
+        <w:rPr>
+          <w:rFonts w:ascii="Helvetica Light" w:hAnsi="Helvetica Light" w:cs="Helvetica Light"/>
+          <w:sz w:val="24"/>
+          <w:sz-cs w:val="24"/>
+        </w:rPr>
+        <w:t xml:space="preserve">  - `POST /api/onboarding/start`</w:t>
+      </w:r>
+    </w:p>
+    <w:p>
+      <w:pPr/>
+      <w:r>
+        <w:rPr>
+          <w:rFonts w:ascii="Helvetica Light" w:hAnsi="Helvetica Light" w:cs="Helvetica Light"/>
+          <w:sz w:val="24"/>
+          <w:sz-cs w:val="24"/>
+        </w:rPr>
+        <w:t xml:space="preserve">  - `POST /api/onboarding/verify-email`</w:t>
+      </w:r>
+    </w:p>
+    <w:p>
+      <w:pPr/>
+      <w:r>
+        <w:rPr>
+          <w:rFonts w:ascii="Helvetica Light" w:hAnsi="Helvetica Light" w:cs="Helvetica Light"/>
+          <w:sz w:val="24"/>
+          <w:sz-cs w:val="24"/>
+        </w:rPr>
+        <w:t xml:space="preserve">  - `POST /api/onboarding/verify-mobile`</w:t>
+      </w:r>
+    </w:p>
+    <w:p>
+      <w:pPr/>
+      <w:r>
+        <w:rPr>
+          <w:rFonts w:ascii="Helvetica Light" w:hAnsi="Helvetica Light" w:cs="Helvetica Light"/>
+          <w:sz w:val="24"/>
+          <w:sz-cs w:val="24"/>
+        </w:rPr>
+        <w:t xml:space="preserve">  - `GET /api/onboarding/plans`</w:t>
+      </w:r>
+    </w:p>
+    <w:p>
+      <w:pPr/>
+      <w:r>
+        <w:rPr>
+          <w:rFonts w:ascii="Helvetica Light" w:hAnsi="Helvetica Light" w:cs="Helvetica Light"/>
+          <w:sz w:val="24"/>
+          <w:sz-cs w:val="24"/>
+        </w:rPr>
+        <w:t xml:space="preserve">  - `POST /api/onboarding/choose-plan`</w:t>
+      </w:r>
+    </w:p>
+    <w:p>
+      <w:pPr/>
+      <w:r>
+        <w:rPr>
+          <w:rFonts w:ascii="Helvetica Light" w:hAnsi="Helvetica Light" w:cs="Helvetica Light"/>
+          <w:sz w:val="24"/>
+          <w:sz-cs w:val="24"/>
+        </w:rPr>
+        <w:t xml:space="preserve">  - `POST /api/onboarding/confirm-payment` (stub)</w:t>
+      </w:r>
+    </w:p>
+    <w:p>
+      <w:pPr/>
+      <w:r>
+        <w:rPr>
+          <w:rFonts w:ascii="Helvetica Light" w:hAnsi="Helvetica Light" w:cs="Helvetica Light"/>
+          <w:sz w:val="24"/>
+          <w:sz-cs w:val="24"/>
+        </w:rPr>
+        <w:t xml:space="preserve">  - `POST /api/onboarding/setup-store`</w:t>
+      </w:r>
+    </w:p>
+    <w:p>
+      <w:pPr/>
+      <w:r>
+        <w:rPr>
+          <w:rFonts w:ascii="Helvetica Light" w:hAnsi="Helvetica Light" w:cs="Helvetica Light"/>
+          <w:sz w:val="24"/>
+          <w:sz-cs w:val="24"/>
+        </w:rPr>
+        <w:t xml:space="preserve">  - `POST /api/onboarding/complete`</w:t>
+      </w:r>
+    </w:p>
+    <w:p>
+      <w:pPr/>
+      <w:r>
+        <w:rPr>
+          <w:rFonts w:ascii="Helvetica Light" w:hAnsi="Helvetica Light" w:cs="Helvetica Light"/>
+          <w:sz w:val="24"/>
+          <w:sz-cs w:val="24"/>
+        </w:rPr>
+        <w:t xml:space="preserve">- Added frontend onboarding wizard page at `/onboarding` and linked Get Started CTA buttons to it.</w:t>
+      </w:r>
+    </w:p>
+    <w:p>
+      <w:pPr/>
+      <w:r>
+        <w:rPr>
+          <w:rFonts w:ascii="Helvetica Light" w:hAnsi="Helvetica Light" w:cs="Helvetica Light"/>
+          <w:sz w:val="24"/>
+          <w:sz-cs w:val="24"/>
+        </w:rPr>
+        <w:t xml:space="preserve">- On completion, flow creates User + Merchant + Store + Owner role and signs user in with opaque tokens.</w:t>
+      </w:r>
+    </w:p>
+    <w:p>
+      <w:pPr/>
+      <w:r>
+        <w:rPr>
+          <w:rFonts w:ascii="Helvetica Light" w:hAnsi="Helvetica Light" w:cs="Helvetica Light"/>
+          <w:sz w:val="24"/>
+          <w:sz-cs w:val="24"/>
+        </w:rPr>
+        <w:t xml:space="preserve">- Onboarding session storage uses in-memory concurrent dictionary (dev-safe, non-persistent).</w:t>
       </w:r>
     </w:p>
     <w:p>
@@ -219,40 +296,51 @@
           <w:sz w:val="24"/>
           <w:sz-cs w:val="24"/>
         </w:rPr>
-        <w:t xml:space="preserve">- Store email/phone/address fields are currently UI-only placeholders (not persisted in current store model).</w:t>
-      </w:r>
-    </w:p>
-    <w:p>
-      <w:pPr/>
-      <w:r>
-        <w:rPr>
-          <w:rFonts w:ascii="Helvetica Light" w:hAnsi="Helvetica Light" w:cs="Helvetica Light"/>
-          <w:sz w:val="24"/>
-          <w:sz-cs w:val="24"/>
-        </w:rPr>
-        <w:t xml:space="preserve">- Some advanced form fields are minimal for now (rich order item editor, full address management UI).</w:t>
-      </w:r>
-    </w:p>
-    <w:p>
-      <w:pPr/>
-      <w:r>
-        <w:rPr>
-          <w:rFonts w:ascii="Helvetica Light" w:hAnsi="Helvetica Light" w:cs="Helvetica Light"/>
-          <w:sz w:val="24"/>
-          <w:sz-cs w:val="24"/>
-        </w:rPr>
-        <w:t xml:space="preserve">- Billing plan enforcement, real payment providers, WebAuthn UI flows, and production CSP/CORS/rate tuning remain pending.</w:t>
-      </w:r>
-    </w:p>
-    <w:p>
-      <w:pPr/>
-      <w:r>
-        <w:rPr>
-          <w:rFonts w:ascii="Helvetica Light" w:hAnsi="Helvetica Light" w:cs="Helvetica Light"/>
-          <w:sz w:val="24"/>
-          <w:sz-cs w:val="24"/>
-        </w:rPr>
-        <w:t xml:space="preserve">- Full Shopify-level modules (theme marketplace, logistics integrations, plugin ecosystem, SaaS metering, etc.) remain pending.</w:t>
+        <w:t xml:space="preserve">- Email/SMS OTP providers are not integrated yet (currently on-screen OTP for dev only).</w:t>
+      </w:r>
+    </w:p>
+    <w:p>
+      <w:pPr/>
+      <w:r>
+        <w:rPr>
+          <w:rFonts w:ascii="Helvetica Light" w:hAnsi="Helvetica Light" w:cs="Helvetica Light"/>
+          <w:sz w:val="24"/>
+          <w:sz-cs w:val="24"/>
+        </w:rPr>
+        <w:t xml:space="preserve">- Payment confirmation is stubbed; no real gateway capture in onboarding yet.</w:t>
+      </w:r>
+    </w:p>
+    <w:p>
+      <w:pPr/>
+      <w:r>
+        <w:rPr>
+          <w:rFonts w:ascii="Helvetica Light" w:hAnsi="Helvetica Light" w:cs="Helvetica Light"/>
+          <w:sz w:val="24"/>
+          <w:sz-cs w:val="24"/>
+        </w:rPr>
+        <w:t xml:space="preserve">- Store setup wizard is minimal (no advanced business fields / Cloudflare provisioning automation yet).</w:t>
+      </w:r>
+    </w:p>
+    <w:p>
+      <w:pPr/>
+      <w:r>
+        <w:rPr>
+          <w:rFonts w:ascii="Helvetica Light" w:hAnsi="Helvetica Light" w:cs="Helvetica Light"/>
+          <w:sz w:val="24"/>
+          <w:sz-cs w:val="24"/>
+        </w:rPr>
+        <w:t xml:space="preserve">- Billing plan enforcement, WebAuthn UI flows, and production CSP/CORS/rate tuning remain pending.</w:t>
+      </w:r>
+    </w:p>
+    <w:p>
+      <w:pPr/>
+      <w:r>
+        <w:rPr>
+          <w:rFonts w:ascii="Helvetica Light" w:hAnsi="Helvetica Light" w:cs="Helvetica Light"/>
+          <w:sz w:val="24"/>
+          <w:sz-cs w:val="24"/>
+        </w:rPr>
+        <w:t xml:space="preserve">- Full Shopify-level modules (themes marketplace, logistics integrations, plugin ecosystem, SaaS metering, etc.) remain pending.</w:t>
       </w:r>
     </w:p>
     <w:p>
@@ -285,18 +373,18 @@
           <w:sz w:val="24"/>
           <w:sz-cs w:val="24"/>
         </w:rPr>
-        <w:t xml:space="preserve">- Last pushed commit: 9607153</w:t>
-      </w:r>
-    </w:p>
-    <w:p>
-      <w:pPr/>
-      <w:r>
-        <w:rPr>
-          <w:rFonts w:ascii="Helvetica Light" w:hAnsi="Helvetica Light" w:cs="Helvetica Light"/>
-          <w:sz w:val="24"/>
-          <w:sz-cs w:val="24"/>
-        </w:rPr>
-        <w:t xml:space="preserve">- Current branding cleanup is local and not pushed yet.</w:t>
+        <w:t xml:space="preserve">- Last pushed commit: cc46cf5</w:t>
+      </w:r>
+    </w:p>
+    <w:p>
+      <w:pPr/>
+      <w:r>
+        <w:rPr>
+          <w:rFonts w:ascii="Helvetica Light" w:hAnsi="Helvetica Light" w:cs="Helvetica Light"/>
+          <w:sz w:val="24"/>
+          <w:sz-cs w:val="24"/>
+        </w:rPr>
+        <w:t xml:space="preserve">- Onboarding flow update is local and pending push.</w:t>
       </w:r>
     </w:p>
     <w:sectPr/>

</xml_diff>

<commit_message>
Update requirement status docs for onboarding flow
</commit_message>
<xml_diff>
--- a/masterrequirement.docx
+++ b/masterrequirement.docx
@@ -384,7 +384,18 @@
           <w:sz w:val="24"/>
           <w:sz-cs w:val="24"/>
         </w:rPr>
-        <w:t xml:space="preserve">- Onboarding flow update is local and pending push.</w:t>
+        <w:t xml:space="preserve">- Latest local commit (pending push): d80bdb1</w:t>
+      </w:r>
+    </w:p>
+    <w:p>
+      <w:pPr/>
+      <w:r>
+        <w:rPr>
+          <w:rFonts w:ascii="Helvetica Light" w:hAnsi="Helvetica Light" w:cs="Helvetica Light"/>
+          <w:sz w:val="24"/>
+          <w:sz-cs w:val="24"/>
+        </w:rPr>
+        <w:t xml:space="preserve">- Onboarding flow update is committed locally and pending push.</w:t>
       </w:r>
     </w:p>
     <w:sectPr/>

</xml_diff>

<commit_message>
Redesign onboarding page to requested wizard layout
</commit_message>
<xml_diff>
--- a/masterrequirement.docx
+++ b/masterrequirement.docx
@@ -60,98 +60,47 @@
           <w:sz w:val="24"/>
           <w:sz-cs w:val="24"/>
         </w:rPr>
-        <w:t xml:space="preserve">RBAC Foundation</w:t>
+        <w:t xml:space="preserve">Onboarding Wizard UI</w:t>
         <w:tab/>
         <w:t xml:space="preserve">Developed</w:t>
         <w:tab/>
-        <w:t xml:space="preserve">Introduced two-layer RBAC: Platform roles (Owner/Staff) + Store permissions (claims-style keys like products.read/orders.write).</w:t>
-        <w:tab/>
-        <w:t xml:space="preserve">Need UI for permission management and full permission catalog coverage for all future modules.</w:t>
-      </w:r>
-    </w:p>
-    <w:p>
-      <w:pPr/>
-      <w:r>
-        <w:rPr>
-          <w:rFonts w:ascii="Helvetica Light" w:hAnsi="Helvetica Light" w:cs="Helvetica Light"/>
-          <w:sz w:val="24"/>
-          <w:sz-cs w:val="24"/>
-        </w:rPr>
-        <w:t xml:space="preserve">Policy Enforcement</w:t>
+        <w:t xml:space="preserve">Reworked `/onboarding` layout to match requested left-step wizard structure (top nav, left progress rail, right form panel) while preserving Sitesellr theme/colors/logo usage.</w:t>
+        <w:tab/>
+        <w:t xml:space="preserve">Need final visual QA in deployed environment for exact spacing/typography parity on all screen sizes.</w:t>
+      </w:r>
+    </w:p>
+    <w:p>
+      <w:pPr/>
+      <w:r>
+        <w:rPr>
+          <w:rFonts w:ascii="Helvetica Light" w:hAnsi="Helvetica Light" w:cs="Helvetica Light"/>
+          <w:sz w:val="24"/>
+          <w:sz-cs w:val="24"/>
+        </w:rPr>
+        <w:t xml:space="preserve">Onboarding Flow Logic</w:t>
         <w:tab/>
         <w:t xml:space="preserve">Developed</w:t>
         <w:tab/>
-        <w:t xml:space="preserve">Replaced role-only checks with policy-based access requirements; added permission policies and platform policies.</w:t>
-        <w:tab/>
-        <w:t xml:space="preserve">Need step-up auth (re-auth/MFA) on high-risk actions (refund/payout/subscription override).</w:t>
-      </w:r>
-    </w:p>
-    <w:p>
-      <w:pPr/>
-      <w:r>
-        <w:rPr>
-          <w:rFonts w:ascii="Helvetica Light" w:hAnsi="Helvetica Light" w:cs="Helvetica Light"/>
-          <w:sz w:val="24"/>
-          <w:sz-cs w:val="24"/>
-        </w:rPr>
-        <w:t xml:space="preserve">Tenant Isolation</w:t>
+        <w:t xml:space="preserve">Existing register -&gt; OTP verify -&gt; plan -&gt; payment(stub) -&gt; setup store -&gt; activate flow remains fully wired to backend APIs.</w:t>
+        <w:tab/>
+        <w:t xml:space="preserve">Payment step still stub (no real gateway capture yet).</w:t>
+      </w:r>
+    </w:p>
+    <w:p>
+      <w:pPr/>
+      <w:r>
+        <w:rPr>
+          <w:rFonts w:ascii="Helvetica Light" w:hAnsi="Helvetica Light" w:cs="Helvetica Light"/>
+          <w:sz w:val="24"/>
+          <w:sz-cs w:val="24"/>
+        </w:rPr>
+        <w:t xml:space="preserve">RBAC + Tenancy</w:t>
         <w:tab/>
         <w:t xml:space="preserve">Developed</w:t>
         <w:tab/>
-        <w:t xml:space="preserve">Store APIs now require tenant context + store scoping checks and deny cross-store access.</w:t>
-        <w:tab/>
-        <w:t xml:space="preserve">Need global query-filter strategy for deeper hard guarantees across future repositories/services.</w:t>
-      </w:r>
-    </w:p>
-    <w:p>
-      <w:pPr/>
-      <w:r>
-        <w:rPr>
-          <w:rFonts w:ascii="Helvetica Light" w:hAnsi="Helvetica Light" w:cs="Helvetica Light"/>
-          <w:sz w:val="24"/>
-          <w:sz-cs w:val="24"/>
-        </w:rPr>
-        <w:t xml:space="preserve">RBAC Admin APIs</w:t>
-        <w:tab/>
-        <w:t xml:space="preserve">Developed</w:t>
-        <w:tab/>
-        <w:t xml:space="preserve">Added platform RBAC admin endpoints to assign platform roles and per-store explicit permissions.</w:t>
-        <w:tab/>
-        <w:t xml:space="preserve">Need audit log persistence and approval workflow for sensitive role/permission changes.</w:t>
-      </w:r>
-    </w:p>
-    <w:p>
-      <w:pPr/>
-      <w:r>
-        <w:rPr>
-          <w:rFonts w:ascii="Helvetica Light" w:hAnsi="Helvetica Light" w:cs="Helvetica Light"/>
-          <w:sz w:val="24"/>
-          <w:sz-cs w:val="24"/>
-        </w:rPr>
-        <w:t xml:space="preserve">Data Model + Migration</w:t>
-        <w:tab/>
-        <w:t xml:space="preserve">Developed</w:t>
-        <w:tab/>
-        <w:t xml:space="preserve">Added `platform_user_roles` and `store_user_permissions` models with migration + snapshot updates.</w:t>
-        <w:tab/>
-        <w:t xml:space="preserve">Need migration run in target environments (`dotnet ef database update`) and seed scripts.</w:t>
-      </w:r>
-    </w:p>
-    <w:p>
-      <w:pPr/>
-      <w:r>
-        <w:rPr>
-          <w:rFonts w:ascii="Helvetica Light" w:hAnsi="Helvetica Light" w:cs="Helvetica Light"/>
-          <w:sz w:val="24"/>
-          <w:sz-cs w:val="24"/>
-        </w:rPr>
-        <w:t xml:space="preserve">Onboarding + Existing Modules</w:t>
-        <w:tab/>
-        <w:t xml:space="preserve">Partial</w:t>
-        <w:tab/>
-        <w:t xml:space="preserve">Onboarding flow remains active; core CRUD endpoints now guarded by permission policies.</w:t>
-        <w:tab/>
-        <w:t xml:space="preserve">Need broader module wiring (billing, refunds, payouts, logistics, marketplace apps) under same permission matrix.</w:t>
+        <w:t xml:space="preserve">Two-layer RBAC (platform + store permission policies) and tenant guards are in place from previous update.</w:t>
+        <w:tab/>
+        <w:t xml:space="preserve">Need audit logs + step-up auth for high-risk operations.</w:t>
       </w:r>
     </w:p>
     <w:p>
@@ -184,18 +133,18 @@
           <w:sz w:val="24"/>
           <w:sz-cs w:val="24"/>
         </w:rPr>
-        <w:t xml:space="preserve">- Last pushed commit: 5292c47</w:t>
-      </w:r>
-    </w:p>
-    <w:p>
-      <w:pPr/>
-      <w:r>
-        <w:rPr>
-          <w:rFonts w:ascii="Helvetica Light" w:hAnsi="Helvetica Light" w:cs="Helvetica Light"/>
-          <w:sz w:val="24"/>
-          <w:sz-cs w:val="24"/>
-        </w:rPr>
-        <w:t xml:space="preserve">- Current RBAC architecture update is local and pending push.</w:t>
+        <w:t xml:space="preserve">- Last pushed commit: 8c6401e</w:t>
+      </w:r>
+    </w:p>
+    <w:p>
+      <w:pPr/>
+      <w:r>
+        <w:rPr>
+          <w:rFonts w:ascii="Helvetica Light" w:hAnsi="Helvetica Light" w:cs="Helvetica Light"/>
+          <w:sz w:val="24"/>
+          <w:sz-cs w:val="24"/>
+        </w:rPr>
+        <w:t xml:space="preserve">- Current onboarding wizard layout update is local and pending push.</w:t>
       </w:r>
     </w:p>
     <w:sectPr/>

</xml_diff>

<commit_message>
Refine onboarding wizard to pixel-match reference layout
</commit_message>
<xml_diff>
--- a/masterrequirement.docx
+++ b/masterrequirement.docx
@@ -64,9 +64,9 @@
         <w:tab/>
         <w:t xml:space="preserve">Developed</w:t>
         <w:tab/>
-        <w:t xml:space="preserve">Reworked `/onboarding` layout to match requested left-step wizard structure (top nav, left progress rail, right form panel) while preserving Sitesellr theme/colors/logo usage.</w:t>
-        <w:tab/>
-        <w:t xml:space="preserve">Need final visual QA in deployed environment for exact spacing/typography parity on all screen sizes.</w:t>
+        <w:t xml:space="preserve">Adjusted onboarding page to closely match the new attached split-screen reference: full-height blue gradient left panel, branded hero/testimonial style block, right auth-form style canvas, refined spacing and font scale, and 5-step wizard rail with exact requested step labels/flow.</w:t>
+        <w:tab/>
+        <w:t xml:space="preserve">Final browser-level pixel QA still needed against your exact screen size and font rendering.</w:t>
       </w:r>
     </w:p>
     <w:p>
@@ -81,9 +81,9 @@
         <w:tab/>
         <w:t xml:space="preserve">Developed</w:t>
         <w:tab/>
-        <w:t xml:space="preserve">Existing register -&gt; OTP verify -&gt; plan -&gt; payment(stub) -&gt; setup store -&gt; activate flow remains fully wired to backend APIs.</w:t>
-        <w:tab/>
-        <w:t xml:space="preserve">Payment step still stub (no real gateway capture yet).</w:t>
+        <w:t xml:space="preserve">Flow remains: Register -&gt; Verify Email+Mobile OTP -&gt; Choose Plan -&gt; Payment (only if paid plan) -&gt; Setup Store -&gt; Activate + redirect admin.</w:t>
+        <w:tab/>
+        <w:t xml:space="preserve">Payment integration is still stubbed (no real gateway processing yet).</w:t>
       </w:r>
     </w:p>
     <w:p>
@@ -98,9 +98,9 @@
         <w:tab/>
         <w:t xml:space="preserve">Developed</w:t>
         <w:tab/>
-        <w:t xml:space="preserve">Two-layer RBAC (platform + store permission policies) and tenant guards are in place from previous update.</w:t>
-        <w:tab/>
-        <w:t xml:space="preserve">Need audit logs + step-up auth for high-risk operations.</w:t>
+        <w:t xml:space="preserve">Two-layer RBAC and tenant policy guards remain active from previous update.</w:t>
+        <w:tab/>
+        <w:t xml:space="preserve">Need audit logs and step-up auth for high-risk operations.</w:t>
       </w:r>
     </w:p>
     <w:p>
@@ -133,18 +133,18 @@
           <w:sz w:val="24"/>
           <w:sz-cs w:val="24"/>
         </w:rPr>
-        <w:t xml:space="preserve">- Last pushed commit: 8c6401e</w:t>
-      </w:r>
-    </w:p>
-    <w:p>
-      <w:pPr/>
-      <w:r>
-        <w:rPr>
-          <w:rFonts w:ascii="Helvetica Light" w:hAnsi="Helvetica Light" w:cs="Helvetica Light"/>
-          <w:sz w:val="24"/>
-          <w:sz-cs w:val="24"/>
-        </w:rPr>
-        <w:t xml:space="preserve">- Current onboarding wizard layout update is local and pending push.</w:t>
+        <w:t xml:space="preserve">- Last pushed commit: 484c966</w:t>
+      </w:r>
+    </w:p>
+    <w:p>
+      <w:pPr/>
+      <w:r>
+        <w:rPr>
+          <w:rFonts w:ascii="Helvetica Light" w:hAnsi="Helvetica Light" w:cs="Helvetica Light"/>
+          <w:sz w:val="24"/>
+          <w:sz-cs w:val="24"/>
+        </w:rPr>
+        <w:t xml:space="preserve">- Current pixel-match onboarding update is local and pending push.</w:t>
       </w:r>
     </w:p>
     <w:sectPr/>

</xml_diff>

<commit_message>
Polish onboarding wizard with compact professional layout
</commit_message>
<xml_diff>
--- a/masterrequirement.docx
+++ b/masterrequirement.docx
@@ -64,9 +64,9 @@
         <w:tab/>
         <w:t xml:space="preserve">Developed</w:t>
         <w:tab/>
-        <w:t xml:space="preserve">Adjusted onboarding page to closely match the new attached split-screen reference: full-height blue gradient left panel, branded hero/testimonial style block, right auth-form style canvas, refined spacing and font scale, and 5-step wizard rail with exact requested step labels/flow.</w:t>
-        <w:tab/>
-        <w:t xml:space="preserve">Final browser-level pixel QA still needed against your exact screen size and font rendering.</w:t>
+        <w:t xml:space="preserve">Final pass done for a more compact/professional onboarding look: same Sitesellr logo style (icon + wordmark), tighter spacing, cleaner typography, balanced split layout, and preserved 5-step wizard flow.</w:t>
+        <w:tab/>
+        <w:t xml:space="preserve">Need one browser screenshot QA pass from your target resolution/zoom for tiny 10-20px adjustments.</w:t>
       </w:r>
     </w:p>
     <w:p>
@@ -81,9 +81,9 @@
         <w:tab/>
         <w:t xml:space="preserve">Developed</w:t>
         <w:tab/>
-        <w:t xml:space="preserve">Flow remains: Register -&gt; Verify Email+Mobile OTP -&gt; Choose Plan -&gt; Payment (only if paid plan) -&gt; Setup Store -&gt; Activate + redirect admin.</w:t>
-        <w:tab/>
-        <w:t xml:space="preserve">Payment integration is still stubbed (no real gateway processing yet).</w:t>
+        <w:t xml:space="preserve">Flow remains exact: Register -&gt; Verify Email+Mobile OTP -&gt; Choose Plan -&gt; Payment(if paid) -&gt; Setup Store -&gt; Activate and redirect to admin.</w:t>
+        <w:tab/>
+        <w:t xml:space="preserve">Payment stage still placeholder confirmation (real gateway not integrated).</w:t>
       </w:r>
     </w:p>
     <w:p>
@@ -98,9 +98,9 @@
         <w:tab/>
         <w:t xml:space="preserve">Developed</w:t>
         <w:tab/>
-        <w:t xml:space="preserve">Two-layer RBAC and tenant policy guards remain active from previous update.</w:t>
-        <w:tab/>
-        <w:t xml:space="preserve">Need audit logs and step-up auth for high-risk operations.</w:t>
+        <w:t xml:space="preserve">Two-layer RBAC and tenant guards remain active from prior updates.</w:t>
+        <w:tab/>
+        <w:t xml:space="preserve">Audit logs + step-up auth for high-risk actions are pending.</w:t>
       </w:r>
     </w:p>
     <w:p>
@@ -133,18 +133,18 @@
           <w:sz w:val="24"/>
           <w:sz-cs w:val="24"/>
         </w:rPr>
-        <w:t xml:space="preserve">- Last pushed commit: 484c966</w:t>
-      </w:r>
-    </w:p>
-    <w:p>
-      <w:pPr/>
-      <w:r>
-        <w:rPr>
-          <w:rFonts w:ascii="Helvetica Light" w:hAnsi="Helvetica Light" w:cs="Helvetica Light"/>
-          <w:sz w:val="24"/>
-          <w:sz-cs w:val="24"/>
-        </w:rPr>
-        <w:t xml:space="preserve">- Current pixel-match onboarding update is local and pending push.</w:t>
+        <w:t xml:space="preserve">- Last pushed commit: 0eca3c3</w:t>
+      </w:r>
+    </w:p>
+    <w:p>
+      <w:pPr/>
+      <w:r>
+        <w:rPr>
+          <w:rFonts w:ascii="Helvetica Light" w:hAnsi="Helvetica Light" w:cs="Helvetica Light"/>
+          <w:sz w:val="24"/>
+          <w:sz-cs w:val="24"/>
+        </w:rPr>
+        <w:t xml:space="preserve">- Current compact/professional onboarding UI pass is local and pending push.</w:t>
       </w:r>
     </w:p>
     <w:sectPr/>

</xml_diff>

<commit_message>
Add onboarding header menu and micro spacing refinements
</commit_message>
<xml_diff>
--- a/masterrequirement.docx
+++ b/masterrequirement.docx
@@ -64,9 +64,9 @@
         <w:tab/>
         <w:t xml:space="preserve">Developed</w:t>
         <w:tab/>
-        <w:t xml:space="preserve">Final pass done for a more compact/professional onboarding look: same Sitesellr logo style (icon + wordmark), tighter spacing, cleaner typography, balanced split layout, and preserved 5-step wizard flow.</w:t>
-        <w:tab/>
-        <w:t xml:space="preserve">Need one browser screenshot QA pass from your target resolution/zoom for tiny 10-20px adjustments.</w:t>
+        <w:t xml:space="preserve">Added missing header menu (Features/Modules/Pricing/Resources) on onboarding right header and applied 10-20px micro-spacing/font/button/input refinements for closer visual match and more professional compact appearance.</w:t>
+        <w:tab/>
+        <w:t xml:space="preserve">One final live screenshot check can still be done for exact device/browser rendering differences.</w:t>
       </w:r>
     </w:p>
     <w:p>
@@ -81,9 +81,9 @@
         <w:tab/>
         <w:t xml:space="preserve">Developed</w:t>
         <w:tab/>
-        <w:t xml:space="preserve">Flow remains exact: Register -&gt; Verify Email+Mobile OTP -&gt; Choose Plan -&gt; Payment(if paid) -&gt; Setup Store -&gt; Activate and redirect to admin.</w:t>
-        <w:tab/>
-        <w:t xml:space="preserve">Payment stage still placeholder confirmation (real gateway not integrated).</w:t>
+        <w:t xml:space="preserve">Flow unchanged and correct: Register -&gt; Verify OTP(email+mobile) -&gt; Choose Plan -&gt; Payment(if paid) -&gt; Setup Store -&gt; Activate -&gt; redirect admin.</w:t>
+        <w:tab/>
+        <w:t xml:space="preserve">Real payment gateway integration still pending.</w:t>
       </w:r>
     </w:p>
     <w:p>
@@ -98,9 +98,9 @@
         <w:tab/>
         <w:t xml:space="preserve">Developed</w:t>
         <w:tab/>
-        <w:t xml:space="preserve">Two-layer RBAC and tenant guards remain active from prior updates.</w:t>
-        <w:tab/>
-        <w:t xml:space="preserve">Audit logs + step-up auth for high-risk actions are pending.</w:t>
+        <w:t xml:space="preserve">Two-layer RBAC and tenancy guard updates remain active from previous commits.</w:t>
+        <w:tab/>
+        <w:t xml:space="preserve">Audit logs + step-up auth for high-risk actions pending.</w:t>
       </w:r>
     </w:p>
     <w:p>
@@ -133,18 +133,18 @@
           <w:sz w:val="24"/>
           <w:sz-cs w:val="24"/>
         </w:rPr>
-        <w:t xml:space="preserve">- Last pushed commit: 0eca3c3</w:t>
-      </w:r>
-    </w:p>
-    <w:p>
-      <w:pPr/>
-      <w:r>
-        <w:rPr>
-          <w:rFonts w:ascii="Helvetica Light" w:hAnsi="Helvetica Light" w:cs="Helvetica Light"/>
-          <w:sz w:val="24"/>
-          <w:sz-cs w:val="24"/>
-        </w:rPr>
-        <w:t xml:space="preserve">- Current compact/professional onboarding UI pass is local and pending push.</w:t>
+        <w:t xml:space="preserve">- Last pushed commit: 0254dd7</w:t>
+      </w:r>
+    </w:p>
+    <w:p>
+      <w:pPr/>
+      <w:r>
+        <w:rPr>
+          <w:rFonts w:ascii="Helvetica Light" w:hAnsi="Helvetica Light" w:cs="Helvetica Light"/>
+          <w:sz w:val="24"/>
+          <w:sz-cs w:val="24"/>
+        </w:rPr>
+        <w:t xml:space="preserve">- Current header menu + micro-adjustment pass is local and pending push.</w:t>
       </w:r>
     </w:p>
     <w:sectPr/>

</xml_diff>

<commit_message>
Use onboarding wizard on register route and hide header menu
</commit_message>
<xml_diff>
--- a/masterrequirement.docx
+++ b/masterrequirement.docx
@@ -60,13 +60,30 @@
           <w:sz w:val="24"/>
           <w:sz-cs w:val="24"/>
         </w:rPr>
-        <w:t xml:space="preserve">Onboarding Wizard UI</w:t>
+        <w:t xml:space="preserve">Register Page Wizard</w:t>
         <w:tab/>
         <w:t xml:space="preserve">Developed</w:t>
         <w:tab/>
-        <w:t xml:space="preserve">Added missing header menu (Features/Modules/Pricing/Resources) on onboarding right header and applied 10-20px micro-spacing/font/button/input refinements for closer visual match and more professional compact appearance.</w:t>
-        <w:tab/>
-        <w:t xml:space="preserve">One final live screenshot check can still be done for exact device/browser rendering differences.</w:t>
+        <w:t xml:space="preserve">`/auth/register` now uses the onboarding wizard layout and flow (same color/font style as latest wizard pass), matching your requested 5-step experience on the register URL.</w:t>
+        <w:tab/>
+        <w:t xml:space="preserve">Can still fine-tune tiny spacing per your next screenshot if needed.</w:t>
+      </w:r>
+    </w:p>
+    <w:p>
+      <w:pPr/>
+      <w:r>
+        <w:rPr>
+          <w:rFonts w:ascii="Helvetica Light" w:hAnsi="Helvetica Light" w:cs="Helvetica Light"/>
+          <w:sz w:val="24"/>
+          <w:sz-cs w:val="24"/>
+        </w:rPr>
+        <w:t xml:space="preserve">Header Menu</w:t>
+        <w:tab/>
+        <w:t xml:space="preserve">Developed</w:t>
+        <w:tab/>
+        <w:t xml:space="preserve">Removed header menu on register wizard by disabling menu links for the register route while keeping clean auth header actions.</w:t>
+        <w:tab/>
+        <w:t xml:space="preserve">None.</w:t>
       </w:r>
     </w:p>
     <w:p>
@@ -81,7 +98,7 @@
         <w:tab/>
         <w:t xml:space="preserve">Developed</w:t>
         <w:tab/>
-        <w:t xml:space="preserve">Flow unchanged and correct: Register -&gt; Verify OTP(email+mobile) -&gt; Choose Plan -&gt; Payment(if paid) -&gt; Setup Store -&gt; Activate -&gt; redirect admin.</w:t>
+        <w:t xml:space="preserve">Flow unchanged: Register -&gt; Verify OTP(email+mobile) -&gt; Choose Plan -&gt; Payment(if paid) -&gt; Setup Store -&gt; Activate -&gt; redirect admin.</w:t>
         <w:tab/>
         <w:t xml:space="preserve">Real payment gateway integration still pending.</w:t>
       </w:r>
@@ -94,23 +111,6 @@
           <w:sz w:val="24"/>
           <w:sz-cs w:val="24"/>
         </w:rPr>
-        <w:t xml:space="preserve">RBAC + Tenancy</w:t>
-        <w:tab/>
-        <w:t xml:space="preserve">Developed</w:t>
-        <w:tab/>
-        <w:t xml:space="preserve">Two-layer RBAC and tenancy guard updates remain active from previous commits.</w:t>
-        <w:tab/>
-        <w:t xml:space="preserve">Audit logs + step-up auth for high-risk actions pending.</w:t>
-      </w:r>
-    </w:p>
-    <w:p>
-      <w:pPr/>
-      <w:r>
-        <w:rPr>
-          <w:rFonts w:ascii="Helvetica Light" w:hAnsi="Helvetica Light" w:cs="Helvetica Light"/>
-          <w:sz w:val="24"/>
-          <w:sz-cs w:val="24"/>
-        </w:rPr>
         <w:t xml:space="preserve"/>
       </w:r>
     </w:p>
@@ -133,18 +133,18 @@
           <w:sz w:val="24"/>
           <w:sz-cs w:val="24"/>
         </w:rPr>
-        <w:t xml:space="preserve">- Last pushed commit: 0254dd7</w:t>
-      </w:r>
-    </w:p>
-    <w:p>
-      <w:pPr/>
-      <w:r>
-        <w:rPr>
-          <w:rFonts w:ascii="Helvetica Light" w:hAnsi="Helvetica Light" w:cs="Helvetica Light"/>
-          <w:sz w:val="24"/>
-          <w:sz-cs w:val="24"/>
-        </w:rPr>
-        <w:t xml:space="preserve">- Current header menu + micro-adjustment pass is local and pending push.</w:t>
+        <w:t xml:space="preserve">- Last pushed commit: 75bfc21</w:t>
+      </w:r>
+    </w:p>
+    <w:p>
+      <w:pPr/>
+      <w:r>
+        <w:rPr>
+          <w:rFonts w:ascii="Helvetica Light" w:hAnsi="Helvetica Light" w:cs="Helvetica Light"/>
+          <w:sz w:val="24"/>
+          <w:sz-cs w:val="24"/>
+        </w:rPr>
+        <w:t xml:space="preserve">- Current register wizard mapping + header-menu removal is local and pending push.</w:t>
       </w:r>
     </w:p>
     <w:sectPr/>

</xml_diff>

<commit_message>
Reduce register wizard font sizes for cleaner balance
</commit_message>
<xml_diff>
--- a/masterrequirement.docx
+++ b/masterrequirement.docx
@@ -60,45 +60,28 @@
           <w:sz w:val="24"/>
           <w:sz-cs w:val="24"/>
         </w:rPr>
-        <w:t xml:space="preserve">Register Page Wizard</w:t>
+        <w:t xml:space="preserve">Register Wizard Typography</w:t>
         <w:tab/>
         <w:t xml:space="preserve">Developed</w:t>
         <w:tab/>
-        <w:t xml:space="preserve">`/auth/register` now uses the onboarding wizard layout and flow (same color/font style as latest wizard pass), matching your requested 5-step experience on the register URL.</w:t>
-        <w:tab/>
-        <w:t xml:space="preserve">Can still fine-tune tiny spacing per your next screenshot if needed.</w:t>
-      </w:r>
-    </w:p>
-    <w:p>
-      <w:pPr/>
-      <w:r>
-        <w:rPr>
-          <w:rFonts w:ascii="Helvetica Light" w:hAnsi="Helvetica Light" w:cs="Helvetica Light"/>
-          <w:sz w:val="24"/>
-          <w:sz-cs w:val="24"/>
-        </w:rPr>
-        <w:t xml:space="preserve">Header Menu</w:t>
+        <w:t xml:space="preserve">Reduced oversized typography across `/auth/register` wizard (left hero, step rail, main title/subtitle, labels, and CTA button) for a more balanced professional scale.</w:t>
+        <w:tab/>
+        <w:t xml:space="preserve">If needed, we can reduce one more step after reviewing latest live screenshot.</w:t>
+      </w:r>
+    </w:p>
+    <w:p>
+      <w:pPr/>
+      <w:r>
+        <w:rPr>
+          <w:rFonts w:ascii="Helvetica Light" w:hAnsi="Helvetica Light" w:cs="Helvetica Light"/>
+          <w:sz w:val="24"/>
+          <w:sz-cs w:val="24"/>
+        </w:rPr>
+        <w:t xml:space="preserve">Onboarding Flow Logic</w:t>
         <w:tab/>
         <w:t xml:space="preserve">Developed</w:t>
         <w:tab/>
-        <w:t xml:space="preserve">Removed header menu on register wizard by disabling menu links for the register route while keeping clean auth header actions.</w:t>
-        <w:tab/>
-        <w:t xml:space="preserve">None.</w:t>
-      </w:r>
-    </w:p>
-    <w:p>
-      <w:pPr/>
-      <w:r>
-        <w:rPr>
-          <w:rFonts w:ascii="Helvetica Light" w:hAnsi="Helvetica Light" w:cs="Helvetica Light"/>
-          <w:sz w:val="24"/>
-          <w:sz-cs w:val="24"/>
-        </w:rPr>
-        <w:t xml:space="preserve">Onboarding Flow Logic</w:t>
-        <w:tab/>
-        <w:t xml:space="preserve">Developed</w:t>
-        <w:tab/>
-        <w:t xml:space="preserve">Flow unchanged: Register -&gt; Verify OTP(email+mobile) -&gt; Choose Plan -&gt; Payment(if paid) -&gt; Setup Store -&gt; Activate -&gt; redirect admin.</w:t>
+        <w:t xml:space="preserve">No logic change; full 5-step flow remains intact.</w:t>
         <w:tab/>
         <w:t xml:space="preserve">Real payment gateway integration still pending.</w:t>
       </w:r>
@@ -133,18 +116,18 @@
           <w:sz w:val="24"/>
           <w:sz-cs w:val="24"/>
         </w:rPr>
-        <w:t xml:space="preserve">- Last pushed commit: 75bfc21</w:t>
-      </w:r>
-    </w:p>
-    <w:p>
-      <w:pPr/>
-      <w:r>
-        <w:rPr>
-          <w:rFonts w:ascii="Helvetica Light" w:hAnsi="Helvetica Light" w:cs="Helvetica Light"/>
-          <w:sz w:val="24"/>
-          <w:sz-cs w:val="24"/>
-        </w:rPr>
-        <w:t xml:space="preserve">- Current register wizard mapping + header-menu removal is local and pending push.</w:t>
+        <w:t xml:space="preserve">- Last pushed commit: 11c9568</w:t>
+      </w:r>
+    </w:p>
+    <w:p>
+      <w:pPr/>
+      <w:r>
+        <w:rPr>
+          <w:rFonts w:ascii="Helvetica Light" w:hAnsi="Helvetica Light" w:cs="Helvetica Light"/>
+          <w:sz w:val="24"/>
+          <w:sz-cs w:val="24"/>
+        </w:rPr>
+        <w:t xml:space="preserve">- Current font-size reduction pass is local and pending push.</w:t>
       </w:r>
     </w:p>
     <w:sectPr/>

</xml_diff>

<commit_message>
Use register as single wizard entry and refine heading scale
</commit_message>
<xml_diff>
--- a/masterrequirement.docx
+++ b/masterrequirement.docx
@@ -60,13 +60,47 @@
           <w:sz w:val="24"/>
           <w:sz-cs w:val="24"/>
         </w:rPr>
-        <w:t xml:space="preserve">Register Wizard Typography</w:t>
+        <w:t xml:space="preserve">Register vs Onboarding URL</w:t>
         <w:tab/>
         <w:t xml:space="preserve">Developed</w:t>
         <w:tab/>
-        <w:t xml:space="preserve">Reduced oversized typography across `/auth/register` wizard (left hero, step rail, main title/subtitle, labels, and CTA button) for a more balanced professional scale.</w:t>
-        <w:tab/>
-        <w:t xml:space="preserve">If needed, we can reduce one more step after reviewing latest live screenshot.</w:t>
+        <w:t xml:space="preserve">Set single recommended page model: `/onboarding` now redirects to `/auth/register` so users always land on register wizard.</w:t>
+        <w:tab/>
+        <w:t xml:space="preserve">None.</w:t>
+      </w:r>
+    </w:p>
+    <w:p>
+      <w:pPr/>
+      <w:r>
+        <w:rPr>
+          <w:rFonts w:ascii="Helvetica Light" w:hAnsi="Helvetica Light" w:cs="Helvetica Light"/>
+          <w:sz w:val="24"/>
+          <w:sz-cs w:val="24"/>
+        </w:rPr>
+        <w:t xml:space="preserve">Header/Menu</w:t>
+        <w:tab/>
+        <w:t xml:space="preserve">Developed</w:t>
+        <w:tab/>
+        <w:t xml:space="preserve">Default wizard header menu disabled (no Features/Modules/Pricing/Resources links) to keep focused auth experience.</w:t>
+        <w:tab/>
+        <w:t xml:space="preserve">None.</w:t>
+      </w:r>
+    </w:p>
+    <w:p>
+      <w:pPr/>
+      <w:r>
+        <w:rPr>
+          <w:rFonts w:ascii="Helvetica Light" w:hAnsi="Helvetica Light" w:cs="Helvetica Light"/>
+          <w:sz w:val="24"/>
+          <w:sz-cs w:val="24"/>
+        </w:rPr>
+        <w:t xml:space="preserve">Right Panel Typography</w:t>
+        <w:tab/>
+        <w:t xml:space="preserve">Developed</w:t>
+        <w:tab/>
+        <w:t xml:space="preserve">Reduced right-panel heading/subheading to a cleaner professional scale (`46px`/`18px`) with tighter spacing.</w:t>
+        <w:tab/>
+        <w:t xml:space="preserve">Can still do tiny 5-10px final polish after latest live screenshot.</w:t>
       </w:r>
     </w:p>
     <w:p>
@@ -81,9 +115,9 @@
         <w:tab/>
         <w:t xml:space="preserve">Developed</w:t>
         <w:tab/>
-        <w:t xml:space="preserve">No logic change; full 5-step flow remains intact.</w:t>
-        <w:tab/>
-        <w:t xml:space="preserve">Real payment gateway integration still pending.</w:t>
+        <w:t xml:space="preserve">5-step flow and redirect behavior unchanged.</w:t>
+        <w:tab/>
+        <w:t xml:space="preserve">Real payment gateway integration pending.</w:t>
       </w:r>
     </w:p>
     <w:p>
@@ -116,18 +150,18 @@
           <w:sz w:val="24"/>
           <w:sz-cs w:val="24"/>
         </w:rPr>
-        <w:t xml:space="preserve">- Last pushed commit: 11c9568</w:t>
-      </w:r>
-    </w:p>
-    <w:p>
-      <w:pPr/>
-      <w:r>
-        <w:rPr>
-          <w:rFonts w:ascii="Helvetica Light" w:hAnsi="Helvetica Light" w:cs="Helvetica Light"/>
-          <w:sz w:val="24"/>
-          <w:sz-cs w:val="24"/>
-        </w:rPr>
-        <w:t xml:space="preserve">- Current font-size reduction pass is local and pending push.</w:t>
+        <w:t xml:space="preserve">- Last pushed commit: 2372551</w:t>
+      </w:r>
+    </w:p>
+    <w:p>
+      <w:pPr/>
+      <w:r>
+        <w:rPr>
+          <w:rFonts w:ascii="Helvetica Light" w:hAnsi="Helvetica Light" w:cs="Helvetica Light"/>
+          <w:sz w:val="24"/>
+          <w:sz-cs w:val="24"/>
+        </w:rPr>
+        <w:t xml:space="preserve">- Current single-page routing + heading refinement is local and pending push.</w:t>
       </w:r>
     </w:p>
     <w:sectPr/>

</xml_diff>

<commit_message>
Wire dashboard to real APIs and improve runtime API base binding
</commit_message>
<xml_diff>
--- a/masterrequirement.docx
+++ b/masterrequirement.docx
@@ -43,7 +43,7 @@
           <w:sz w:val="24"/>
           <w:sz-cs w:val="24"/>
         </w:rPr>
-        <w:t xml:space="preserve">Module</w:t>
+        <w:t xml:space="preserve">Backend-Frontend Wiring Check</w:t>
         <w:tab/>
         <w:t xml:space="preserve">Status</w:t>
         <w:tab/>
@@ -60,11 +60,11 @@
           <w:sz w:val="24"/>
           <w:sz-cs w:val="24"/>
         </w:rPr>
-        <w:t xml:space="preserve">Register vs Onboarding URL</w:t>
-        <w:tab/>
-        <w:t xml:space="preserve">Developed</w:t>
-        <w:tab/>
-        <w:t xml:space="preserve">Set single recommended page model: `/onboarding` now redirects to `/auth/register` so users always land on register wizard.</w:t>
+        <w:t xml:space="preserve">Auth + Onboarding</w:t>
+        <w:tab/>
+        <w:t xml:space="preserve">Wired</w:t>
+        <w:tab/>
+        <w:t xml:space="preserve">`/auth/register` wizard fully wired to real onboarding APIs (start/verify/plan/payment/setup/complete) and redirects to admin after activation.</w:t>
         <w:tab/>
         <w:t xml:space="preserve">None.</w:t>
       </w:r>
@@ -77,11 +77,62 @@
           <w:sz w:val="24"/>
           <w:sz-cs w:val="24"/>
         </w:rPr>
-        <w:t xml:space="preserve">Header/Menu</w:t>
-        <w:tab/>
-        <w:t xml:space="preserve">Developed</w:t>
-        <w:tab/>
-        <w:t xml:space="preserve">Default wizard header menu disabled (no Features/Modules/Pricing/Resources links) to keep focused auth experience.</w:t>
+        <w:t xml:space="preserve">Core CRUD Modules</w:t>
+        <w:tab/>
+        <w:t xml:space="preserve">Wired</w:t>
+        <w:tab/>
+        <w:t xml:space="preserve">Products, Customers, Orders, and Store Settings pages are wired to real backend APIs (list/create/update/delete + store scoping).</w:t>
+        <w:tab/>
+        <w:t xml:space="preserve">Merchants/Platform RBAC admin UI pages are not built yet.</w:t>
+      </w:r>
+    </w:p>
+    <w:p>
+      <w:pPr/>
+      <w:r>
+        <w:rPr>
+          <w:rFonts w:ascii="Helvetica Light" w:hAnsi="Helvetica Light" w:cs="Helvetica Light"/>
+          <w:sz w:val="24"/>
+          <w:sz-cs w:val="24"/>
+        </w:rPr>
+        <w:t xml:space="preserve">Dashboard</w:t>
+        <w:tab/>
+        <w:t xml:space="preserve">Partially wired -&gt; improved</w:t>
+        <w:tab/>
+        <w:t xml:space="preserve">Dashboard now reads real Orders/Customers/Products APIs for stats, revenue series, category chart, and activity feed (removed mock dependency for these).</w:t>
+        <w:tab/>
+        <w:t xml:space="preserve">Advanced analytics pages still use mock data (Analytics/Marketing/StoreBuilder modules pending backend APIs).</w:t>
+      </w:r>
+    </w:p>
+    <w:p>
+      <w:pPr/>
+      <w:r>
+        <w:rPr>
+          <w:rFonts w:ascii="Helvetica Light" w:hAnsi="Helvetica Light" w:cs="Helvetica Light"/>
+          <w:sz w:val="24"/>
+          <w:sz-cs w:val="24"/>
+        </w:rPr>
+        <w:t xml:space="preserve">API Base Binding</w:t>
+        <w:tab/>
+        <w:t xml:space="preserve">Improved</w:t>
+        <w:tab/>
+        <w:t xml:space="preserve">Frontend API client now defaults to runtime origin `/api` when `REACT_APP_API_BASE` is not set, and still supports explicit real API base via env.</w:t>
+        <w:tab/>
+        <w:t xml:space="preserve">Set `REACT_APP_API_BASE` in production when frontend/backend are on different domains.</w:t>
+      </w:r>
+    </w:p>
+    <w:p>
+      <w:pPr/>
+      <w:r>
+        <w:rPr>
+          <w:rFonts w:ascii="Helvetica Light" w:hAnsi="Helvetica Light" w:cs="Helvetica Light"/>
+          <w:sz w:val="24"/>
+          <w:sz-cs w:val="24"/>
+        </w:rPr>
+        <w:t xml:space="preserve">Route Unification</w:t>
+        <w:tab/>
+        <w:t xml:space="preserve">Wired</w:t>
+        <w:tab/>
+        <w:t xml:space="preserve">Single recommended URL flow enforced: `/onboarding` redirects to `/auth/register`.</w:t>
         <w:tab/>
         <w:t xml:space="preserve">None.</w:t>
       </w:r>
@@ -94,40 +145,6 @@
           <w:sz w:val="24"/>
           <w:sz-cs w:val="24"/>
         </w:rPr>
-        <w:t xml:space="preserve">Right Panel Typography</w:t>
-        <w:tab/>
-        <w:t xml:space="preserve">Developed</w:t>
-        <w:tab/>
-        <w:t xml:space="preserve">Reduced right-panel heading/subheading to a cleaner professional scale (`46px`/`18px`) with tighter spacing.</w:t>
-        <w:tab/>
-        <w:t xml:space="preserve">Can still do tiny 5-10px final polish after latest live screenshot.</w:t>
-      </w:r>
-    </w:p>
-    <w:p>
-      <w:pPr/>
-      <w:r>
-        <w:rPr>
-          <w:rFonts w:ascii="Helvetica Light" w:hAnsi="Helvetica Light" w:cs="Helvetica Light"/>
-          <w:sz w:val="24"/>
-          <w:sz-cs w:val="24"/>
-        </w:rPr>
-        <w:t xml:space="preserve">Onboarding Flow Logic</w:t>
-        <w:tab/>
-        <w:t xml:space="preserve">Developed</w:t>
-        <w:tab/>
-        <w:t xml:space="preserve">5-step flow and redirect behavior unchanged.</w:t>
-        <w:tab/>
-        <w:t xml:space="preserve">Real payment gateway integration pending.</w:t>
-      </w:r>
-    </w:p>
-    <w:p>
-      <w:pPr/>
-      <w:r>
-        <w:rPr>
-          <w:rFonts w:ascii="Helvetica Light" w:hAnsi="Helvetica Light" w:cs="Helvetica Light"/>
-          <w:sz w:val="24"/>
-          <w:sz-cs w:val="24"/>
-        </w:rPr>
         <w:t xml:space="preserve"/>
       </w:r>
     </w:p>
@@ -150,18 +167,18 @@
           <w:sz w:val="24"/>
           <w:sz-cs w:val="24"/>
         </w:rPr>
-        <w:t xml:space="preserve">- Last pushed commit: 2372551</w:t>
-      </w:r>
-    </w:p>
-    <w:p>
-      <w:pPr/>
-      <w:r>
-        <w:rPr>
-          <w:rFonts w:ascii="Helvetica Light" w:hAnsi="Helvetica Light" w:cs="Helvetica Light"/>
-          <w:sz w:val="24"/>
-          <w:sz-cs w:val="24"/>
-        </w:rPr>
-        <w:t xml:space="preserve">- Current single-page routing + heading refinement is local and pending push.</w:t>
+        <w:t xml:space="preserve">- Last pushed commit: 1d921a5</w:t>
+      </w:r>
+    </w:p>
+    <w:p>
+      <w:pPr/>
+      <w:r>
+        <w:rPr>
+          <w:rFonts w:ascii="Helvetica Light" w:hAnsi="Helvetica Light" w:cs="Helvetica Light"/>
+          <w:sz w:val="24"/>
+          <w:sz-cs w:val="24"/>
+        </w:rPr>
+        <w:t xml:space="preserve">- Current wiring verification + real API binding improvements are local and pending push.</w:t>
       </w:r>
     </w:p>
     <w:sectPr/>

</xml_diff>

<commit_message>
Add admin UI wiring for merchants and platform RBAC
</commit_message>
<xml_diff>
--- a/masterrequirement.docx
+++ b/masterrequirement.docx
@@ -43,7 +43,7 @@
           <w:sz w:val="24"/>
           <w:sz-cs w:val="24"/>
         </w:rPr>
-        <w:t xml:space="preserve">Backend-Frontend Wiring Check</w:t>
+        <w:t xml:space="preserve">Module</w:t>
         <w:tab/>
         <w:t xml:space="preserve">Status</w:t>
         <w:tab/>
@@ -60,11 +60,45 @@
           <w:sz w:val="24"/>
           <w:sz-cs w:val="24"/>
         </w:rPr>
-        <w:t xml:space="preserve">Auth + Onboarding</w:t>
-        <w:tab/>
-        <w:t xml:space="preserve">Wired</w:t>
-        <w:tab/>
-        <w:t xml:space="preserve">`/auth/register` wizard fully wired to real onboarding APIs (start/verify/plan/payment/setup/complete) and redirects to admin after activation.</w:t>
+        <w:t xml:space="preserve">Platform RBAC Admin UI</w:t>
+        <w:tab/>
+        <w:t xml:space="preserve">Developed</w:t>
+        <w:tab/>
+        <w:t xml:space="preserve">Added admin page wired to real APIs for platform role management and store-user permission management (`GET/PUT /platform/rbac/...`).</w:t>
+        <w:tab/>
+        <w:t xml:space="preserve">Requires platform owner token/role assignment to use in production.</w:t>
+      </w:r>
+    </w:p>
+    <w:p>
+      <w:pPr/>
+      <w:r>
+        <w:rPr>
+          <w:rFonts w:ascii="Helvetica Light" w:hAnsi="Helvetica Light" w:cs="Helvetica Light"/>
+          <w:sz w:val="24"/>
+          <w:sz-cs w:val="24"/>
+        </w:rPr>
+        <w:t xml:space="preserve">Merchants Management UI</w:t>
+        <w:tab/>
+        <w:t xml:space="preserve">Developed</w:t>
+        <w:tab/>
+        <w:t xml:space="preserve">Added admin page wired to real API (`GET /merchants`, `POST /merchants`) with create/list handling.</w:t>
+        <w:tab/>
+        <w:t xml:space="preserve">Edit/update/suspend UI actions can be added next (backend endpoints currently minimal).</w:t>
+      </w:r>
+    </w:p>
+    <w:p>
+      <w:pPr/>
+      <w:r>
+        <w:rPr>
+          <w:rFonts w:ascii="Helvetica Light" w:hAnsi="Helvetica Light" w:cs="Helvetica Light"/>
+          <w:sz w:val="24"/>
+          <w:sz-cs w:val="24"/>
+        </w:rPr>
+        <w:t xml:space="preserve">Admin Navigation Wiring</w:t>
+        <w:tab/>
+        <w:t xml:space="preserve">Developed</w:t>
+        <w:tab/>
+        <w:t xml:space="preserve">Added sidebar and routes for `Merchants` and `Platform RBAC` modules under `/admin`.</w:t>
         <w:tab/>
         <w:t xml:space="preserve">None.</w:t>
       </w:r>
@@ -77,62 +111,11 @@
           <w:sz w:val="24"/>
           <w:sz-cs w:val="24"/>
         </w:rPr>
-        <w:t xml:space="preserve">Core CRUD Modules</w:t>
-        <w:tab/>
-        <w:t xml:space="preserve">Wired</w:t>
-        <w:tab/>
-        <w:t xml:space="preserve">Products, Customers, Orders, and Store Settings pages are wired to real backend APIs (list/create/update/delete + store scoping).</w:t>
-        <w:tab/>
-        <w:t xml:space="preserve">Merchants/Platform RBAC admin UI pages are not built yet.</w:t>
-      </w:r>
-    </w:p>
-    <w:p>
-      <w:pPr/>
-      <w:r>
-        <w:rPr>
-          <w:rFonts w:ascii="Helvetica Light" w:hAnsi="Helvetica Light" w:cs="Helvetica Light"/>
-          <w:sz w:val="24"/>
-          <w:sz-cs w:val="24"/>
-        </w:rPr>
-        <w:t xml:space="preserve">Dashboard</w:t>
-        <w:tab/>
-        <w:t xml:space="preserve">Partially wired -&gt; improved</w:t>
-        <w:tab/>
-        <w:t xml:space="preserve">Dashboard now reads real Orders/Customers/Products APIs for stats, revenue series, category chart, and activity feed (removed mock dependency for these).</w:t>
-        <w:tab/>
-        <w:t xml:space="preserve">Advanced analytics pages still use mock data (Analytics/Marketing/StoreBuilder modules pending backend APIs).</w:t>
-      </w:r>
-    </w:p>
-    <w:p>
-      <w:pPr/>
-      <w:r>
-        <w:rPr>
-          <w:rFonts w:ascii="Helvetica Light" w:hAnsi="Helvetica Light" w:cs="Helvetica Light"/>
-          <w:sz w:val="24"/>
-          <w:sz-cs w:val="24"/>
-        </w:rPr>
-        <w:t xml:space="preserve">API Base Binding</w:t>
-        <w:tab/>
-        <w:t xml:space="preserve">Improved</w:t>
-        <w:tab/>
-        <w:t xml:space="preserve">Frontend API client now defaults to runtime origin `/api` when `REACT_APP_API_BASE` is not set, and still supports explicit real API base via env.</w:t>
-        <w:tab/>
-        <w:t xml:space="preserve">Set `REACT_APP_API_BASE` in production when frontend/backend are on different domains.</w:t>
-      </w:r>
-    </w:p>
-    <w:p>
-      <w:pPr/>
-      <w:r>
-        <w:rPr>
-          <w:rFonts w:ascii="Helvetica Light" w:hAnsi="Helvetica Light" w:cs="Helvetica Light"/>
-          <w:sz w:val="24"/>
-          <w:sz-cs w:val="24"/>
-        </w:rPr>
-        <w:t xml:space="preserve">Route Unification</w:t>
-        <w:tab/>
-        <w:t xml:space="preserve">Wired</w:t>
-        <w:tab/>
-        <w:t xml:space="preserve">Single recommended URL flow enforced: `/onboarding` redirects to `/auth/register`.</w:t>
+        <w:t xml:space="preserve">Single Register Entry</w:t>
+        <w:tab/>
+        <w:t xml:space="preserve">Developed</w:t>
+        <w:tab/>
+        <w:t xml:space="preserve">`/onboarding` continues to redirect to `/auth/register`.</w:t>
         <w:tab/>
         <w:t xml:space="preserve">None.</w:t>
       </w:r>
@@ -167,18 +150,18 @@
           <w:sz w:val="24"/>
           <w:sz-cs w:val="24"/>
         </w:rPr>
-        <w:t xml:space="preserve">- Last pushed commit: 1d921a5</w:t>
-      </w:r>
-    </w:p>
-    <w:p>
-      <w:pPr/>
-      <w:r>
-        <w:rPr>
-          <w:rFonts w:ascii="Helvetica Light" w:hAnsi="Helvetica Light" w:cs="Helvetica Light"/>
-          <w:sz w:val="24"/>
-          <w:sz-cs w:val="24"/>
-        </w:rPr>
-        <w:t xml:space="preserve">- Current wiring verification + real API binding improvements are local and pending push.</w:t>
+        <w:t xml:space="preserve">- Last pushed commit: 3b14c70</w:t>
+      </w:r>
+    </w:p>
+    <w:p>
+      <w:pPr/>
+      <w:r>
+        <w:rPr>
+          <w:rFonts w:ascii="Helvetica Light" w:hAnsi="Helvetica Light" w:cs="Helvetica Light"/>
+          <w:sz w:val="24"/>
+          <w:sz-cs w:val="24"/>
+        </w:rPr>
+        <w:t xml:space="preserve">- Current Platform RBAC + Merchants frontend wiring is local and pending push.</w:t>
       </w:r>
     </w:p>
     <w:sectPr/>

</xml_diff>

<commit_message>
Show clear unauthorized message for RBAC and merchants pages
</commit_message>
<xml_diff>
--- a/masterrequirement.docx
+++ b/masterrequirement.docx
@@ -60,64 +60,30 @@
           <w:sz w:val="24"/>
           <w:sz-cs w:val="24"/>
         </w:rPr>
-        <w:t xml:space="preserve">Platform RBAC Admin UI</w:t>
+        <w:t xml:space="preserve">RBAC/Merchants Unauthorized UX</w:t>
         <w:tab/>
         <w:t xml:space="preserve">Developed</w:t>
         <w:tab/>
-        <w:t xml:space="preserve">Added admin page wired to real APIs for platform role management and store-user permission management (`GET/PUT /platform/rbac/...`).</w:t>
-        <w:tab/>
-        <w:t xml:space="preserve">Requires platform owner token/role assignment to use in production.</w:t>
-      </w:r>
-    </w:p>
-    <w:p>
-      <w:pPr/>
-      <w:r>
-        <w:rPr>
-          <w:rFonts w:ascii="Helvetica Light" w:hAnsi="Helvetica Light" w:cs="Helvetica Light"/>
-          <w:sz w:val="24"/>
-          <w:sz-cs w:val="24"/>
-        </w:rPr>
-        <w:t xml:space="preserve">Merchants Management UI</w:t>
+        <w:t xml:space="preserve">Added explicit unauthorized handling for 401/403 in Platform RBAC and Merchants admin pages; UI now shows: "You are not authorized." instead of generic API errors.</w:t>
+        <w:tab/>
+        <w:t xml:space="preserve">None.</w:t>
+      </w:r>
+    </w:p>
+    <w:p>
+      <w:pPr/>
+      <w:r>
+        <w:rPr>
+          <w:rFonts w:ascii="Helvetica Light" w:hAnsi="Helvetica Light" w:cs="Helvetica Light"/>
+          <w:sz w:val="24"/>
+          <w:sz-cs w:val="24"/>
+        </w:rPr>
+        <w:t xml:space="preserve">Platform RBAC + Merchants UI</w:t>
         <w:tab/>
         <w:t xml:space="preserve">Developed</w:t>
         <w:tab/>
-        <w:t xml:space="preserve">Added admin page wired to real API (`GET /merchants`, `POST /merchants`) with create/list handling.</w:t>
-        <w:tab/>
-        <w:t xml:space="preserve">Edit/update/suspend UI actions can be added next (backend endpoints currently minimal).</w:t>
-      </w:r>
-    </w:p>
-    <w:p>
-      <w:pPr/>
-      <w:r>
-        <w:rPr>
-          <w:rFonts w:ascii="Helvetica Light" w:hAnsi="Helvetica Light" w:cs="Helvetica Light"/>
-          <w:sz w:val="24"/>
-          <w:sz-cs w:val="24"/>
-        </w:rPr>
-        <w:t xml:space="preserve">Admin Navigation Wiring</w:t>
-        <w:tab/>
-        <w:t xml:space="preserve">Developed</w:t>
-        <w:tab/>
-        <w:t xml:space="preserve">Added sidebar and routes for `Merchants` and `Platform RBAC` modules under `/admin`.</w:t>
-        <w:tab/>
-        <w:t xml:space="preserve">None.</w:t>
-      </w:r>
-    </w:p>
-    <w:p>
-      <w:pPr/>
-      <w:r>
-        <w:rPr>
-          <w:rFonts w:ascii="Helvetica Light" w:hAnsi="Helvetica Light" w:cs="Helvetica Light"/>
-          <w:sz w:val="24"/>
-          <w:sz-cs w:val="24"/>
-        </w:rPr>
-        <w:t xml:space="preserve">Single Register Entry</w:t>
-        <w:tab/>
-        <w:t xml:space="preserve">Developed</w:t>
-        <w:tab/>
-        <w:t xml:space="preserve">`/onboarding` continues to redirect to `/auth/register`.</w:t>
-        <w:tab/>
-        <w:t xml:space="preserve">None.</w:t>
+        <w:t xml:space="preserve">Pages remain wired to real APIs and admin routes.</w:t>
+        <w:tab/>
+        <w:t xml:space="preserve">Role seeding still required for access.</w:t>
       </w:r>
     </w:p>
     <w:p>
@@ -150,18 +116,18 @@
           <w:sz w:val="24"/>
           <w:sz-cs w:val="24"/>
         </w:rPr>
-        <w:t xml:space="preserve">- Last pushed commit: 3b14c70</w:t>
-      </w:r>
-    </w:p>
-    <w:p>
-      <w:pPr/>
-      <w:r>
-        <w:rPr>
-          <w:rFonts w:ascii="Helvetica Light" w:hAnsi="Helvetica Light" w:cs="Helvetica Light"/>
-          <w:sz w:val="24"/>
-          <w:sz-cs w:val="24"/>
-        </w:rPr>
-        <w:t xml:space="preserve">- Current Platform RBAC + Merchants frontend wiring is local and pending push.</w:t>
+        <w:t xml:space="preserve">- Last pushed commit: 61bee7a</w:t>
+      </w:r>
+    </w:p>
+    <w:p>
+      <w:pPr/>
+      <w:r>
+        <w:rPr>
+          <w:rFonts w:ascii="Helvetica Light" w:hAnsi="Helvetica Light" w:cs="Helvetica Light"/>
+          <w:sz w:val="24"/>
+          <w:sz-cs w:val="24"/>
+        </w:rPr>
+        <w:t xml:space="preserve">- Current unauthorized-message UX update is local and pending push.</w:t>
       </w:r>
     </w:p>
     <w:sectPr/>

</xml_diff>

<commit_message>
Harden proxy runtime config and conditional HTTPS redirect
</commit_message>
<xml_diff>
--- a/masterrequirement.docx
+++ b/masterrequirement.docx
@@ -60,28 +60,45 @@
           <w:sz w:val="24"/>
           <w:sz-cs w:val="24"/>
         </w:rPr>
-        <w:t xml:space="preserve">RBAC/Merchants Unauthorized UX</w:t>
+        <w:t xml:space="preserve">Render/Container Runtime Warnings</w:t>
         <w:tab/>
         <w:t xml:space="preserve">Developed</w:t>
         <w:tab/>
-        <w:t xml:space="preserve">Added explicit unauthorized handling for 401/403 in Platform RBAC and Merchants admin pages; UI now shows: "You are not authorized." instead of generic API errors.</w:t>
-        <w:tab/>
-        <w:t xml:space="preserve">None.</w:t>
-      </w:r>
-    </w:p>
-    <w:p>
-      <w:pPr/>
-      <w:r>
-        <w:rPr>
-          <w:rFonts w:ascii="Helvetica Light" w:hAnsi="Helvetica Light" w:cs="Helvetica Light"/>
-          <w:sz w:val="24"/>
-          <w:sz-cs w:val="24"/>
-        </w:rPr>
-        <w:t xml:space="preserve">Platform RBAC + Merchants UI</w:t>
+        <w:t xml:space="preserve">Added forwarded headers support and made HTTPS redirection conditional (development or `FORCE_HTTPS_REDIRECT=true`) to prevent "Failed to determine https port" behind proxy/container ingress.</w:t>
+        <w:tab/>
+        <w:t xml:space="preserve">Set env vars correctly on Render (`ASPNETCORE_URLS=http://+:10000` or platform default).</w:t>
+      </w:r>
+    </w:p>
+    <w:p>
+      <w:pPr/>
+      <w:r>
+        <w:rPr>
+          <w:rFonts w:ascii="Helvetica Light" w:hAnsi="Helvetica Light" w:cs="Helvetica Light"/>
+          <w:sz w:val="24"/>
+          <w:sz-cs w:val="24"/>
+        </w:rPr>
+        <w:t xml:space="preserve">Data Protection Config</w:t>
         <w:tab/>
         <w:t xml:space="preserve">Developed</w:t>
         <w:tab/>
-        <w:t xml:space="preserve">Pages remain wired to real APIs and admin routes.</w:t>
+        <w:t xml:space="preserve">Added optional `DATA_PROTECTION_KEYS_PATH` support so keys can be persisted to a mounted/shared path instead of container home profile path.</w:t>
+        <w:tab/>
+        <w:t xml:space="preserve">If no persistent disk/path is configured, key persistence warning can still appear after restarts.</w:t>
+      </w:r>
+    </w:p>
+    <w:p>
+      <w:pPr/>
+      <w:r>
+        <w:rPr>
+          <w:rFonts w:ascii="Helvetica Light" w:hAnsi="Helvetica Light" w:cs="Helvetica Light"/>
+          <w:sz w:val="24"/>
+          <w:sz-cs w:val="24"/>
+        </w:rPr>
+        <w:t xml:space="preserve">Platform/Admin Modules</w:t>
+        <w:tab/>
+        <w:t xml:space="preserve">Developed</w:t>
+        <w:tab/>
+        <w:t xml:space="preserve">Platform RBAC UI + Merchants UI remain wired with unauthorized message handling.</w:t>
         <w:tab/>
         <w:t xml:space="preserve">Role seeding still required for access.</w:t>
       </w:r>
@@ -116,18 +133,18 @@
           <w:sz w:val="24"/>
           <w:sz-cs w:val="24"/>
         </w:rPr>
-        <w:t xml:space="preserve">- Last pushed commit: 61bee7a</w:t>
-      </w:r>
-    </w:p>
-    <w:p>
-      <w:pPr/>
-      <w:r>
-        <w:rPr>
-          <w:rFonts w:ascii="Helvetica Light" w:hAnsi="Helvetica Light" w:cs="Helvetica Light"/>
-          <w:sz w:val="24"/>
-          <w:sz-cs w:val="24"/>
-        </w:rPr>
-        <w:t xml:space="preserve">- Current unauthorized-message UX update is local and pending push.</w:t>
+        <w:t xml:space="preserve">- Last pushed commit: b6a6d1b</w:t>
+      </w:r>
+    </w:p>
+    <w:p>
+      <w:pPr/>
+      <w:r>
+        <w:rPr>
+          <w:rFonts w:ascii="Helvetica Light" w:hAnsi="Helvetica Light" w:cs="Helvetica Light"/>
+          <w:sz w:val="24"/>
+          <w:sz-cs w:val="24"/>
+        </w:rPr>
+        <w:t xml:space="preserve">- Current runtime warning hardening update is local and pending push.</w:t>
       </w:r>
     </w:p>
     <w:sectPr/>

</xml_diff>

<commit_message>
Add Render static rewrite for React Router refresh support
</commit_message>
<xml_diff>
--- a/masterrequirement.docx
+++ b/masterrequirement.docx
@@ -43,64 +43,30 @@
           <w:sz w:val="24"/>
           <w:sz-cs w:val="24"/>
         </w:rPr>
-        <w:t xml:space="preserve">Module</w:t>
+        <w:t xml:space="preserve">Issue</w:t>
         <w:tab/>
         <w:t xml:space="preserve">Status</w:t>
         <w:tab/>
         <w:t xml:space="preserve">What's Done</w:t>
         <w:tab/>
-        <w:t xml:space="preserve">What's Pending / Partial</w:t>
-      </w:r>
-    </w:p>
-    <w:p>
-      <w:pPr/>
-      <w:r>
-        <w:rPr>
-          <w:rFonts w:ascii="Helvetica Light" w:hAnsi="Helvetica Light" w:cs="Helvetica Light"/>
-          <w:sz w:val="24"/>
-          <w:sz-cs w:val="24"/>
-        </w:rPr>
-        <w:t xml:space="preserve">Render/Container Runtime Warnings</w:t>
-        <w:tab/>
-        <w:t xml:space="preserve">Developed</w:t>
-        <w:tab/>
-        <w:t xml:space="preserve">Added forwarded headers support and made HTTPS redirection conditional (development or `FORCE_HTTPS_REDIRECT=true`) to prevent "Failed to determine https port" behind proxy/container ingress.</w:t>
-        <w:tab/>
-        <w:t xml:space="preserve">Set env vars correctly on Render (`ASPNETCORE_URLS=http://+:10000` or platform default).</w:t>
-      </w:r>
-    </w:p>
-    <w:p>
-      <w:pPr/>
-      <w:r>
-        <w:rPr>
-          <w:rFonts w:ascii="Helvetica Light" w:hAnsi="Helvetica Light" w:cs="Helvetica Light"/>
-          <w:sz w:val="24"/>
-          <w:sz-cs w:val="24"/>
-        </w:rPr>
-        <w:t xml:space="preserve">Data Protection Config</w:t>
-        <w:tab/>
-        <w:t xml:space="preserve">Developed</w:t>
-        <w:tab/>
-        <w:t xml:space="preserve">Added optional `DATA_PROTECTION_KEYS_PATH` support so keys can be persisted to a mounted/shared path instead of container home profile path.</w:t>
-        <w:tab/>
-        <w:t xml:space="preserve">If no persistent disk/path is configured, key persistence warning can still appear after restarts.</w:t>
-      </w:r>
-    </w:p>
-    <w:p>
-      <w:pPr/>
-      <w:r>
-        <w:rPr>
-          <w:rFonts w:ascii="Helvetica Light" w:hAnsi="Helvetica Light" w:cs="Helvetica Light"/>
-          <w:sz w:val="24"/>
-          <w:sz-cs w:val="24"/>
-        </w:rPr>
-        <w:t xml:space="preserve">Platform/Admin Modules</w:t>
-        <w:tab/>
-        <w:t xml:space="preserve">Developed</w:t>
-        <w:tab/>
-        <w:t xml:space="preserve">Platform RBAC UI + Merchants UI remain wired with unauthorized message handling.</w:t>
-        <w:tab/>
-        <w:t xml:space="preserve">Role seeding still required for access.</w:t>
+        <w:t xml:space="preserve">What You Must Do on Render</w:t>
+      </w:r>
+    </w:p>
+    <w:p>
+      <w:pPr/>
+      <w:r>
+        <w:rPr>
+          <w:rFonts w:ascii="Helvetica Light" w:hAnsi="Helvetica Light" w:cs="Helvetica Light"/>
+          <w:sz w:val="24"/>
+          <w:sz-cs w:val="24"/>
+        </w:rPr>
+        <w:t xml:space="preserve">SPA refresh shows Not Found</w:t>
+        <w:tab/>
+        <w:t xml:space="preserve">Fixed in config</w:t>
+        <w:tab/>
+        <w:t xml:space="preserve">Added static route rewrite in `render.yaml` for `sitesellr-web`: `/* -&gt; /index.html` so React Router URLs work on refresh/direct hit.</w:t>
+        <w:tab/>
+        <w:t xml:space="preserve">Redeploy the Blueprint/static service so new `routes` config is applied.</w:t>
       </w:r>
     </w:p>
     <w:p>
@@ -122,6 +88,72 @@
           <w:sz w:val="24"/>
           <w:sz-cs w:val="24"/>
         </w:rPr>
+        <w:t xml:space="preserve">Notes</w:t>
+      </w:r>
+    </w:p>
+    <w:p>
+      <w:pPr/>
+      <w:r>
+        <w:rPr>
+          <w:rFonts w:ascii="Helvetica Light" w:hAnsi="Helvetica Light" w:cs="Helvetica Light"/>
+          <w:sz w:val="24"/>
+          <w:sz-cs w:val="24"/>
+        </w:rPr>
+        <w:t xml:space="preserve">- If service was created manually (not blueprint-managed), add this in Render Static Site settings:</w:t>
+      </w:r>
+    </w:p>
+    <w:p>
+      <w:pPr/>
+      <w:r>
+        <w:rPr>
+          <w:rFonts w:ascii="Helvetica Light" w:hAnsi="Helvetica Light" w:cs="Helvetica Light"/>
+          <w:sz w:val="24"/>
+          <w:sz-cs w:val="24"/>
+        </w:rPr>
+        <w:t xml:space="preserve">  - Source: `/*`</w:t>
+      </w:r>
+    </w:p>
+    <w:p>
+      <w:pPr/>
+      <w:r>
+        <w:rPr>
+          <w:rFonts w:ascii="Helvetica Light" w:hAnsi="Helvetica Light" w:cs="Helvetica Light"/>
+          <w:sz w:val="24"/>
+          <w:sz-cs w:val="24"/>
+        </w:rPr>
+        <w:t xml:space="preserve">  - Destination: `/index.html`</w:t>
+      </w:r>
+    </w:p>
+    <w:p>
+      <w:pPr/>
+      <w:r>
+        <w:rPr>
+          <w:rFonts w:ascii="Helvetica Light" w:hAnsi="Helvetica Light" w:cs="Helvetica Light"/>
+          <w:sz w:val="24"/>
+          <w:sz-cs w:val="24"/>
+        </w:rPr>
+        <w:t xml:space="preserve">  - Action: `Rewrite`</w:t>
+      </w:r>
+    </w:p>
+    <w:p>
+      <w:pPr/>
+      <w:r>
+        <w:rPr>
+          <w:rFonts w:ascii="Helvetica Light" w:hAnsi="Helvetica Light" w:cs="Helvetica Light"/>
+          <w:sz w:val="24"/>
+          <w:sz-cs w:val="24"/>
+        </w:rPr>
+        <w:t xml:space="preserve"/>
+      </w:r>
+    </w:p>
+    <w:p>
+      <w:pPr/>
+      <w:r>
+        <w:rPr>
+          <w:rFonts w:ascii="Helvetica Light" w:hAnsi="Helvetica Light" w:cs="Helvetica Light"/>
+          <w:sz w:val="24"/>
+          <w:sz-cs w:val="24"/>
+        </w:rPr>
         <w:t xml:space="preserve">Git state</w:t>
       </w:r>
     </w:p>
@@ -133,18 +165,18 @@
           <w:sz w:val="24"/>
           <w:sz-cs w:val="24"/>
         </w:rPr>
-        <w:t xml:space="preserve">- Last pushed commit: b6a6d1b</w:t>
-      </w:r>
-    </w:p>
-    <w:p>
-      <w:pPr/>
-      <w:r>
-        <w:rPr>
-          <w:rFonts w:ascii="Helvetica Light" w:hAnsi="Helvetica Light" w:cs="Helvetica Light"/>
-          <w:sz w:val="24"/>
-          <w:sz-cs w:val="24"/>
-        </w:rPr>
-        <w:t xml:space="preserve">- Current runtime warning hardening update is local and pending push.</w:t>
+        <w:t xml:space="preserve">- Last pushed commit: 3a4b4be</w:t>
+      </w:r>
+    </w:p>
+    <w:p>
+      <w:pPr/>
+      <w:r>
+        <w:rPr>
+          <w:rFonts w:ascii="Helvetica Light" w:hAnsi="Helvetica Light" w:cs="Helvetica Light"/>
+          <w:sz w:val="24"/>
+          <w:sz-cs w:val="24"/>
+        </w:rPr>
+        <w:t xml:space="preserve">- Current SPA rewrite fix is local and pending push.</w:t>
       </w:r>
     </w:p>
     <w:sectPr/>

</xml_diff>

<commit_message>
Refine register heading typography for cleaner look
</commit_message>
<xml_diff>
--- a/masterrequirement.docx
+++ b/masterrequirement.docx
@@ -43,30 +43,30 @@
           <w:sz w:val="24"/>
           <w:sz-cs w:val="24"/>
         </w:rPr>
-        <w:t xml:space="preserve">Issue</w:t>
+        <w:t xml:space="preserve">Module</w:t>
         <w:tab/>
         <w:t xml:space="preserve">Status</w:t>
         <w:tab/>
         <w:t xml:space="preserve">What's Done</w:t>
         <w:tab/>
-        <w:t xml:space="preserve">What You Must Do on Render</w:t>
-      </w:r>
-    </w:p>
-    <w:p>
-      <w:pPr/>
-      <w:r>
-        <w:rPr>
-          <w:rFonts w:ascii="Helvetica Light" w:hAnsi="Helvetica Light" w:cs="Helvetica Light"/>
-          <w:sz w:val="24"/>
-          <w:sz-cs w:val="24"/>
-        </w:rPr>
-        <w:t xml:space="preserve">SPA refresh shows Not Found</w:t>
-        <w:tab/>
-        <w:t xml:space="preserve">Fixed in config</w:t>
-        <w:tab/>
-        <w:t xml:space="preserve">Added static route rewrite in `render.yaml` for `sitesellr-web`: `/* -&gt; /index.html` so React Router URLs work on refresh/direct hit.</w:t>
-        <w:tab/>
-        <w:t xml:space="preserve">Redeploy the Blueprint/static service so new `routes` config is applied.</w:t>
+        <w:t xml:space="preserve">What's Pending / Partial</w:t>
+      </w:r>
+    </w:p>
+    <w:p>
+      <w:pPr/>
+      <w:r>
+        <w:rPr>
+          <w:rFonts w:ascii="Helvetica Light" w:hAnsi="Helvetica Light" w:cs="Helvetica Light"/>
+          <w:sz w:val="24"/>
+          <w:sz-cs w:val="24"/>
+        </w:rPr>
+        <w:t xml:space="preserve">Register Right Panel Heading</w:t>
+        <w:tab/>
+        <w:t xml:space="preserve">Developed</w:t>
+        <w:tab/>
+        <w:t xml:space="preserve">Refined main heading style for better visual quality: reduced size/weight and improved line-height/tracking for cleaner look.</w:t>
+        <w:tab/>
+        <w:t xml:space="preserve">Can still tweak copy text if you want alternative wording.</w:t>
       </w:r>
     </w:p>
     <w:p>
@@ -88,72 +88,6 @@
           <w:sz w:val="24"/>
           <w:sz-cs w:val="24"/>
         </w:rPr>
-        <w:t xml:space="preserve">Notes</w:t>
-      </w:r>
-    </w:p>
-    <w:p>
-      <w:pPr/>
-      <w:r>
-        <w:rPr>
-          <w:rFonts w:ascii="Helvetica Light" w:hAnsi="Helvetica Light" w:cs="Helvetica Light"/>
-          <w:sz w:val="24"/>
-          <w:sz-cs w:val="24"/>
-        </w:rPr>
-        <w:t xml:space="preserve">- If service was created manually (not blueprint-managed), add this in Render Static Site settings:</w:t>
-      </w:r>
-    </w:p>
-    <w:p>
-      <w:pPr/>
-      <w:r>
-        <w:rPr>
-          <w:rFonts w:ascii="Helvetica Light" w:hAnsi="Helvetica Light" w:cs="Helvetica Light"/>
-          <w:sz w:val="24"/>
-          <w:sz-cs w:val="24"/>
-        </w:rPr>
-        <w:t xml:space="preserve">  - Source: `/*`</w:t>
-      </w:r>
-    </w:p>
-    <w:p>
-      <w:pPr/>
-      <w:r>
-        <w:rPr>
-          <w:rFonts w:ascii="Helvetica Light" w:hAnsi="Helvetica Light" w:cs="Helvetica Light"/>
-          <w:sz w:val="24"/>
-          <w:sz-cs w:val="24"/>
-        </w:rPr>
-        <w:t xml:space="preserve">  - Destination: `/index.html`</w:t>
-      </w:r>
-    </w:p>
-    <w:p>
-      <w:pPr/>
-      <w:r>
-        <w:rPr>
-          <w:rFonts w:ascii="Helvetica Light" w:hAnsi="Helvetica Light" w:cs="Helvetica Light"/>
-          <w:sz w:val="24"/>
-          <w:sz-cs w:val="24"/>
-        </w:rPr>
-        <w:t xml:space="preserve">  - Action: `Rewrite`</w:t>
-      </w:r>
-    </w:p>
-    <w:p>
-      <w:pPr/>
-      <w:r>
-        <w:rPr>
-          <w:rFonts w:ascii="Helvetica Light" w:hAnsi="Helvetica Light" w:cs="Helvetica Light"/>
-          <w:sz w:val="24"/>
-          <w:sz-cs w:val="24"/>
-        </w:rPr>
-        <w:t xml:space="preserve"/>
-      </w:r>
-    </w:p>
-    <w:p>
-      <w:pPr/>
-      <w:r>
-        <w:rPr>
-          <w:rFonts w:ascii="Helvetica Light" w:hAnsi="Helvetica Light" w:cs="Helvetica Light"/>
-          <w:sz w:val="24"/>
-          <w:sz-cs w:val="24"/>
-        </w:rPr>
         <w:t xml:space="preserve">Git state</w:t>
       </w:r>
     </w:p>
@@ -165,18 +99,18 @@
           <w:sz w:val="24"/>
           <w:sz-cs w:val="24"/>
         </w:rPr>
-        <w:t xml:space="preserve">- Last pushed commit: 3a4b4be</w:t>
-      </w:r>
-    </w:p>
-    <w:p>
-      <w:pPr/>
-      <w:r>
-        <w:rPr>
-          <w:rFonts w:ascii="Helvetica Light" w:hAnsi="Helvetica Light" w:cs="Helvetica Light"/>
-          <w:sz w:val="24"/>
-          <w:sz-cs w:val="24"/>
-        </w:rPr>
-        <w:t xml:space="preserve">- Current SPA rewrite fix is local and pending push.</w:t>
+        <w:t xml:space="preserve">- Last pushed commit: 8743d65</w:t>
+      </w:r>
+    </w:p>
+    <w:p>
+      <w:pPr/>
+      <w:r>
+        <w:rPr>
+          <w:rFonts w:ascii="Helvetica Light" w:hAnsi="Helvetica Light" w:cs="Helvetica Light"/>
+          <w:sz w:val="24"/>
+          <w:sz-cs w:val="24"/>
+        </w:rPr>
+        <w:t xml:space="preserve">- Current heading polish is local and pending push.</w:t>
       </w:r>
     </w:p>
     <w:sectPr/>

</xml_diff>

<commit_message>
Update register heading to Lets Get Started with icon
</commit_message>
<xml_diff>
--- a/masterrequirement.docx
+++ b/masterrequirement.docx
@@ -60,13 +60,13 @@
           <w:sz w:val="24"/>
           <w:sz-cs w:val="24"/>
         </w:rPr>
-        <w:t xml:space="preserve">Register Right Panel Heading</w:t>
+        <w:t xml:space="preserve">Register Heading Content</w:t>
         <w:tab/>
         <w:t xml:space="preserve">Developed</w:t>
         <w:tab/>
-        <w:t xml:space="preserve">Refined main heading style for better visual quality: reduced size/weight and improved line-height/tracking for cleaner look.</w:t>
-        <w:tab/>
-        <w:t xml:space="preserve">Can still tweak copy text if you want alternative wording.</w:t>
+        <w:t xml:space="preserve">Changed right-panel heading to `Lets Get Started !` with icon (Sparkles) for stronger visual entry.</w:t>
+        <w:tab/>
+        <w:t xml:space="preserve">Can adjust punctuation/case if you want exact brand wording.</w:t>
       </w:r>
     </w:p>
     <w:p>
@@ -99,18 +99,18 @@
           <w:sz w:val="24"/>
           <w:sz-cs w:val="24"/>
         </w:rPr>
-        <w:t xml:space="preserve">- Last pushed commit: 8743d65</w:t>
-      </w:r>
-    </w:p>
-    <w:p>
-      <w:pPr/>
-      <w:r>
-        <w:rPr>
-          <w:rFonts w:ascii="Helvetica Light" w:hAnsi="Helvetica Light" w:cs="Helvetica Light"/>
-          <w:sz w:val="24"/>
-          <w:sz-cs w:val="24"/>
-        </w:rPr>
-        <w:t xml:space="preserve">- Current heading polish is local and pending push.</w:t>
+        <w:t xml:space="preserve">- Last pushed commit: 150e51f</w:t>
+      </w:r>
+    </w:p>
+    <w:p>
+      <w:pPr/>
+      <w:r>
+        <w:rPr>
+          <w:rFonts w:ascii="Helvetica Light" w:hAnsi="Helvetica Light" w:cs="Helvetica Light"/>
+          <w:sz w:val="24"/>
+          <w:sz-cs w:val="24"/>
+        </w:rPr>
+        <w:t xml:space="preserve">- Current heading text+icon update is local and pending push.</w:t>
       </w:r>
     </w:p>
     <w:sectPr/>

</xml_diff>

<commit_message>
Implement team invite-accept flow, audit logs, and lifecycle workflow updates
</commit_message>
<xml_diff>
--- a/masterrequirement.docx
+++ b/masterrequirement.docx
@@ -10,18 +10,18 @@
           <w:sz w:val="24"/>
           <w:sz-cs w:val="24"/>
         </w:rPr>
-        <w:t xml:space="preserve">Sitesellr Requirement Status</w:t>
-      </w:r>
-    </w:p>
-    <w:p>
-      <w:pPr/>
-      <w:r>
-        <w:rPr>
-          <w:rFonts w:ascii="Helvetica Light" w:hAnsi="Helvetica Light" w:cs="Helvetica Light"/>
-          <w:sz w:val="24"/>
-          <w:sz-cs w:val="24"/>
-        </w:rPr>
-        <w:t xml:space="preserve">Updated: 2026-02-18 (local)</w:t>
+        <w:t xml:space="preserve">Sitesellr Cumulative Requirement Status</w:t>
+      </w:r>
+    </w:p>
+    <w:p>
+      <w:pPr/>
+      <w:r>
+        <w:rPr>
+          <w:rFonts w:ascii="Helvetica Light" w:hAnsi="Helvetica Light" w:cs="Helvetica Light"/>
+          <w:sz w:val="24"/>
+          <w:sz-cs w:val="24"/>
+        </w:rPr>
+        <w:t xml:space="preserve">Updated: 2026-02-18</w:t>
       </w:r>
     </w:p>
     <w:p>
@@ -47,60 +47,111 @@
         <w:tab/>
         <w:t xml:space="preserve">Status</w:t>
         <w:tab/>
-        <w:t xml:space="preserve">What's Done</w:t>
-        <w:tab/>
-        <w:t xml:space="preserve">What's Pending / Partial</w:t>
-      </w:r>
-    </w:p>
-    <w:p>
-      <w:pPr/>
-      <w:r>
-        <w:rPr>
-          <w:rFonts w:ascii="Helvetica Light" w:hAnsi="Helvetica Light" w:cs="Helvetica Light"/>
-          <w:sz w:val="24"/>
-          <w:sz-cs w:val="24"/>
-        </w:rPr>
-        <w:t xml:space="preserve">User/Merchant Partial Completion</w:t>
+        <w:t xml:space="preserve">What was completed now</w:t>
+        <w:tab/>
+        <w:t xml:space="preserve">What remains</w:t>
+      </w:r>
+    </w:p>
+    <w:p>
+      <w:pPr/>
+      <w:r>
+        <w:rPr>
+          <w:rFonts w:ascii="Helvetica Light" w:hAnsi="Helvetica Light" w:cs="Helvetica Light"/>
+          <w:sz w:val="24"/>
+          <w:sz-cs w:val="24"/>
+        </w:rPr>
+        <w:t xml:space="preserve">Invitation / Accept Flow</w:t>
         <w:tab/>
         <w:t xml:space="preserve">Developed</w:t>
         <w:tab/>
-        <w:t xml:space="preserve">Implemented partial-completion items for User/Merchant domain: added Store Team management backend APIs and wired Settings-&gt;Team UI to real API (list/add/update role/remove). Added merchant status update API and wired Merchants UI status control.</w:t>
-        <w:tab/>
-        <w:t xml:space="preserve">Invitation email/accept flow, team audit logs, and richer merchant lifecycle tooling still pending.</w:t>
-      </w:r>
-    </w:p>
-    <w:p>
-      <w:pPr/>
-      <w:r>
-        <w:rPr>
-          <w:rFonts w:ascii="Helvetica Light" w:hAnsi="Helvetica Light" w:cs="Helvetica Light"/>
-          <w:sz w:val="24"/>
-          <w:sz-cs w:val="24"/>
-        </w:rPr>
-        <w:t xml:space="preserve">Store Team Management</w:t>
+        <w:t xml:space="preserve">Implemented store team invite token flow: create invite from Settings Team, generate invite token/link, new accept-invite auth page, backend accept endpoint issues opaque tokens and redirects to admin.</w:t>
+        <w:tab/>
+        <w:t xml:space="preserve">Email delivery provider integration (send invite by email) and invite reminder/revoke flows.</w:t>
+      </w:r>
+    </w:p>
+    <w:p>
+      <w:pPr/>
+      <w:r>
+        <w:rPr>
+          <w:rFonts w:ascii="Helvetica Light" w:hAnsi="Helvetica Light" w:cs="Helvetica Light"/>
+          <w:sz w:val="24"/>
+          <w:sz-cs w:val="24"/>
+        </w:rPr>
+        <w:t xml:space="preserve">Audit Logs (team + merchant status)</w:t>
+        <w:tab/>
+        <w:t xml:space="preserve">Developed (core)</w:t>
+        <w:tab/>
+        <w:t xml:space="preserve">Added audit log entries for team invite/create/role-update/remove/accept and merchant status changes.</w:t>
+        <w:tab/>
+        <w:t xml:space="preserve">Audit log explorer UI + export/search filters.</w:t>
+      </w:r>
+    </w:p>
+    <w:p>
+      <w:pPr/>
+      <w:r>
+        <w:rPr>
+          <w:rFonts w:ascii="Helvetica Light" w:hAnsi="Helvetica Light" w:cs="Helvetica Light"/>
+          <w:sz w:val="24"/>
+          <w:sz-cs w:val="24"/>
+        </w:rPr>
+        <w:t xml:space="preserve">Merchant Onboarding Automation</w:t>
+        <w:tab/>
+        <w:t xml:space="preserve">Partial improved</w:t>
+        <w:tab/>
+        <w:t xml:space="preserve">Onboarding flow remains functional and connected; invite acceptance now supports team onboarding path with password set and role binding.</w:t>
+        <w:tab/>
+        <w:t xml:space="preserve">Full business workflow automation (checks, notifications, approvals, lifecycle triggers).</w:t>
+      </w:r>
+    </w:p>
+    <w:p>
+      <w:pPr/>
+      <w:r>
+        <w:rPr>
+          <w:rFonts w:ascii="Helvetica Light" w:hAnsi="Helvetica Light" w:cs="Helvetica Light"/>
+          <w:sz w:val="24"/>
+          <w:sz-cs w:val="24"/>
+        </w:rPr>
+        <w:t xml:space="preserve">Store Lifecycle Workflows</w:t>
+        <w:tab/>
+        <w:t xml:space="preserve">Partial improved</w:t>
+        <w:tab/>
+        <w:t xml:space="preserve">Store lifecycle selector added in Settings (Draft/Active/Suspended/Closed) and saved to backend; merchant status update flow active in Merchants UI.</w:t>
+        <w:tab/>
+        <w:t xml:space="preserve">Bulk lifecycle operations, suspend reason history, policy workflows.</w:t>
+      </w:r>
+    </w:p>
+    <w:p>
+      <w:pPr/>
+      <w:r>
+        <w:rPr>
+          <w:rFonts w:ascii="Helvetica Light" w:hAnsi="Helvetica Light" w:cs="Helvetica Light"/>
+          <w:sz w:val="24"/>
+          <w:sz-cs w:val="24"/>
+        </w:rPr>
+        <w:t xml:space="preserve">Custom Roles UX</w:t>
+        <w:tab/>
+        <w:t xml:space="preserve">Partial improved</w:t>
+        <w:tab/>
+        <w:t xml:space="preserve">Team UI now supports Custom role path with custom role name and permission CSV save (wired to store permission API).</w:t>
+        <w:tab/>
+        <w:t xml:space="preserve">Structured role builder UX (permission picker, templates, validation presets).</w:t>
+      </w:r>
+    </w:p>
+    <w:p>
+      <w:pPr/>
+      <w:r>
+        <w:rPr>
+          <w:rFonts w:ascii="Helvetica Light" w:hAnsi="Helvetica Light" w:cs="Helvetica Light"/>
+          <w:sz w:val="24"/>
+          <w:sz-cs w:val="24"/>
+        </w:rPr>
+        <w:t xml:space="preserve">Platform Owner Seeding</w:t>
         <w:tab/>
         <w:t xml:space="preserve">Developed</w:t>
         <w:tab/>
-        <w:t xml:space="preserve">New endpoints: `GET/POST/PUT/DELETE /api/stores/{storeId}/team...` with tenancy + policy checks; UI now operates on real data using existing theme/fonts.</w:t>
-        <w:tab/>
-        <w:t xml:space="preserve">Custom role-name management UX and invitation token flow pending.</w:t>
-      </w:r>
-    </w:p>
-    <w:p>
-      <w:pPr/>
-      <w:r>
-        <w:rPr>
-          <w:rFonts w:ascii="Helvetica Light" w:hAnsi="Helvetica Light" w:cs="Helvetica Light"/>
-          <w:sz w:val="24"/>
-          <w:sz-cs w:val="24"/>
-        </w:rPr>
-        <w:t xml:space="preserve">Merchant Lifecycle UI</w:t>
-        <w:tab/>
-        <w:t xml:space="preserve">Partial</w:t>
-        <w:tab/>
-        <w:t xml:space="preserve">Merchant list/create existed; now status update wired via `PUT /api/merchants/{id}` (Trial/Active/Suspended/Expired).</w:t>
-        <w:tab/>
-        <w:t xml:space="preserve">Bulk actions, suspend reason history, lifecycle audit trail pending.</w:t>
+        <w:t xml:space="preserve">Added production seed path via env `PLATFORM_OWNER_EMAIL` to auto-create/assign platform owner role at startup.</w:t>
+        <w:tab/>
+        <w:t xml:space="preserve">Operational runbook and secure owner bootstrap process.</w:t>
       </w:r>
     </w:p>
     <w:p>
@@ -122,6 +173,50 @@
           <w:sz w:val="24"/>
           <w:sz-cs w:val="24"/>
         </w:rPr>
+        <w:t xml:space="preserve">Important Env Vars</w:t>
+      </w:r>
+    </w:p>
+    <w:p>
+      <w:pPr/>
+      <w:r>
+        <w:rPr>
+          <w:rFonts w:ascii="Helvetica Light" w:hAnsi="Helvetica Light" w:cs="Helvetica Light"/>
+          <w:sz w:val="24"/>
+          <w:sz-cs w:val="24"/>
+        </w:rPr>
+        <w:t xml:space="preserve">- PLATFORM_OWNER_EMAIL: first owner bootstrap email</w:t>
+      </w:r>
+    </w:p>
+    <w:p>
+      <w:pPr/>
+      <w:r>
+        <w:rPr>
+          <w:rFonts w:ascii="Helvetica Light" w:hAnsi="Helvetica Light" w:cs="Helvetica Light"/>
+          <w:sz w:val="24"/>
+          <w:sz-cs w:val="24"/>
+        </w:rPr>
+        <w:t xml:space="preserve">- APPLY_MIGRATIONS_ON_STARTUP=true (first boot)</w:t>
+      </w:r>
+    </w:p>
+    <w:p>
+      <w:pPr/>
+      <w:r>
+        <w:rPr>
+          <w:rFonts w:ascii="Helvetica Light" w:hAnsi="Helvetica Light" w:cs="Helvetica Light"/>
+          <w:sz w:val="24"/>
+          <w:sz-cs w:val="24"/>
+        </w:rPr>
+        <w:t xml:space="preserve"/>
+      </w:r>
+    </w:p>
+    <w:p>
+      <w:pPr/>
+      <w:r>
+        <w:rPr>
+          <w:rFonts w:ascii="Helvetica Light" w:hAnsi="Helvetica Light" w:cs="Helvetica Light"/>
+          <w:sz w:val="24"/>
+          <w:sz-cs w:val="24"/>
+        </w:rPr>
         <w:t xml:space="preserve">Git state</w:t>
       </w:r>
     </w:p>
@@ -133,18 +228,18 @@
           <w:sz w:val="24"/>
           <w:sz-cs w:val="24"/>
         </w:rPr>
-        <w:t xml:space="preserve">- Last pushed commit: 21169dd</w:t>
-      </w:r>
-    </w:p>
-    <w:p>
-      <w:pPr/>
-      <w:r>
-        <w:rPr>
-          <w:rFonts w:ascii="Helvetica Light" w:hAnsi="Helvetica Light" w:cs="Helvetica Light"/>
-          <w:sz w:val="24"/>
-          <w:sz-cs w:val="24"/>
-        </w:rPr>
-        <w:t xml:space="preserve">- Current user/merchant partial-completion update is local and pending push.</w:t>
+        <w:t xml:space="preserve">- Last pushed commit: 82946f9</w:t>
+      </w:r>
+    </w:p>
+    <w:p>
+      <w:pPr/>
+      <w:r>
+        <w:rPr>
+          <w:rFonts w:ascii="Helvetica Light" w:hAnsi="Helvetica Light" w:cs="Helvetica Light"/>
+          <w:sz w:val="24"/>
+          <w:sz-cs w:val="24"/>
+        </w:rPr>
+        <w:t xml:space="preserve">- Current partial-completion package is local and pending push.</w:t>
       </w:r>
     </w:p>
     <w:sectPr/>

</xml_diff>

<commit_message>
Add SMTP invite delivery and audit log viewer with export
</commit_message>
<xml_diff>
--- a/masterrequirement.docx
+++ b/masterrequirement.docx
@@ -60,98 +60,64 @@
           <w:sz w:val="24"/>
           <w:sz-cs w:val="24"/>
         </w:rPr>
-        <w:t xml:space="preserve">Invitation / Accept Flow</w:t>
+        <w:t xml:space="preserve">Real Invite Delivery</w:t>
+        <w:tab/>
+        <w:t xml:space="preserve">Developed (config-based)</w:t>
+        <w:tab/>
+        <w:t xml:space="preserve">Implemented backend email service for invite delivery via SMTP/provider config (`SMTP__Host/Port/Username/Password/From/UseSsl`). Team invite endpoint now attempts real email send and returns `emailSent` flag.</w:t>
+        <w:tab/>
+        <w:t xml:space="preserve">Provider templates, retry queue, bounce handling.</w:t>
+      </w:r>
+    </w:p>
+    <w:p>
+      <w:pPr/>
+      <w:r>
+        <w:rPr>
+          <w:rFonts w:ascii="Helvetica Light" w:hAnsi="Helvetica Light" w:cs="Helvetica Light"/>
+          <w:sz w:val="24"/>
+          <w:sz-cs w:val="24"/>
+        </w:rPr>
+        <w:t xml:space="preserve">Invite / Accept Flow</w:t>
         <w:tab/>
         <w:t xml:space="preserve">Developed</w:t>
         <w:tab/>
-        <w:t xml:space="preserve">Implemented store team invite token flow: create invite from Settings Team, generate invite token/link, new accept-invite auth page, backend accept endpoint issues opaque tokens and redirects to admin.</w:t>
-        <w:tab/>
-        <w:t xml:space="preserve">Email delivery provider integration (send invite by email) and invite reminder/revoke flows.</w:t>
-      </w:r>
-    </w:p>
-    <w:p>
-      <w:pPr/>
-      <w:r>
-        <w:rPr>
-          <w:rFonts w:ascii="Helvetica Light" w:hAnsi="Helvetica Light" w:cs="Helvetica Light"/>
-          <w:sz w:val="24"/>
-          <w:sz-cs w:val="24"/>
-        </w:rPr>
-        <w:t xml:space="preserve">Audit Logs (team + merchant status)</w:t>
-        <w:tab/>
-        <w:t xml:space="preserve">Developed (core)</w:t>
-        <w:tab/>
-        <w:t xml:space="preserve">Added audit log entries for team invite/create/role-update/remove/accept and merchant status changes.</w:t>
-        <w:tab/>
-        <w:t xml:space="preserve">Audit log explorer UI + export/search filters.</w:t>
-      </w:r>
-    </w:p>
-    <w:p>
-      <w:pPr/>
-      <w:r>
-        <w:rPr>
-          <w:rFonts w:ascii="Helvetica Light" w:hAnsi="Helvetica Light" w:cs="Helvetica Light"/>
-          <w:sz w:val="24"/>
-          <w:sz-cs w:val="24"/>
-        </w:rPr>
-        <w:t xml:space="preserve">Merchant Onboarding Automation</w:t>
+        <w:t xml:space="preserve">Team invite create + accept flow is active (tokenized invite, password set on accept, role binding, sign-in tokens issued).</w:t>
+        <w:tab/>
+        <w:t xml:space="preserve">Optional revoke/resend endpoints.</w:t>
+      </w:r>
+    </w:p>
+    <w:p>
+      <w:pPr/>
+      <w:r>
+        <w:rPr>
+          <w:rFonts w:ascii="Helvetica Light" w:hAnsi="Helvetica Light" w:cs="Helvetica Light"/>
+          <w:sz w:val="24"/>
+          <w:sz-cs w:val="24"/>
+        </w:rPr>
+        <w:t xml:space="preserve">Audit Logs Viewer</w:t>
+        <w:tab/>
+        <w:t xml:space="preserve">Developed</w:t>
+        <w:tab/>
+        <w:t xml:space="preserve">Added backend audit logs API (`GET /api/audit-logs` with filters/pagination) and admin Audit Logs UI with action/store/merchant filters + CSV export.</w:t>
+        <w:tab/>
+        <w:t xml:space="preserve">Advanced filters/date ranges + server-side export jobs.</w:t>
+      </w:r>
+    </w:p>
+    <w:p>
+      <w:pPr/>
+      <w:r>
+        <w:rPr>
+          <w:rFonts w:ascii="Helvetica Light" w:hAnsi="Helvetica Light" w:cs="Helvetica Light"/>
+          <w:sz w:val="24"/>
+          <w:sz-cs w:val="24"/>
+        </w:rPr>
+        <w:t xml:space="preserve">User/Merchant Lifecycle Partials</w:t>
         <w:tab/>
         <w:t xml:space="preserve">Partial improved</w:t>
         <w:tab/>
-        <w:t xml:space="preserve">Onboarding flow remains functional and connected; invite acceptance now supports team onboarding path with password set and role binding.</w:t>
-        <w:tab/>
-        <w:t xml:space="preserve">Full business workflow automation (checks, notifications, approvals, lifecycle triggers).</w:t>
-      </w:r>
-    </w:p>
-    <w:p>
-      <w:pPr/>
-      <w:r>
-        <w:rPr>
-          <w:rFonts w:ascii="Helvetica Light" w:hAnsi="Helvetica Light" w:cs="Helvetica Light"/>
-          <w:sz w:val="24"/>
-          <w:sz-cs w:val="24"/>
-        </w:rPr>
-        <w:t xml:space="preserve">Store Lifecycle Workflows</w:t>
-        <w:tab/>
-        <w:t xml:space="preserve">Partial improved</w:t>
-        <w:tab/>
-        <w:t xml:space="preserve">Store lifecycle selector added in Settings (Draft/Active/Suspended/Closed) and saved to backend; merchant status update flow active in Merchants UI.</w:t>
-        <w:tab/>
-        <w:t xml:space="preserve">Bulk lifecycle operations, suspend reason history, policy workflows.</w:t>
-      </w:r>
-    </w:p>
-    <w:p>
-      <w:pPr/>
-      <w:r>
-        <w:rPr>
-          <w:rFonts w:ascii="Helvetica Light" w:hAnsi="Helvetica Light" w:cs="Helvetica Light"/>
-          <w:sz w:val="24"/>
-          <w:sz-cs w:val="24"/>
-        </w:rPr>
-        <w:t xml:space="preserve">Custom Roles UX</w:t>
-        <w:tab/>
-        <w:t xml:space="preserve">Partial improved</w:t>
-        <w:tab/>
-        <w:t xml:space="preserve">Team UI now supports Custom role path with custom role name and permission CSV save (wired to store permission API).</w:t>
-        <w:tab/>
-        <w:t xml:space="preserve">Structured role builder UX (permission picker, templates, validation presets).</w:t>
-      </w:r>
-    </w:p>
-    <w:p>
-      <w:pPr/>
-      <w:r>
-        <w:rPr>
-          <w:rFonts w:ascii="Helvetica Light" w:hAnsi="Helvetica Light" w:cs="Helvetica Light"/>
-          <w:sz w:val="24"/>
-          <w:sz-cs w:val="24"/>
-        </w:rPr>
-        <w:t xml:space="preserve">Platform Owner Seeding</w:t>
-        <w:tab/>
-        <w:t xml:space="preserve">Developed</w:t>
-        <w:tab/>
-        <w:t xml:space="preserve">Added production seed path via env `PLATFORM_OWNER_EMAIL` to auto-create/assign platform owner role at startup.</w:t>
-        <w:tab/>
-        <w:t xml:space="preserve">Operational runbook and secure owner bootstrap process.</w:t>
+        <w:t xml:space="preserve">Merchant status transitions and store lifecycle controls are wired in UI; team role management with custom role support is wired.</w:t>
+        <w:tab/>
+        <w:t xml:space="preserve">Full role-builder UX and approval workflows.</w:t>
       </w:r>
     </w:p>
     <w:p>
@@ -173,50 +139,6 @@
           <w:sz w:val="24"/>
           <w:sz-cs w:val="24"/>
         </w:rPr>
-        <w:t xml:space="preserve">Important Env Vars</w:t>
-      </w:r>
-    </w:p>
-    <w:p>
-      <w:pPr/>
-      <w:r>
-        <w:rPr>
-          <w:rFonts w:ascii="Helvetica Light" w:hAnsi="Helvetica Light" w:cs="Helvetica Light"/>
-          <w:sz w:val="24"/>
-          <w:sz-cs w:val="24"/>
-        </w:rPr>
-        <w:t xml:space="preserve">- PLATFORM_OWNER_EMAIL: first owner bootstrap email</w:t>
-      </w:r>
-    </w:p>
-    <w:p>
-      <w:pPr/>
-      <w:r>
-        <w:rPr>
-          <w:rFonts w:ascii="Helvetica Light" w:hAnsi="Helvetica Light" w:cs="Helvetica Light"/>
-          <w:sz w:val="24"/>
-          <w:sz-cs w:val="24"/>
-        </w:rPr>
-        <w:t xml:space="preserve">- APPLY_MIGRATIONS_ON_STARTUP=true (first boot)</w:t>
-      </w:r>
-    </w:p>
-    <w:p>
-      <w:pPr/>
-      <w:r>
-        <w:rPr>
-          <w:rFonts w:ascii="Helvetica Light" w:hAnsi="Helvetica Light" w:cs="Helvetica Light"/>
-          <w:sz w:val="24"/>
-          <w:sz-cs w:val="24"/>
-        </w:rPr>
-        <w:t xml:space="preserve"/>
-      </w:r>
-    </w:p>
-    <w:p>
-      <w:pPr/>
-      <w:r>
-        <w:rPr>
-          <w:rFonts w:ascii="Helvetica Light" w:hAnsi="Helvetica Light" w:cs="Helvetica Light"/>
-          <w:sz w:val="24"/>
-          <w:sz-cs w:val="24"/>
-        </w:rPr>
         <w:t xml:space="preserve">Git state</w:t>
       </w:r>
     </w:p>
@@ -228,18 +150,18 @@
           <w:sz w:val="24"/>
           <w:sz-cs w:val="24"/>
         </w:rPr>
-        <w:t xml:space="preserve">- Last pushed commit: 82946f9</w:t>
-      </w:r>
-    </w:p>
-    <w:p>
-      <w:pPr/>
-      <w:r>
-        <w:rPr>
-          <w:rFonts w:ascii="Helvetica Light" w:hAnsi="Helvetica Light" w:cs="Helvetica Light"/>
-          <w:sz w:val="24"/>
-          <w:sz-cs w:val="24"/>
-        </w:rPr>
-        <w:t xml:space="preserve">- Current partial-completion package is local and pending push.</w:t>
+        <w:t xml:space="preserve">- Last pushed commit: 2080fd6</w:t>
+      </w:r>
+    </w:p>
+    <w:p>
+      <w:pPr/>
+      <w:r>
+        <w:rPr>
+          <w:rFonts w:ascii="Helvetica Light" w:hAnsi="Helvetica Light" w:cs="Helvetica Light"/>
+          <w:sz w:val="24"/>
+          <w:sz-cs w:val="24"/>
+        </w:rPr>
+        <w:t xml:space="preserve">- Current email-invite + audit viewer update is local and pending push.</w:t>
       </w:r>
     </w:p>
     <w:sectPr/>

</xml_diff>

<commit_message>
Add merchant ops lifecycle pipeline, role templates, and scoped workflow UI
</commit_message>
<xml_diff>
--- a/masterrequirement.docx
+++ b/masterrequirement.docx
@@ -43,81 +43,115 @@
           <w:sz w:val="24"/>
           <w:sz-cs w:val="24"/>
         </w:rPr>
-        <w:t xml:space="preserve">Module</w:t>
+        <w:t xml:space="preserve">Requested Scope</w:t>
         <w:tab/>
         <w:t xml:space="preserve">Status</w:t>
         <w:tab/>
-        <w:t xml:space="preserve">What was completed now</w:t>
-        <w:tab/>
-        <w:t xml:space="preserve">What remains</w:t>
-      </w:r>
-    </w:p>
-    <w:p>
-      <w:pPr/>
-      <w:r>
-        <w:rPr>
-          <w:rFonts w:ascii="Helvetica Light" w:hAnsi="Helvetica Light" w:cs="Helvetica Light"/>
-          <w:sz w:val="24"/>
-          <w:sz-cs w:val="24"/>
-        </w:rPr>
-        <w:t xml:space="preserve">Real Invite Delivery</w:t>
-        <w:tab/>
-        <w:t xml:space="preserve">Developed (config-based)</w:t>
-        <w:tab/>
-        <w:t xml:space="preserve">Implemented backend email service for invite delivery via SMTP/provider config (`SMTP__Host/Port/Username/Password/From/UseSsl`). Team invite endpoint now attempts real email send and returns `emailSent` flag.</w:t>
-        <w:tab/>
-        <w:t xml:space="preserve">Provider templates, retry queue, bounce handling.</w:t>
-      </w:r>
-    </w:p>
-    <w:p>
-      <w:pPr/>
-      <w:r>
-        <w:rPr>
-          <w:rFonts w:ascii="Helvetica Light" w:hAnsi="Helvetica Light" w:cs="Helvetica Light"/>
-          <w:sz w:val="24"/>
-          <w:sz-cs w:val="24"/>
-        </w:rPr>
-        <w:t xml:space="preserve">Invite / Accept Flow</w:t>
-        <w:tab/>
-        <w:t xml:space="preserve">Developed</w:t>
-        <w:tab/>
-        <w:t xml:space="preserve">Team invite create + accept flow is active (tokenized invite, password set on accept, role binding, sign-in tokens issued).</w:t>
-        <w:tab/>
-        <w:t xml:space="preserve">Optional revoke/resend endpoints.</w:t>
-      </w:r>
-    </w:p>
-    <w:p>
-      <w:pPr/>
-      <w:r>
-        <w:rPr>
-          <w:rFonts w:ascii="Helvetica Light" w:hAnsi="Helvetica Light" w:cs="Helvetica Light"/>
-          <w:sz w:val="24"/>
-          <w:sz-cs w:val="24"/>
-        </w:rPr>
-        <w:t xml:space="preserve">Audit Logs Viewer</w:t>
-        <w:tab/>
-        <w:t xml:space="preserve">Developed</w:t>
-        <w:tab/>
-        <w:t xml:space="preserve">Added backend audit logs API (`GET /api/audit-logs` with filters/pagination) and admin Audit Logs UI with action/store/merchant filters + CSV export.</w:t>
-        <w:tab/>
-        <w:t xml:space="preserve">Advanced filters/date ranges + server-side export jobs.</w:t>
-      </w:r>
-    </w:p>
-    <w:p>
-      <w:pPr/>
-      <w:r>
-        <w:rPr>
-          <w:rFonts w:ascii="Helvetica Light" w:hAnsi="Helvetica Light" w:cs="Helvetica Light"/>
-          <w:sz w:val="24"/>
-          <w:sz-cs w:val="24"/>
-        </w:rPr>
-        <w:t xml:space="preserve">User/Merchant Lifecycle Partials</w:t>
-        <w:tab/>
-        <w:t xml:space="preserve">Partial improved</w:t>
-        <w:tab/>
-        <w:t xml:space="preserve">Merchant status transitions and store lifecycle controls are wired in UI; team role management with custom role support is wired.</w:t>
-        <w:tab/>
-        <w:t xml:space="preserve">Full role-builder UX and approval workflows.</w:t>
+        <w:t xml:space="preserve">Developed Now</w:t>
+        <w:tab/>
+        <w:t xml:space="preserve">Remaining</w:t>
+      </w:r>
+    </w:p>
+    <w:p>
+      <w:pPr/>
+      <w:r>
+        <w:rPr>
+          <w:rFonts w:ascii="Helvetica Light" w:hAnsi="Helvetica Light" w:cs="Helvetica Light"/>
+          <w:sz w:val="24"/>
+          <w:sz-cs w:val="24"/>
+        </w:rPr>
+        <w:t xml:space="preserve">Full merchant lifecycle management UI/actions</w:t>
+        <w:tab/>
+        <w:t xml:space="preserve">Developed (core)</w:t>
+        <w:tab/>
+        <w:t xml:space="preserve">Implemented Merchant Ops UI + API lifecycle actions: trial/activate/suspend/expire/reactivate with optional approval routing for sensitive actions.</w:t>
+        <w:tab/>
+        <w:t xml:space="preserve">Bulk lifecycle operations and reason taxonomy dashboards.</w:t>
+      </w:r>
+    </w:p>
+    <w:p>
+      <w:pPr/>
+      <w:r>
+        <w:rPr>
+          <w:rFonts w:ascii="Helvetica Light" w:hAnsi="Helvetica Light" w:cs="Helvetica Light"/>
+          <w:sz w:val="24"/>
+          <w:sz-cs w:val="24"/>
+        </w:rPr>
+        <w:t xml:space="preserve">Merchant onboarding completion pipeline</w:t>
+        <w:tab/>
+        <w:t xml:space="preserve">Developed (operational core)</w:t>
+        <w:tab/>
+        <w:t xml:space="preserve">Added onboarding pipeline profile (email/mobile/KYC/ops/risk flags + pipeline status) with Merchant Ops UI + API update/load.</w:t>
+        <w:tab/>
+        <w:t xml:space="preserve">External verification providers and automated operational checks.</w:t>
+      </w:r>
+    </w:p>
+    <w:p>
+      <w:pPr/>
+      <w:r>
+        <w:rPr>
+          <w:rFonts w:ascii="Helvetica Light" w:hAnsi="Helvetica Light" w:cs="Helvetica Light"/>
+          <w:sz w:val="24"/>
+          <w:sz-cs w:val="24"/>
+        </w:rPr>
+        <w:t xml:space="preserve">Team management module (invite/role/revoke/audit)</w:t>
+        <w:tab/>
+        <w:t xml:space="preserve">Developed (expanded)</w:t>
+        <w:tab/>
+        <w:t xml:space="preserve">Already wired team APIs expanded with invite/accept and audit; now role templates and template apply flow added via Settings Team UI and backend role-template APIs.</w:t>
+        <w:tab/>
+        <w:t xml:space="preserve">Email template branding/retry queue and revoke/resend flow hardening.</w:t>
+      </w:r>
+    </w:p>
+    <w:p>
+      <w:pPr/>
+      <w:r>
+        <w:rPr>
+          <w:rFonts w:ascii="Helvetica Light" w:hAnsi="Helvetica Light" w:cs="Helvetica Light"/>
+          <w:sz w:val="24"/>
+          <w:sz-cs w:val="24"/>
+        </w:rPr>
+        <w:t xml:space="preserve">Franchise/back-office hierarchy + scoped access</w:t>
+        <w:tab/>
+        <w:t xml:space="preserve">Developed (core)</w:t>
+        <w:tab/>
+        <w:t xml:space="preserve">Added franchise unit and back-office assignment models + Merchant Ops UI/API create/list workflows.</w:t>
+        <w:tab/>
+        <w:t xml:space="preserve">Deeper hierarchy visuals and policy matrix per department.</w:t>
+      </w:r>
+    </w:p>
+    <w:p>
+      <w:pPr/>
+      <w:r>
+        <w:rPr>
+          <w:rFonts w:ascii="Helvetica Light" w:hAnsi="Helvetica Light" w:cs="Helvetica Light"/>
+          <w:sz w:val="24"/>
+          <w:sz-cs w:val="24"/>
+        </w:rPr>
+        <w:t xml:space="preserve">Role template/custom role builder + sensitive approvals</w:t>
+        <w:tab/>
+        <w:t xml:space="preserve">Developed (core)</w:t>
+        <w:tab/>
+        <w:t xml:space="preserve">Added store role templates CRUD/apply APIs and UI builder (permissions CSV + sensitive flag); sensitive actions generate approval requests; Merchant Ops includes approval queue + approve action.</w:t>
+        <w:tab/>
+        <w:t xml:space="preserve">Rich permission picker UI (instead of CSV), multi-step approval chain.</w:t>
+      </w:r>
+    </w:p>
+    <w:p>
+      <w:pPr/>
+      <w:r>
+        <w:rPr>
+          <w:rFonts w:ascii="Helvetica Light" w:hAnsi="Helvetica Light" w:cs="Helvetica Light"/>
+          <w:sz w:val="24"/>
+          <w:sz-cs w:val="24"/>
+        </w:rPr>
+        <w:t xml:space="preserve">Full audit logs for merchant/user admin changes</w:t>
+        <w:tab/>
+        <w:t xml:space="preserve">Developed (core)</w:t>
+        <w:tab/>
+        <w:t xml:space="preserve">Audit logs already capture merchant lifecycle/team changes; audit logs viewer UI with filters/export exists from prior update.</w:t>
+        <w:tab/>
+        <w:t xml:space="preserve">Broader event coverage and immutable retention controls.</w:t>
       </w:r>
     </w:p>
     <w:p>
@@ -150,18 +184,18 @@
           <w:sz w:val="24"/>
           <w:sz-cs w:val="24"/>
         </w:rPr>
-        <w:t xml:space="preserve">- Last pushed commit: 2080fd6</w:t>
-      </w:r>
-    </w:p>
-    <w:p>
-      <w:pPr/>
-      <w:r>
-        <w:rPr>
-          <w:rFonts w:ascii="Helvetica Light" w:hAnsi="Helvetica Light" w:cs="Helvetica Light"/>
-          <w:sz w:val="24"/>
-          <w:sz-cs w:val="24"/>
-        </w:rPr>
-        <w:t xml:space="preserve">- Current email-invite + audit viewer update is local and pending push.</w:t>
+        <w:t xml:space="preserve">- Last pushed commit: 7a4a904</w:t>
+      </w:r>
+    </w:p>
+    <w:p>
+      <w:pPr/>
+      <w:r>
+        <w:rPr>
+          <w:rFonts w:ascii="Helvetica Light" w:hAnsi="Helvetica Light" w:cs="Helvetica Light"/>
+          <w:sz w:val="24"/>
+          <w:sz-cs w:val="24"/>
+        </w:rPr>
+        <w:t xml:space="preserve">- Current lifecycle/onboarding/role-template/franchise/backoffice/approval expansion is local and pending push.</w:t>
       </w:r>
     </w:p>
     <w:sectPr/>

</xml_diff>

<commit_message>
Harden governance DTO validation and add migration smoke checklist
</commit_message>
<xml_diff>
--- a/masterrequirement.docx
+++ b/masterrequirement.docx
@@ -60,98 +60,75 @@
           <w:sz w:val="24"/>
           <w:sz-cs w:val="24"/>
         </w:rPr>
-        <w:t xml:space="preserve">Full merchant lifecycle management UI/actions</w:t>
+        <w:t xml:space="preserve">Server-side validation + DTO tightening</w:t>
+        <w:tab/>
+        <w:t xml:space="preserve">Developed (this pass)</w:t>
+        <w:tab/>
+        <w:t xml:space="preserve">Tightened DTO validation with DataAnnotations and server checks for Merchant Ops, Team, Invites, and Role Templates APIs (invalid action/role/scope/department/status blocked, duplicate assignment checks, normalized permission CSV).</w:t>
+        <w:tab/>
+        <w:t xml:space="preserve">Apply same strict DTO validation pattern across older legacy endpoints not yet covered.</w:t>
+      </w:r>
+    </w:p>
+    <w:p>
+      <w:pPr/>
+      <w:r>
+        <w:rPr>
+          <w:rFonts w:ascii="Helvetica Light" w:hAnsi="Helvetica Light" w:cs="Helvetica Light"/>
+          <w:sz w:val="24"/>
+          <w:sz-cs w:val="24"/>
+        </w:rPr>
+        <w:t xml:space="preserve">Migration files for governance tables</w:t>
+        <w:tab/>
+        <w:t xml:space="preserve">Developed (this pass)</w:t>
+        <w:tab/>
+        <w:t xml:space="preserve">Added idempotent EF migration `20260218142000_GovernanceTables` for merchant onboarding, role templates, sensitive approvals, franchise units/stores, and backoffice assignments.</w:t>
+        <w:tab/>
+        <w:t xml:space="preserve">Generate designer/snapshot via `dotnet ef` once .NET SDK is available in CI/dev environment.</w:t>
+      </w:r>
+    </w:p>
+    <w:p>
+      <w:pPr/>
+      <w:r>
+        <w:rPr>
+          <w:rFonts w:ascii="Helvetica Light" w:hAnsi="Helvetica Light" w:cs="Helvetica Light"/>
+          <w:sz w:val="24"/>
+          <w:sz-cs w:val="24"/>
+        </w:rPr>
+        <w:t xml:space="preserve">Smoke-test checklist for new admin pages/APIs</w:t>
+        <w:tab/>
+        <w:t xml:space="preserve">Developed (this pass)</w:t>
+        <w:tab/>
+        <w:t xml:space="preserve">Added `SMOKE_TEST_CHECKLIST_ADMIN.md` covering Platform RBAC, Merchants, Merchant Ops, Team, Invite Acceptance, Role Templates, Audit Logs, and API negative validation checks.</w:t>
+        <w:tab/>
+        <w:t xml:space="preserve">Automate this checklist in integration/e2e pipeline.</w:t>
+      </w:r>
+    </w:p>
+    <w:p>
+      <w:pPr/>
+      <w:r>
+        <w:rPr>
+          <w:rFonts w:ascii="Helvetica Light" w:hAnsi="Helvetica Light" w:cs="Helvetica Light"/>
+          <w:sz w:val="24"/>
+          <w:sz-cs w:val="24"/>
+        </w:rPr>
+        <w:t xml:space="preserve"/>
+      </w:r>
+    </w:p>
+    <w:p>
+      <w:pPr/>
+      <w:r>
+        <w:rPr>
+          <w:rFonts w:ascii="Helvetica Light" w:hAnsi="Helvetica Light" w:cs="Helvetica Light"/>
+          <w:sz w:val="24"/>
+          <w:sz-cs w:val="24"/>
+        </w:rPr>
+        <w:t xml:space="preserve">Previous in-progress governance modules</w:t>
         <w:tab/>
         <w:t xml:space="preserve">Developed (core)</w:t>
         <w:tab/>
-        <w:t xml:space="preserve">Implemented Merchant Ops UI + API lifecycle actions: trial/activate/suspend/expire/reactivate with optional approval routing for sensitive actions.</w:t>
-        <w:tab/>
-        <w:t xml:space="preserve">Bulk lifecycle operations and reason taxonomy dashboards.</w:t>
-      </w:r>
-    </w:p>
-    <w:p>
-      <w:pPr/>
-      <w:r>
-        <w:rPr>
-          <w:rFonts w:ascii="Helvetica Light" w:hAnsi="Helvetica Light" w:cs="Helvetica Light"/>
-          <w:sz w:val="24"/>
-          <w:sz-cs w:val="24"/>
-        </w:rPr>
-        <w:t xml:space="preserve">Merchant onboarding completion pipeline</w:t>
-        <w:tab/>
-        <w:t xml:space="preserve">Developed (operational core)</w:t>
-        <w:tab/>
-        <w:t xml:space="preserve">Added onboarding pipeline profile (email/mobile/KYC/ops/risk flags + pipeline status) with Merchant Ops UI + API update/load.</w:t>
-        <w:tab/>
-        <w:t xml:space="preserve">External verification providers and automated operational checks.</w:t>
-      </w:r>
-    </w:p>
-    <w:p>
-      <w:pPr/>
-      <w:r>
-        <w:rPr>
-          <w:rFonts w:ascii="Helvetica Light" w:hAnsi="Helvetica Light" w:cs="Helvetica Light"/>
-          <w:sz w:val="24"/>
-          <w:sz-cs w:val="24"/>
-        </w:rPr>
-        <w:t xml:space="preserve">Team management module (invite/role/revoke/audit)</w:t>
-        <w:tab/>
-        <w:t xml:space="preserve">Developed (expanded)</w:t>
-        <w:tab/>
-        <w:t xml:space="preserve">Already wired team APIs expanded with invite/accept and audit; now role templates and template apply flow added via Settings Team UI and backend role-template APIs.</w:t>
-        <w:tab/>
-        <w:t xml:space="preserve">Email template branding/retry queue and revoke/resend flow hardening.</w:t>
-      </w:r>
-    </w:p>
-    <w:p>
-      <w:pPr/>
-      <w:r>
-        <w:rPr>
-          <w:rFonts w:ascii="Helvetica Light" w:hAnsi="Helvetica Light" w:cs="Helvetica Light"/>
-          <w:sz w:val="24"/>
-          <w:sz-cs w:val="24"/>
-        </w:rPr>
-        <w:t xml:space="preserve">Franchise/back-office hierarchy + scoped access</w:t>
-        <w:tab/>
-        <w:t xml:space="preserve">Developed (core)</w:t>
-        <w:tab/>
-        <w:t xml:space="preserve">Added franchise unit and back-office assignment models + Merchant Ops UI/API create/list workflows.</w:t>
-        <w:tab/>
-        <w:t xml:space="preserve">Deeper hierarchy visuals and policy matrix per department.</w:t>
-      </w:r>
-    </w:p>
-    <w:p>
-      <w:pPr/>
-      <w:r>
-        <w:rPr>
-          <w:rFonts w:ascii="Helvetica Light" w:hAnsi="Helvetica Light" w:cs="Helvetica Light"/>
-          <w:sz w:val="24"/>
-          <w:sz-cs w:val="24"/>
-        </w:rPr>
-        <w:t xml:space="preserve">Role template/custom role builder + sensitive approvals</w:t>
-        <w:tab/>
-        <w:t xml:space="preserve">Developed (core)</w:t>
-        <w:tab/>
-        <w:t xml:space="preserve">Added store role templates CRUD/apply APIs and UI builder (permissions CSV + sensitive flag); sensitive actions generate approval requests; Merchant Ops includes approval queue + approve action.</w:t>
-        <w:tab/>
-        <w:t xml:space="preserve">Rich permission picker UI (instead of CSV), multi-step approval chain.</w:t>
-      </w:r>
-    </w:p>
-    <w:p>
-      <w:pPr/>
-      <w:r>
-        <w:rPr>
-          <w:rFonts w:ascii="Helvetica Light" w:hAnsi="Helvetica Light" w:cs="Helvetica Light"/>
-          <w:sz w:val="24"/>
-          <w:sz-cs w:val="24"/>
-        </w:rPr>
-        <w:t xml:space="preserve">Full audit logs for merchant/user admin changes</w:t>
-        <w:tab/>
-        <w:t xml:space="preserve">Developed (core)</w:t>
-        <w:tab/>
-        <w:t xml:space="preserve">Audit logs already capture merchant lifecycle/team changes; audit logs viewer UI with filters/export exists from prior update.</w:t>
-        <w:tab/>
-        <w:t xml:space="preserve">Broader event coverage and immutable retention controls.</w:t>
+        <w:t xml:space="preserve">Lifecycle ops, onboarding profile, team invite/accept, role templates, approvals queue, franchise/backoffice workflows, and audit logging remain implemented and wired.</w:t>
+        <w:tab/>
+        <w:t xml:space="preserve">Production hardening: SMTP reliability, approval chains, immutable audit retention, enterprise permission builder UX.</w:t>
       </w:r>
     </w:p>
     <w:p>
@@ -184,18 +161,18 @@
           <w:sz w:val="24"/>
           <w:sz-cs w:val="24"/>
         </w:rPr>
-        <w:t xml:space="preserve">- Last pushed commit: 7a4a904</w:t>
-      </w:r>
-    </w:p>
-    <w:p>
-      <w:pPr/>
-      <w:r>
-        <w:rPr>
-          <w:rFonts w:ascii="Helvetica Light" w:hAnsi="Helvetica Light" w:cs="Helvetica Light"/>
-          <w:sz w:val="24"/>
-          <w:sz-cs w:val="24"/>
-        </w:rPr>
-        <w:t xml:space="preserve">- Current lifecycle/onboarding/role-template/franchise/backoffice/approval expansion is local and pending push.</w:t>
+        <w:t xml:space="preserve">- Last pushed commit: 0f4b927</w:t>
+      </w:r>
+    </w:p>
+    <w:p>
+      <w:pPr/>
+      <w:r>
+        <w:rPr>
+          <w:rFonts w:ascii="Helvetica Light" w:hAnsi="Helvetica Light" w:cs="Helvetica Light"/>
+          <w:sz w:val="24"/>
+          <w:sz-cs w:val="24"/>
+        </w:rPr>
+        <w:t xml:space="preserve">- Current validation + migration + smoke-checklist changes are local and pending commit/push.</w:t>
       </w:r>
     </w:p>
     <w:sectPr/>

</xml_diff>

<commit_message>
Append cumulative module status matrix to requirement docs
</commit_message>
<xml_diff>
--- a/masterrequirement.docx
+++ b/masterrequirement.docx
@@ -173,6 +173,333 @@
           <w:sz-cs w:val="24"/>
         </w:rPr>
         <w:t xml:space="preserve">- Current validation + migration + smoke-checklist changes are local and pending commit/push.</w:t>
+      </w:r>
+    </w:p>
+    <w:p>
+      <w:pPr/>
+      <w:r>
+        <w:rPr>
+          <w:rFonts w:ascii="Helvetica Light" w:hAnsi="Helvetica Light" w:cs="Helvetica Light"/>
+          <w:sz w:val="24"/>
+          <w:sz-cs w:val="24"/>
+        </w:rPr>
+        <w:t xml:space="preserve"/>
+      </w:r>
+    </w:p>
+    <w:p>
+      <w:pPr/>
+      <w:r>
+        <w:rPr>
+          <w:rFonts w:ascii="Helvetica Light" w:hAnsi="Helvetica Light" w:cs="Helvetica Light"/>
+          <w:sz w:val="24"/>
+          <w:sz-cs w:val="24"/>
+        </w:rPr>
+        <w:t xml:space="preserve">---</w:t>
+      </w:r>
+    </w:p>
+    <w:p>
+      <w:pPr/>
+      <w:r>
+        <w:rPr>
+          <w:rFonts w:ascii="Helvetica Light" w:hAnsi="Helvetica Light" w:cs="Helvetica Light"/>
+          <w:sz w:val="24"/>
+          <w:sz-cs w:val="24"/>
+        </w:rPr>
+        <w:t xml:space="preserve">Cumulative Main Requirement Status Matrix (Do Not Remove Previous Entries)</w:t>
+      </w:r>
+    </w:p>
+    <w:p>
+      <w:pPr/>
+      <w:r>
+        <w:rPr>
+          <w:rFonts w:ascii="Helvetica Light" w:hAnsi="Helvetica Light" w:cs="Helvetica Light"/>
+          <w:sz w:val="24"/>
+          <w:sz-cs w:val="24"/>
+        </w:rPr>
+        <w:t xml:space="preserve">Updated: 2026-02-18</w:t>
+      </w:r>
+    </w:p>
+    <w:p>
+      <w:pPr/>
+      <w:r>
+        <w:rPr>
+          <w:rFonts w:ascii="Helvetica Light" w:hAnsi="Helvetica Light" w:cs="Helvetica Light"/>
+          <w:sz w:val="24"/>
+          <w:sz-cs w:val="24"/>
+        </w:rPr>
+        <w:t xml:space="preserve"/>
+      </w:r>
+    </w:p>
+    <w:p>
+      <w:pPr/>
+      <w:r>
+        <w:rPr>
+          <w:rFonts w:ascii="Helvetica Light" w:hAnsi="Helvetica Light" w:cs="Helvetica Light"/>
+          <w:sz w:val="24"/>
+          <w:sz-cs w:val="24"/>
+        </w:rPr>
+        <w:t xml:space="preserve">Module Name</w:t>
+        <w:tab/>
+        <w:t xml:space="preserve">Developed</w:t>
+        <w:tab/>
+        <w:t xml:space="preserve">Partial Developed</w:t>
+        <w:tab/>
+        <w:t xml:space="preserve">Need To Develop</w:t>
+      </w:r>
+    </w:p>
+    <w:p>
+      <w:pPr/>
+      <w:r>
+        <w:rPr>
+          <w:rFonts w:ascii="Helvetica Light" w:hAnsi="Helvetica Light" w:cs="Helvetica Light"/>
+          <w:sz w:val="24"/>
+          <w:sz-cs w:val="24"/>
+        </w:rPr>
+        <w:t xml:space="preserve">User / Merchant Management</w:t>
+        <w:tab/>
+        <w:t xml:space="preserve">Merchant onboarding flow (register-&gt;OTP placeholder-&gt;plan-&gt;store setup), tenant resolver middleware, core RBAC scaffold, team invite/accept, lifecycle APIs/UI, franchise/backoffice base models</w:t>
+        <w:tab/>
+        <w:t xml:space="preserve">Platform owner seed/delegation flows, custom role builder UX, lifecycle bulk ops and approval chains</w:t>
+        <w:tab/>
+        <w:t xml:space="preserve">Business onboarding automation, full franchise hierarchy workflows, enterprise role governance</w:t>
+      </w:r>
+    </w:p>
+    <w:p>
+      <w:pPr/>
+      <w:r>
+        <w:rPr>
+          <w:rFonts w:ascii="Helvetica Light" w:hAnsi="Helvetica Light" w:cs="Helvetica Light"/>
+          <w:sz w:val="24"/>
+          <w:sz-cs w:val="24"/>
+        </w:rPr>
+        <w:t xml:space="preserve">Storefront System (Retail + Wholesale)</w:t>
+        <w:tab/>
+        <w:t xml:space="preserve">Landing + auth/onboarding screens, responsive frontend base</w:t>
+        <w:tab/>
+        <w:t xml:space="preserve">Theme/layout pages exist but not full storefront CMS, B2B visibility toggles not complete</w:t>
+        <w:tab/>
+        <w:t xml:space="preserve">Theme marketplace, drag-drop homepage builder, navigation builder, static page CMS, hybrid retail/wholesale runtime controls</w:t>
+      </w:r>
+    </w:p>
+    <w:p>
+      <w:pPr/>
+      <w:r>
+        <w:rPr>
+          <w:rFonts w:ascii="Helvetica Light" w:hAnsi="Helvetica Light" w:cs="Helvetica Light"/>
+          <w:sz w:val="24"/>
+          <w:sz-cs w:val="24"/>
+        </w:rPr>
+        <w:t xml:space="preserve">Product Management</w:t>
+        <w:tab/>
+        <w:t xml:space="preserve">Products/categories/variants/media core entities + CRUD APIs wired</w:t>
+        <w:tab/>
+        <w:t xml:space="preserve">Bulk upload, advanced inventory rules, wholesale MOQ/tier pricing partial placeholders</w:t>
+        <w:tab/>
+        <w:t xml:space="preserve">Complete wholesale rule engine (MOQ/pack/case/tier), Excel import/export, richer media/video pipeline</w:t>
+      </w:r>
+    </w:p>
+    <w:p>
+      <w:pPr/>
+      <w:r>
+        <w:rPr>
+          <w:rFonts w:ascii="Helvetica Light" w:hAnsi="Helvetica Light" w:cs="Helvetica Light"/>
+          <w:sz w:val="24"/>
+          <w:sz-cs w:val="24"/>
+        </w:rPr>
+        <w:t xml:space="preserve">Order Management</w:t>
+        <w:tab/>
+        <w:t xml:space="preserve">Orders/order-items core entities + CRUD APIs, lifecycle status fields, notes basics</w:t>
+        <w:tab/>
+        <w:t xml:space="preserve">Invoice/GST flow partial, refund/cancel flow partial, shipment integrations partial</w:t>
+        <w:tab/>
+        <w:t xml:space="preserve">Complete unified order engine (retail/wholesale/social/manual), GST invoice generation, refunds + courier integrations + audit-grade transitions</w:t>
+      </w:r>
+    </w:p>
+    <w:p>
+      <w:pPr/>
+      <w:r>
+        <w:rPr>
+          <w:rFonts w:ascii="Helvetica Light" w:hAnsi="Helvetica Light" w:cs="Helvetica Light"/>
+          <w:sz w:val="24"/>
+          <w:sz-cs w:val="24"/>
+        </w:rPr>
+        <w:t xml:space="preserve">Customer Management</w:t>
+        <w:tab/>
+        <w:t xml:space="preserve">Customers + addresses + CRUD APIs wired</w:t>
+        <w:tab/>
+        <w:t xml:space="preserve">Customer groups/segmentation and B2B credit ledger partial</w:t>
+        <w:tab/>
+        <w:t xml:space="preserve">Guest checkout model, GSTIN enforcement rules, customer-specific pricing matrix, full segmentation workflows</w:t>
+      </w:r>
+    </w:p>
+    <w:p>
+      <w:pPr/>
+      <w:r>
+        <w:rPr>
+          <w:rFonts w:ascii="Helvetica Light" w:hAnsi="Helvetica Light" w:cs="Helvetica Light"/>
+          <w:sz w:val="24"/>
+          <w:sz-cs w:val="24"/>
+        </w:rPr>
+        <w:t xml:space="preserve">Payments &amp; Financial Features</w:t>
+        <w:tab/>
+        <w:t xml:space="preserve">Payment plugin interface scaffold, billing plan/subscription models scaffold</w:t>
+        <w:tab/>
+        <w:t xml:space="preserve">Real gateways, tokenized card/wallet storage, UPI/COD flows incomplete</w:t>
+        <w:tab/>
+        <w:t xml:space="preserve">Production gateway plugins, partial payment/refund settlement flows, reconciliation, payouts, GST finance reporting</w:t>
+      </w:r>
+    </w:p>
+    <w:p>
+      <w:pPr/>
+      <w:r>
+        <w:rPr>
+          <w:rFonts w:ascii="Helvetica Light" w:hAnsi="Helvetica Light" w:cs="Helvetica Light"/>
+          <w:sz w:val="24"/>
+          <w:sz-cs w:val="24"/>
+        </w:rPr>
+        <w:t xml:space="preserve">Store Builder &amp; Customization</w:t>
+        <w:tab/>
+        <w:t xml:space="preserve">Branding/auth UI customization done for onboarding/auth pages</w:t>
+        <w:tab/>
+        <w:t xml:space="preserve">Theme controls minimal and not merchant self-serve</w:t>
+        <w:tab/>
+        <w:t xml:space="preserve">Live preview editor, section builder, custom CSS/JS sandbox, banner/slider/store identity management</w:t>
+      </w:r>
+    </w:p>
+    <w:p>
+      <w:pPr/>
+      <w:r>
+        <w:rPr>
+          <w:rFonts w:ascii="Helvetica Light" w:hAnsi="Helvetica Light" w:cs="Helvetica Light"/>
+          <w:sz w:val="24"/>
+          <w:sz-cs w:val="24"/>
+        </w:rPr>
+        <w:t xml:space="preserve">Plugin / App Ecosystem</w:t>
+        <w:tab/>
+        <w:t xml:space="preserve">Plugin architecture direction started (payment plugin registry)</w:t>
+        <w:tab/>
+        <w:t xml:space="preserve">No install/uninstall marketplace flow yet</w:t>
+        <w:tab/>
+        <w:t xml:space="preserve">Full app marketplace, permission scopes, plugin billing, developer portal, integration categories</w:t>
+      </w:r>
+    </w:p>
+    <w:p>
+      <w:pPr/>
+      <w:r>
+        <w:rPr>
+          <w:rFonts w:ascii="Helvetica Light" w:hAnsi="Helvetica Light" w:cs="Helvetica Light"/>
+          <w:sz w:val="24"/>
+          <w:sz-cs w:val="24"/>
+        </w:rPr>
+        <w:t xml:space="preserve">Logistics &amp; Fulfillment</w:t>
+        <w:tab/>
+        <w:t xml:space="preserve">Data model hooks available via existing order domain</w:t>
+        <w:tab/>
+        <w:t xml:space="preserve">No full logistics module yet</w:t>
+        <w:tab/>
+        <w:t xml:space="preserve">Shipping rule engine, courier APIs, pincode serviceability, labels, returns, wholesale freight workflows</w:t>
+      </w:r>
+    </w:p>
+    <w:p>
+      <w:pPr/>
+      <w:r>
+        <w:rPr>
+          <w:rFonts w:ascii="Helvetica Light" w:hAnsi="Helvetica Light" w:cs="Helvetica Light"/>
+          <w:sz w:val="24"/>
+          <w:sz-cs w:val="24"/>
+        </w:rPr>
+        <w:t xml:space="preserve">Marketing &amp; Growth</w:t>
+        <w:tab/>
+        <w:t xml:space="preserve">Basic platform shell only</w:t>
+        <w:tab/>
+        <w:t xml:space="preserve">Discount/coupon foundations not fully implemented</w:t>
+        <w:tab/>
+        <w:t xml:space="preserve">Discount engine, flash sales, combo offers, abandoned cart recovery, email/SMS/WhatsApp automation, SEO/social tools</w:t>
+      </w:r>
+    </w:p>
+    <w:p>
+      <w:pPr/>
+      <w:r>
+        <w:rPr>
+          <w:rFonts w:ascii="Helvetica Light" w:hAnsi="Helvetica Light" w:cs="Helvetica Light"/>
+          <w:sz w:val="24"/>
+          <w:sz-cs w:val="24"/>
+        </w:rPr>
+        <w:t xml:space="preserve">Reporting &amp; Analytics</w:t>
+        <w:tab/>
+        <w:t xml:space="preserve">Audit logs viewer + key admin logs</w:t>
+        <w:tab/>
+        <w:t xml:space="preserve">Sales/traffic/product analytics dashboards partial</w:t>
+        <w:tab/>
+        <w:t xml:space="preserve">Full BI dashboards, GST/tax reports, conversion funnels, exportable analytics</w:t>
+      </w:r>
+    </w:p>
+    <w:p>
+      <w:pPr/>
+      <w:r>
+        <w:rPr>
+          <w:rFonts w:ascii="Helvetica Light" w:hAnsi="Helvetica Light" w:cs="Helvetica Light"/>
+          <w:sz w:val="24"/>
+          <w:sz-cs w:val="24"/>
+        </w:rPr>
+        <w:t xml:space="preserve">Security &amp; Compliance</w:t>
+        <w:tab/>
+        <w:t xml:space="preserve">Opaque tokens, Turnstile verify wiring, rate-limit hooks, tenancy isolation, policy-based auth, audit logs</w:t>
+        <w:tab/>
+        <w:t xml:space="preserve">MFA/WebAuthn partial config only, CSRF hardening partial, DataProtection key persistence pending</w:t>
+        <w:tab/>
+        <w:t xml:space="preserve">Production-grade MFA/WebAuthn rollout, KMS encryption for secrets, backup/recovery controls, fraud scoring + incident workflows</w:t>
+      </w:r>
+    </w:p>
+    <w:p>
+      <w:pPr/>
+      <w:r>
+        <w:rPr>
+          <w:rFonts w:ascii="Helvetica Light" w:hAnsi="Helvetica Light" w:cs="Helvetica Light"/>
+          <w:sz w:val="24"/>
+          <w:sz-cs w:val="24"/>
+        </w:rPr>
+        <w:t xml:space="preserve">Advanced / Competitive Features</w:t>
+        <w:tab/>
+        <w:t xml:space="preserve">Architecture allows future extensibility</w:t>
+        <w:tab/>
+        <w:t xml:space="preserve">No AI/multi-channel modules yet</w:t>
+        <w:tab/>
+        <w:t xml:space="preserve">AI assistants, smart pricing/fraud/catalog, WhatsApp/POS/marketplace channel connectors</w:t>
+      </w:r>
+    </w:p>
+    <w:p>
+      <w:pPr/>
+      <w:r>
+        <w:rPr>
+          <w:rFonts w:ascii="Helvetica Light" w:hAnsi="Helvetica Light" w:cs="Helvetica Light"/>
+          <w:sz w:val="24"/>
+          <w:sz-cs w:val="24"/>
+        </w:rPr>
+        <w:t xml:space="preserve">SaaS Business Engine</w:t>
+        <w:tab/>
+        <w:t xml:space="preserve">Billing plan/subscription base models + some admin endpoints</w:t>
+        <w:tab/>
+        <w:t xml:space="preserve">Usage metering and feature gating partial</w:t>
+        <w:tab/>
+        <w:t xml:space="preserve">Trial automation, usage limits, upgrade/downgrade, add-on monetization, subscription ops dashboard</w:t>
+      </w:r>
+    </w:p>
+    <w:p>
+      <w:pPr/>
+      <w:r>
+        <w:rPr>
+          <w:rFonts w:ascii="Helvetica Light" w:hAnsi="Helvetica Light" w:cs="Helvetica Light"/>
+          <w:sz w:val="24"/>
+          <w:sz-cs w:val="24"/>
+        </w:rPr>
+        <w:t xml:space="preserve">Technical Architecture</w:t>
+        <w:tab/>
+        <w:t xml:space="preserve">Backend .NET + PostgreSQL + React frontend wired; Docker/Render deployment files present</w:t>
+        <w:tab/>
+        <w:t xml:space="preserve">Read/write split, replication strategy, infra automation partial</w:t>
+        <w:tab/>
+        <w:t xml:space="preserve">Production cloud architecture (AWS/Azure), HA, observability, backups, scaling playbooks</w:t>
       </w:r>
     </w:p>
     <w:sectPr/>

</xml_diff>

<commit_message>
Build storefront CMS theme engine and wire store builder UI
</commit_message>
<xml_diff>
--- a/masterrequirement.docx
+++ b/masterrequirement.docx
@@ -500,6 +500,129 @@
         <w:t xml:space="preserve">Read/write split, replication strategy, infra automation partial</w:t>
         <w:tab/>
         <w:t xml:space="preserve">Production cloud architecture (AWS/Azure), HA, observability, backups, scaling playbooks</w:t>
+      </w:r>
+    </w:p>
+    <w:p>
+      <w:pPr/>
+      <w:r>
+        <w:rPr>
+          <w:rFonts w:ascii="Helvetica Light" w:hAnsi="Helvetica Light" w:cs="Helvetica Light"/>
+          <w:sz w:val="24"/>
+          <w:sz-cs w:val="24"/>
+        </w:rPr>
+        <w:t xml:space="preserve"/>
+      </w:r>
+    </w:p>
+    <w:p>
+      <w:pPr/>
+      <w:r>
+        <w:rPr>
+          <w:rFonts w:ascii="Helvetica Light" w:hAnsi="Helvetica Light" w:cs="Helvetica Light"/>
+          <w:sz w:val="24"/>
+          <w:sz-cs w:val="24"/>
+        </w:rPr>
+        <w:t xml:space="preserve">---</w:t>
+      </w:r>
+    </w:p>
+    <w:p>
+      <w:pPr/>
+      <w:r>
+        <w:rPr>
+          <w:rFonts w:ascii="Helvetica Light" w:hAnsi="Helvetica Light" w:cs="Helvetica Light"/>
+          <w:sz w:val="24"/>
+          <w:sz-cs w:val="24"/>
+        </w:rPr>
+        <w:t xml:space="preserve">Storefront CMS &amp; Theme Engine Update</w:t>
+      </w:r>
+    </w:p>
+    <w:p>
+      <w:pPr/>
+      <w:r>
+        <w:rPr>
+          <w:rFonts w:ascii="Helvetica Light" w:hAnsi="Helvetica Light" w:cs="Helvetica Light"/>
+          <w:sz w:val="24"/>
+          <w:sz-cs w:val="24"/>
+        </w:rPr>
+        <w:t xml:space="preserve">Updated: 2026-02-18</w:t>
+      </w:r>
+    </w:p>
+    <w:p>
+      <w:pPr/>
+      <w:r>
+        <w:rPr>
+          <w:rFonts w:ascii="Helvetica Light" w:hAnsi="Helvetica Light" w:cs="Helvetica Light"/>
+          <w:sz w:val="24"/>
+          <w:sz-cs w:val="24"/>
+        </w:rPr>
+        <w:t xml:space="preserve"/>
+      </w:r>
+    </w:p>
+    <w:p>
+      <w:pPr/>
+      <w:r>
+        <w:rPr>
+          <w:rFonts w:ascii="Helvetica Light" w:hAnsi="Helvetica Light" w:cs="Helvetica Light"/>
+          <w:sz w:val="24"/>
+          <w:sz-cs w:val="24"/>
+        </w:rPr>
+        <w:t xml:space="preserve">Module Name</w:t>
+        <w:tab/>
+        <w:t xml:space="preserve">Developed</w:t>
+        <w:tab/>
+        <w:t xml:space="preserve">Partial Developed</w:t>
+        <w:tab/>
+        <w:t xml:space="preserve">Need To Develop</w:t>
+      </w:r>
+    </w:p>
+    <w:p>
+      <w:pPr/>
+      <w:r>
+        <w:rPr>
+          <w:rFonts w:ascii="Helvetica Light" w:hAnsi="Helvetica Light" w:cs="Helvetica Light"/>
+          <w:sz w:val="24"/>
+          <w:sz-cs w:val="24"/>
+        </w:rPr>
+        <w:t xml:space="preserve">Storefront System (Retail + Wholesale)</w:t>
+        <w:tab/>
+        <w:t xml:space="preserve">Theme catalog API + store theme apply with plan eligibility checks; store design settings API (logo, favicon, header/footer/banner/design tokens); homepage layout API (sections JSON); navigation menu API; static pages CRUD API; Store Builder UI fully wired to real backend endpoints</w:t>
+        <w:tab/>
+        <w:t xml:space="preserve">Drag-and-drop behavior is section-list based (not full visual DnD canvas), media upload is URL-based for now, no public storefront renderer yet</w:t>
+        <w:tab/>
+        <w:t xml:space="preserve">Public storefront rendering engine, visual DnD editor, menu nesting UI, file asset upload pipeline/CDN, B2B mode controls (hide price/login-to-view/customer-specific catalog)</w:t>
+      </w:r>
+    </w:p>
+    <w:p>
+      <w:pPr/>
+      <w:r>
+        <w:rPr>
+          <w:rFonts w:ascii="Helvetica Light" w:hAnsi="Helvetica Light" w:cs="Helvetica Light"/>
+          <w:sz w:val="24"/>
+          <w:sz-cs w:val="24"/>
+        </w:rPr>
+        <w:t xml:space="preserve">Store Builder &amp; Customization</w:t>
+        <w:tab/>
+        <w:t xml:space="preserve">Admin `/admin/store-builder` now works with real APIs for themes, customization, homepage sections, navigation, and static pages</w:t>
+        <w:tab/>
+        <w:t xml:space="preserve">Advanced theme live preview and granular widget setting forms are partial</w:t>
+        <w:tab/>
+        <w:t xml:space="preserve">Theme marketplace billing automation, advanced section widgets, reusable layout templates, localization controls</w:t>
+      </w:r>
+    </w:p>
+    <w:p>
+      <w:pPr/>
+      <w:r>
+        <w:rPr>
+          <w:rFonts w:ascii="Helvetica Light" w:hAnsi="Helvetica Light" w:cs="Helvetica Light"/>
+          <w:sz w:val="24"/>
+          <w:sz-cs w:val="24"/>
+        </w:rPr>
+        <w:t xml:space="preserve">Plugin / App Ecosystem</w:t>
+        <w:tab/>
+        <w:t xml:space="preserve">Theme catalog supports free/paid + allowed plan code gates at platform level</w:t>
+        <w:tab/>
+        <w:t xml:space="preserve">No platform owner UI for theme CRUD yet (API available)</w:t>
+        <w:tab/>
+        <w:t xml:space="preserve">Full app marketplace UX, install/uninstall lifecycle, plugin billing and review workflow</w:t>
       </w:r>
     </w:p>
     <w:sectPr/>

</xml_diff>

<commit_message>
Expand storefront builder with public runtime media and b2b controls
</commit_message>
<xml_diff>
--- a/masterrequirement.docx
+++ b/masterrequirement.docx
@@ -623,6 +623,129 @@
         <w:t xml:space="preserve">No platform owner UI for theme CRUD yet (API available)</w:t>
         <w:tab/>
         <w:t xml:space="preserve">Full app marketplace UX, install/uninstall lifecycle, plugin billing and review workflow</w:t>
+      </w:r>
+    </w:p>
+    <w:p>
+      <w:pPr/>
+      <w:r>
+        <w:rPr>
+          <w:rFonts w:ascii="Helvetica Light" w:hAnsi="Helvetica Light" w:cs="Helvetica Light"/>
+          <w:sz w:val="24"/>
+          <w:sz-cs w:val="24"/>
+        </w:rPr>
+        <w:t xml:space="preserve"/>
+      </w:r>
+    </w:p>
+    <w:p>
+      <w:pPr/>
+      <w:r>
+        <w:rPr>
+          <w:rFonts w:ascii="Helvetica Light" w:hAnsi="Helvetica Light" w:cs="Helvetica Light"/>
+          <w:sz w:val="24"/>
+          <w:sz-cs w:val="24"/>
+        </w:rPr>
+        <w:t xml:space="preserve">---</w:t>
+      </w:r>
+    </w:p>
+    <w:p>
+      <w:pPr/>
+      <w:r>
+        <w:rPr>
+          <w:rFonts w:ascii="Helvetica Light" w:hAnsi="Helvetica Light" w:cs="Helvetica Light"/>
+          <w:sz w:val="24"/>
+          <w:sz-cs w:val="24"/>
+        </w:rPr>
+        <w:t xml:space="preserve">Store Builder &amp; Customization Expansion</w:t>
+      </w:r>
+    </w:p>
+    <w:p>
+      <w:pPr/>
+      <w:r>
+        <w:rPr>
+          <w:rFonts w:ascii="Helvetica Light" w:hAnsi="Helvetica Light" w:cs="Helvetica Light"/>
+          <w:sz w:val="24"/>
+          <w:sz-cs w:val="24"/>
+        </w:rPr>
+        <w:t xml:space="preserve">Updated: 2026-02-18</w:t>
+      </w:r>
+    </w:p>
+    <w:p>
+      <w:pPr/>
+      <w:r>
+        <w:rPr>
+          <w:rFonts w:ascii="Helvetica Light" w:hAnsi="Helvetica Light" w:cs="Helvetica Light"/>
+          <w:sz w:val="24"/>
+          <w:sz-cs w:val="24"/>
+        </w:rPr>
+        <w:t xml:space="preserve"/>
+      </w:r>
+    </w:p>
+    <w:p>
+      <w:pPr/>
+      <w:r>
+        <w:rPr>
+          <w:rFonts w:ascii="Helvetica Light" w:hAnsi="Helvetica Light" w:cs="Helvetica Light"/>
+          <w:sz w:val="24"/>
+          <w:sz-cs w:val="24"/>
+        </w:rPr>
+        <w:t xml:space="preserve">Module Name</w:t>
+        <w:tab/>
+        <w:t xml:space="preserve">Developed</w:t>
+        <w:tab/>
+        <w:t xml:space="preserve">Partial Developed</w:t>
+        <w:tab/>
+        <w:t xml:space="preserve">Need To Develop</w:t>
+      </w:r>
+    </w:p>
+    <w:p>
+      <w:pPr/>
+      <w:r>
+        <w:rPr>
+          <w:rFonts w:ascii="Helvetica Light" w:hAnsi="Helvetica Light" w:cs="Helvetica Light"/>
+          <w:sz w:val="24"/>
+          <w:sz-cs w:val="24"/>
+        </w:rPr>
+        <w:t xml:space="preserve">Theme / Design Engine</w:t>
+        <w:tab/>
+        <w:t xml:space="preserve">Theme marketplace API + platform owner theme create/list UI + store theme apply with plan gating; live preview runtime route `/s/:subdomain/*`; section-based homepage layout persistence + editor; custom JSON token controls (header/footer/banner/design)</w:t>
+        <w:tab/>
+        <w:t xml:space="preserve">Visual drag-drop is reorder-based (up/down + section editor), advanced WYSIWYG widget tooling is partial</w:t>
+        <w:tab/>
+        <w:t xml:space="preserve">Full visual drag canvas with nested sections, versioned theme publishing workflow, safe sandbox for merchant custom JS</w:t>
+      </w:r>
+    </w:p>
+    <w:p>
+      <w:pPr/>
+      <w:r>
+        <w:rPr>
+          <w:rFonts w:ascii="Helvetica Light" w:hAnsi="Helvetica Light" w:cs="Helvetica Light"/>
+          <w:sz w:val="24"/>
+          <w:sz-cs w:val="24"/>
+        </w:rPr>
+        <w:t xml:space="preserve">Branding Controls</w:t>
+        <w:tab/>
+        <w:t xml:space="preserve">Logo/favicon upload API (`/storefront/media/upload`) + media asset registry, colors/typography via design tokens JSON, banners/sliders via JSON blocks, storefront runtime uses active branding</w:t>
+        <w:tab/>
+        <w:t xml:space="preserve">Media pipeline currently local static storage (or ASSET_BASE_URL mapping) and not fully external CDN-managed</w:t>
+        <w:tab/>
+        <w:t xml:space="preserve">Managed CDN integration, asset optimization/transform pipeline, advanced typography presets/UI controls</w:t>
+      </w:r>
+    </w:p>
+    <w:p>
+      <w:pPr/>
+      <w:r>
+        <w:rPr>
+          <w:rFonts w:ascii="Helvetica Light" w:hAnsi="Helvetica Light" w:cs="Helvetica Light"/>
+          <w:sz w:val="24"/>
+          <w:sz-cs w:val="24"/>
+        </w:rPr>
+        <w:t xml:space="preserve">Storefront Runtime + B2B Visibility</w:t>
+        <w:tab/>
+        <w:t xml:space="preserve">Public storefront APIs + frontend renderer consume theme/layout/navigation/pages/products; pricing visibility flags wired (`showPricing`, `loginToViewPrice`, `catalogMode`, `catalogVisibilityJson`)</w:t>
+        <w:tab/>
+        <w:t xml:space="preserve">Customer-specific catalog visibility still JSON-driven (no business-rule UI), login-gated pricing policy needs end-user auth enforcement on public storefront</w:t>
+        <w:tab/>
+        <w:t xml:space="preserve">Complete B2B rule engine + customer-group catalog filters + enforced authenticated B2B storefront sessions</w:t>
       </w:r>
     </w:p>
     <w:sectPr/>

</xml_diff>

<commit_message>
Add custom domain and free SSL utility with admin UI
</commit_message>
<xml_diff>
--- a/masterrequirement.docx
+++ b/masterrequirement.docx
@@ -746,6 +746,112 @@
         <w:t xml:space="preserve">Customer-specific catalog visibility still JSON-driven (no business-rule UI), login-gated pricing policy needs end-user auth enforcement on public storefront</w:t>
         <w:tab/>
         <w:t xml:space="preserve">Complete B2B rule engine + customer-group catalog filters + enforced authenticated B2B storefront sessions</w:t>
+      </w:r>
+    </w:p>
+    <w:p>
+      <w:pPr/>
+      <w:r>
+        <w:rPr>
+          <w:rFonts w:ascii="Helvetica Light" w:hAnsi="Helvetica Light" w:cs="Helvetica Light"/>
+          <w:sz w:val="24"/>
+          <w:sz-cs w:val="24"/>
+        </w:rPr>
+        <w:t xml:space="preserve"/>
+      </w:r>
+    </w:p>
+    <w:p>
+      <w:pPr/>
+      <w:r>
+        <w:rPr>
+          <w:rFonts w:ascii="Helvetica Light" w:hAnsi="Helvetica Light" w:cs="Helvetica Light"/>
+          <w:sz w:val="24"/>
+          <w:sz-cs w:val="24"/>
+        </w:rPr>
+        <w:t xml:space="preserve">---</w:t>
+      </w:r>
+    </w:p>
+    <w:p>
+      <w:pPr/>
+      <w:r>
+        <w:rPr>
+          <w:rFonts w:ascii="Helvetica Light" w:hAnsi="Helvetica Light" w:cs="Helvetica Light"/>
+          <w:sz w:val="24"/>
+          <w:sz-cs w:val="24"/>
+        </w:rPr>
+        <w:t xml:space="preserve">Custom Domain + Free SSL Utility Update</w:t>
+      </w:r>
+    </w:p>
+    <w:p>
+      <w:pPr/>
+      <w:r>
+        <w:rPr>
+          <w:rFonts w:ascii="Helvetica Light" w:hAnsi="Helvetica Light" w:cs="Helvetica Light"/>
+          <w:sz w:val="24"/>
+          <w:sz-cs w:val="24"/>
+        </w:rPr>
+        <w:t xml:space="preserve">Updated: 2026-02-18</w:t>
+      </w:r>
+    </w:p>
+    <w:p>
+      <w:pPr/>
+      <w:r>
+        <w:rPr>
+          <w:rFonts w:ascii="Helvetica Light" w:hAnsi="Helvetica Light" w:cs="Helvetica Light"/>
+          <w:sz w:val="24"/>
+          <w:sz-cs w:val="24"/>
+        </w:rPr>
+        <w:t xml:space="preserve"/>
+      </w:r>
+    </w:p>
+    <w:p>
+      <w:pPr/>
+      <w:r>
+        <w:rPr>
+          <w:rFonts w:ascii="Helvetica Light" w:hAnsi="Helvetica Light" w:cs="Helvetica Light"/>
+          <w:sz w:val="24"/>
+          <w:sz-cs w:val="24"/>
+        </w:rPr>
+        <w:t xml:space="preserve">Module Name</w:t>
+        <w:tab/>
+        <w:t xml:space="preserve">Developed</w:t>
+        <w:tab/>
+        <w:t xml:space="preserve">Partial Developed</w:t>
+        <w:tab/>
+        <w:t xml:space="preserve">Need To Develop</w:t>
+      </w:r>
+    </w:p>
+    <w:p>
+      <w:pPr/>
+      <w:r>
+        <w:rPr>
+          <w:rFonts w:ascii="Helvetica Light" w:hAnsi="Helvetica Light" w:cs="Helvetica Light"/>
+          <w:sz w:val="24"/>
+          <w:sz-cs w:val="24"/>
+        </w:rPr>
+        <w:t xml:space="preserve">Custom Domain + SSL</w:t>
+        <w:tab/>
+        <w:t xml:space="preserve">Store domain management API + UI (add/list/verify/issue SSL), free SSL provider abstraction added (`ISslProvider`), Let's Encrypt shell provider integrated via `SSL_ISSUER_COMMAND`, domain SSL status tracking (pending/issuing/active/failed), expiry/error persisted</w:t>
+        <w:tab/>
+        <w:t xml:space="preserve">DNS verification currently manual confirm endpoint (designed for Cloudflare DNS workflows), certificate provisioning depends on system-level ACME command configuration</w:t>
+        <w:tab/>
+        <w:t xml:space="preserve">Automated Cloudflare DNS-01 verification API integration, auto-renew scheduler/worker, paid SSL marketplace providers, cert deployment automation to edge/proxy infrastructure</w:t>
+      </w:r>
+    </w:p>
+    <w:p>
+      <w:pPr/>
+      <w:r>
+        <w:rPr>
+          <w:rFonts w:ascii="Helvetica Light" w:hAnsi="Helvetica Light" w:cs="Helvetica Light"/>
+          <w:sz w:val="24"/>
+          <w:sz-cs w:val="24"/>
+        </w:rPr>
+        <w:t xml:space="preserve">Store Builder / Storefront Security</w:t>
+        <w:tab/>
+        <w:t xml:space="preserve">Public storefront runtime + B2B visibility flags retained and integrated with current settings</w:t>
+        <w:tab/>
+        <w:t xml:space="preserve">Strict custom JS sandbox not implemented yet</w:t>
+        <w:tab/>
+        <w:t xml:space="preserve">Isolated custom JS runtime with allowlist, CSP nonce enforcement, permission-scoped app scripts</w:t>
       </w:r>
     </w:p>
     <w:sectPr/>

</xml_diff>

<commit_message>
Fix storefront migration string escaping for CI build
</commit_message>
<xml_diff>
--- a/masterrequirement.docx
+++ b/masterrequirement.docx
@@ -852,6 +852,95 @@
         <w:t xml:space="preserve">Strict custom JS sandbox not implemented yet</w:t>
         <w:tab/>
         <w:t xml:space="preserve">Isolated custom JS runtime with allowlist, CSP nonce enforcement, permission-scoped app scripts</w:t>
+      </w:r>
+    </w:p>
+    <w:p>
+      <w:pPr/>
+      <w:r>
+        <w:rPr>
+          <w:rFonts w:ascii="Helvetica Light" w:hAnsi="Helvetica Light" w:cs="Helvetica Light"/>
+          <w:sz w:val="24"/>
+          <w:sz-cs w:val="24"/>
+        </w:rPr>
+        <w:t xml:space="preserve"/>
+      </w:r>
+    </w:p>
+    <w:p>
+      <w:pPr/>
+      <w:r>
+        <w:rPr>
+          <w:rFonts w:ascii="Helvetica Light" w:hAnsi="Helvetica Light" w:cs="Helvetica Light"/>
+          <w:sz w:val="24"/>
+          <w:sz-cs w:val="24"/>
+        </w:rPr>
+        <w:t xml:space="preserve">---</w:t>
+      </w:r>
+    </w:p>
+    <w:p>
+      <w:pPr/>
+      <w:r>
+        <w:rPr>
+          <w:rFonts w:ascii="Helvetica Light" w:hAnsi="Helvetica Light" w:cs="Helvetica Light"/>
+          <w:sz w:val="24"/>
+          <w:sz-cs w:val="24"/>
+        </w:rPr>
+        <w:t xml:space="preserve">Build Fix Update</w:t>
+      </w:r>
+    </w:p>
+    <w:p>
+      <w:pPr/>
+      <w:r>
+        <w:rPr>
+          <w:rFonts w:ascii="Helvetica Light" w:hAnsi="Helvetica Light" w:cs="Helvetica Light"/>
+          <w:sz w:val="24"/>
+          <w:sz-cs w:val="24"/>
+        </w:rPr>
+        <w:t xml:space="preserve">Updated: 2026-02-18</w:t>
+      </w:r>
+    </w:p>
+    <w:p>
+      <w:pPr/>
+      <w:r>
+        <w:rPr>
+          <w:rFonts w:ascii="Helvetica Light" w:hAnsi="Helvetica Light" w:cs="Helvetica Light"/>
+          <w:sz w:val="24"/>
+          <w:sz-cs w:val="24"/>
+        </w:rPr>
+        <w:t xml:space="preserve"/>
+      </w:r>
+    </w:p>
+    <w:p>
+      <w:pPr/>
+      <w:r>
+        <w:rPr>
+          <w:rFonts w:ascii="Helvetica Light" w:hAnsi="Helvetica Light" w:cs="Helvetica Light"/>
+          <w:sz w:val="24"/>
+          <w:sz-cs w:val="24"/>
+        </w:rPr>
+        <w:t xml:space="preserve">Module Name</w:t>
+        <w:tab/>
+        <w:t xml:space="preserve">Developed</w:t>
+        <w:tab/>
+        <w:t xml:space="preserve">Partial Developed</w:t>
+        <w:tab/>
+        <w:t xml:space="preserve">Need To Develop</w:t>
+      </w:r>
+    </w:p>
+    <w:p>
+      <w:pPr/>
+      <w:r>
+        <w:rPr>
+          <w:rFonts w:ascii="Helvetica Light" w:hAnsi="Helvetica Light" w:cs="Helvetica Light"/>
+          <w:sz w:val="24"/>
+          <w:sz-cs w:val="24"/>
+        </w:rPr>
+        <w:t xml:space="preserve">Migration Build Stability</w:t>
+        <w:tab/>
+        <w:t xml:space="preserve">Fixed storefront CMS migration compile syntax for CI</w:t>
+        <w:tab/>
+        <w:t xml:space="preserve">-</w:t>
+        <w:tab/>
+        <w:t xml:space="preserve">-</w:t>
       </w:r>
     </w:p>
     <w:sectPr/>

</xml_diff>

<commit_message>
Fix B2B media migration SQL escaping for CI
</commit_message>
<xml_diff>
--- a/masterrequirement.docx
+++ b/masterrequirement.docx
@@ -937,6 +937,95 @@
         <w:t xml:space="preserve">Migration Build Stability</w:t>
         <w:tab/>
         <w:t xml:space="preserve">Fixed storefront CMS migration compile syntax for CI</w:t>
+        <w:tab/>
+        <w:t xml:space="preserve">-</w:t>
+        <w:tab/>
+        <w:t xml:space="preserve">-</w:t>
+      </w:r>
+    </w:p>
+    <w:p>
+      <w:pPr/>
+      <w:r>
+        <w:rPr>
+          <w:rFonts w:ascii="Helvetica Light" w:hAnsi="Helvetica Light" w:cs="Helvetica Light"/>
+          <w:sz w:val="24"/>
+          <w:sz-cs w:val="24"/>
+        </w:rPr>
+        <w:t xml:space="preserve"/>
+      </w:r>
+    </w:p>
+    <w:p>
+      <w:pPr/>
+      <w:r>
+        <w:rPr>
+          <w:rFonts w:ascii="Helvetica Light" w:hAnsi="Helvetica Light" w:cs="Helvetica Light"/>
+          <w:sz w:val="24"/>
+          <w:sz-cs w:val="24"/>
+        </w:rPr>
+        <w:t xml:space="preserve">---</w:t>
+      </w:r>
+    </w:p>
+    <w:p>
+      <w:pPr/>
+      <w:r>
+        <w:rPr>
+          <w:rFonts w:ascii="Helvetica Light" w:hAnsi="Helvetica Light" w:cs="Helvetica Light"/>
+          <w:sz w:val="24"/>
+          <w:sz-cs w:val="24"/>
+        </w:rPr>
+        <w:t xml:space="preserve">Build Fix Update</w:t>
+      </w:r>
+    </w:p>
+    <w:p>
+      <w:pPr/>
+      <w:r>
+        <w:rPr>
+          <w:rFonts w:ascii="Helvetica Light" w:hAnsi="Helvetica Light" w:cs="Helvetica Light"/>
+          <w:sz w:val="24"/>
+          <w:sz-cs w:val="24"/>
+        </w:rPr>
+        <w:t xml:space="preserve">Updated: 2026-02-18</w:t>
+      </w:r>
+    </w:p>
+    <w:p>
+      <w:pPr/>
+      <w:r>
+        <w:rPr>
+          <w:rFonts w:ascii="Helvetica Light" w:hAnsi="Helvetica Light" w:cs="Helvetica Light"/>
+          <w:sz w:val="24"/>
+          <w:sz-cs w:val="24"/>
+        </w:rPr>
+        <w:t xml:space="preserve"/>
+      </w:r>
+    </w:p>
+    <w:p>
+      <w:pPr/>
+      <w:r>
+        <w:rPr>
+          <w:rFonts w:ascii="Helvetica Light" w:hAnsi="Helvetica Light" w:cs="Helvetica Light"/>
+          <w:sz w:val="24"/>
+          <w:sz-cs w:val="24"/>
+        </w:rPr>
+        <w:t xml:space="preserve">Module Name</w:t>
+        <w:tab/>
+        <w:t xml:space="preserve">Developed</w:t>
+        <w:tab/>
+        <w:t xml:space="preserve">Partial Developed</w:t>
+        <w:tab/>
+        <w:t xml:space="preserve">Need To Develop</w:t>
+      </w:r>
+    </w:p>
+    <w:p>
+      <w:pPr/>
+      <w:r>
+        <w:rPr>
+          <w:rFonts w:ascii="Helvetica Light" w:hAnsi="Helvetica Light" w:cs="Helvetica Light"/>
+          <w:sz w:val="24"/>
+          <w:sz-cs w:val="24"/>
+        </w:rPr>
+        <w:t xml:space="preserve">Migration Build Stability</w:t>
+        <w:tab/>
+        <w:t xml:space="preserve">Fixed storefront public/B2B/media migration compile syntax for CI</w:t>
         <w:tab/>
         <w:t xml:space="preserve">-</w:t>
         <w:tab/>

</xml_diff>

<commit_message>
Fix store domains migration SQL escaping for CI
</commit_message>
<xml_diff>
--- a/masterrequirement.docx
+++ b/masterrequirement.docx
@@ -1026,6 +1026,95 @@
         <w:t xml:space="preserve">Migration Build Stability</w:t>
         <w:tab/>
         <w:t xml:space="preserve">Fixed storefront public/B2B/media migration compile syntax for CI</w:t>
+        <w:tab/>
+        <w:t xml:space="preserve">-</w:t>
+        <w:tab/>
+        <w:t xml:space="preserve">-</w:t>
+      </w:r>
+    </w:p>
+    <w:p>
+      <w:pPr/>
+      <w:r>
+        <w:rPr>
+          <w:rFonts w:ascii="Helvetica Light" w:hAnsi="Helvetica Light" w:cs="Helvetica Light"/>
+          <w:sz w:val="24"/>
+          <w:sz-cs w:val="24"/>
+        </w:rPr>
+        <w:t xml:space="preserve"/>
+      </w:r>
+    </w:p>
+    <w:p>
+      <w:pPr/>
+      <w:r>
+        <w:rPr>
+          <w:rFonts w:ascii="Helvetica Light" w:hAnsi="Helvetica Light" w:cs="Helvetica Light"/>
+          <w:sz w:val="24"/>
+          <w:sz-cs w:val="24"/>
+        </w:rPr>
+        <w:t xml:space="preserve">---</w:t>
+      </w:r>
+    </w:p>
+    <w:p>
+      <w:pPr/>
+      <w:r>
+        <w:rPr>
+          <w:rFonts w:ascii="Helvetica Light" w:hAnsi="Helvetica Light" w:cs="Helvetica Light"/>
+          <w:sz w:val="24"/>
+          <w:sz-cs w:val="24"/>
+        </w:rPr>
+        <w:t xml:space="preserve">Build Fix Update</w:t>
+      </w:r>
+    </w:p>
+    <w:p>
+      <w:pPr/>
+      <w:r>
+        <w:rPr>
+          <w:rFonts w:ascii="Helvetica Light" w:hAnsi="Helvetica Light" w:cs="Helvetica Light"/>
+          <w:sz w:val="24"/>
+          <w:sz-cs w:val="24"/>
+        </w:rPr>
+        <w:t xml:space="preserve">Updated: 2026-02-18</w:t>
+      </w:r>
+    </w:p>
+    <w:p>
+      <w:pPr/>
+      <w:r>
+        <w:rPr>
+          <w:rFonts w:ascii="Helvetica Light" w:hAnsi="Helvetica Light" w:cs="Helvetica Light"/>
+          <w:sz w:val="24"/>
+          <w:sz-cs w:val="24"/>
+        </w:rPr>
+        <w:t xml:space="preserve"/>
+      </w:r>
+    </w:p>
+    <w:p>
+      <w:pPr/>
+      <w:r>
+        <w:rPr>
+          <w:rFonts w:ascii="Helvetica Light" w:hAnsi="Helvetica Light" w:cs="Helvetica Light"/>
+          <w:sz w:val="24"/>
+          <w:sz-cs w:val="24"/>
+        </w:rPr>
+        <w:t xml:space="preserve">Module Name</w:t>
+        <w:tab/>
+        <w:t xml:space="preserve">Developed</w:t>
+        <w:tab/>
+        <w:t xml:space="preserve">Partial Developed</w:t>
+        <w:tab/>
+        <w:t xml:space="preserve">Need To Develop</w:t>
+      </w:r>
+    </w:p>
+    <w:p>
+      <w:pPr/>
+      <w:r>
+        <w:rPr>
+          <w:rFonts w:ascii="Helvetica Light" w:hAnsi="Helvetica Light" w:cs="Helvetica Light"/>
+          <w:sz w:val="24"/>
+          <w:sz-cs w:val="24"/>
+        </w:rPr>
+        <w:t xml:space="preserve">Migration Build Stability</w:t>
+        <w:tab/>
+        <w:t xml:space="preserve">Fixed store domain/free-SSL migration compile syntax for CI</w:t>
         <w:tab/>
         <w:t xml:space="preserve">-</w:t>
         <w:tab/>

</xml_diff>

<commit_message>
Automate Cloudflare subdomain and custom-domain SSL fallback flow
</commit_message>
<xml_diff>
--- a/masterrequirement.docx
+++ b/masterrequirement.docx
@@ -1119,6 +1119,112 @@
         <w:t xml:space="preserve">-</w:t>
         <w:tab/>
         <w:t xml:space="preserve">-</w:t>
+      </w:r>
+    </w:p>
+    <w:p>
+      <w:pPr/>
+      <w:r>
+        <w:rPr>
+          <w:rFonts w:ascii="Helvetica Light" w:hAnsi="Helvetica Light" w:cs="Helvetica Light"/>
+          <w:sz w:val="24"/>
+          <w:sz-cs w:val="24"/>
+        </w:rPr>
+        <w:t xml:space="preserve"/>
+      </w:r>
+    </w:p>
+    <w:p>
+      <w:pPr/>
+      <w:r>
+        <w:rPr>
+          <w:rFonts w:ascii="Helvetica Light" w:hAnsi="Helvetica Light" w:cs="Helvetica Light"/>
+          <w:sz w:val="24"/>
+          <w:sz-cs w:val="24"/>
+        </w:rPr>
+        <w:t xml:space="preserve">---</w:t>
+      </w:r>
+    </w:p>
+    <w:p>
+      <w:pPr/>
+      <w:r>
+        <w:rPr>
+          <w:rFonts w:ascii="Helvetica Light" w:hAnsi="Helvetica Light" w:cs="Helvetica Light"/>
+          <w:sz w:val="24"/>
+          <w:sz-cs w:val="24"/>
+        </w:rPr>
+        <w:t xml:space="preserve">Cloudflare Tenant Subdomain + Auto SSL Flow Update</w:t>
+      </w:r>
+    </w:p>
+    <w:p>
+      <w:pPr/>
+      <w:r>
+        <w:rPr>
+          <w:rFonts w:ascii="Helvetica Light" w:hAnsi="Helvetica Light" w:cs="Helvetica Light"/>
+          <w:sz w:val="24"/>
+          <w:sz-cs w:val="24"/>
+        </w:rPr>
+        <w:t xml:space="preserve">Updated: 2026-02-18</w:t>
+      </w:r>
+    </w:p>
+    <w:p>
+      <w:pPr/>
+      <w:r>
+        <w:rPr>
+          <w:rFonts w:ascii="Helvetica Light" w:hAnsi="Helvetica Light" w:cs="Helvetica Light"/>
+          <w:sz w:val="24"/>
+          <w:sz-cs w:val="24"/>
+        </w:rPr>
+        <w:t xml:space="preserve"/>
+      </w:r>
+    </w:p>
+    <w:p>
+      <w:pPr/>
+      <w:r>
+        <w:rPr>
+          <w:rFonts w:ascii="Helvetica Light" w:hAnsi="Helvetica Light" w:cs="Helvetica Light"/>
+          <w:sz w:val="24"/>
+          <w:sz-cs w:val="24"/>
+        </w:rPr>
+        <w:t xml:space="preserve">Module Name</w:t>
+        <w:tab/>
+        <w:t xml:space="preserve">Developed</w:t>
+        <w:tab/>
+        <w:t xml:space="preserve">Partial Developed</w:t>
+        <w:tab/>
+        <w:t xml:space="preserve">Need To Develop</w:t>
+      </w:r>
+    </w:p>
+    <w:p>
+      <w:pPr/>
+      <w:r>
+        <w:rPr>
+          <w:rFonts w:ascii="Helvetica Light" w:hAnsi="Helvetica Light" w:cs="Helvetica Light"/>
+          <w:sz w:val="24"/>
+          <w:sz-cs w:val="24"/>
+        </w:rPr>
+        <w:t xml:space="preserve">Tenant Subdomain (store.sitesellr.com)</w:t>
+        <w:tab/>
+        <w:t xml:space="preserve">Cloudflare DNS integration service added; on store create/update system auto-ensures tenant CNAME via Cloudflare API using configured zone/token/base domain/ingress host</w:t>
+        <w:tab/>
+        <w:t xml:space="preserve">No bulk reconciliation job yet for existing stores</w:t>
+        <w:tab/>
+        <w:t xml:space="preserve">Backfill worker for all existing stores and drift detection dashboard</w:t>
+      </w:r>
+    </w:p>
+    <w:p>
+      <w:pPr/>
+      <w:r>
+        <w:rPr>
+          <w:rFonts w:ascii="Helvetica Light" w:hAnsi="Helvetica Light" w:cs="Helvetica Light"/>
+          <w:sz w:val="24"/>
+          <w:sz-cs w:val="24"/>
+        </w:rPr>
+        <w:t xml:space="preserve">Custom Domain + Free SSL</w:t>
+        <w:tab/>
+        <w:t xml:space="preserve">On custom domain add, system now auto-attempts DNS resolve verification and SSL issuance; if auto fails, UI fallback button `Verify Now` + `Issue SSL` is available</w:t>
+        <w:tab/>
+        <w:t xml:space="preserve">Auto verify currently checks DNS resolvability (not full delegated DNS TXT validation automation)</w:t>
+        <w:tab/>
+        <w:t xml:space="preserve">Full Cloudflare DNS-01 TXT automation per custom domain provider integration, scheduled auto-renew queue and retry backoff</w:t>
       </w:r>
     </w:p>
     <w:sectPr/>

</xml_diff>

<commit_message>
Add storefront layout versioning validator and undo redo editor
</commit_message>
<xml_diff>
--- a/masterrequirement.docx
+++ b/masterrequirement.docx
@@ -1225,6 +1225,112 @@
         <w:t xml:space="preserve">Auto verify currently checks DNS resolvability (not full delegated DNS TXT validation automation)</w:t>
         <w:tab/>
         <w:t xml:space="preserve">Full Cloudflare DNS-01 TXT automation per custom domain provider integration, scheduled auto-renew queue and retry backoff</w:t>
+      </w:r>
+    </w:p>
+    <w:p>
+      <w:pPr/>
+      <w:r>
+        <w:rPr>
+          <w:rFonts w:ascii="Helvetica Light" w:hAnsi="Helvetica Light" w:cs="Helvetica Light"/>
+          <w:sz w:val="24"/>
+          <w:sz-cs w:val="24"/>
+        </w:rPr>
+        <w:t xml:space="preserve"/>
+      </w:r>
+    </w:p>
+    <w:p>
+      <w:pPr/>
+      <w:r>
+        <w:rPr>
+          <w:rFonts w:ascii="Helvetica Light" w:hAnsi="Helvetica Light" w:cs="Helvetica Light"/>
+          <w:sz w:val="24"/>
+          <w:sz-cs w:val="24"/>
+        </w:rPr>
+        <w:t xml:space="preserve">---</w:t>
+      </w:r>
+    </w:p>
+    <w:p>
+      <w:pPr/>
+      <w:r>
+        <w:rPr>
+          <w:rFonts w:ascii="Helvetica Light" w:hAnsi="Helvetica Light" w:cs="Helvetica Light"/>
+          <w:sz w:val="24"/>
+          <w:sz-cs w:val="24"/>
+        </w:rPr>
+        <w:t xml:space="preserve">Visual Drag-Drop Canvas Foundation Update</w:t>
+      </w:r>
+    </w:p>
+    <w:p>
+      <w:pPr/>
+      <w:r>
+        <w:rPr>
+          <w:rFonts w:ascii="Helvetica Light" w:hAnsi="Helvetica Light" w:cs="Helvetica Light"/>
+          <w:sz w:val="24"/>
+          <w:sz-cs w:val="24"/>
+        </w:rPr>
+        <w:t xml:space="preserve">Updated: 2026-02-18</w:t>
+      </w:r>
+    </w:p>
+    <w:p>
+      <w:pPr/>
+      <w:r>
+        <w:rPr>
+          <w:rFonts w:ascii="Helvetica Light" w:hAnsi="Helvetica Light" w:cs="Helvetica Light"/>
+          <w:sz w:val="24"/>
+          <w:sz-cs w:val="24"/>
+        </w:rPr>
+        <w:t xml:space="preserve"/>
+      </w:r>
+    </w:p>
+    <w:p>
+      <w:pPr/>
+      <w:r>
+        <w:rPr>
+          <w:rFonts w:ascii="Helvetica Light" w:hAnsi="Helvetica Light" w:cs="Helvetica Light"/>
+          <w:sz w:val="24"/>
+          <w:sz-cs w:val="24"/>
+        </w:rPr>
+        <w:t xml:space="preserve">Module Name</w:t>
+        <w:tab/>
+        <w:t xml:space="preserve">Developed</w:t>
+        <w:tab/>
+        <w:t xml:space="preserve">Partial Developed</w:t>
+        <w:tab/>
+        <w:t xml:space="preserve">Need To Develop</w:t>
+      </w:r>
+    </w:p>
+    <w:p>
+      <w:pPr/>
+      <w:r>
+        <w:rPr>
+          <w:rFonts w:ascii="Helvetica Light" w:hAnsi="Helvetica Light" w:cs="Helvetica Light"/>
+          <w:sz w:val="24"/>
+          <w:sz-cs w:val="24"/>
+        </w:rPr>
+        <w:t xml:space="preserve">Visual Drag-Drop Canvas</w:t>
+        <w:tab/>
+        <w:t xml:space="preserve">Added layout schema validation API, version history table/API, publish + rollback APIs, Store Builder undo/redo timeline, nested block (children) editing in section tree, responsive preview now renders nested blocks</w:t>
+        <w:tab/>
+        <w:t xml:space="preserve">WYSIWYG freeform drag surface is still simplified (list/tree interactions), nesting depth tooling basic, no collaborative editing</w:t>
+        <w:tab/>
+        <w:t xml:space="preserve">Full canvas interaction engine with true drag-n-drop between containers, deep nesting UX, advanced inspector panels, multi-user editing controls</w:t>
+      </w:r>
+    </w:p>
+    <w:p>
+      <w:pPr/>
+      <w:r>
+        <w:rPr>
+          <w:rFonts w:ascii="Helvetica Light" w:hAnsi="Helvetica Light" w:cs="Helvetica Light"/>
+          <w:sz w:val="24"/>
+          <w:sz-cs w:val="24"/>
+        </w:rPr>
+        <w:t xml:space="preserve">Versioning &amp; Governance</w:t>
+        <w:tab/>
+        <w:t xml:space="preserve">Draft versions auto-created on save, publish/rollback wired to version IDs, version list shown in UI</w:t>
+        <w:tab/>
+        <w:t xml:space="preserve">No release notes per version, no lock/freeze workflow, no scheduled publish</w:t>
+        <w:tab/>
+        <w:t xml:space="preserve">Full version governance (approval gates, scheduled publish, diff viewer, immutable release snapshots)</w:t>
       </w:r>
     </w:p>
     <w:sectPr/>

</xml_diff>

<commit_message>
Enhance store builder with deep nested drag canvas inspector
</commit_message>
<xml_diff>
--- a/masterrequirement.docx
+++ b/masterrequirement.docx
@@ -1331,6 +1331,112 @@
         <w:t xml:space="preserve">No release notes per version, no lock/freeze workflow, no scheduled publish</w:t>
         <w:tab/>
         <w:t xml:space="preserve">Full version governance (approval gates, scheduled publish, diff viewer, immutable release snapshots)</w:t>
+      </w:r>
+    </w:p>
+    <w:p>
+      <w:pPr/>
+      <w:r>
+        <w:rPr>
+          <w:rFonts w:ascii="Helvetica Light" w:hAnsi="Helvetica Light" w:cs="Helvetica Light"/>
+          <w:sz w:val="24"/>
+          <w:sz-cs w:val="24"/>
+        </w:rPr>
+        <w:t xml:space="preserve"/>
+      </w:r>
+    </w:p>
+    <w:p>
+      <w:pPr/>
+      <w:r>
+        <w:rPr>
+          <w:rFonts w:ascii="Helvetica Light" w:hAnsi="Helvetica Light" w:cs="Helvetica Light"/>
+          <w:sz w:val="24"/>
+          <w:sz-cs w:val="24"/>
+        </w:rPr>
+        <w:t xml:space="preserve">---</w:t>
+      </w:r>
+    </w:p>
+    <w:p>
+      <w:pPr/>
+      <w:r>
+        <w:rPr>
+          <w:rFonts w:ascii="Helvetica Light" w:hAnsi="Helvetica Light" w:cs="Helvetica Light"/>
+          <w:sz w:val="24"/>
+          <w:sz-cs w:val="24"/>
+        </w:rPr>
+        <w:t xml:space="preserve">WYSIWYG Canvas Deep-Nesting Update</w:t>
+      </w:r>
+    </w:p>
+    <w:p>
+      <w:pPr/>
+      <w:r>
+        <w:rPr>
+          <w:rFonts w:ascii="Helvetica Light" w:hAnsi="Helvetica Light" w:cs="Helvetica Light"/>
+          <w:sz w:val="24"/>
+          <w:sz-cs w:val="24"/>
+        </w:rPr>
+        <w:t xml:space="preserve">Updated: 2026-02-18</w:t>
+      </w:r>
+    </w:p>
+    <w:p>
+      <w:pPr/>
+      <w:r>
+        <w:rPr>
+          <w:rFonts w:ascii="Helvetica Light" w:hAnsi="Helvetica Light" w:cs="Helvetica Light"/>
+          <w:sz w:val="24"/>
+          <w:sz-cs w:val="24"/>
+        </w:rPr>
+        <w:t xml:space="preserve"/>
+      </w:r>
+    </w:p>
+    <w:p>
+      <w:pPr/>
+      <w:r>
+        <w:rPr>
+          <w:rFonts w:ascii="Helvetica Light" w:hAnsi="Helvetica Light" w:cs="Helvetica Light"/>
+          <w:sz w:val="24"/>
+          <w:sz-cs w:val="24"/>
+        </w:rPr>
+        <w:t xml:space="preserve">Module Name</w:t>
+        <w:tab/>
+        <w:t xml:space="preserve">Developed</w:t>
+        <w:tab/>
+        <w:t xml:space="preserve">Partial Developed</w:t>
+        <w:tab/>
+        <w:t xml:space="preserve">Need To Develop</w:t>
+      </w:r>
+    </w:p>
+    <w:p>
+      <w:pPr/>
+      <w:r>
+        <w:rPr>
+          <w:rFonts w:ascii="Helvetica Light" w:hAnsi="Helvetica Light" w:cs="Helvetica Light"/>
+          <w:sz w:val="24"/>
+          <w:sz-cs w:val="24"/>
+        </w:rPr>
+        <w:t xml:space="preserve">Visual Drag-Drop Canvas</w:t>
+        <w:tab/>
+        <w:t xml:space="preserve">Added freeform nested canvas rendering with recursive drop targets, node-level drag/reparent as child, advanced inspector fields (type/title/style settings), and JSON-backed node identity model</w:t>
+        <w:tab/>
+        <w:t xml:space="preserve">Reparent currently supports drop-as-child (no before/after drop zones yet), no multi-select/group operations</w:t>
+        <w:tab/>
+        <w:t xml:space="preserve">Pixel-perfect freeform absolute positioning mode, container grid snapping, full drag handles by breakpoint</w:t>
+      </w:r>
+    </w:p>
+    <w:p>
+      <w:pPr/>
+      <w:r>
+        <w:rPr>
+          <w:rFonts w:ascii="Helvetica Light" w:hAnsi="Helvetica Light" w:cs="Helvetica Light"/>
+          <w:sz w:val="24"/>
+          <w:sz-cs w:val="24"/>
+        </w:rPr>
+        <w:t xml:space="preserve">Editor UX</w:t>
+        <w:tab/>
+        <w:t xml:space="preserve">Undo/redo timeline maintained with deep snapshots; selected-node inspector edits settings JSON + style fields in real time</w:t>
+        <w:tab/>
+        <w:t xml:space="preserve">No timeline scrubber UI and no collaborative conflict resolution</w:t>
+        <w:tab/>
+        <w:t xml:space="preserve">Operational transform/CRDT collaboration, timeline diff viewer, visual history playback</w:t>
       </w:r>
     </w:p>
     <w:sectPr/>

</xml_diff>

<commit_message>
Add before-after drop zones grid snap and timeline playback
</commit_message>
<xml_diff>
--- a/masterrequirement.docx
+++ b/masterrequirement.docx
@@ -1437,6 +1437,95 @@
         <w:t xml:space="preserve">No timeline scrubber UI and no collaborative conflict resolution</w:t>
         <w:tab/>
         <w:t xml:space="preserve">Operational transform/CRDT collaboration, timeline diff viewer, visual history playback</w:t>
+      </w:r>
+    </w:p>
+    <w:p>
+      <w:pPr/>
+      <w:r>
+        <w:rPr>
+          <w:rFonts w:ascii="Helvetica Light" w:hAnsi="Helvetica Light" w:cs="Helvetica Light"/>
+          <w:sz w:val="24"/>
+          <w:sz-cs w:val="24"/>
+        </w:rPr>
+        <w:t xml:space="preserve"/>
+      </w:r>
+    </w:p>
+    <w:p>
+      <w:pPr/>
+      <w:r>
+        <w:rPr>
+          <w:rFonts w:ascii="Helvetica Light" w:hAnsi="Helvetica Light" w:cs="Helvetica Light"/>
+          <w:sz w:val="24"/>
+          <w:sz-cs w:val="24"/>
+        </w:rPr>
+        <w:t xml:space="preserve">---</w:t>
+      </w:r>
+    </w:p>
+    <w:p>
+      <w:pPr/>
+      <w:r>
+        <w:rPr>
+          <w:rFonts w:ascii="Helvetica Light" w:hAnsi="Helvetica Light" w:cs="Helvetica Light"/>
+          <w:sz w:val="24"/>
+          <w:sz-cs w:val="24"/>
+        </w:rPr>
+        <w:t xml:space="preserve">Canvas Advanced UX Update (Before/After + Grid + Timeline)</w:t>
+      </w:r>
+    </w:p>
+    <w:p>
+      <w:pPr/>
+      <w:r>
+        <w:rPr>
+          <w:rFonts w:ascii="Helvetica Light" w:hAnsi="Helvetica Light" w:cs="Helvetica Light"/>
+          <w:sz w:val="24"/>
+          <w:sz-cs w:val="24"/>
+        </w:rPr>
+        <w:t xml:space="preserve">Updated: 2026-02-18</w:t>
+      </w:r>
+    </w:p>
+    <w:p>
+      <w:pPr/>
+      <w:r>
+        <w:rPr>
+          <w:rFonts w:ascii="Helvetica Light" w:hAnsi="Helvetica Light" w:cs="Helvetica Light"/>
+          <w:sz w:val="24"/>
+          <w:sz-cs w:val="24"/>
+        </w:rPr>
+        <w:t xml:space="preserve"/>
+      </w:r>
+    </w:p>
+    <w:p>
+      <w:pPr/>
+      <w:r>
+        <w:rPr>
+          <w:rFonts w:ascii="Helvetica Light" w:hAnsi="Helvetica Light" w:cs="Helvetica Light"/>
+          <w:sz w:val="24"/>
+          <w:sz-cs w:val="24"/>
+        </w:rPr>
+        <w:t xml:space="preserve">Module Name</w:t>
+        <w:tab/>
+        <w:t xml:space="preserve">Developed</w:t>
+        <w:tab/>
+        <w:t xml:space="preserve">Partial Developed</w:t>
+        <w:tab/>
+        <w:t xml:space="preserve">Need To Develop</w:t>
+      </w:r>
+    </w:p>
+    <w:p>
+      <w:pPr/>
+      <w:r>
+        <w:rPr>
+          <w:rFonts w:ascii="Helvetica Light" w:hAnsi="Helvetica Light" w:cs="Helvetica Light"/>
+          <w:sz w:val="24"/>
+          <w:sz-cs w:val="24"/>
+        </w:rPr>
+        <w:t xml:space="preserve">Visual Drag-Drop Canvas</w:t>
+        <w:tab/>
+        <w:t xml:space="preserve">Added before/after drop zones, deep nested drag-as-child and sibling positioning, absolute/freeform mode toggle, grid snapping controls, inspector position sizing (x/y/w), timeline playback panel with step jump and node diff counters</w:t>
+        <w:tab/>
+        <w:t xml:space="preserve">Absolute mode currently manual-position via inspector values (not direct pointer drag), playback is local editor history (single-user)</w:t>
+        <w:tab/>
+        <w:t xml:space="preserve">Direct pointer-based absolute drag handles, multi-user collaborative timeline, semantic diff merge workflow</w:t>
       </w:r>
     </w:p>
     <w:sectPr/>

</xml_diff>

<commit_message>
Add collaboration sessions and layout diff playback foundation
</commit_message>
<xml_diff>
--- a/masterrequirement.docx
+++ b/masterrequirement.docx
@@ -1526,6 +1526,95 @@
         <w:t xml:space="preserve">Absolute mode currently manual-position via inspector values (not direct pointer drag), playback is local editor history (single-user)</w:t>
         <w:tab/>
         <w:t xml:space="preserve">Direct pointer-based absolute drag handles, multi-user collaborative timeline, semantic diff merge workflow</w:t>
+      </w:r>
+    </w:p>
+    <w:p>
+      <w:pPr/>
+      <w:r>
+        <w:rPr>
+          <w:rFonts w:ascii="Helvetica Light" w:hAnsi="Helvetica Light" w:cs="Helvetica Light"/>
+          <w:sz w:val="24"/>
+          <w:sz-cs w:val="24"/>
+        </w:rPr>
+        <w:t xml:space="preserve"/>
+      </w:r>
+    </w:p>
+    <w:p>
+      <w:pPr/>
+      <w:r>
+        <w:rPr>
+          <w:rFonts w:ascii="Helvetica Light" w:hAnsi="Helvetica Light" w:cs="Helvetica Light"/>
+          <w:sz w:val="24"/>
+          <w:sz-cs w:val="24"/>
+        </w:rPr>
+        <w:t xml:space="preserve">---</w:t>
+      </w:r>
+    </w:p>
+    <w:p>
+      <w:pPr/>
+      <w:r>
+        <w:rPr>
+          <w:rFonts w:ascii="Helvetica Light" w:hAnsi="Helvetica Light" w:cs="Helvetica Light"/>
+          <w:sz w:val="24"/>
+          <w:sz-cs w:val="24"/>
+        </w:rPr>
+        <w:t xml:space="preserve">Collaboration Timeline &amp; Diff Foundation Update</w:t>
+      </w:r>
+    </w:p>
+    <w:p>
+      <w:pPr/>
+      <w:r>
+        <w:rPr>
+          <w:rFonts w:ascii="Helvetica Light" w:hAnsi="Helvetica Light" w:cs="Helvetica Light"/>
+          <w:sz w:val="24"/>
+          <w:sz-cs w:val="24"/>
+        </w:rPr>
+        <w:t xml:space="preserve">Updated: 2026-02-18</w:t>
+      </w:r>
+    </w:p>
+    <w:p>
+      <w:pPr/>
+      <w:r>
+        <w:rPr>
+          <w:rFonts w:ascii="Helvetica Light" w:hAnsi="Helvetica Light" w:cs="Helvetica Light"/>
+          <w:sz w:val="24"/>
+          <w:sz-cs w:val="24"/>
+        </w:rPr>
+        <w:t xml:space="preserve"/>
+      </w:r>
+    </w:p>
+    <w:p>
+      <w:pPr/>
+      <w:r>
+        <w:rPr>
+          <w:rFonts w:ascii="Helvetica Light" w:hAnsi="Helvetica Light" w:cs="Helvetica Light"/>
+          <w:sz w:val="24"/>
+          <w:sz-cs w:val="24"/>
+        </w:rPr>
+        <w:t xml:space="preserve">Module Name</w:t>
+        <w:tab/>
+        <w:t xml:space="preserve">Developed</w:t>
+        <w:tab/>
+        <w:t xml:space="preserve">Partial Developed</w:t>
+        <w:tab/>
+        <w:t xml:space="preserve">Need To Develop</w:t>
+      </w:r>
+    </w:p>
+    <w:p>
+      <w:pPr/>
+      <w:r>
+        <w:rPr>
+          <w:rFonts w:ascii="Helvetica Light" w:hAnsi="Helvetica Light" w:cs="Helvetica Light"/>
+          <w:sz w:val="24"/>
+          <w:sz-cs w:val="24"/>
+        </w:rPr>
+        <w:t xml:space="preserve">Collaboration Timeline / Diff Playback</w:t>
+        <w:tab/>
+        <w:t xml:space="preserve">Added backend version-diff API (added/removed/renamed node deltas), editor collaboration session APIs (heartbeat/list/end), and frontend collaboration panel with active editors + diff summary viewer</w:t>
+        <w:tab/>
+        <w:t xml:space="preserve">Single-store polling model only; no real-time websocket sync or conflict merge</w:t>
+        <w:tab/>
+        <w:t xml:space="preserve">CRDT/OT real-time merge, live cursor presence, conflict resolution UI and permissions workflow</w:t>
       </w:r>
     </w:p>
     <w:sectPr/>

</xml_diff>

<commit_message>
Add websocket realtime sync with conflict handling and live cursors
</commit_message>
<xml_diff>
--- a/masterrequirement.docx
+++ b/masterrequirement.docx
@@ -1615,6 +1615,129 @@
         <w:t xml:space="preserve">Single-store polling model only; no real-time websocket sync or conflict merge</w:t>
         <w:tab/>
         <w:t xml:space="preserve">CRDT/OT real-time merge, live cursor presence, conflict resolution UI and permissions workflow</w:t>
+      </w:r>
+    </w:p>
+    <w:p>
+      <w:pPr/>
+      <w:r>
+        <w:rPr>
+          <w:rFonts w:ascii="Helvetica Light" w:hAnsi="Helvetica Light" w:cs="Helvetica Light"/>
+          <w:sz w:val="24"/>
+          <w:sz-cs w:val="24"/>
+        </w:rPr>
+        <w:t xml:space="preserve"/>
+      </w:r>
+    </w:p>
+    <w:p>
+      <w:pPr/>
+      <w:r>
+        <w:rPr>
+          <w:rFonts w:ascii="Helvetica Light" w:hAnsi="Helvetica Light" w:cs="Helvetica Light"/>
+          <w:sz w:val="24"/>
+          <w:sz-cs w:val="24"/>
+        </w:rPr>
+        <w:t xml:space="preserve">---</w:t>
+      </w:r>
+    </w:p>
+    <w:p>
+      <w:pPr/>
+      <w:r>
+        <w:rPr>
+          <w:rFonts w:ascii="Helvetica Light" w:hAnsi="Helvetica Light" w:cs="Helvetica Light"/>
+          <w:sz w:val="24"/>
+          <w:sz-cs w:val="24"/>
+        </w:rPr>
+        <w:t xml:space="preserve">Realtime Sync / OT-like Merge / Live Cursor Update</w:t>
+      </w:r>
+    </w:p>
+    <w:p>
+      <w:pPr/>
+      <w:r>
+        <w:rPr>
+          <w:rFonts w:ascii="Helvetica Light" w:hAnsi="Helvetica Light" w:cs="Helvetica Light"/>
+          <w:sz w:val="24"/>
+          <w:sz-cs w:val="24"/>
+        </w:rPr>
+        <w:t xml:space="preserve">Updated: 2026-02-18</w:t>
+      </w:r>
+    </w:p>
+    <w:p>
+      <w:pPr/>
+      <w:r>
+        <w:rPr>
+          <w:rFonts w:ascii="Helvetica Light" w:hAnsi="Helvetica Light" w:cs="Helvetica Light"/>
+          <w:sz w:val="24"/>
+          <w:sz-cs w:val="24"/>
+        </w:rPr>
+        <w:t xml:space="preserve"/>
+      </w:r>
+    </w:p>
+    <w:p>
+      <w:pPr/>
+      <w:r>
+        <w:rPr>
+          <w:rFonts w:ascii="Helvetica Light" w:hAnsi="Helvetica Light" w:cs="Helvetica Light"/>
+          <w:sz w:val="24"/>
+          <w:sz-cs w:val="24"/>
+        </w:rPr>
+        <w:t xml:space="preserve">Module Name</w:t>
+        <w:tab/>
+        <w:t xml:space="preserve">Developed</w:t>
+        <w:tab/>
+        <w:t xml:space="preserve">Partial Developed</w:t>
+        <w:tab/>
+        <w:t xml:space="preserve">Need To Develop</w:t>
+      </w:r>
+    </w:p>
+    <w:p>
+      <w:pPr/>
+      <w:r>
+        <w:rPr>
+          <w:rFonts w:ascii="Helvetica Light" w:hAnsi="Helvetica Light" w:cs="Helvetica Light"/>
+          <w:sz w:val="24"/>
+          <w:sz-cs w:val="24"/>
+        </w:rPr>
+        <w:t xml:space="preserve">Realtime Sync (WebSocket)</w:t>
+        <w:tab/>
+        <w:t xml:space="preserve">Added websocket collaboration endpoint `/ws/storefront/{storeId}` with snapshot/presence/op messaging and client heartbeat integration in Store Builder</w:t>
+        <w:tab/>
+        <w:t xml:space="preserve">In-memory room state only; no distributed backplane yet</w:t>
+        <w:tab/>
+        <w:t xml:space="preserve">Redis/backplane fanout for multi-instance horizontal scale</w:t>
+      </w:r>
+    </w:p>
+    <w:p>
+      <w:pPr/>
+      <w:r>
+        <w:rPr>
+          <w:rFonts w:ascii="Helvetica Light" w:hAnsi="Helvetica Light" w:cs="Helvetica Light"/>
+          <w:sz w:val="24"/>
+          <w:sz-cs w:val="24"/>
+        </w:rPr>
+        <w:t xml:space="preserve">OT/CRDT Conflict Handling</w:t>
+        <w:tab/>
+        <w:t xml:space="preserve">Implemented revision-based operation acceptance + conflict response (`conflict` returns server snapshot) for safe convergence</w:t>
+        <w:tab/>
+        <w:t xml:space="preserve">This is OT-like revision gating, not full CRDT/OT transform algorithm</w:t>
+        <w:tab/>
+        <w:t xml:space="preserve">True CRDT/OT transform engine with operation-level semantic merge</w:t>
+      </w:r>
+    </w:p>
+    <w:p>
+      <w:pPr/>
+      <w:r>
+        <w:rPr>
+          <w:rFonts w:ascii="Helvetica Light" w:hAnsi="Helvetica Light" w:cs="Helvetica Light"/>
+          <w:sz w:val="24"/>
+          <w:sz-cs w:val="24"/>
+        </w:rPr>
+        <w:t xml:space="preserve">Live Cursor Co-editing</w:t>
+        <w:tab/>
+        <w:t xml:space="preserve">Added live cursor broadcasts (`cursor` events) and remote cursor presence indicators in builder UI</w:t>
+        <w:tab/>
+        <w:t xml:space="preserve">Cursor coordinates currently minimal (node-focused, not pixel cursor map)</w:t>
+        <w:tab/>
+        <w:t xml:space="preserve">Full live cursor coordinates, colored user avatars, viewport-aware cursor rendering</w:t>
       </w:r>
     </w:p>
     <w:sectPr/>

</xml_diff>

<commit_message>
Fix realtime websocket compile errors for CI
</commit_message>
<xml_diff>
--- a/masterrequirement.docx
+++ b/masterrequirement.docx
@@ -1738,6 +1738,95 @@
         <w:t xml:space="preserve">Cursor coordinates currently minimal (node-focused, not pixel cursor map)</w:t>
         <w:tab/>
         <w:t xml:space="preserve">Full live cursor coordinates, colored user avatars, viewport-aware cursor rendering</w:t>
+      </w:r>
+    </w:p>
+    <w:p>
+      <w:pPr/>
+      <w:r>
+        <w:rPr>
+          <w:rFonts w:ascii="Helvetica Light" w:hAnsi="Helvetica Light" w:cs="Helvetica Light"/>
+          <w:sz w:val="24"/>
+          <w:sz-cs w:val="24"/>
+        </w:rPr>
+        <w:t xml:space="preserve"/>
+      </w:r>
+    </w:p>
+    <w:p>
+      <w:pPr/>
+      <w:r>
+        <w:rPr>
+          <w:rFonts w:ascii="Helvetica Light" w:hAnsi="Helvetica Light" w:cs="Helvetica Light"/>
+          <w:sz w:val="24"/>
+          <w:sz-cs w:val="24"/>
+        </w:rPr>
+        <w:t xml:space="preserve">---</w:t>
+      </w:r>
+    </w:p>
+    <w:p>
+      <w:pPr/>
+      <w:r>
+        <w:rPr>
+          <w:rFonts w:ascii="Helvetica Light" w:hAnsi="Helvetica Light" w:cs="Helvetica Light"/>
+          <w:sz w:val="24"/>
+          <w:sz-cs w:val="24"/>
+        </w:rPr>
+        <w:t xml:space="preserve">Build Fix Update</w:t>
+      </w:r>
+    </w:p>
+    <w:p>
+      <w:pPr/>
+      <w:r>
+        <w:rPr>
+          <w:rFonts w:ascii="Helvetica Light" w:hAnsi="Helvetica Light" w:cs="Helvetica Light"/>
+          <w:sz w:val="24"/>
+          <w:sz-cs w:val="24"/>
+        </w:rPr>
+        <w:t xml:space="preserve">Updated: 2026-02-18</w:t>
+      </w:r>
+    </w:p>
+    <w:p>
+      <w:pPr/>
+      <w:r>
+        <w:rPr>
+          <w:rFonts w:ascii="Helvetica Light" w:hAnsi="Helvetica Light" w:cs="Helvetica Light"/>
+          <w:sz w:val="24"/>
+          <w:sz-cs w:val="24"/>
+        </w:rPr>
+        <w:t xml:space="preserve"/>
+      </w:r>
+    </w:p>
+    <w:p>
+      <w:pPr/>
+      <w:r>
+        <w:rPr>
+          <w:rFonts w:ascii="Helvetica Light" w:hAnsi="Helvetica Light" w:cs="Helvetica Light"/>
+          <w:sz w:val="24"/>
+          <w:sz-cs w:val="24"/>
+        </w:rPr>
+        <w:t xml:space="preserve">Module Name</w:t>
+        <w:tab/>
+        <w:t xml:space="preserve">Developed</w:t>
+        <w:tab/>
+        <w:t xml:space="preserve">Partial Developed</w:t>
+        <w:tab/>
+        <w:t xml:space="preserve">Need To Develop</w:t>
+      </w:r>
+    </w:p>
+    <w:p>
+      <w:pPr/>
+      <w:r>
+        <w:rPr>
+          <w:rFonts w:ascii="Helvetica Light" w:hAnsi="Helvetica Light" w:cs="Helvetica Light"/>
+          <w:sz w:val="24"/>
+          <w:sz-cs w:val="24"/>
+        </w:rPr>
+        <w:t xml:space="preserve">Realtime Collaboration Build Stability</w:t>
+        <w:tab/>
+        <w:t xml:space="preserve">Fixed compile/runtime compatibility for websocket send calls and tenancy warning cleanup</w:t>
+        <w:tab/>
+        <w:t xml:space="preserve">-</w:t>
+        <w:tab/>
+        <w:t xml:space="preserve">-</w:t>
       </w:r>
     </w:p>
     <w:sectPr/>

</xml_diff>

<commit_message>
Add B2B customer group visibility rules with storefront enforcement
</commit_message>
<xml_diff>
--- a/masterrequirement.docx
+++ b/masterrequirement.docx
@@ -1827,6 +1827,95 @@
         <w:t xml:space="preserve">-</w:t>
         <w:tab/>
         <w:t xml:space="preserve">-</w:t>
+      </w:r>
+    </w:p>
+    <w:p>
+      <w:pPr/>
+      <w:r>
+        <w:rPr>
+          <w:rFonts w:ascii="Helvetica Light" w:hAnsi="Helvetica Light" w:cs="Helvetica Light"/>
+          <w:sz w:val="24"/>
+          <w:sz-cs w:val="24"/>
+        </w:rPr>
+        <w:t xml:space="preserve"/>
+      </w:r>
+    </w:p>
+    <w:p>
+      <w:pPr/>
+      <w:r>
+        <w:rPr>
+          <w:rFonts w:ascii="Helvetica Light" w:hAnsi="Helvetica Light" w:cs="Helvetica Light"/>
+          <w:sz w:val="24"/>
+          <w:sz-cs w:val="24"/>
+        </w:rPr>
+        <w:t xml:space="preserve">---</w:t>
+      </w:r>
+    </w:p>
+    <w:p>
+      <w:pPr/>
+      <w:r>
+        <w:rPr>
+          <w:rFonts w:ascii="Helvetica Light" w:hAnsi="Helvetica Light" w:cs="Helvetica Light"/>
+          <w:sz w:val="24"/>
+          <w:sz-cs w:val="24"/>
+        </w:rPr>
+        <w:t xml:space="preserve">B2B Customer-Group Visibility Engine Update</w:t>
+      </w:r>
+    </w:p>
+    <w:p>
+      <w:pPr/>
+      <w:r>
+        <w:rPr>
+          <w:rFonts w:ascii="Helvetica Light" w:hAnsi="Helvetica Light" w:cs="Helvetica Light"/>
+          <w:sz w:val="24"/>
+          <w:sz-cs w:val="24"/>
+        </w:rPr>
+        <w:t xml:space="preserve">Updated: 2026-02-18</w:t>
+      </w:r>
+    </w:p>
+    <w:p>
+      <w:pPr/>
+      <w:r>
+        <w:rPr>
+          <w:rFonts w:ascii="Helvetica Light" w:hAnsi="Helvetica Light" w:cs="Helvetica Light"/>
+          <w:sz w:val="24"/>
+          <w:sz-cs w:val="24"/>
+        </w:rPr>
+        <w:t xml:space="preserve"/>
+      </w:r>
+    </w:p>
+    <w:p>
+      <w:pPr/>
+      <w:r>
+        <w:rPr>
+          <w:rFonts w:ascii="Helvetica Light" w:hAnsi="Helvetica Light" w:cs="Helvetica Light"/>
+          <w:sz w:val="24"/>
+          <w:sz-cs w:val="24"/>
+        </w:rPr>
+        <w:t xml:space="preserve">Module Name</w:t>
+        <w:tab/>
+        <w:t xml:space="preserve">Developed</w:t>
+        <w:tab/>
+        <w:t xml:space="preserve">Partial Developed</w:t>
+        <w:tab/>
+        <w:t xml:space="preserve">Need To Develop</w:t>
+      </w:r>
+    </w:p>
+    <w:p>
+      <w:pPr/>
+      <w:r>
+        <w:rPr>
+          <w:rFonts w:ascii="Helvetica Light" w:hAnsi="Helvetica Light" w:cs="Helvetica Light"/>
+          <w:sz w:val="24"/>
+          <w:sz-cs w:val="24"/>
+        </w:rPr>
+        <w:t xml:space="preserve">B2B Customer-Group Visibility Engine</w:t>
+        <w:tab/>
+        <w:t xml:space="preserve">Added DB models/tables for customer groups, group members, and visibility rules; added admin APIs for group/rule management; public storefront enforcement now filters products/pages/theme blocks by allow/deny rules and preview group id</w:t>
+        <w:tab/>
+        <w:t xml:space="preserve">Category-level enforcement model exists but not yet applied in product query path; preview-as-group UI is basic (ID-driven), rule builder is form-based (not visual)</w:t>
+        <w:tab/>
+        <w:t xml:space="preserve">Rich rule-builder UX with entity pickers, customer-group assignment UI at scale, full category cascade enforcement, policy simulation/audit and conflict resolution workflow</w:t>
       </w:r>
     </w:p>
     <w:sectPr/>

</xml_diff>

<commit_message>
Fix CORS credentials flow and add optional role test user seeding
</commit_message>
<xml_diff>
--- a/masterrequirement.docx
+++ b/masterrequirement.docx
@@ -1916,6 +1916,112 @@
         <w:t xml:space="preserve">Category-level enforcement model exists but not yet applied in product query path; preview-as-group UI is basic (ID-driven), rule builder is form-based (not visual)</w:t>
         <w:tab/>
         <w:t xml:space="preserve">Rich rule-builder UX with entity pickers, customer-group assignment UI at scale, full category cascade enforcement, policy simulation/audit and conflict resolution workflow</w:t>
+      </w:r>
+    </w:p>
+    <w:p>
+      <w:pPr/>
+      <w:r>
+        <w:rPr>
+          <w:rFonts w:ascii="Helvetica Light" w:hAnsi="Helvetica Light" w:cs="Helvetica Light"/>
+          <w:sz w:val="24"/>
+          <w:sz-cs w:val="24"/>
+        </w:rPr>
+        <w:t xml:space="preserve"/>
+      </w:r>
+    </w:p>
+    <w:p>
+      <w:pPr/>
+      <w:r>
+        <w:rPr>
+          <w:rFonts w:ascii="Helvetica Light" w:hAnsi="Helvetica Light" w:cs="Helvetica Light"/>
+          <w:sz w:val="24"/>
+          <w:sz-cs w:val="24"/>
+        </w:rPr>
+        <w:t xml:space="preserve">---</w:t>
+      </w:r>
+    </w:p>
+    <w:p>
+      <w:pPr/>
+      <w:r>
+        <w:rPr>
+          <w:rFonts w:ascii="Helvetica Light" w:hAnsi="Helvetica Light" w:cs="Helvetica Light"/>
+          <w:sz w:val="24"/>
+          <w:sz-cs w:val="24"/>
+        </w:rPr>
+        <w:t xml:space="preserve">Registration CORS + Test Role Credentials Seed Update</w:t>
+      </w:r>
+    </w:p>
+    <w:p>
+      <w:pPr/>
+      <w:r>
+        <w:rPr>
+          <w:rFonts w:ascii="Helvetica Light" w:hAnsi="Helvetica Light" w:cs="Helvetica Light"/>
+          <w:sz w:val="24"/>
+          <w:sz-cs w:val="24"/>
+        </w:rPr>
+        <w:t xml:space="preserve">Updated: 2026-02-18</w:t>
+      </w:r>
+    </w:p>
+    <w:p>
+      <w:pPr/>
+      <w:r>
+        <w:rPr>
+          <w:rFonts w:ascii="Helvetica Light" w:hAnsi="Helvetica Light" w:cs="Helvetica Light"/>
+          <w:sz w:val="24"/>
+          <w:sz-cs w:val="24"/>
+        </w:rPr>
+        <w:t xml:space="preserve"/>
+      </w:r>
+    </w:p>
+    <w:p>
+      <w:pPr/>
+      <w:r>
+        <w:rPr>
+          <w:rFonts w:ascii="Helvetica Light" w:hAnsi="Helvetica Light" w:cs="Helvetica Light"/>
+          <w:sz w:val="24"/>
+          <w:sz-cs w:val="24"/>
+        </w:rPr>
+        <w:t xml:space="preserve">Module Name</w:t>
+        <w:tab/>
+        <w:t xml:space="preserve">Developed</w:t>
+        <w:tab/>
+        <w:t xml:space="preserve">Partial Developed</w:t>
+        <w:tab/>
+        <w:t xml:space="preserve">Need To Develop</w:t>
+      </w:r>
+    </w:p>
+    <w:p>
+      <w:pPr/>
+      <w:r>
+        <w:rPr>
+          <w:rFonts w:ascii="Helvetica Light" w:hAnsi="Helvetica Light" w:cs="Helvetica Light"/>
+          <w:sz w:val="24"/>
+          <w:sz-cs w:val="24"/>
+        </w:rPr>
+        <w:t xml:space="preserve">Registration CORS</w:t>
+        <w:tab/>
+        <w:t xml:space="preserve">Adjusted CORS policy: explicit origins now enable credentials; wildcard stays non-credential mode for safety</w:t>
+        <w:tab/>
+        <w:t xml:space="preserve">If frontend uses `withCredentials=true`, wildcard CORS still fails by browser design</w:t>
+        <w:tab/>
+        <w:t xml:space="preserve">Set concrete `CORS_ORIGINS` in all deploy envs and keep front/back URL alignment</w:t>
+      </w:r>
+    </w:p>
+    <w:p>
+      <w:pPr/>
+      <w:r>
+        <w:rPr>
+          <w:rFonts w:ascii="Helvetica Light" w:hAnsi="Helvetica Light" w:cs="Helvetica Light"/>
+          <w:sz w:val="24"/>
+          <w:sz-cs w:val="24"/>
+        </w:rPr>
+        <w:t xml:space="preserve">Test Role Login Setup</w:t>
+        <w:tab/>
+        <w:t xml:space="preserve">Added optional runtime dev seed (`SEED_TEST_USERS=true`) to generate platform/store role users with known password and assign roles/store demo data</w:t>
+        <w:tab/>
+        <w:t xml:space="preserve">Seeding is env-flagged and intended for non-production test only</w:t>
+        <w:tab/>
+        <w:t xml:space="preserve">Separate secure test-fixture bootstrap pipeline for CI/staging with rotated secrets</w:t>
       </w:r>
     </w:p>
     <w:sectPr/>

</xml_diff>

<commit_message>
Fix seeded test users to always reset password and unlock
</commit_message>
<xml_diff>
--- a/masterrequirement.docx
+++ b/masterrequirement.docx
@@ -2022,6 +2022,95 @@
         <w:t xml:space="preserve">Seeding is env-flagged and intended for non-production test only</w:t>
         <w:tab/>
         <w:t xml:space="preserve">Separate secure test-fixture bootstrap pipeline for CI/staging with rotated secrets</w:t>
+      </w:r>
+    </w:p>
+    <w:p>
+      <w:pPr/>
+      <w:r>
+        <w:rPr>
+          <w:rFonts w:ascii="Helvetica Light" w:hAnsi="Helvetica Light" w:cs="Helvetica Light"/>
+          <w:sz w:val="24"/>
+          <w:sz-cs w:val="24"/>
+        </w:rPr>
+        <w:t xml:space="preserve"/>
+      </w:r>
+    </w:p>
+    <w:p>
+      <w:pPr/>
+      <w:r>
+        <w:rPr>
+          <w:rFonts w:ascii="Helvetica Light" w:hAnsi="Helvetica Light" w:cs="Helvetica Light"/>
+          <w:sz w:val="24"/>
+          <w:sz-cs w:val="24"/>
+        </w:rPr>
+        <w:t xml:space="preserve">---</w:t>
+      </w:r>
+    </w:p>
+    <w:p>
+      <w:pPr/>
+      <w:r>
+        <w:rPr>
+          <w:rFonts w:ascii="Helvetica Light" w:hAnsi="Helvetica Light" w:cs="Helvetica Light"/>
+          <w:sz w:val="24"/>
+          <w:sz-cs w:val="24"/>
+        </w:rPr>
+        <w:t xml:space="preserve">Seed Credential Reliability Fix</w:t>
+      </w:r>
+    </w:p>
+    <w:p>
+      <w:pPr/>
+      <w:r>
+        <w:rPr>
+          <w:rFonts w:ascii="Helvetica Light" w:hAnsi="Helvetica Light" w:cs="Helvetica Light"/>
+          <w:sz w:val="24"/>
+          <w:sz-cs w:val="24"/>
+        </w:rPr>
+        <w:t xml:space="preserve">Updated: 2026-02-18</w:t>
+      </w:r>
+    </w:p>
+    <w:p>
+      <w:pPr/>
+      <w:r>
+        <w:rPr>
+          <w:rFonts w:ascii="Helvetica Light" w:hAnsi="Helvetica Light" w:cs="Helvetica Light"/>
+          <w:sz w:val="24"/>
+          <w:sz-cs w:val="24"/>
+        </w:rPr>
+        <w:t xml:space="preserve"/>
+      </w:r>
+    </w:p>
+    <w:p>
+      <w:pPr/>
+      <w:r>
+        <w:rPr>
+          <w:rFonts w:ascii="Helvetica Light" w:hAnsi="Helvetica Light" w:cs="Helvetica Light"/>
+          <w:sz w:val="24"/>
+          <w:sz-cs w:val="24"/>
+        </w:rPr>
+        <w:t xml:space="preserve">Module Name</w:t>
+        <w:tab/>
+        <w:t xml:space="preserve">Developed</w:t>
+        <w:tab/>
+        <w:t xml:space="preserve">Partial Developed</w:t>
+        <w:tab/>
+        <w:t xml:space="preserve">Need To Develop</w:t>
+      </w:r>
+    </w:p>
+    <w:p>
+      <w:pPr/>
+      <w:r>
+        <w:rPr>
+          <w:rFonts w:ascii="Helvetica Light" w:hAnsi="Helvetica Light" w:cs="Helvetica Light"/>
+          <w:sz w:val="24"/>
+          <w:sz-cs w:val="24"/>
+        </w:rPr>
+        <w:t xml:space="preserve">Test Role Login Stability</w:t>
+        <w:tab/>
+        <w:t xml:space="preserve">Seed flow now enforces known password + unlocked state for all seeded test users on startup</w:t>
+        <w:tab/>
+        <w:t xml:space="preserve">-</w:t>
+        <w:tab/>
+        <w:t xml:space="preserve">-</w:t>
       </w:r>
     </w:p>
     <w:sectPr/>

</xml_diff>

<commit_message>
Set default seeded test password to 9414064554
</commit_message>
<xml_diff>
--- a/masterrequirement.docx
+++ b/masterrequirement.docx
@@ -2107,6 +2107,95 @@
         <w:t xml:space="preserve">Test Role Login Stability</w:t>
         <w:tab/>
         <w:t xml:space="preserve">Seed flow now enforces known password + unlocked state for all seeded test users on startup</w:t>
+        <w:tab/>
+        <w:t xml:space="preserve">-</w:t>
+        <w:tab/>
+        <w:t xml:space="preserve">-</w:t>
+      </w:r>
+    </w:p>
+    <w:p>
+      <w:pPr/>
+      <w:r>
+        <w:rPr>
+          <w:rFonts w:ascii="Helvetica Light" w:hAnsi="Helvetica Light" w:cs="Helvetica Light"/>
+          <w:sz w:val="24"/>
+          <w:sz-cs w:val="24"/>
+        </w:rPr>
+        <w:t xml:space="preserve"/>
+      </w:r>
+    </w:p>
+    <w:p>
+      <w:pPr/>
+      <w:r>
+        <w:rPr>
+          <w:rFonts w:ascii="Helvetica Light" w:hAnsi="Helvetica Light" w:cs="Helvetica Light"/>
+          <w:sz w:val="24"/>
+          <w:sz-cs w:val="24"/>
+        </w:rPr>
+        <w:t xml:space="preserve">---</w:t>
+      </w:r>
+    </w:p>
+    <w:p>
+      <w:pPr/>
+      <w:r>
+        <w:rPr>
+          <w:rFonts w:ascii="Helvetica Light" w:hAnsi="Helvetica Light" w:cs="Helvetica Light"/>
+          <w:sz w:val="24"/>
+          <w:sz-cs w:val="24"/>
+        </w:rPr>
+        <w:t xml:space="preserve">Test Password Default Update</w:t>
+      </w:r>
+    </w:p>
+    <w:p>
+      <w:pPr/>
+      <w:r>
+        <w:rPr>
+          <w:rFonts w:ascii="Helvetica Light" w:hAnsi="Helvetica Light" w:cs="Helvetica Light"/>
+          <w:sz w:val="24"/>
+          <w:sz-cs w:val="24"/>
+        </w:rPr>
+        <w:t xml:space="preserve">Updated: 2026-02-18</w:t>
+      </w:r>
+    </w:p>
+    <w:p>
+      <w:pPr/>
+      <w:r>
+        <w:rPr>
+          <w:rFonts w:ascii="Helvetica Light" w:hAnsi="Helvetica Light" w:cs="Helvetica Light"/>
+          <w:sz w:val="24"/>
+          <w:sz-cs w:val="24"/>
+        </w:rPr>
+        <w:t xml:space="preserve"/>
+      </w:r>
+    </w:p>
+    <w:p>
+      <w:pPr/>
+      <w:r>
+        <w:rPr>
+          <w:rFonts w:ascii="Helvetica Light" w:hAnsi="Helvetica Light" w:cs="Helvetica Light"/>
+          <w:sz w:val="24"/>
+          <w:sz-cs w:val="24"/>
+        </w:rPr>
+        <w:t xml:space="preserve">Module Name</w:t>
+        <w:tab/>
+        <w:t xml:space="preserve">Developed</w:t>
+        <w:tab/>
+        <w:t xml:space="preserve">Partial Developed</w:t>
+        <w:tab/>
+        <w:t xml:space="preserve">Need To Develop</w:t>
+      </w:r>
+    </w:p>
+    <w:p>
+      <w:pPr/>
+      <w:r>
+        <w:rPr>
+          <w:rFonts w:ascii="Helvetica Light" w:hAnsi="Helvetica Light" w:cs="Helvetica Light"/>
+          <w:sz w:val="24"/>
+          <w:sz-cs w:val="24"/>
+        </w:rPr>
+        <w:t xml:space="preserve">Test Role Login Setup</w:t>
+        <w:tab/>
+        <w:t xml:space="preserve">Default seed password updated to `9414064554` when `TEST_USER_PASSWORD` is not provided</w:t>
         <w:tab/>
         <w:t xml:space="preserve">-</w:t>
         <w:tab/>

</xml_diff>

<commit_message>
Fix csrf_invalid on login and register bootstrap endpoints
</commit_message>
<xml_diff>
--- a/masterrequirement.docx
+++ b/masterrequirement.docx
@@ -2196,6 +2196,95 @@
         <w:t xml:space="preserve">Test Role Login Setup</w:t>
         <w:tab/>
         <w:t xml:space="preserve">Default seed password updated to `9414064554` when `TEST_USER_PASSWORD` is not provided</w:t>
+        <w:tab/>
+        <w:t xml:space="preserve">-</w:t>
+        <w:tab/>
+        <w:t xml:space="preserve">-</w:t>
+      </w:r>
+    </w:p>
+    <w:p>
+      <w:pPr/>
+      <w:r>
+        <w:rPr>
+          <w:rFonts w:ascii="Helvetica Light" w:hAnsi="Helvetica Light" w:cs="Helvetica Light"/>
+          <w:sz w:val="24"/>
+          <w:sz-cs w:val="24"/>
+        </w:rPr>
+        <w:t xml:space="preserve"/>
+      </w:r>
+    </w:p>
+    <w:p>
+      <w:pPr/>
+      <w:r>
+        <w:rPr>
+          <w:rFonts w:ascii="Helvetica Light" w:hAnsi="Helvetica Light" w:cs="Helvetica Light"/>
+          <w:sz w:val="24"/>
+          <w:sz-cs w:val="24"/>
+        </w:rPr>
+        <w:t xml:space="preserve">---</w:t>
+      </w:r>
+    </w:p>
+    <w:p>
+      <w:pPr/>
+      <w:r>
+        <w:rPr>
+          <w:rFonts w:ascii="Helvetica Light" w:hAnsi="Helvetica Light" w:cs="Helvetica Light"/>
+          <w:sz w:val="24"/>
+          <w:sz-cs w:val="24"/>
+        </w:rPr>
+        <w:t xml:space="preserve">Auth CSRF Fix Update</w:t>
+      </w:r>
+    </w:p>
+    <w:p>
+      <w:pPr/>
+      <w:r>
+        <w:rPr>
+          <w:rFonts w:ascii="Helvetica Light" w:hAnsi="Helvetica Light" w:cs="Helvetica Light"/>
+          <w:sz w:val="24"/>
+          <w:sz-cs w:val="24"/>
+        </w:rPr>
+        <w:t xml:space="preserve">Updated: 2026-02-18</w:t>
+      </w:r>
+    </w:p>
+    <w:p>
+      <w:pPr/>
+      <w:r>
+        <w:rPr>
+          <w:rFonts w:ascii="Helvetica Light" w:hAnsi="Helvetica Light" w:cs="Helvetica Light"/>
+          <w:sz w:val="24"/>
+          <w:sz-cs w:val="24"/>
+        </w:rPr>
+        <w:t xml:space="preserve"/>
+      </w:r>
+    </w:p>
+    <w:p>
+      <w:pPr/>
+      <w:r>
+        <w:rPr>
+          <w:rFonts w:ascii="Helvetica Light" w:hAnsi="Helvetica Light" w:cs="Helvetica Light"/>
+          <w:sz w:val="24"/>
+          <w:sz-cs w:val="24"/>
+        </w:rPr>
+        <w:t xml:space="preserve">Module Name</w:t>
+        <w:tab/>
+        <w:t xml:space="preserve">Developed</w:t>
+        <w:tab/>
+        <w:t xml:space="preserve">Partial Developed</w:t>
+        <w:tab/>
+        <w:t xml:space="preserve">Need To Develop</w:t>
+      </w:r>
+    </w:p>
+    <w:p>
+      <w:pPr/>
+      <w:r>
+        <w:rPr>
+          <w:rFonts w:ascii="Helvetica Light" w:hAnsi="Helvetica Light" w:cs="Helvetica Light"/>
+          <w:sz w:val="24"/>
+          <w:sz-cs w:val="24"/>
+        </w:rPr>
+        <w:t xml:space="preserve">Authentication Flow Stability</w:t>
+        <w:tab/>
+        <w:t xml:space="preserve">CSRF middleware now exempts auth bootstrap endpoints (login/register/refresh/logout/onboarding/team invite accept) to prevent first-login `csrf_invalid` failures</w:t>
         <w:tab/>
         <w:t xml:space="preserve">-</w:t>
         <w:tab/>

</xml_diff>

<commit_message>
Add auth access endpoint and role-based sidebar visibility
</commit_message>
<xml_diff>
--- a/masterrequirement.docx
+++ b/masterrequirement.docx
@@ -2289,6 +2289,95 @@
         <w:t xml:space="preserve">-</w:t>
         <w:tab/>
         <w:t xml:space="preserve">-</w:t>
+      </w:r>
+    </w:p>
+    <w:p>
+      <w:pPr/>
+      <w:r>
+        <w:rPr>
+          <w:rFonts w:ascii="Helvetica Light" w:hAnsi="Helvetica Light" w:cs="Helvetica Light"/>
+          <w:sz w:val="24"/>
+          <w:sz-cs w:val="24"/>
+        </w:rPr>
+        <w:t xml:space="preserve"/>
+      </w:r>
+    </w:p>
+    <w:p>
+      <w:pPr/>
+      <w:r>
+        <w:rPr>
+          <w:rFonts w:ascii="Helvetica Light" w:hAnsi="Helvetica Light" w:cs="Helvetica Light"/>
+          <w:sz w:val="24"/>
+          <w:sz-cs w:val="24"/>
+        </w:rPr>
+        <w:t xml:space="preserve">---</w:t>
+      </w:r>
+    </w:p>
+    <w:p>
+      <w:pPr/>
+      <w:r>
+        <w:rPr>
+          <w:rFonts w:ascii="Helvetica Light" w:hAnsi="Helvetica Light" w:cs="Helvetica Light"/>
+          <w:sz w:val="24"/>
+          <w:sz-cs w:val="24"/>
+        </w:rPr>
+        <w:t xml:space="preserve">Role-Based UI Visibility Update</w:t>
+      </w:r>
+    </w:p>
+    <w:p>
+      <w:pPr/>
+      <w:r>
+        <w:rPr>
+          <w:rFonts w:ascii="Helvetica Light" w:hAnsi="Helvetica Light" w:cs="Helvetica Light"/>
+          <w:sz w:val="24"/>
+          <w:sz-cs w:val="24"/>
+        </w:rPr>
+        <w:t xml:space="preserve">Updated: 2026-02-18</w:t>
+      </w:r>
+    </w:p>
+    <w:p>
+      <w:pPr/>
+      <w:r>
+        <w:rPr>
+          <w:rFonts w:ascii="Helvetica Light" w:hAnsi="Helvetica Light" w:cs="Helvetica Light"/>
+          <w:sz w:val="24"/>
+          <w:sz-cs w:val="24"/>
+        </w:rPr>
+        <w:t xml:space="preserve"/>
+      </w:r>
+    </w:p>
+    <w:p>
+      <w:pPr/>
+      <w:r>
+        <w:rPr>
+          <w:rFonts w:ascii="Helvetica Light" w:hAnsi="Helvetica Light" w:cs="Helvetica Light"/>
+          <w:sz w:val="24"/>
+          <w:sz-cs w:val="24"/>
+        </w:rPr>
+        <w:t xml:space="preserve">Module Name</w:t>
+        <w:tab/>
+        <w:t xml:space="preserve">Developed</w:t>
+        <w:tab/>
+        <w:t xml:space="preserve">Partial Developed</w:t>
+        <w:tab/>
+        <w:t xml:space="preserve">Need To Develop</w:t>
+      </w:r>
+    </w:p>
+    <w:p>
+      <w:pPr/>
+      <w:r>
+        <w:rPr>
+          <w:rFonts w:ascii="Helvetica Light" w:hAnsi="Helvetica Light" w:cs="Helvetica Light"/>
+          <w:sz w:val="24"/>
+          <w:sz-cs w:val="24"/>
+        </w:rPr>
+        <w:t xml:space="preserve">Platform vs Store Feature Visibility</w:t>
+        <w:tab/>
+        <w:t xml:space="preserve">Added backend access summary endpoint (`GET /api/auth/access`) and dynamic sidebar visibility by platform/store scope so platform owner/staff and store users no longer see identical menu options</w:t>
+        <w:tab/>
+        <w:t xml:space="preserve">Page-level button/action guards still partly API-enforced (403 fallback) and not fully hidden in all screens</w:t>
+        <w:tab/>
+        <w:t xml:space="preserve">Complete route/action-level guard matrix and per-component permission gating for every admin view</w:t>
       </w:r>
     </w:p>
     <w:sectPr/>

</xml_diff>

<commit_message>
Harden platform owner governance and sensitive RBAC actions
</commit_message>
<xml_diff>
--- a/masterrequirement.docx
+++ b/masterrequirement.docx
@@ -2378,6 +2378,72 @@
         <w:t xml:space="preserve">Page-level button/action guards still partly API-enforced (403 fallback) and not fully hidden in all screens</w:t>
         <w:tab/>
         <w:t xml:space="preserve">Complete route/action-level guard matrix and per-component permission gating for every admin view</w:t>
+      </w:r>
+    </w:p>
+    <w:p>
+      <w:pPr/>
+      <w:r>
+        <w:rPr>
+          <w:rFonts w:ascii="Helvetica Light" w:hAnsi="Helvetica Light" w:cs="Helvetica Light"/>
+          <w:sz w:val="24"/>
+          <w:sz-cs w:val="24"/>
+        </w:rPr>
+        <w:t xml:space="preserve"/>
+      </w:r>
+    </w:p>
+    <w:p>
+      <w:pPr/>
+      <w:r>
+        <w:rPr>
+          <w:rFonts w:ascii="Helvetica Light" w:hAnsi="Helvetica Light" w:cs="Helvetica Light"/>
+          <w:sz w:val="24"/>
+          <w:sz-cs w:val="24"/>
+        </w:rPr>
+        <w:t xml:space="preserve">Update 2026-02-18 19:16 IST - Platform Owner (Super Admin) governance scope</w:t>
+      </w:r>
+    </w:p>
+    <w:p>
+      <w:pPr/>
+      <w:r>
+        <w:rPr>
+          <w:rFonts w:ascii="Helvetica Light" w:hAnsi="Helvetica Light" w:cs="Helvetica Light"/>
+          <w:sz w:val="24"/>
+          <w:sz-cs w:val="24"/>
+        </w:rPr>
+        <w:t xml:space="preserve">Module | Developed | Partial Developed | Need To Develop</w:t>
+      </w:r>
+    </w:p>
+    <w:p>
+      <w:pPr/>
+      <w:r>
+        <w:rPr>
+          <w:rFonts w:ascii="Helvetica Light" w:hAnsi="Helvetica Light" w:cs="Helvetica Light"/>
+          <w:sz w:val="24"/>
+          <w:sz-cs w:val="24"/>
+        </w:rPr>
+        <w:t xml:space="preserve">Platform Owner Permission Matrix | Explicit permission catalog added across governance/finance/security/plugin/API/webhook domains | Role-derived template only; no separate per-user platform permission grants yet | Full per-user platform permission assignment UX + storage + conflict resolution</w:t>
+      </w:r>
+    </w:p>
+    <w:p>
+      <w:pPr/>
+      <w:r>
+        <w:rPr>
+          <w:rFonts w:ascii="Helvetica Light" w:hAnsi="Helvetica Light" w:cs="Helvetica Light"/>
+          <w:sz w:val="24"/>
+          <w:sz-cs w:val="24"/>
+        </w:rPr>
+        <w:t xml:space="preserve">High-Risk Action Protection | Reason capture enforced on sensitive RBAC/lifecycle writes; optional step-up enforcement via config/header; audit log writes added | Header-based step-up only (no real 2FA challenge chain) | End-to-end 2FA step-up flow, dual control approval, signed/immutable audit ledger</w:t>
+      </w:r>
+    </w:p>
+    <w:p>
+      <w:pPr/>
+      <w:r>
+        <w:rPr>
+          <w:rFonts w:ascii="Helvetica Light" w:hAnsi="Helvetica Light" w:cs="Helvetica Light"/>
+          <w:sz w:val="24"/>
+          <w:sz-cs w:val="24"/>
+        </w:rPr>
+        <w:t xml:space="preserve">Platform/Admin UI Scope Isolation | Sidebar now scope-filters so platform owner does not auto-see store-only menus unless store context exists | Existing pages still mixed in some routes depending on user mapping | Dedicated platform console IA split from store console with explicit impersonation mode</w:t>
       </w:r>
     </w:p>
     <w:sectPr/>

</xml_diff>

<commit_message>
Expand storefront theme catalog and add category filters
</commit_message>
<xml_diff>
--- a/masterrequirement.docx
+++ b/masterrequirement.docx
@@ -2444,6 +2444,94 @@
           <w:sz-cs w:val="24"/>
         </w:rPr>
         <w:t xml:space="preserve">Platform/Admin UI Scope Isolation | Sidebar now scope-filters so platform owner does not auto-see store-only menus unless store context exists | Existing pages still mixed in some routes depending on user mapping | Dedicated platform console IA split from store console with explicit impersonation mode</w:t>
+      </w:r>
+    </w:p>
+    <w:p>
+      <w:pPr/>
+      <w:r>
+        <w:rPr>
+          <w:rFonts w:ascii="Helvetica Light" w:hAnsi="Helvetica Light" w:cs="Helvetica Light"/>
+          <w:sz w:val="24"/>
+          <w:sz-cs w:val="24"/>
+        </w:rPr>
+        <w:t xml:space="preserve"/>
+      </w:r>
+    </w:p>
+    <w:p>
+      <w:pPr/>
+      <w:r>
+        <w:rPr>
+          <w:rFonts w:ascii="Helvetica Light" w:hAnsi="Helvetica Light" w:cs="Helvetica Light"/>
+          <w:sz w:val="24"/>
+          <w:sz-cs w:val="24"/>
+        </w:rPr>
+        <w:t xml:space="preserve">Update 2026-02-19 08:48 IST - Storefront System Theme Marketplace</w:t>
+      </w:r>
+    </w:p>
+    <w:p>
+      <w:pPr/>
+      <w:r>
+        <w:rPr>
+          <w:rFonts w:ascii="Helvetica Light" w:hAnsi="Helvetica Light" w:cs="Helvetica Light"/>
+          <w:sz w:val="24"/>
+          <w:sz-cs w:val="24"/>
+        </w:rPr>
+        <w:t xml:space="preserve">Module name | developed | partial developed | need to develop</w:t>
+      </w:r>
+    </w:p>
+    <w:p>
+      <w:pPr/>
+      <w:r>
+        <w:rPr>
+          <w:rFonts w:ascii="Helvetica Light" w:hAnsi="Helvetica Light" w:cs="Helvetica Light"/>
+          <w:sz w:val="24"/>
+          <w:sz-cs w:val="24"/>
+        </w:rPr>
+        <w:t xml:space="preserve">Customizable themes/templates | 10 category themes (free + paid) seeded, plan-eligibility apply flow active, merchant-side theme filter/search in Store Builder UI | Theme previews are image/card-based; runtime rendering still section-json centric | Full packaged theme runtime engine with deeper template inheritance and advanced live preview</w:t>
+      </w:r>
+    </w:p>
+    <w:p>
+      <w:pPr/>
+      <w:r>
+        <w:rPr>
+          <w:rFonts w:ascii="Helvetica Light" w:hAnsi="Helvetica Light" w:cs="Helvetica Light"/>
+          <w:sz w:val="24"/>
+          <w:sz-cs w:val="24"/>
+        </w:rPr>
+        <w:t xml:space="preserve">Mobile responsive design | Store builder and theme catalog UI supports responsive grid behavior | Per-theme mobile QA matrix not automated | Dedicated performance budgets + Lighthouse gates per theme variant</w:t>
+      </w:r>
+    </w:p>
+    <w:p>
+      <w:pPr/>
+      <w:r>
+        <w:rPr>
+          <w:rFonts w:ascii="Helvetica Light" w:hAnsi="Helvetica Light" w:cs="Helvetica Light"/>
+          <w:sz w:val="24"/>
+          <w:sz-cs w:val="24"/>
+        </w:rPr>
+        <w:t xml:space="preserve">Homepage builder (drag &amp; drop sections) | Existing section-based builder + reorder + validation + versions already available | Full visual freeform canvas still partial | Advanced WYSIWYG constraints and reusable section presets per theme</w:t>
+      </w:r>
+    </w:p>
+    <w:p>
+      <w:pPr/>
+      <w:r>
+        <w:rPr>
+          <w:rFonts w:ascii="Helvetica Light" w:hAnsi="Helvetica Light" w:cs="Helvetica Light"/>
+          <w:sz w:val="24"/>
+          <w:sz-cs w:val="24"/>
+        </w:rPr>
+        <w:t xml:space="preserve">Navigation / menus | Existing primary menu JSON editor is available | No visual nested menu designer yet | Full multi-level visual menu editor with visibility rules by customer type/device</w:t>
+      </w:r>
+    </w:p>
+    <w:p>
+      <w:pPr/>
+      <w:r>
+        <w:rPr>
+          <w:rFonts w:ascii="Helvetica Light" w:hAnsi="Helvetica Light" w:cs="Helvetica Light"/>
+          <w:sz w:val="24"/>
+          <w:sz-cs w:val="24"/>
+        </w:rPr>
+        <w:t xml:space="preserve">Static pages (About, Contact, Policy) | CRUD + SEO fields already available | Rich block templates for policy/legal pages not yet | Template library + compliance presets per category</w:t>
       </w:r>
     </w:p>
     <w:sectPr/>

</xml_diff>

<commit_message>
Add platform theme lifecycle APIs and owner UI controls
</commit_message>
<xml_diff>
--- a/masterrequirement.docx
+++ b/masterrequirement.docx
@@ -2532,6 +2532,72 @@
           <w:sz-cs w:val="24"/>
         </w:rPr>
         <w:t xml:space="preserve">Static pages (About, Contact, Policy) | CRUD + SEO fields already available | Rich block templates for policy/legal pages not yet | Template library + compliance presets per category</w:t>
+      </w:r>
+    </w:p>
+    <w:p>
+      <w:pPr/>
+      <w:r>
+        <w:rPr>
+          <w:rFonts w:ascii="Helvetica Light" w:hAnsi="Helvetica Light" w:cs="Helvetica Light"/>
+          <w:sz w:val="24"/>
+          <w:sz-cs w:val="24"/>
+        </w:rPr>
+        <w:t xml:space="preserve"/>
+      </w:r>
+    </w:p>
+    <w:p>
+      <w:pPr/>
+      <w:r>
+        <w:rPr>
+          <w:rFonts w:ascii="Helvetica Light" w:hAnsi="Helvetica Light" w:cs="Helvetica Light"/>
+          <w:sz w:val="24"/>
+          <w:sz-cs w:val="24"/>
+        </w:rPr>
+        <w:t xml:space="preserve">Update 2026-02-19 08:52 IST - Theme lifecycle management (Platform Owner)</w:t>
+      </w:r>
+    </w:p>
+    <w:p>
+      <w:pPr/>
+      <w:r>
+        <w:rPr>
+          <w:rFonts w:ascii="Helvetica Light" w:hAnsi="Helvetica Light" w:cs="Helvetica Light"/>
+          <w:sz w:val="24"/>
+          <w:sz-cs w:val="24"/>
+        </w:rPr>
+        <w:t xml:space="preserve">Module name | developed | partial developed | need to develop</w:t>
+      </w:r>
+    </w:p>
+    <w:p>
+      <w:pPr/>
+      <w:r>
+        <w:rPr>
+          <w:rFonts w:ascii="Helvetica Light" w:hAnsi="Helvetica Light" w:cs="Helvetica Light"/>
+          <w:sz w:val="24"/>
+          <w:sz-cs w:val="24"/>
+        </w:rPr>
+        <w:t xml:space="preserve">Theme marketplace governance | Platform owner can publish/unpublish themes, edit pricing, update plan mapping CSV, set featured flag + featured rank, with sorted catalog exposure | Single-row editing flow, no bulk operations | Bulk lifecycle operations + guarded approvals for high-risk catalog changes</w:t>
+      </w:r>
+    </w:p>
+    <w:p>
+      <w:pPr/>
+      <w:r>
+        <w:rPr>
+          <w:rFonts w:ascii="Helvetica Light" w:hAnsi="Helvetica Light" w:cs="Helvetica Light"/>
+          <w:sz w:val="24"/>
+          <w:sz-cs w:val="24"/>
+        </w:rPr>
+        <w:t xml:space="preserve">Theme monetization controls | Free/paid theme setup and plan eligibility enforcement is active end-to-end | No promotional pricing windows/coupon linkage | Time-bound pricing, campaign bundles, and upsell funnels</w:t>
+      </w:r>
+    </w:p>
+    <w:p>
+      <w:pPr/>
+      <w:r>
+        <w:rPr>
+          <w:rFonts w:ascii="Helvetica Light" w:hAnsi="Helvetica Light" w:cs="Helvetica Light"/>
+          <w:sz w:val="24"/>
+          <w:sz-cs w:val="24"/>
+        </w:rPr>
+        <w:t xml:space="preserve">Theme ranking controls | Featured ranking is now persisted and used in platform/store ordering | No strategy presets (new/seasonal/top conversion) | Ranking strategy automation and analytics-driven reorder suggestions</w:t>
       </w:r>
     </w:p>
     <w:sectPr/>

</xml_diff>

<commit_message>
Enhance storefront builder with nested menus and wholesale UX
</commit_message>
<xml_diff>
--- a/masterrequirement.docx
+++ b/masterrequirement.docx
@@ -2598,6 +2598,72 @@
           <w:sz-cs w:val="24"/>
         </w:rPr>
         <w:t xml:space="preserve">Theme ranking controls | Featured ranking is now persisted and used in platform/store ordering | No strategy presets (new/seasonal/top conversion) | Ranking strategy automation and analytics-driven reorder suggestions</w:t>
+      </w:r>
+    </w:p>
+    <w:p>
+      <w:pPr/>
+      <w:r>
+        <w:rPr>
+          <w:rFonts w:ascii="Helvetica Light" w:hAnsi="Helvetica Light" w:cs="Helvetica Light"/>
+          <w:sz w:val="24"/>
+          <w:sz-cs w:val="24"/>
+        </w:rPr>
+        <w:t xml:space="preserve"/>
+      </w:r>
+    </w:p>
+    <w:p>
+      <w:pPr/>
+      <w:r>
+        <w:rPr>
+          <w:rFonts w:ascii="Helvetica Light" w:hAnsi="Helvetica Light" w:cs="Helvetica Light"/>
+          <w:sz w:val="24"/>
+          <w:sz-cs w:val="24"/>
+        </w:rPr>
+        <w:t xml:space="preserve">Update 2026-02-19 09:11 IST - Storefront builder/navigation/wholesale UX</w:t>
+      </w:r>
+    </w:p>
+    <w:p>
+      <w:pPr/>
+      <w:r>
+        <w:rPr>
+          <w:rFonts w:ascii="Helvetica Light" w:hAnsi="Helvetica Light" w:cs="Helvetica Light"/>
+          <w:sz w:val="24"/>
+          <w:sz-cs w:val="24"/>
+        </w:rPr>
+        <w:t xml:space="preserve">Module name | developed | partial developed | need to develop</w:t>
+      </w:r>
+    </w:p>
+    <w:p>
+      <w:pPr/>
+      <w:r>
+        <w:rPr>
+          <w:rFonts w:ascii="Helvetica Light" w:hAnsi="Helvetica Light" w:cs="Helvetica Light"/>
+          <w:sz w:val="24"/>
+          <w:sz-cs w:val="24"/>
+        </w:rPr>
+        <w:t xml:space="preserve">Navigation / menus | Nested menu editing and recursive public rendering implemented | Reordering and advanced visibility rules (customer type/device/login) not complete | Full visual tree drag-reorder + conditional display engine</w:t>
+      </w:r>
+    </w:p>
+    <w:p>
+      <w:pPr/>
+      <w:r>
+        <w:rPr>
+          <w:rFonts w:ascii="Helvetica Light" w:hAnsi="Helvetica Light" w:cs="Helvetica Light"/>
+          <w:sz w:val="24"/>
+          <w:sz-cs w:val="24"/>
+        </w:rPr>
+        <w:t xml:space="preserve">Homepage builder premium blocks | Section marketplace added with free/premium presets and one-click add | Premium presets are not entitlement-gated yet | Paid section entitlement, checkout, and analytics-based upsell</w:t>
+      </w:r>
+    </w:p>
+    <w:p>
+      <w:pPr/>
+      <w:r>
+        <w:rPr>
+          <w:rFonts w:ascii="Helvetica Light" w:hAnsi="Helvetica Light" w:cs="Helvetica Light"/>
+          <w:sz w:val="24"/>
+          <w:sz-cs w:val="24"/>
+        </w:rPr>
+        <w:t xml:space="preserve">Wholesale storefront behavior | Wholesale/hybrid mode now displays MOQ messaging and Request Quote CTA in public product cards | Quote CTA is UI-only, no backend inquiry pipeline | Quote management APIs + merchant quote inbox/workflow</w:t>
       </w:r>
     </w:p>
     <w:sectPr/>

</xml_diff>

<commit_message>
Add menu visibility rules, premium section entitlement guards, and quote workflow
</commit_message>
<xml_diff>
--- a/masterrequirement.docx
+++ b/masterrequirement.docx
@@ -2664,6 +2664,72 @@
           <w:sz-cs w:val="24"/>
         </w:rPr>
         <w:t xml:space="preserve">Wholesale storefront behavior | Wholesale/hybrid mode now displays MOQ messaging and Request Quote CTA in public product cards | Quote CTA is UI-only, no backend inquiry pipeline | Quote management APIs + merchant quote inbox/workflow</w:t>
+      </w:r>
+    </w:p>
+    <w:p>
+      <w:pPr/>
+      <w:r>
+        <w:rPr>
+          <w:rFonts w:ascii="Helvetica Light" w:hAnsi="Helvetica Light" w:cs="Helvetica Light"/>
+          <w:sz w:val="24"/>
+          <w:sz-cs w:val="24"/>
+        </w:rPr>
+        <w:t xml:space="preserve"/>
+      </w:r>
+    </w:p>
+    <w:p>
+      <w:pPr/>
+      <w:r>
+        <w:rPr>
+          <w:rFonts w:ascii="Helvetica Light" w:hAnsi="Helvetica Light" w:cs="Helvetica Light"/>
+          <w:sz w:val="24"/>
+          <w:sz-cs w:val="24"/>
+        </w:rPr>
+        <w:t xml:space="preserve">Update 2026-02-19 09:19 IST - Requested storefront gaps closure</w:t>
+      </w:r>
+    </w:p>
+    <w:p>
+      <w:pPr/>
+      <w:r>
+        <w:rPr>
+          <w:rFonts w:ascii="Helvetica Light" w:hAnsi="Helvetica Light" w:cs="Helvetica Light"/>
+          <w:sz w:val="24"/>
+          <w:sz-cs w:val="24"/>
+        </w:rPr>
+        <w:t xml:space="preserve">Module name | developed | partial developed | need to develop</w:t>
+      </w:r>
+    </w:p>
+    <w:p>
+      <w:pPr/>
+      <w:r>
+        <w:rPr>
+          <w:rFonts w:ascii="Helvetica Light" w:hAnsi="Helvetica Light" w:cs="Helvetica Light"/>
+          <w:sz w:val="24"/>
+          <w:sz-cs w:val="24"/>
+        </w:rPr>
+        <w:t xml:space="preserve">Nested menu drag-reorder + conditional visibility | Nested menu hierarchy editor, visibility filters (customer/login/device), and sibling reorder controls are implemented and wired to public renderer | Reorder is up/down control instead of pointer drag-drop | Full drag-drop tree reorder with drop-zones and keyboard accessibility</w:t>
+      </w:r>
+    </w:p>
+    <w:p>
+      <w:pPr/>
+      <w:r>
+        <w:rPr>
+          <w:rFonts w:ascii="Helvetica Light" w:hAnsi="Helvetica Light" w:cs="Helvetica Light"/>
+          <w:sz w:val="24"/>
+          <w:sz-cs w:val="24"/>
+        </w:rPr>
+        <w:t xml:space="preserve">Premium section entitlement/billing enforcement | Backend entitlement resolution + guarded homepage layout validation/save + frontend lock/disable states by plan implemented | Entitlement source is plan-rule mapping; no paid section checkout yet | Marketplace billing for premium sections and entitlement purchase ledger</w:t>
+      </w:r>
+    </w:p>
+    <w:p>
+      <w:pPr/>
+      <w:r>
+        <w:rPr>
+          <w:rFonts w:ascii="Helvetica Light" w:hAnsi="Helvetica Light" w:cs="Helvetica Light"/>
+          <w:sz w:val="24"/>
+          <w:sz-cs w:val="24"/>
+        </w:rPr>
+        <w:t xml:space="preserve">Quote inquiry workflow for Request Quote | Public quote submit API + store admin list/status APIs + Store Builder processing UI + public button wiring implemented | No auto-notification, assignment, or SLA workflow yet | Add notification channels, assignee queues, and quote-to-order conversion pipeline</w:t>
       </w:r>
     </w:p>
     <w:sectPr/>

</xml_diff>

<commit_message>
Implement advanced menu rules and quote SLA automation
</commit_message>
<xml_diff>
--- a/masterrequirement.docx
+++ b/masterrequirement.docx
@@ -2730,6 +2730,72 @@
           <w:sz-cs w:val="24"/>
         </w:rPr>
         <w:t xml:space="preserve">Quote inquiry workflow for Request Quote | Public quote submit API + store admin list/status APIs + Store Builder processing UI + public button wiring implemented | No auto-notification, assignment, or SLA workflow yet | Add notification channels, assignee queues, and quote-to-order conversion pipeline</w:t>
+      </w:r>
+    </w:p>
+    <w:p>
+      <w:pPr/>
+      <w:r>
+        <w:rPr>
+          <w:rFonts w:ascii="Helvetica Light" w:hAnsi="Helvetica Light" w:cs="Helvetica Light"/>
+          <w:sz w:val="24"/>
+          <w:sz-cs w:val="24"/>
+        </w:rPr>
+        <w:t xml:space="preserve"/>
+      </w:r>
+    </w:p>
+    <w:p>
+      <w:pPr/>
+      <w:r>
+        <w:rPr>
+          <w:rFonts w:ascii="Helvetica Light" w:hAnsi="Helvetica Light" w:cs="Helvetica Light"/>
+          <w:sz w:val="24"/>
+          <w:sz-cs w:val="24"/>
+        </w:rPr>
+        <w:t xml:space="preserve">Update 2026-02-19 09:26 IST - Requested advanced menu/quote scope</w:t>
+      </w:r>
+    </w:p>
+    <w:p>
+      <w:pPr/>
+      <w:r>
+        <w:rPr>
+          <w:rFonts w:ascii="Helvetica Light" w:hAnsi="Helvetica Light" w:cs="Helvetica Light"/>
+          <w:sz w:val="24"/>
+          <w:sz-cs w:val="24"/>
+        </w:rPr>
+        <w:t xml:space="preserve">Module name | developed | partial developed | need to develop</w:t>
+      </w:r>
+    </w:p>
+    <w:p>
+      <w:pPr/>
+      <w:r>
+        <w:rPr>
+          <w:rFonts w:ascii="Helvetica Light" w:hAnsi="Helvetica Light" w:cs="Helvetica Light"/>
+          <w:sz w:val="24"/>
+          <w:sz-cs w:val="24"/>
+        </w:rPr>
+        <w:t xml:space="preserve">Menu drag-drop + conditional visibility | DnD drop before/after/as-child, base filters, and advanced boolean rule evaluation support implemented | Advanced rules configured via JSON input (not full visual builder) | Full graphical rule builder with condition groups and validation UX</w:t>
+      </w:r>
+    </w:p>
+    <w:p>
+      <w:pPr/>
+      <w:r>
+        <w:rPr>
+          <w:rFonts w:ascii="Helvetica Light" w:hAnsi="Helvetica Light" w:cs="Helvetica Light"/>
+          <w:sz w:val="24"/>
+          <w:sz-cs w:val="24"/>
+        </w:rPr>
+        <w:t xml:space="preserve">Quote assignment/SLA automation | Assignment, priority, SLA fields + APIs + email notifications + SLA automation run endpoint implemented | Automation is manually triggered; not background scheduled | Scheduled workers, escalation ladders, and SLA dashboard analytics</w:t>
+      </w:r>
+    </w:p>
+    <w:p>
+      <w:pPr/>
+      <w:r>
+        <w:rPr>
+          <w:rFonts w:ascii="Helvetica Light" w:hAnsi="Helvetica Light" w:cs="Helvetica Light"/>
+          <w:sz w:val="24"/>
+          <w:sz-cs w:val="24"/>
+        </w:rPr>
+        <w:t xml:space="preserve">Premium section enforcement | Guardrails remain active in validate/save and UI lock states | Billing/entitlement purchase flow still absent | Paid entitlement checkout + ledger + revocation handling</w:t>
       </w:r>
     </w:p>
     <w:sectPr/>

</xml_diff>

<commit_message>
Enhance storefront with presets, preview mode, and public checkout
</commit_message>
<xml_diff>
--- a/masterrequirement.docx
+++ b/masterrequirement.docx
@@ -2796,6 +2796,116 @@
           <w:sz-cs w:val="24"/>
         </w:rPr>
         <w:t xml:space="preserve">Premium section enforcement | Guardrails remain active in validate/save and UI lock states | Billing/entitlement purchase flow still absent | Paid entitlement checkout + ledger + revocation handling</w:t>
+      </w:r>
+    </w:p>
+    <w:p>
+      <w:pPr/>
+      <w:r>
+        <w:rPr>
+          <w:rFonts w:ascii="Helvetica Light" w:hAnsi="Helvetica Light" w:cs="Helvetica Light"/>
+          <w:sz w:val="24"/>
+          <w:sz-cs w:val="24"/>
+        </w:rPr>
+        <w:t xml:space="preserve"/>
+      </w:r>
+    </w:p>
+    <w:p>
+      <w:pPr/>
+      <w:r>
+        <w:rPr>
+          <w:rFonts w:ascii="Helvetica Light" w:hAnsi="Helvetica Light" w:cs="Helvetica Light"/>
+          <w:sz w:val="24"/>
+          <w:sz-cs w:val="24"/>
+        </w:rPr>
+        <w:t xml:space="preserve">Update 2026-02-19 09:34 IST - Requested 1..7 backlog implementation progress</w:t>
+      </w:r>
+    </w:p>
+    <w:p>
+      <w:pPr/>
+      <w:r>
+        <w:rPr>
+          <w:rFonts w:ascii="Helvetica Light" w:hAnsi="Helvetica Light" w:cs="Helvetica Light"/>
+          <w:sz w:val="24"/>
+          <w:sz-cs w:val="24"/>
+        </w:rPr>
+        <w:t xml:space="preserve">Module name | developed | partial developed | need to develop</w:t>
+      </w:r>
+    </w:p>
+    <w:p>
+      <w:pPr/>
+      <w:r>
+        <w:rPr>
+          <w:rFonts w:ascii="Helvetica Light" w:hAnsi="Helvetica Light" w:cs="Helvetica Light"/>
+          <w:sz w:val="24"/>
+          <w:sz-cs w:val="24"/>
+        </w:rPr>
+        <w:t xml:space="preserve">Visual branding presets + typography packs | One-click branding presets and typography pack application available in Store Builder + runtime typography surfaced in public preview | Typography options are config-driven, not full design token studio | Full token studio with per-theme font asset management</w:t>
+      </w:r>
+    </w:p>
+    <w:p>
+      <w:pPr/>
+      <w:r>
+        <w:rPr>
+          <w:rFonts w:ascii="Helvetica Light" w:hAnsi="Helvetica Light" w:cs="Helvetica Light"/>
+          <w:sz w:val="24"/>
+          <w:sz-cs w:val="24"/>
+        </w:rPr>
+        <w:t xml:space="preserve">Rich category pages + advanced list + sticky ATC | Category filters, grid/list modes, cart accumulation, sticky checkout bar added | Dedicated PLP/PDP templates still basic | Full dynamic PLP/PDP design system with faceting and merchandising slots</w:t>
+      </w:r>
+    </w:p>
+    <w:p>
+      <w:pPr/>
+      <w:r>
+        <w:rPr>
+          <w:rFonts w:ascii="Helvetica Light" w:hAnsi="Helvetica Light" w:cs="Helvetica Light"/>
+          <w:sz w:val="24"/>
+          <w:sz-cs w:val="24"/>
+        </w:rPr>
+        <w:t xml:space="preserve">MOQ/bulk messaging + quote/inquiry flow | MOQ + pack-size messaging wired + quote workflow + inquiry management active | Product-specific MOQ/tier rules still limited | Product-level bulk pricing matrix and quote-to-order automation</w:t>
+      </w:r>
+    </w:p>
+    <w:p>
+      <w:pPr/>
+      <w:r>
+        <w:rPr>
+          <w:rFonts w:ascii="Helvetica Light" w:hAnsi="Helvetica Light" w:cs="Helvetica Light"/>
+          <w:sz w:val="24"/>
+          <w:sz-cs w:val="24"/>
+        </w:rPr>
+        <w:t xml:space="preserve">Full storefront checkout UX | Public checkout endpoint and storefront checkout flow integrated | Baseline checkout (no full shipping/tax/payment orchestration) | Complete production checkout stack with payment callbacks and shipping/tax modules</w:t>
+      </w:r>
+    </w:p>
+    <w:p>
+      <w:pPr/>
+      <w:r>
+        <w:rPr>
+          <w:rFonts w:ascii="Helvetica Light" w:hAnsi="Helvetica Light" w:cs="Helvetica Light"/>
+          <w:sz w:val="24"/>
+          <w:sz-cs w:val="24"/>
+        </w:rPr>
+        <w:t xml:space="preserve">Premium marketing blocks + campaigns | Premium block presets and campaign templates added and enforceable by entitlement | Premium marketplace billing not yet linked | Paid block entitlement purchase and lifecycle</w:t>
+      </w:r>
+    </w:p>
+    <w:p>
+      <w:pPr/>
+      <w:r>
+        <w:rPr>
+          <w:rFonts w:ascii="Helvetica Light" w:hAnsi="Helvetica Light" w:cs="Helvetica Light"/>
+          <w:sz w:val="24"/>
+          <w:sz-cs w:val="24"/>
+        </w:rPr>
+        <w:t xml:space="preserve">Theme runtime package + variants | Runtime schema fields (`TypographyPack`, `LayoutVariant`, `RuntimePackageJson`) added and surfaced in preview payload | Runtime is metadata-driven, not full isolated rendering engine | Full packaged runtime system per theme with component variant loading</w:t>
+      </w:r>
+    </w:p>
+    <w:p>
+      <w:pPr/>
+      <w:r>
+        <w:rPr>
+          <w:rFonts w:ascii="Helvetica Light" w:hAnsi="Helvetica Light" w:cs="Helvetica Light"/>
+          <w:sz w:val="24"/>
+          <w:sz-cs w:val="24"/>
+        </w:rPr>
+        <w:t xml:space="preserve">Theme preview before apply (platform/store owners) | Preview mode implemented with `previewThemeId` query in storefront, accessible from Store Builder and Platform Themes UI | Preview security is URL-param based for internal admin use | Signed preview sessions and explicit permission-guarded preview tokens</w:t>
       </w:r>
     </w:p>
     <w:sectPr/>

</xml_diff>

<commit_message>
Fix compile error in premium section blocked-key detection
</commit_message>
<xml_diff>
--- a/masterrequirement.docx
+++ b/masterrequirement.docx
@@ -2906,6 +2906,50 @@
           <w:sz-cs w:val="24"/>
         </w:rPr>
         <w:t xml:space="preserve">Theme preview before apply (platform/store owners) | Preview mode implemented with `previewThemeId` query in storefront, accessible from Store Builder and Platform Themes UI | Preview security is URL-param based for internal admin use | Signed preview sessions and explicit permission-guarded preview tokens</w:t>
+      </w:r>
+    </w:p>
+    <w:p>
+      <w:pPr/>
+      <w:r>
+        <w:rPr>
+          <w:rFonts w:ascii="Helvetica Light" w:hAnsi="Helvetica Light" w:cs="Helvetica Light"/>
+          <w:sz w:val="24"/>
+          <w:sz-cs w:val="24"/>
+        </w:rPr>
+        <w:t xml:space="preserve"/>
+      </w:r>
+    </w:p>
+    <w:p>
+      <w:pPr/>
+      <w:r>
+        <w:rPr>
+          <w:rFonts w:ascii="Helvetica Light" w:hAnsi="Helvetica Light" w:cs="Helvetica Light"/>
+          <w:sz w:val="24"/>
+          <w:sz-cs w:val="24"/>
+        </w:rPr>
+        <w:t xml:space="preserve">Update 2026-02-19 09:38 IST - Build stabilization</w:t>
+      </w:r>
+    </w:p>
+    <w:p>
+      <w:pPr/>
+      <w:r>
+        <w:rPr>
+          <w:rFonts w:ascii="Helvetica Light" w:hAnsi="Helvetica Light" w:cs="Helvetica Light"/>
+          <w:sz w:val="24"/>
+          <w:sz-cs w:val="24"/>
+        </w:rPr>
+        <w:t xml:space="preserve">Module name | developed | partial developed | need to develop</w:t>
+      </w:r>
+    </w:p>
+    <w:p>
+      <w:pPr/>
+      <w:r>
+        <w:rPr>
+          <w:rFonts w:ascii="Helvetica Light" w:hAnsi="Helvetica Light" w:cs="Helvetica Light"/>
+          <w:sz w:val="24"/>
+          <w:sz-cs w:val="24"/>
+        </w:rPr>
+        <w:t xml:space="preserve">Backend compile stability | Fixed premium entitlement helper compile break in StorefrontController | N/A | Continue CI coverage for new controller helpers</w:t>
       </w:r>
     </w:p>
     <w:sectPr/>

</xml_diff>

<commit_message>
Hotfix Render startup FormatException in raw SQL defaults
</commit_message>
<xml_diff>
--- a/masterrequirement.docx
+++ b/masterrequirement.docx
@@ -2950,6 +2950,50 @@
           <w:sz-cs w:val="24"/>
         </w:rPr>
         <w:t xml:space="preserve">Backend compile stability | Fixed premium entitlement helper compile break in StorefrontController | N/A | Continue CI coverage for new controller helpers</w:t>
+      </w:r>
+    </w:p>
+    <w:p>
+      <w:pPr/>
+      <w:r>
+        <w:rPr>
+          <w:rFonts w:ascii="Helvetica Light" w:hAnsi="Helvetica Light" w:cs="Helvetica Light"/>
+          <w:sz w:val="24"/>
+          <w:sz-cs w:val="24"/>
+        </w:rPr>
+        <w:t xml:space="preserve"/>
+      </w:r>
+    </w:p>
+    <w:p>
+      <w:pPr/>
+      <w:r>
+        <w:rPr>
+          <w:rFonts w:ascii="Helvetica Light" w:hAnsi="Helvetica Light" w:cs="Helvetica Light"/>
+          <w:sz w:val="24"/>
+          <w:sz-cs w:val="24"/>
+        </w:rPr>
+        <w:t xml:space="preserve">Update 2026-02-19 09:43 IST - Deployment stability hotfix</w:t>
+      </w:r>
+    </w:p>
+    <w:p>
+      <w:pPr/>
+      <w:r>
+        <w:rPr>
+          <w:rFonts w:ascii="Helvetica Light" w:hAnsi="Helvetica Light" w:cs="Helvetica Light"/>
+          <w:sz w:val="24"/>
+          <w:sz-cs w:val="24"/>
+        </w:rPr>
+        <w:t xml:space="preserve">Module name | developed | partial developed | need to develop</w:t>
+      </w:r>
+    </w:p>
+    <w:p>
+      <w:pPr/>
+      <w:r>
+        <w:rPr>
+          <w:rFonts w:ascii="Helvetica Light" w:hAnsi="Helvetica Light" w:cs="Helvetica Light"/>
+          <w:sz w:val="24"/>
+          <w:sz-cs w:val="24"/>
+        </w:rPr>
+        <w:t xml:space="preserve">Render deploy stability | Fixed startup SQL formatting crash in Program.cs (escaped braces for JSON defaults) | N/A | Continue replacing risky raw-sql literals with migration-safe or parameter-safe patterns</w:t>
       </w:r>
     </w:p>
     <w:sectPr/>

</xml_diff>

<commit_message>
Reduce env dependency and improve storefront rule/checkout UX
</commit_message>
<xml_diff>
--- a/masterrequirement.docx
+++ b/masterrequirement.docx
@@ -2994,6 +2994,116 @@
           <w:sz-cs w:val="24"/>
         </w:rPr>
         <w:t xml:space="preserve">Render deploy stability | Fixed startup SQL formatting crash in Program.cs (escaped braces for JSON defaults) | N/A | Continue replacing risky raw-sql literals with migration-safe or parameter-safe patterns</w:t>
+      </w:r>
+    </w:p>
+    <w:p>
+      <w:pPr/>
+      <w:r>
+        <w:rPr>
+          <w:rFonts w:ascii="Helvetica Light" w:hAnsi="Helvetica Light" w:cs="Helvetica Light"/>
+          <w:sz w:val="24"/>
+          <w:sz-cs w:val="24"/>
+        </w:rPr>
+        <w:t xml:space="preserve"/>
+      </w:r>
+    </w:p>
+    <w:p>
+      <w:pPr/>
+      <w:r>
+        <w:rPr>
+          <w:rFonts w:ascii="Helvetica Light" w:hAnsi="Helvetica Light" w:cs="Helvetica Light"/>
+          <w:sz w:val="24"/>
+          <w:sz-cs w:val="24"/>
+        </w:rPr>
+        <w:t xml:space="preserve">Update 2026-02-19 10:01 IST - Closure on role/env dependent and UX gap items</w:t>
+      </w:r>
+    </w:p>
+    <w:p>
+      <w:pPr/>
+      <w:r>
+        <w:rPr>
+          <w:rFonts w:ascii="Helvetica Light" w:hAnsi="Helvetica Light" w:cs="Helvetica Light"/>
+          <w:sz w:val="24"/>
+          <w:sz-cs w:val="24"/>
+        </w:rPr>
+        <w:t xml:space="preserve">Module name | developed | partial developed | need to develop</w:t>
+      </w:r>
+    </w:p>
+    <w:p>
+      <w:pPr/>
+      <w:r>
+        <w:rPr>
+          <w:rFonts w:ascii="Helvetica Light" w:hAnsi="Helvetica Light" w:cs="Helvetica Light"/>
+          <w:sz w:val="24"/>
+          <w:sz-cs w:val="24"/>
+        </w:rPr>
+        <w:t xml:space="preserve">Platform role access dependency | Owner bootstrap password flow added for easier platform owner activation (`PLATFORM_OWNER_BOOTSTRAP_PASSWORD`) | Still requires correct env + seeding strategy in production | Formal platform bootstrap admin flow with one-time setup token</w:t>
+      </w:r>
+    </w:p>
+    <w:p>
+      <w:pPr/>
+      <w:r>
+        <w:rPr>
+          <w:rFonts w:ascii="Helvetica Light" w:hAnsi="Helvetica Light" w:cs="Helvetica Light"/>
+          <w:sz w:val="24"/>
+          <w:sz-cs w:val="24"/>
+        </w:rPr>
+        <w:t xml:space="preserve">Quote notifications dependency | Store-level quote alert email supported + env fallback | SMTP still required for actual delivery | Queue-backed retries and provider failover</w:t>
+      </w:r>
+    </w:p>
+    <w:p>
+      <w:pPr/>
+      <w:r>
+        <w:rPr>
+          <w:rFonts w:ascii="Helvetica Light" w:hAnsi="Helvetica Light" w:cs="Helvetica Light"/>
+          <w:sz w:val="24"/>
+          <w:sz-cs w:val="24"/>
+        </w:rPr>
+        <w:t xml:space="preserve">Premium entitlement transparency | Entitlement check + UI lock state already active and retained | Merchant plan management UX still separate | In-app upgrade purchase path from locked section cards</w:t>
+      </w:r>
+    </w:p>
+    <w:p>
+      <w:pPr/>
+      <w:r>
+        <w:rPr>
+          <w:rFonts w:ascii="Helvetica Light" w:hAnsi="Helvetica Light" w:cs="Helvetica Light"/>
+          <w:sz w:val="24"/>
+          <w:sz-cs w:val="24"/>
+        </w:rPr>
+        <w:t xml:space="preserve">Menu advanced rule builder | Visual rule rows (field/op/value + AND/OR mode) added (no JSON typing required for normal use) | Complex nested condition groups not yet visualized | Full condition-group expression designer</w:t>
+      </w:r>
+    </w:p>
+    <w:p>
+      <w:pPr/>
+      <w:r>
+        <w:rPr>
+          <w:rFonts w:ascii="Helvetica Light" w:hAnsi="Helvetica Light" w:cs="Helvetica Light"/>
+          <w:sz w:val="24"/>
+          <w:sz-cs w:val="24"/>
+        </w:rPr>
+        <w:t xml:space="preserve">Menu reorder UX | DnD drop zones + up/down controls available | Not yet polished with tree ghost/animations | Production-grade tree DnD interaction layer</w:t>
+      </w:r>
+    </w:p>
+    <w:p>
+      <w:pPr/>
+      <w:r>
+        <w:rPr>
+          <w:rFonts w:ascii="Helvetica Light" w:hAnsi="Helvetica Light" w:cs="Helvetica Light"/>
+          <w:sz w:val="24"/>
+          <w:sz-cs w:val="24"/>
+        </w:rPr>
+        <w:t xml:space="preserve">Checkout orchestration | Added payment callback endpoint to move from pending-&gt;paid states | Callback currently app-driven simulation | Gateway-signed webhook flow + reconciliation jobs</w:t>
+      </w:r>
+    </w:p>
+    <w:p>
+      <w:pPr/>
+      <w:r>
+        <w:rPr>
+          <w:rFonts w:ascii="Helvetica Light" w:hAnsi="Helvetica Light" w:cs="Helvetica Light"/>
+          <w:sz w:val="24"/>
+          <w:sz-cs w:val="24"/>
+        </w:rPr>
+        <w:t xml:space="preserve">Theme runtime isolation | Runtime metadata now actively influences renderer behavior | Still not fully isolated package runtime | Full isolated runtime engine with strict component boundaries</w:t>
       </w:r>
     </w:p>
     <w:sectPr/>

</xml_diff>

<commit_message>
Align permission bundles and seed test-user store permissions
</commit_message>
<xml_diff>
--- a/masterrequirement.docx
+++ b/masterrequirement.docx
@@ -3104,6 +3104,72 @@
           <w:sz-cs w:val="24"/>
         </w:rPr>
         <w:t xml:space="preserve">Theme runtime isolation | Runtime metadata now actively influences renderer behavior | Still not fully isolated package runtime | Full isolated runtime engine with strict component boundaries</w:t>
+      </w:r>
+    </w:p>
+    <w:p>
+      <w:pPr/>
+      <w:r>
+        <w:rPr>
+          <w:rFonts w:ascii="Helvetica Light" w:hAnsi="Helvetica Light" w:cs="Helvetica Light"/>
+          <w:sz w:val="24"/>
+          <w:sz-cs w:val="24"/>
+        </w:rPr>
+        <w:t xml:space="preserve"/>
+      </w:r>
+    </w:p>
+    <w:p>
+      <w:pPr/>
+      <w:r>
+        <w:rPr>
+          <w:rFonts w:ascii="Helvetica Light" w:hAnsi="Helvetica Light" w:cs="Helvetica Light"/>
+          <w:sz w:val="24"/>
+          <w:sz-cs w:val="24"/>
+        </w:rPr>
+        <w:t xml:space="preserve">Update 2026-02-19 10:18 IST - Role/permission conformance pass</w:t>
+      </w:r>
+    </w:p>
+    <w:p>
+      <w:pPr/>
+      <w:r>
+        <w:rPr>
+          <w:rFonts w:ascii="Helvetica Light" w:hAnsi="Helvetica Light" w:cs="Helvetica Light"/>
+          <w:sz w:val="24"/>
+          <w:sz-cs w:val="24"/>
+        </w:rPr>
+        <w:t xml:space="preserve">Module name | developed | partial developed | need to develop</w:t>
+      </w:r>
+    </w:p>
+    <w:p>
+      <w:pPr/>
+      <w:r>
+        <w:rPr>
+          <w:rFonts w:ascii="Helvetica Light" w:hAnsi="Helvetica Light" w:cs="Helvetica Light"/>
+          <w:sz w:val="24"/>
+          <w:sz-cs w:val="24"/>
+        </w:rPr>
+        <w:t xml:space="preserve">Role = permission-bundle model | Expanded permission dictionary and bundle mapping for platform/store roles implemented | Some legacy policy names still coexist for backward compatibility | Full policy migration to strictly new permission namespace</w:t>
+      </w:r>
+    </w:p>
+    <w:p>
+      <w:pPr/>
+      <w:r>
+        <w:rPr>
+          <w:rFonts w:ascii="Helvetica Light" w:hAnsi="Helvetica Light" w:cs="Helvetica Light"/>
+          <w:sz w:val="24"/>
+          <w:sz-cs w:val="24"/>
+        </w:rPr>
+        <w:t xml:space="preserve">Test user permission binding | Seeded test users now receive explicit store permissions by role bundle at startup | Platform permissions remain runtime-derived (not persisted per-user grants) | Add persisted platform permission overrides UI and storage</w:t>
+      </w:r>
+    </w:p>
+    <w:p>
+      <w:pPr/>
+      <w:r>
+        <w:rPr>
+          <w:rFonts w:ascii="Helvetica Light" w:hAnsi="Helvetica Light" w:cs="Helvetica Light"/>
+          <w:sz w:val="24"/>
+          <w:sz-cs w:val="24"/>
+        </w:rPr>
+        <w:t xml:space="preserve">Platform staff scoped permissions | Staff role now resolves scoped template permissions in tenancy context | Department-specific variants (support/finance/risk) still consolidated | Split staff templates by department with assignment UX</w:t>
       </w:r>
     </w:p>
     <w:sectPr/>

</xml_diff>

<commit_message>
Add /api/auth/permissions endpoint for effective permission debug
</commit_message>
<xml_diff>
--- a/masterrequirement.docx
+++ b/masterrequirement.docx
@@ -3170,6 +3170,50 @@
           <w:sz-cs w:val="24"/>
         </w:rPr>
         <w:t xml:space="preserve">Platform staff scoped permissions | Staff role now resolves scoped template permissions in tenancy context | Department-specific variants (support/finance/risk) still consolidated | Split staff templates by department with assignment UX</w:t>
+      </w:r>
+    </w:p>
+    <w:p>
+      <w:pPr/>
+      <w:r>
+        <w:rPr>
+          <w:rFonts w:ascii="Helvetica Light" w:hAnsi="Helvetica Light" w:cs="Helvetica Light"/>
+          <w:sz w:val="24"/>
+          <w:sz-cs w:val="24"/>
+        </w:rPr>
+        <w:t xml:space="preserve"/>
+      </w:r>
+    </w:p>
+    <w:p>
+      <w:pPr/>
+      <w:r>
+        <w:rPr>
+          <w:rFonts w:ascii="Helvetica Light" w:hAnsi="Helvetica Light" w:cs="Helvetica Light"/>
+          <w:sz w:val="24"/>
+          <w:sz-cs w:val="24"/>
+        </w:rPr>
+        <w:t xml:space="preserve">Update 2026-02-19 10:27 IST - Permission verification observability</w:t>
+      </w:r>
+    </w:p>
+    <w:p>
+      <w:pPr/>
+      <w:r>
+        <w:rPr>
+          <w:rFonts w:ascii="Helvetica Light" w:hAnsi="Helvetica Light" w:cs="Helvetica Light"/>
+          <w:sz w:val="24"/>
+          <w:sz-cs w:val="24"/>
+        </w:rPr>
+        <w:t xml:space="preserve">Module name | developed | partial developed | need to develop</w:t>
+      </w:r>
+    </w:p>
+    <w:p>
+      <w:pPr/>
+      <w:r>
+        <w:rPr>
+          <w:rFonts w:ascii="Helvetica Light" w:hAnsi="Helvetica Light" w:cs="Helvetica Light"/>
+          <w:sz w:val="24"/>
+          <w:sz-cs w:val="24"/>
+        </w:rPr>
+        <w:t xml:space="preserve">Permission verification tooling | Added `/api/auth/permissions` endpoint for effective permission introspection by logged-in user | Debug endpoint is read-only API view | Add admin UI page to compare expected-vs-effective role bundles</w:t>
       </w:r>
     </w:p>
     <w:sectPr/>

</xml_diff>

<commit_message>
Implement strict permission-based sidebar gating
</commit_message>
<xml_diff>
--- a/masterrequirement.docx
+++ b/masterrequirement.docx
@@ -3214,6 +3214,50 @@
           <w:sz-cs w:val="24"/>
         </w:rPr>
         <w:t xml:space="preserve">Permission verification tooling | Added `/api/auth/permissions` endpoint for effective permission introspection by logged-in user | Debug endpoint is read-only API view | Add admin UI page to compare expected-vs-effective role bundles</w:t>
+      </w:r>
+    </w:p>
+    <w:p>
+      <w:pPr/>
+      <w:r>
+        <w:rPr>
+          <w:rFonts w:ascii="Helvetica Light" w:hAnsi="Helvetica Light" w:cs="Helvetica Light"/>
+          <w:sz w:val="24"/>
+          <w:sz-cs w:val="24"/>
+        </w:rPr>
+        <w:t xml:space="preserve"/>
+      </w:r>
+    </w:p>
+    <w:p>
+      <w:pPr/>
+      <w:r>
+        <w:rPr>
+          <w:rFonts w:ascii="Helvetica Light" w:hAnsi="Helvetica Light" w:cs="Helvetica Light"/>
+          <w:sz w:val="24"/>
+          <w:sz-cs w:val="24"/>
+        </w:rPr>
+        <w:t xml:space="preserve">Update 2026-02-19 10:43 IST - Frontend permission gating hardening</w:t>
+      </w:r>
+    </w:p>
+    <w:p>
+      <w:pPr/>
+      <w:r>
+        <w:rPr>
+          <w:rFonts w:ascii="Helvetica Light" w:hAnsi="Helvetica Light" w:cs="Helvetica Light"/>
+          <w:sz w:val="24"/>
+          <w:sz-cs w:val="24"/>
+        </w:rPr>
+        <w:t xml:space="preserve">Module name | developed | partial developed | need to develop</w:t>
+      </w:r>
+    </w:p>
+    <w:p>
+      <w:pPr/>
+      <w:r>
+        <w:rPr>
+          <w:rFonts w:ascii="Helvetica Light" w:hAnsi="Helvetica Light" w:cs="Helvetica Light"/>
+          <w:sz w:val="24"/>
+          <w:sz-cs w:val="24"/>
+        </w:rPr>
+        <w:t xml:space="preserve">Permission-based menu rendering | Sidebar now gated by effective permission mappings from `/api/auth/permissions` for each menu item | Current mapping uses `requiredAny` pattern; some modules may need stricter `requiredAll` semantics later | Add central permission map registry + automated menu-permission consistency tests</w:t>
       </w:r>
     </w:p>
     <w:sectPr/>

</xml_diff>

<commit_message>
feat(storefront): upgrade public ecommerce theme runtime layout
</commit_message>
<xml_diff>
--- a/masterrequirement.docx
+++ b/masterrequirement.docx
@@ -3258,6 +3258,160 @@
           <w:sz-cs w:val="24"/>
         </w:rPr>
         <w:t xml:space="preserve">Permission-based menu rendering | Sidebar now gated by effective permission mappings from `/api/auth/permissions` for each menu item | Current mapping uses `requiredAny` pattern; some modules may need stricter `requiredAll` semantics later | Add central permission map registry + automated menu-permission consistency tests</w:t>
+      </w:r>
+    </w:p>
+    <w:p>
+      <w:pPr/>
+      <w:r>
+        <w:rPr>
+          <w:rFonts w:ascii="Helvetica Light" w:hAnsi="Helvetica Light" w:cs="Helvetica Light"/>
+          <w:sz w:val="24"/>
+          <w:sz-cs w:val="24"/>
+        </w:rPr>
+        <w:t xml:space="preserve"/>
+      </w:r>
+    </w:p>
+    <w:p>
+      <w:pPr/>
+      <w:r>
+        <w:rPr>
+          <w:rFonts w:ascii="Helvetica Light" w:hAnsi="Helvetica Light" w:cs="Helvetica Light"/>
+          <w:sz w:val="24"/>
+          <w:sz-cs w:val="24"/>
+        </w:rPr>
+        <w:t xml:space="preserve">UPDATE [2026-02-20] - STOREFRONT THEME PROFESSIONALIZATION</w:t>
+      </w:r>
+    </w:p>
+    <w:p>
+      <w:pPr/>
+      <w:r>
+        <w:rPr>
+          <w:rFonts w:ascii="Helvetica Light" w:hAnsi="Helvetica Light" w:cs="Helvetica Light"/>
+          <w:sz w:val="24"/>
+          <w:sz-cs w:val="24"/>
+        </w:rPr>
+        <w:t xml:space="preserve">Module: Storefront System (Retail + Wholesale Ready)</w:t>
+      </w:r>
+    </w:p>
+    <w:p>
+      <w:pPr/>
+      <w:r>
+        <w:rPr>
+          <w:rFonts w:ascii="Helvetica Light" w:hAnsi="Helvetica Light" w:cs="Helvetica Light"/>
+          <w:sz w:val="24"/>
+          <w:sz-cs w:val="24"/>
+        </w:rPr>
+        <w:t xml:space="preserve">- Developed:</w:t>
+      </w:r>
+    </w:p>
+    <w:p>
+      <w:pPr/>
+      <w:r>
+        <w:rPr>
+          <w:rFonts w:ascii="Helvetica Light" w:hAnsi="Helvetica Light" w:cs="Helvetica Light"/>
+          <w:sz w:val="24"/>
+          <w:sz-cs w:val="24"/>
+        </w:rPr>
+        <w:t xml:space="preserve">  - Professional storefront layout with commercial header/menu/search/cart/login and full footer blocks.</w:t>
+      </w:r>
+    </w:p>
+    <w:p>
+      <w:pPr/>
+      <w:r>
+        <w:rPr>
+          <w:rFonts w:ascii="Helvetica Light" w:hAnsi="Helvetica Light" w:cs="Helvetica Light"/>
+          <w:sz w:val="24"/>
+          <w:sz-cs w:val="24"/>
+        </w:rPr>
+        <w:t xml:space="preserve">  - Product listing and detail runtime routes integrated under public storefront path.</w:t>
+      </w:r>
+    </w:p>
+    <w:p>
+      <w:pPr/>
+      <w:r>
+        <w:rPr>
+          <w:rFonts w:ascii="Helvetica Light" w:hAnsi="Helvetica Light" w:cs="Helvetica Light"/>
+          <w:sz w:val="24"/>
+          <w:sz-cs w:val="24"/>
+        </w:rPr>
+        <w:t xml:space="preserve">  - Add-to-cart flow and storefront checkout form wired to backend public checkout endpoint.</w:t>
+      </w:r>
+    </w:p>
+    <w:p>
+      <w:pPr/>
+      <w:r>
+        <w:rPr>
+          <w:rFonts w:ascii="Helvetica Light" w:hAnsi="Helvetica Light" w:cs="Helvetica Light"/>
+          <w:sz w:val="24"/>
+          <w:sz-cs w:val="24"/>
+        </w:rPr>
+        <w:t xml:space="preserve">  - Wholesale mode quote CTA retained and integrated in PLP/PDP where applicable.</w:t>
+      </w:r>
+    </w:p>
+    <w:p>
+      <w:pPr/>
+      <w:r>
+        <w:rPr>
+          <w:rFonts w:ascii="Helvetica Light" w:hAnsi="Helvetica Light" w:cs="Helvetica Light"/>
+          <w:sz w:val="24"/>
+          <w:sz-cs w:val="24"/>
+        </w:rPr>
+        <w:t xml:space="preserve">- Partial:</w:t>
+      </w:r>
+    </w:p>
+    <w:p>
+      <w:pPr/>
+      <w:r>
+        <w:rPr>
+          <w:rFonts w:ascii="Helvetica Light" w:hAnsi="Helvetica Light" w:cs="Helvetica Light"/>
+          <w:sz w:val="24"/>
+          <w:sz-cs w:val="24"/>
+        </w:rPr>
+        <w:t xml:space="preserve">  - Shopify-grade deep per-theme runtime matrix (category-level advanced template families).</w:t>
+      </w:r>
+    </w:p>
+    <w:p>
+      <w:pPr/>
+      <w:r>
+        <w:rPr>
+          <w:rFonts w:ascii="Helvetica Light" w:hAnsi="Helvetica Light" w:cs="Helvetica Light"/>
+          <w:sz w:val="24"/>
+          <w:sz-cs w:val="24"/>
+        </w:rPr>
+        <w:t xml:space="preserve">  - Theme marketplace billing automation for premium campaigns/sections.</w:t>
+      </w:r>
+    </w:p>
+    <w:p>
+      <w:pPr/>
+      <w:r>
+        <w:rPr>
+          <w:rFonts w:ascii="Helvetica Light" w:hAnsi="Helvetica Light" w:cs="Helvetica Light"/>
+          <w:sz w:val="24"/>
+          <w:sz-cs w:val="24"/>
+        </w:rPr>
+        <w:t xml:space="preserve">  - Full drag-drop builder polish for enterprise editor behavior.</w:t>
+      </w:r>
+    </w:p>
+    <w:p>
+      <w:pPr/>
+      <w:r>
+        <w:rPr>
+          <w:rFonts w:ascii="Helvetica Light" w:hAnsi="Helvetica Light" w:cs="Helvetica Light"/>
+          <w:sz w:val="24"/>
+          <w:sz-cs w:val="24"/>
+        </w:rPr>
+        <w:t xml:space="preserve">- Pending:</w:t>
+      </w:r>
+    </w:p>
+    <w:p>
+      <w:pPr/>
+      <w:r>
+        <w:rPr>
+          <w:rFonts w:ascii="Helvetica Light" w:hAnsi="Helvetica Light" w:cs="Helvetica Light"/>
+          <w:sz w:val="24"/>
+          <w:sz-cs w:val="24"/>
+        </w:rPr>
+        <w:t xml:space="preserve">  - Production-grade customer storefront auth/session lifecycle (beyond layout login form).</w:t>
       </w:r>
     </w:p>
     <w:sectPr/>

</xml_diff>

<commit_message>
feat(storefront): add theme variants, campaign billing, customer session auth
</commit_message>
<xml_diff>
--- a/masterrequirement.docx
+++ b/masterrequirement.docx
@@ -3412,6 +3412,193 @@
           <w:sz-cs w:val="24"/>
         </w:rPr>
         <w:t xml:space="preserve">  - Production-grade customer storefront auth/session lifecycle (beyond layout login form).</w:t>
+      </w:r>
+    </w:p>
+    <w:p>
+      <w:pPr/>
+      <w:r>
+        <w:rPr>
+          <w:rFonts w:ascii="Helvetica Light" w:hAnsi="Helvetica Light" w:cs="Helvetica Light"/>
+          <w:sz w:val="24"/>
+          <w:sz-cs w:val="24"/>
+        </w:rPr>
+        <w:t xml:space="preserve"/>
+      </w:r>
+    </w:p>
+    <w:p>
+      <w:pPr/>
+      <w:r>
+        <w:rPr>
+          <w:rFonts w:ascii="Helvetica Light" w:hAnsi="Helvetica Light" w:cs="Helvetica Light"/>
+          <w:sz w:val="24"/>
+          <w:sz-cs w:val="24"/>
+        </w:rPr>
+        <w:t xml:space="preserve">UPDATE [2026-02-20] - SHOPIFY-GRADE STOREFRONT ENGINE INCREMENT</w:t>
+      </w:r>
+    </w:p>
+    <w:p>
+      <w:pPr/>
+      <w:r>
+        <w:rPr>
+          <w:rFonts w:ascii="Helvetica Light" w:hAnsi="Helvetica Light" w:cs="Helvetica Light"/>
+          <w:sz w:val="24"/>
+          <w:sz-cs w:val="24"/>
+        </w:rPr>
+        <w:t xml:space="preserve">Module: Deep per-theme PLP/PDP runtime variants</w:t>
+      </w:r>
+    </w:p>
+    <w:p>
+      <w:pPr/>
+      <w:r>
+        <w:rPr>
+          <w:rFonts w:ascii="Helvetica Light" w:hAnsi="Helvetica Light" w:cs="Helvetica Light"/>
+          <w:sz w:val="24"/>
+          <w:sz-cs w:val="24"/>
+        </w:rPr>
+        <w:t xml:space="preserve">- Developed: Theme model + API + storefront runtime now support category-grade PLP/PDP variant selection.</w:t>
+      </w:r>
+    </w:p>
+    <w:p>
+      <w:pPr/>
+      <w:r>
+        <w:rPr>
+          <w:rFonts w:ascii="Helvetica Light" w:hAnsi="Helvetica Light" w:cs="Helvetica Light"/>
+          <w:sz w:val="24"/>
+          <w:sz-cs w:val="24"/>
+        </w:rPr>
+        <w:t xml:space="preserve">- Partial: Expanded theme-pack matrix and per-theme fully independent runtime package isolation still in progress.</w:t>
+      </w:r>
+    </w:p>
+    <w:p>
+      <w:pPr/>
+      <w:r>
+        <w:rPr>
+          <w:rFonts w:ascii="Helvetica Light" w:hAnsi="Helvetica Light" w:cs="Helvetica Light"/>
+          <w:sz w:val="24"/>
+          <w:sz-cs w:val="24"/>
+        </w:rPr>
+        <w:t xml:space="preserve"/>
+      </w:r>
+    </w:p>
+    <w:p>
+      <w:pPr/>
+      <w:r>
+        <w:rPr>
+          <w:rFonts w:ascii="Helvetica Light" w:hAnsi="Helvetica Light" w:cs="Helvetica Light"/>
+          <w:sz w:val="24"/>
+          <w:sz-cs w:val="24"/>
+        </w:rPr>
+        <w:t xml:space="preserve">Module: Campaign/template marketplace with billing</w:t>
+      </w:r>
+    </w:p>
+    <w:p>
+      <w:pPr/>
+      <w:r>
+        <w:rPr>
+          <w:rFonts w:ascii="Helvetica Light" w:hAnsi="Helvetica Light" w:cs="Helvetica Light"/>
+          <w:sz w:val="24"/>
+          <w:sz-cs w:val="24"/>
+        </w:rPr>
+        <w:t xml:space="preserve">- Developed: Campaign template catalog, plan-mapping, store purchase/activation subscription records, and Store Builder Purchase+Apply flow.</w:t>
+      </w:r>
+    </w:p>
+    <w:p>
+      <w:pPr/>
+      <w:r>
+        <w:rPr>
+          <w:rFonts w:ascii="Helvetica Light" w:hAnsi="Helvetica Light" w:cs="Helvetica Light"/>
+          <w:sz w:val="24"/>
+          <w:sz-cs w:val="24"/>
+        </w:rPr>
+        <w:t xml:space="preserve">- Partial: Full payment callback settlement and accounting reconciliation layer still pending.</w:t>
+      </w:r>
+    </w:p>
+    <w:p>
+      <w:pPr/>
+      <w:r>
+        <w:rPr>
+          <w:rFonts w:ascii="Helvetica Light" w:hAnsi="Helvetica Light" w:cs="Helvetica Light"/>
+          <w:sz w:val="24"/>
+          <w:sz-cs w:val="24"/>
+        </w:rPr>
+        <w:t xml:space="preserve"/>
+      </w:r>
+    </w:p>
+    <w:p>
+      <w:pPr/>
+      <w:r>
+        <w:rPr>
+          <w:rFonts w:ascii="Helvetica Light" w:hAnsi="Helvetica Light" w:cs="Helvetica Light"/>
+          <w:sz w:val="24"/>
+          <w:sz-cs w:val="24"/>
+        </w:rPr>
+        <w:t xml:space="preserve">Module: Real customer auth/session behind storefront login</w:t>
+      </w:r>
+    </w:p>
+    <w:p>
+      <w:pPr/>
+      <w:r>
+        <w:rPr>
+          <w:rFonts w:ascii="Helvetica Light" w:hAnsi="Helvetica Light" w:cs="Helvetica Light"/>
+          <w:sz w:val="24"/>
+          <w:sz-cs w:val="24"/>
+        </w:rPr>
+        <w:t xml:space="preserve">- Developed: Register/login/me/logout with opaque hashed session cookie and DB-backed customer sessions.</w:t>
+      </w:r>
+    </w:p>
+    <w:p>
+      <w:pPr/>
+      <w:r>
+        <w:rPr>
+          <w:rFonts w:ascii="Helvetica Light" w:hAnsi="Helvetica Light" w:cs="Helvetica Light"/>
+          <w:sz w:val="24"/>
+          <w:sz-cs w:val="24"/>
+        </w:rPr>
+        <w:t xml:space="preserve">- Partial: Forgot-password, MFA/2FA for customers, and device/session management UI pending.</w:t>
+      </w:r>
+    </w:p>
+    <w:p>
+      <w:pPr/>
+      <w:r>
+        <w:rPr>
+          <w:rFonts w:ascii="Helvetica Light" w:hAnsi="Helvetica Light" w:cs="Helvetica Light"/>
+          <w:sz w:val="24"/>
+          <w:sz-cs w:val="24"/>
+        </w:rPr>
+        <w:t xml:space="preserve"/>
+      </w:r>
+    </w:p>
+    <w:p>
+      <w:pPr/>
+      <w:r>
+        <w:rPr>
+          <w:rFonts w:ascii="Helvetica Light" w:hAnsi="Helvetica Light" w:cs="Helvetica Light"/>
+          <w:sz w:val="24"/>
+          <w:sz-cs w:val="24"/>
+        </w:rPr>
+        <w:t xml:space="preserve">Module: Visual drag-drop builder polish</w:t>
+      </w:r>
+    </w:p>
+    <w:p>
+      <w:pPr/>
+      <w:r>
+        <w:rPr>
+          <w:rFonts w:ascii="Helvetica Light" w:hAnsi="Helvetica Light" w:cs="Helvetica Light"/>
+          <w:sz w:val="24"/>
+          <w:sz-cs w:val="24"/>
+        </w:rPr>
+        <w:t xml:space="preserve">- Partial: Existing structured drag-drop + undo/redo + version publish + collaboration hooks retained and integrated with campaign runtime.</w:t>
+      </w:r>
+    </w:p>
+    <w:p>
+      <w:pPr/>
+      <w:r>
+        <w:rPr>
+          <w:rFonts w:ascii="Helvetica Light" w:hAnsi="Helvetica Light" w:cs="Helvetica Light"/>
+          <w:sz w:val="24"/>
+          <w:sz-cs w:val="24"/>
+        </w:rPr>
+        <w:t xml:space="preserve">- Need to develop: Enterprise freeform canvas, deep nested target inspector, advanced timeline/replay collaboration UX.</w:t>
       </w:r>
     </w:p>
     <w:sectPr/>

</xml_diff>

<commit_message>
feat(storefront): harden campaign billing and customer auth flows
</commit_message>
<xml_diff>
--- a/masterrequirement.docx
+++ b/masterrequirement.docx
@@ -3599,6 +3599,237 @@
           <w:sz-cs w:val="24"/>
         </w:rPr>
         <w:t xml:space="preserve">- Need to develop: Enterprise freeform canvas, deep nested target inspector, advanced timeline/replay collaboration UX.</w:t>
+      </w:r>
+    </w:p>
+    <w:p>
+      <w:pPr/>
+      <w:r>
+        <w:rPr>
+          <w:rFonts w:ascii="Helvetica Light" w:hAnsi="Helvetica Light" w:cs="Helvetica Light"/>
+          <w:sz w:val="24"/>
+          <w:sz-cs w:val="24"/>
+        </w:rPr>
+        <w:t xml:space="preserve"/>
+      </w:r>
+    </w:p>
+    <w:p>
+      <w:pPr/>
+      <w:r>
+        <w:rPr>
+          <w:rFonts w:ascii="Helvetica Light" w:hAnsi="Helvetica Light" w:cs="Helvetica Light"/>
+          <w:sz w:val="24"/>
+          <w:sz-cs w:val="24"/>
+        </w:rPr>
+        <w:t xml:space="preserve">UPDATE [2026-02-20] - PENDING CLOSURE PASS</w:t>
+      </w:r>
+    </w:p>
+    <w:p>
+      <w:pPr/>
+      <w:r>
+        <w:rPr>
+          <w:rFonts w:ascii="Helvetica Light" w:hAnsi="Helvetica Light" w:cs="Helvetica Light"/>
+          <w:sz w:val="24"/>
+          <w:sz-cs w:val="24"/>
+        </w:rPr>
+        <w:t xml:space="preserve">- Theme Runtime Engine:</w:t>
+      </w:r>
+    </w:p>
+    <w:p>
+      <w:pPr/>
+      <w:r>
+        <w:rPr>
+          <w:rFonts w:ascii="Helvetica Light" w:hAnsi="Helvetica Light" w:cs="Helvetica Light"/>
+          <w:sz w:val="24"/>
+          <w:sz-cs w:val="24"/>
+        </w:rPr>
+        <w:t xml:space="preserve">  - Developed: Category-grade PLP/PDP variant metadata and runtime resolver implemented.</w:t>
+      </w:r>
+    </w:p>
+    <w:p>
+      <w:pPr/>
+      <w:r>
+        <w:rPr>
+          <w:rFonts w:ascii="Helvetica Light" w:hAnsi="Helvetica Light" w:cs="Helvetica Light"/>
+          <w:sz w:val="24"/>
+          <w:sz-cs w:val="24"/>
+        </w:rPr>
+        <w:t xml:space="preserve">  - Developed: Runtime package key allowlist enforcement in storefront renderer.</w:t>
+      </w:r>
+    </w:p>
+    <w:p>
+      <w:pPr/>
+      <w:r>
+        <w:rPr>
+          <w:rFonts w:ascii="Helvetica Light" w:hAnsi="Helvetica Light" w:cs="Helvetica Light"/>
+          <w:sz w:val="24"/>
+          <w:sz-cs w:val="24"/>
+        </w:rPr>
+        <w:t xml:space="preserve"/>
+      </w:r>
+    </w:p>
+    <w:p>
+      <w:pPr/>
+      <w:r>
+        <w:rPr>
+          <w:rFonts w:ascii="Helvetica Light" w:hAnsi="Helvetica Light" w:cs="Helvetica Light"/>
+          <w:sz w:val="24"/>
+          <w:sz-cs w:val="24"/>
+        </w:rPr>
+        <w:t xml:space="preserve">- Visual Builder:</w:t>
+      </w:r>
+    </w:p>
+    <w:p>
+      <w:pPr/>
+      <w:r>
+        <w:rPr>
+          <w:rFonts w:ascii="Helvetica Light" w:hAnsi="Helvetica Light" w:cs="Helvetica Light"/>
+          <w:sz w:val="24"/>
+          <w:sz-cs w:val="24"/>
+        </w:rPr>
+        <w:t xml:space="preserve">  - Partial: Timeline playback controls upgraded (play/pause/reset/scrubber) with existing collaboration/versions.</w:t>
+      </w:r>
+    </w:p>
+    <w:p>
+      <w:pPr/>
+      <w:r>
+        <w:rPr>
+          <w:rFonts w:ascii="Helvetica Light" w:hAnsi="Helvetica Light" w:cs="Helvetica Light"/>
+          <w:sz w:val="24"/>
+          <w:sz-cs w:val="24"/>
+        </w:rPr>
+        <w:t xml:space="preserve">  - Pending: Full enterprise freeform nested canvas parity remains (advanced target matrix/CRDT depth).</w:t>
+      </w:r>
+    </w:p>
+    <w:p>
+      <w:pPr/>
+      <w:r>
+        <w:rPr>
+          <w:rFonts w:ascii="Helvetica Light" w:hAnsi="Helvetica Light" w:cs="Helvetica Light"/>
+          <w:sz w:val="24"/>
+          <w:sz-cs w:val="24"/>
+        </w:rPr>
+        <w:t xml:space="preserve"/>
+      </w:r>
+    </w:p>
+    <w:p>
+      <w:pPr/>
+      <w:r>
+        <w:rPr>
+          <w:rFonts w:ascii="Helvetica Light" w:hAnsi="Helvetica Light" w:cs="Helvetica Light"/>
+          <w:sz w:val="24"/>
+          <w:sz-cs w:val="24"/>
+        </w:rPr>
+        <w:t xml:space="preserve">- Campaign Billing Orchestration:</w:t>
+      </w:r>
+    </w:p>
+    <w:p>
+      <w:pPr/>
+      <w:r>
+        <w:rPr>
+          <w:rFonts w:ascii="Helvetica Light" w:hAnsi="Helvetica Light" w:cs="Helvetica Light"/>
+          <w:sz w:val="24"/>
+          <w:sz-cs w:val="24"/>
+        </w:rPr>
+        <w:t xml:space="preserve">  - Developed: Callback/refund/chargeback endpoints with payment event ledger entries.</w:t>
+      </w:r>
+    </w:p>
+    <w:p>
+      <w:pPr/>
+      <w:r>
+        <w:rPr>
+          <w:rFonts w:ascii="Helvetica Light" w:hAnsi="Helvetica Light" w:cs="Helvetica Light"/>
+          <w:sz w:val="24"/>
+          <w:sz-cs w:val="24"/>
+        </w:rPr>
+        <w:t xml:space="preserve">  - Partial: Gateway-native webhook signature verification and deep reconciliation automation still pending.</w:t>
+      </w:r>
+    </w:p>
+    <w:p>
+      <w:pPr/>
+      <w:r>
+        <w:rPr>
+          <w:rFonts w:ascii="Helvetica Light" w:hAnsi="Helvetica Light" w:cs="Helvetica Light"/>
+          <w:sz w:val="24"/>
+          <w:sz-cs w:val="24"/>
+        </w:rPr>
+        <w:t xml:space="preserve"/>
+      </w:r>
+    </w:p>
+    <w:p>
+      <w:pPr/>
+      <w:r>
+        <w:rPr>
+          <w:rFonts w:ascii="Helvetica Light" w:hAnsi="Helvetica Light" w:cs="Helvetica Light"/>
+          <w:sz w:val="24"/>
+          <w:sz-cs w:val="24"/>
+        </w:rPr>
+        <w:t xml:space="preserve">- Customer Auth Hardening:</w:t>
+      </w:r>
+    </w:p>
+    <w:p>
+      <w:pPr/>
+      <w:r>
+        <w:rPr>
+          <w:rFonts w:ascii="Helvetica Light" w:hAnsi="Helvetica Light" w:cs="Helvetica Light"/>
+          <w:sz w:val="24"/>
+          <w:sz-cs w:val="24"/>
+        </w:rPr>
+        <w:t xml:space="preserve">  - Developed: Email verification, forgot/reset password, session list/revoke, MFA challenge endpoints + storefront security UI.</w:t>
+      </w:r>
+    </w:p>
+    <w:p>
+      <w:pPr/>
+      <w:r>
+        <w:rPr>
+          <w:rFonts w:ascii="Helvetica Light" w:hAnsi="Helvetica Light" w:cs="Helvetica Light"/>
+          <w:sz w:val="24"/>
+          <w:sz-cs w:val="24"/>
+        </w:rPr>
+        <w:t xml:space="preserve">  - Partial: production-grade external email/SMS OTP provider + strong MFA factors rollout pending.</w:t>
+      </w:r>
+    </w:p>
+    <w:p>
+      <w:pPr/>
+      <w:r>
+        <w:rPr>
+          <w:rFonts w:ascii="Helvetica Light" w:hAnsi="Helvetica Light" w:cs="Helvetica Light"/>
+          <w:sz w:val="24"/>
+          <w:sz-cs w:val="24"/>
+        </w:rPr>
+        <w:t xml:space="preserve"/>
+      </w:r>
+    </w:p>
+    <w:p>
+      <w:pPr/>
+      <w:r>
+        <w:rPr>
+          <w:rFonts w:ascii="Helvetica Light" w:hAnsi="Helvetica Light" w:cs="Helvetica Light"/>
+          <w:sz w:val="24"/>
+          <w:sz-cs w:val="24"/>
+        </w:rPr>
+        <w:t xml:space="preserve">- Ops/Deployment:</w:t>
+      </w:r>
+    </w:p>
+    <w:p>
+      <w:pPr/>
+      <w:r>
+        <w:rPr>
+          <w:rFonts w:ascii="Helvetica Light" w:hAnsi="Helvetica Light" w:cs="Helvetica Light"/>
+          <w:sz w:val="24"/>
+          <w:sz-cs w:val="24"/>
+        </w:rPr>
+        <w:t xml:space="preserve">  - Developed: Smoke-test checklist expanded for campaign billing + customer auth + variant runtime scenarios.</w:t>
+      </w:r>
+    </w:p>
+    <w:p>
+      <w:pPr/>
+      <w:r>
+        <w:rPr>
+          <w:rFonts w:ascii="Helvetica Light" w:hAnsi="Helvetica Light" w:cs="Helvetica Light"/>
+          <w:sz w:val="24"/>
+          <w:sz-cs w:val="24"/>
+        </w:rPr>
+        <w:t xml:space="preserve">  - Required on deployment: run one migration-on-startup cycle and execute smoke tests.</w:t>
       </w:r>
     </w:p>
     <w:sectPr/>

</xml_diff>

<commit_message>
feat(themes): enforce mandatory ecommerce theme contract
</commit_message>
<xml_diff>
--- a/masterrequirement.docx
+++ b/masterrequirement.docx
@@ -3830,6 +3830,105 @@
           <w:sz-cs w:val="24"/>
         </w:rPr>
         <w:t xml:space="preserve">  - Required on deployment: run one migration-on-startup cycle and execute smoke tests.</w:t>
+      </w:r>
+    </w:p>
+    <w:p>
+      <w:pPr/>
+      <w:r>
+        <w:rPr>
+          <w:rFonts w:ascii="Helvetica Light" w:hAnsi="Helvetica Light" w:cs="Helvetica Light"/>
+          <w:sz w:val="24"/>
+          <w:sz-cs w:val="24"/>
+        </w:rPr>
+        <w:t xml:space="preserve"/>
+      </w:r>
+    </w:p>
+    <w:p>
+      <w:pPr/>
+      <w:r>
+        <w:rPr>
+          <w:rFonts w:ascii="Helvetica Light" w:hAnsi="Helvetica Light" w:cs="Helvetica Light"/>
+          <w:sz w:val="24"/>
+          <w:sz-cs w:val="24"/>
+        </w:rPr>
+        <w:t xml:space="preserve">UPDATE [2026-02-20] - PROFESSIONAL ECOMMERCE THEME CONTRACT</w:t>
+      </w:r>
+    </w:p>
+    <w:p>
+      <w:pPr/>
+      <w:r>
+        <w:rPr>
+          <w:rFonts w:ascii="Helvetica Light" w:hAnsi="Helvetica Light" w:cs="Helvetica Light"/>
+          <w:sz w:val="24"/>
+          <w:sz-cs w:val="24"/>
+        </w:rPr>
+        <w:t xml:space="preserve">- Developed:</w:t>
+      </w:r>
+    </w:p>
+    <w:p>
+      <w:pPr/>
+      <w:r>
+        <w:rPr>
+          <w:rFonts w:ascii="Helvetica Light" w:hAnsi="Helvetica Light" w:cs="Helvetica Light"/>
+          <w:sz w:val="24"/>
+          <w:sz-cs w:val="24"/>
+        </w:rPr>
+        <w:t xml:space="preserve">  - Mandatory template contract enforcement for every platform theme.</w:t>
+      </w:r>
+    </w:p>
+    <w:p>
+      <w:pPr/>
+      <w:r>
+        <w:rPr>
+          <w:rFonts w:ascii="Helvetica Light" w:hAnsi="Helvetica Light" w:cs="Helvetica Light"/>
+          <w:sz w:val="24"/>
+          <w:sz-cs w:val="24"/>
+        </w:rPr>
+        <w:t xml:space="preserve">  - Section/component schema contract validation (no raw HTML editing path).</w:t>
+      </w:r>
+    </w:p>
+    <w:p>
+      <w:pPr/>
+      <w:r>
+        <w:rPr>
+          <w:rFonts w:ascii="Helvetica Light" w:hAnsi="Helvetica Light" w:cs="Helvetica Light"/>
+          <w:sz w:val="24"/>
+          <w:sz-cs w:val="24"/>
+        </w:rPr>
+        <w:t xml:space="preserve">  - Mandatory plugin hook-point contract enforcement for theme/plugin compatibility.</w:t>
+      </w:r>
+    </w:p>
+    <w:p>
+      <w:pPr/>
+      <w:r>
+        <w:rPr>
+          <w:rFonts w:ascii="Helvetica Light" w:hAnsi="Helvetica Light" w:cs="Helvetica Light"/>
+          <w:sz w:val="24"/>
+          <w:sz-cs w:val="24"/>
+        </w:rPr>
+        <w:t xml:space="preserve">  - Theme version + contract metadata stored per theme and exposed to runtime APIs.</w:t>
+      </w:r>
+    </w:p>
+    <w:p>
+      <w:pPr/>
+      <w:r>
+        <w:rPr>
+          <w:rFonts w:ascii="Helvetica Light" w:hAnsi="Helvetica Light" w:cs="Helvetica Light"/>
+          <w:sz w:val="24"/>
+          <w:sz-cs w:val="24"/>
+        </w:rPr>
+        <w:t xml:space="preserve">- Partial:</w:t>
+      </w:r>
+    </w:p>
+    <w:p>
+      <w:pPr/>
+      <w:r>
+        <w:rPr>
+          <w:rFonts w:ascii="Helvetica Light" w:hAnsi="Helvetica Light" w:cs="Helvetica Light"/>
+          <w:sz w:val="24"/>
+          <w:sz-cs w:val="24"/>
+        </w:rPr>
+        <w:t xml:space="preserve">  - Per-theme runtime isolation sandbox is enforced via allowlist handling but still not a separate execution sandbox engine.</w:t>
       </w:r>
     </w:p>
     <w:sectPr/>

</xml_diff>

<commit_message>
feat(subscription): add capability envelope, limits, and plan APIs
</commit_message>
<xml_diff>
--- a/masterrequirement.docx
+++ b/masterrequirement.docx
@@ -3929,6 +3929,127 @@
           <w:sz-cs w:val="24"/>
         </w:rPr>
         <w:t xml:space="preserve">  - Per-theme runtime isolation sandbox is enforced via allowlist handling but still not a separate execution sandbox engine.</w:t>
+      </w:r>
+    </w:p>
+    <w:p>
+      <w:pPr/>
+      <w:r>
+        <w:rPr>
+          <w:rFonts w:ascii="Helvetica Light" w:hAnsi="Helvetica Light" w:cs="Helvetica Light"/>
+          <w:sz w:val="24"/>
+          <w:sz-cs w:val="24"/>
+        </w:rPr>
+        <w:t xml:space="preserve"/>
+      </w:r>
+    </w:p>
+    <w:p>
+      <w:pPr/>
+      <w:r>
+        <w:rPr>
+          <w:rFonts w:ascii="Helvetica Light" w:hAnsi="Helvetica Light" w:cs="Helvetica Light"/>
+          <w:sz w:val="24"/>
+          <w:sz-cs w:val="24"/>
+        </w:rPr>
+        <w:t xml:space="preserve">UPDATE [2026-02-20] - SUBSCRIPTION = CAPABILITY ENVELOPE (PHASE 1)</w:t>
+      </w:r>
+    </w:p>
+    <w:p>
+      <w:pPr/>
+      <w:r>
+        <w:rPr>
+          <w:rFonts w:ascii="Helvetica Light" w:hAnsi="Helvetica Light" w:cs="Helvetica Light"/>
+          <w:sz w:val="24"/>
+          <w:sz-cs w:val="24"/>
+        </w:rPr>
+        <w:t xml:space="preserve">- Developed:</w:t>
+      </w:r>
+    </w:p>
+    <w:p>
+      <w:pPr/>
+      <w:r>
+        <w:rPr>
+          <w:rFonts w:ascii="Helvetica Light" w:hAnsi="Helvetica Light" w:cs="Helvetica Light"/>
+          <w:sz w:val="24"/>
+          <w:sz-cs w:val="24"/>
+        </w:rPr>
+        <w:t xml:space="preserve">  - Plan capability model implemented (theme/product/payment/sms/email/whatsapp/plugin gating attributes).</w:t>
+      </w:r>
+    </w:p>
+    <w:p>
+      <w:pPr/>
+      <w:r>
+        <w:rPr>
+          <w:rFonts w:ascii="Helvetica Light" w:hAnsi="Helvetica Light" w:cs="Helvetica Light"/>
+          <w:sz w:val="24"/>
+          <w:sz-cs w:val="24"/>
+        </w:rPr>
+        <w:t xml:space="preserve">  - API/service-layer enforcement started for critical actions (products create, theme apply).</w:t>
+      </w:r>
+    </w:p>
+    <w:p>
+      <w:pPr/>
+      <w:r>
+        <w:rPr>
+          <w:rFonts w:ascii="Helvetica Light" w:hAnsi="Helvetica Light" w:cs="Helvetica Light"/>
+          <w:sz w:val="24"/>
+          <w:sz-cs w:val="24"/>
+        </w:rPr>
+        <w:t xml:space="preserve">  - Subscription capability + usage APIs added for store-level visibility.</w:t>
+      </w:r>
+    </w:p>
+    <w:p>
+      <w:pPr/>
+      <w:r>
+        <w:rPr>
+          <w:rFonts w:ascii="Helvetica Light" w:hAnsi="Helvetica Light" w:cs="Helvetica Light"/>
+          <w:sz w:val="24"/>
+          <w:sz-cs w:val="24"/>
+        </w:rPr>
+        <w:t xml:space="preserve">  - Platform billing plan management APIs added for capability editing.</w:t>
+      </w:r>
+    </w:p>
+    <w:p>
+      <w:pPr/>
+      <w:r>
+        <w:rPr>
+          <w:rFonts w:ascii="Helvetica Light" w:hAnsi="Helvetica Light" w:cs="Helvetica Light"/>
+          <w:sz w:val="24"/>
+          <w:sz-cs w:val="24"/>
+        </w:rPr>
+        <w:t xml:space="preserve">  - Onboarding plan selection API now includes capability summaries for plan comparison.</w:t>
+      </w:r>
+    </w:p>
+    <w:p>
+      <w:pPr/>
+      <w:r>
+        <w:rPr>
+          <w:rFonts w:ascii="Helvetica Light" w:hAnsi="Helvetica Light" w:cs="Helvetica Light"/>
+          <w:sz w:val="24"/>
+          <w:sz-cs w:val="24"/>
+        </w:rPr>
+        <w:t xml:space="preserve">- Partial:</w:t>
+      </w:r>
+    </w:p>
+    <w:p>
+      <w:pPr/>
+      <w:r>
+        <w:rPr>
+          <w:rFonts w:ascii="Helvetica Light" w:hAnsi="Helvetica Light" w:cs="Helvetica Light"/>
+          <w:sz w:val="24"/>
+          <w:sz-cs w:val="24"/>
+        </w:rPr>
+        <w:t xml:space="preserve">  - Full enforcement across all domains (gateways/plugins/communication sends) still to wire into each module endpoint.</w:t>
+      </w:r>
+    </w:p>
+    <w:p>
+      <w:pPr/>
+      <w:r>
+        <w:rPr>
+          <w:rFonts w:ascii="Helvetica Light" w:hAnsi="Helvetica Light" w:cs="Helvetica Light"/>
+          <w:sz w:val="24"/>
+          <w:sz-cs w:val="24"/>
+        </w:rPr>
+        <w:t xml:space="preserve">  - Distributed cache (Redis) for capability reads not yet enabled; current service uses in-process cache.</w:t>
       </w:r>
     </w:p>
     <w:sectPr/>

</xml_diff>

<commit_message>
feat(branding): add platform global branding for admin and landing
</commit_message>
<xml_diff>
--- a/masterrequirement.docx
+++ b/masterrequirement.docx
@@ -4050,6 +4050,72 @@
           <w:sz-cs w:val="24"/>
         </w:rPr>
         <w:t xml:space="preserve">  - Distributed cache (Redis) for capability reads not yet enabled; current service uses in-process cache.</w:t>
+      </w:r>
+    </w:p>
+    <w:p>
+      <w:pPr/>
+      <w:r>
+        <w:rPr>
+          <w:rFonts w:ascii="Helvetica Light" w:hAnsi="Helvetica Light" w:cs="Helvetica Light"/>
+          <w:sz w:val="24"/>
+          <w:sz-cs w:val="24"/>
+        </w:rPr>
+        <w:t xml:space="preserve"/>
+      </w:r>
+    </w:p>
+    <w:p>
+      <w:pPr/>
+      <w:r>
+        <w:rPr>
+          <w:rFonts w:ascii="Helvetica Light" w:hAnsi="Helvetica Light" w:cs="Helvetica Light"/>
+          <w:sz w:val="24"/>
+          <w:sz-cs w:val="24"/>
+        </w:rPr>
+        <w:t xml:space="preserve">UPDATE [2026-02-20] - PLATFORM GLOBAL BRANDING</w:t>
+      </w:r>
+    </w:p>
+    <w:p>
+      <w:pPr/>
+      <w:r>
+        <w:rPr>
+          <w:rFonts w:ascii="Helvetica Light" w:hAnsi="Helvetica Light" w:cs="Helvetica Light"/>
+          <w:sz w:val="24"/>
+          <w:sz-cs w:val="24"/>
+        </w:rPr>
+        <w:t xml:space="preserve">- Developed:</w:t>
+      </w:r>
+    </w:p>
+    <w:p>
+      <w:pPr/>
+      <w:r>
+        <w:rPr>
+          <w:rFonts w:ascii="Helvetica Light" w:hAnsi="Helvetica Light" w:cs="Helvetica Light"/>
+          <w:sz w:val="24"/>
+          <w:sz-cs w:val="24"/>
+        </w:rPr>
+        <w:t xml:space="preserve">  - Platform-level branding settings service and API.</w:t>
+      </w:r>
+    </w:p>
+    <w:p>
+      <w:pPr/>
+      <w:r>
+        <w:rPr>
+          <w:rFonts w:ascii="Helvetica Light" w:hAnsi="Helvetica Light" w:cs="Helvetica Light"/>
+          <w:sz w:val="24"/>
+          <w:sz-cs w:val="24"/>
+        </w:rPr>
+        <w:t xml:space="preserve">  - Platform owner UI controls for global brand name/logo/colors/fonts and landing hero copy override.</w:t>
+      </w:r>
+    </w:p>
+    <w:p>
+      <w:pPr/>
+      <w:r>
+        <w:rPr>
+          <w:rFonts w:ascii="Helvetica Light" w:hAnsi="Helvetica Light" w:cs="Helvetica Light"/>
+          <w:sz w:val="24"/>
+          <w:sz-cs w:val="24"/>
+        </w:rPr>
+        <w:t xml:space="preserve">  - Branding effects wired to admin dashboard shell and landing page rendering.</w:t>
       </w:r>
     </w:p>
     <w:sectPr/>

</xml_diff>

<commit_message>
feat(products): add reservation, category limits, import jobs, caching
</commit_message>
<xml_diff>
--- a/masterrequirement.docx
+++ b/masterrequirement.docx
@@ -4116,6 +4116,127 @@
           <w:sz-cs w:val="24"/>
         </w:rPr>
         <w:t xml:space="preserve">  - Branding effects wired to admin dashboard shell and landing page rendering.</w:t>
+      </w:r>
+    </w:p>
+    <w:p>
+      <w:pPr/>
+      <w:r>
+        <w:rPr>
+          <w:rFonts w:ascii="Helvetica Light" w:hAnsi="Helvetica Light" w:cs="Helvetica Light"/>
+          <w:sz w:val="24"/>
+          <w:sz-cs w:val="24"/>
+        </w:rPr>
+        <w:t xml:space="preserve"/>
+      </w:r>
+    </w:p>
+    <w:p>
+      <w:pPr/>
+      <w:r>
+        <w:rPr>
+          <w:rFonts w:ascii="Helvetica Light" w:hAnsi="Helvetica Light" w:cs="Helvetica Light"/>
+          <w:sz w:val="24"/>
+          <w:sz-cs w:val="24"/>
+        </w:rPr>
+        <w:t xml:space="preserve">UPDATE [2026-02-20] - PRODUCT MANAGEMENT GO-LIVE HARDENING (PHASE)</w:t>
+      </w:r>
+    </w:p>
+    <w:p>
+      <w:pPr/>
+      <w:r>
+        <w:rPr>
+          <w:rFonts w:ascii="Helvetica Light" w:hAnsi="Helvetica Light" w:cs="Helvetica Light"/>
+          <w:sz w:val="24"/>
+          <w:sz-cs w:val="24"/>
+        </w:rPr>
+        <w:t xml:space="preserve">- Developed:</w:t>
+      </w:r>
+    </w:p>
+    <w:p>
+      <w:pPr/>
+      <w:r>
+        <w:rPr>
+          <w:rFonts w:ascii="Helvetica Light" w:hAnsi="Helvetica Light" w:cs="Helvetica Light"/>
+          <w:sz w:val="24"/>
+          <w:sz-cs w:val="24"/>
+        </w:rPr>
+        <w:t xml:space="preserve">  - Inventory reservation and atomic stock deduction safeguards introduced.</w:t>
+      </w:r>
+    </w:p>
+    <w:p>
+      <w:pPr/>
+      <w:r>
+        <w:rPr>
+          <w:rFonts w:ascii="Helvetica Light" w:hAnsi="Helvetica Light" w:cs="Helvetica Light"/>
+          <w:sz w:val="24"/>
+          <w:sz-cs w:val="24"/>
+        </w:rPr>
+        <w:t xml:space="preserve">  - Category limit enforcement introduced via new categories API.</w:t>
+      </w:r>
+    </w:p>
+    <w:p>
+      <w:pPr/>
+      <w:r>
+        <w:rPr>
+          <w:rFonts w:ascii="Helvetica Light" w:hAnsi="Helvetica Light" w:cs="Helvetica Light"/>
+          <w:sz w:val="24"/>
+          <w:sz-cs w:val="24"/>
+        </w:rPr>
+        <w:t xml:space="preserve">  - Bulk CSV import async job framework with row-level validation report.</w:t>
+      </w:r>
+    </w:p>
+    <w:p>
+      <w:pPr/>
+      <w:r>
+        <w:rPr>
+          <w:rFonts w:ascii="Helvetica Light" w:hAnsi="Helvetica Light" w:cs="Helvetica Light"/>
+          <w:sz w:val="24"/>
+          <w:sz-cs w:val="24"/>
+        </w:rPr>
+        <w:t xml:space="preserve">  - Public storefront listing/page caching added.</w:t>
+      </w:r>
+    </w:p>
+    <w:p>
+      <w:pPr/>
+      <w:r>
+        <w:rPr>
+          <w:rFonts w:ascii="Helvetica Light" w:hAnsi="Helvetica Light" w:cs="Helvetica Light"/>
+          <w:sz w:val="24"/>
+          <w:sz-cs w:val="24"/>
+        </w:rPr>
+        <w:t xml:space="preserve">  - Load-test and backend↔UI wiring status artifacts added.</w:t>
+      </w:r>
+    </w:p>
+    <w:p>
+      <w:pPr/>
+      <w:r>
+        <w:rPr>
+          <w:rFonts w:ascii="Helvetica Light" w:hAnsi="Helvetica Light" w:cs="Helvetica Light"/>
+          <w:sz w:val="24"/>
+          <w:sz-cs w:val="24"/>
+        </w:rPr>
+        <w:t xml:space="preserve">- Partial:</w:t>
+      </w:r>
+    </w:p>
+    <w:p>
+      <w:pPr/>
+      <w:r>
+        <w:rPr>
+          <w:rFonts w:ascii="Helvetica Light" w:hAnsi="Helvetica Light" w:cs="Helvetica Light"/>
+          <w:sz w:val="24"/>
+          <w:sz-cs w:val="24"/>
+        </w:rPr>
+        <w:t xml:space="preserve">  - Frontend UX for product import job monitor and explicit reserve/release checkout calls can be further polished.</w:t>
+      </w:r>
+    </w:p>
+    <w:p>
+      <w:pPr/>
+      <w:r>
+        <w:rPr>
+          <w:rFonts w:ascii="Helvetica Light" w:hAnsi="Helvetica Light" w:cs="Helvetica Light"/>
+          <w:sz w:val="24"/>
+          <w:sz-cs w:val="24"/>
+        </w:rPr>
+        <w:t xml:space="preserve">  - Full-scale distributed cache and advanced inventory reservation lifecycle (expiry daemon) still evolvable.</w:t>
       </w:r>
     </w:p>
     <w:sectPr/>

</xml_diff>

<commit_message>
Wire product import UI and storefront stock reservation flow
</commit_message>
<xml_diff>
--- a/masterrequirement.docx
+++ b/masterrequirement.docx
@@ -4237,6 +4237,127 @@
           <w:sz-cs w:val="24"/>
         </w:rPr>
         <w:t xml:space="preserve">  - Full-scale distributed cache and advanced inventory reservation lifecycle (expiry daemon) still evolvable.</w:t>
+      </w:r>
+    </w:p>
+    <w:p>
+      <w:pPr/>
+      <w:r>
+        <w:rPr>
+          <w:rFonts w:ascii="Helvetica Light" w:hAnsi="Helvetica Light" w:cs="Helvetica Light"/>
+          <w:sz w:val="24"/>
+          <w:sz-cs w:val="24"/>
+        </w:rPr>
+        <w:t xml:space="preserve"/>
+      </w:r>
+    </w:p>
+    <w:p>
+      <w:pPr/>
+      <w:r>
+        <w:rPr>
+          <w:rFonts w:ascii="Helvetica Light" w:hAnsi="Helvetica Light" w:cs="Helvetica Light"/>
+          <w:sz w:val="24"/>
+          <w:sz-cs w:val="24"/>
+        </w:rPr>
+        <w:t xml:space="preserve">UPDATE [2026-02-20] - FRONTEND WIRING PASS (PRODUCT IMPORT + CART RESERVATION)</w:t>
+      </w:r>
+    </w:p>
+    <w:p>
+      <w:pPr/>
+      <w:r>
+        <w:rPr>
+          <w:rFonts w:ascii="Helvetica Light" w:hAnsi="Helvetica Light" w:cs="Helvetica Light"/>
+          <w:sz w:val="24"/>
+          <w:sz-cs w:val="24"/>
+        </w:rPr>
+        <w:t xml:space="preserve">- Developed:</w:t>
+      </w:r>
+    </w:p>
+    <w:p>
+      <w:pPr/>
+      <w:r>
+        <w:rPr>
+          <w:rFonts w:ascii="Helvetica Light" w:hAnsi="Helvetica Light" w:cs="Helvetica Light"/>
+          <w:sz w:val="24"/>
+          <w:sz-cs w:val="24"/>
+        </w:rPr>
+        <w:t xml:space="preserve">  - Product module UI now supports CSV import upload and backend async import job monitoring.</w:t>
+      </w:r>
+    </w:p>
+    <w:p>
+      <w:pPr/>
+      <w:r>
+        <w:rPr>
+          <w:rFonts w:ascii="Helvetica Light" w:hAnsi="Helvetica Light" w:cs="Helvetica Light"/>
+          <w:sz w:val="24"/>
+          <w:sz-cs w:val="24"/>
+        </w:rPr>
+        <w:t xml:space="preserve">  - Product import row-level validation errors are surfaced in admin UI.</w:t>
+      </w:r>
+    </w:p>
+    <w:p>
+      <w:pPr/>
+      <w:r>
+        <w:rPr>
+          <w:rFonts w:ascii="Helvetica Light" w:hAnsi="Helvetica Light" w:cs="Helvetica Light"/>
+          <w:sz w:val="24"/>
+          <w:sz-cs w:val="24"/>
+        </w:rPr>
+        <w:t xml:space="preserve">  - Storefront cart/checkout now calls real reservation APIs:</w:t>
+      </w:r>
+    </w:p>
+    <w:p>
+      <w:pPr/>
+      <w:r>
+        <w:rPr>
+          <w:rFonts w:ascii="Helvetica Light" w:hAnsi="Helvetica Light" w:cs="Helvetica Light"/>
+          <w:sz w:val="24"/>
+          <w:sz-cs w:val="24"/>
+        </w:rPr>
+        <w:t xml:space="preserve">    - reserve in cart or automatically on checkout entry</w:t>
+      </w:r>
+    </w:p>
+    <w:p>
+      <w:pPr/>
+      <w:r>
+        <w:rPr>
+          <w:rFonts w:ascii="Helvetica Light" w:hAnsi="Helvetica Light" w:cs="Helvetica Light"/>
+          <w:sz w:val="24"/>
+          <w:sz-cs w:val="24"/>
+        </w:rPr>
+        <w:t xml:space="preserve">    - enforce reservation before checkout submit</w:t>
+      </w:r>
+    </w:p>
+    <w:p>
+      <w:pPr/>
+      <w:r>
+        <w:rPr>
+          <w:rFonts w:ascii="Helvetica Light" w:hAnsi="Helvetica Light" w:cs="Helvetica Light"/>
+          <w:sz w:val="24"/>
+          <w:sz-cs w:val="24"/>
+        </w:rPr>
+        <w:t xml:space="preserve">    - release reservation after successful checkout</w:t>
+      </w:r>
+    </w:p>
+    <w:p>
+      <w:pPr/>
+      <w:r>
+        <w:rPr>
+          <w:rFonts w:ascii="Helvetica Light" w:hAnsi="Helvetica Light" w:cs="Helvetica Light"/>
+          <w:sz w:val="24"/>
+          <w:sz-cs w:val="24"/>
+        </w:rPr>
+        <w:t xml:space="preserve">- Partial:</w:t>
+      </w:r>
+    </w:p>
+    <w:p>
+      <w:pPr/>
+      <w:r>
+        <w:rPr>
+          <w:rFonts w:ascii="Helvetica Light" w:hAnsi="Helvetica Light" w:cs="Helvetica Light"/>
+          <w:sz w:val="24"/>
+          <w:sz-cs w:val="24"/>
+        </w:rPr>
+        <w:t xml:space="preserve">  - Reservation expiry countdown/recovery UX can be improved (backend currently returns expiresInSeconds but countdown is not rendered yet).</w:t>
       </w:r>
     </w:p>
     <w:sectPr/>

</xml_diff>

<commit_message>
Add category-based platform/store user RBAC assignment UI
</commit_message>
<xml_diff>
--- a/masterrequirement.docx
+++ b/masterrequirement.docx
@@ -4358,6 +4358,94 @@
           <w:sz-cs w:val="24"/>
         </w:rPr>
         <w:t xml:space="preserve">  - Reservation expiry countdown/recovery UX can be improved (backend currently returns expiresInSeconds but countdown is not rendered yet).</w:t>
+      </w:r>
+    </w:p>
+    <w:p>
+      <w:pPr/>
+      <w:r>
+        <w:rPr>
+          <w:rFonts w:ascii="Helvetica Light" w:hAnsi="Helvetica Light" w:cs="Helvetica Light"/>
+          <w:sz w:val="24"/>
+          <w:sz-cs w:val="24"/>
+        </w:rPr>
+        <w:t xml:space="preserve"/>
+      </w:r>
+    </w:p>
+    <w:p>
+      <w:pPr/>
+      <w:r>
+        <w:rPr>
+          <w:rFonts w:ascii="Helvetica Light" w:hAnsi="Helvetica Light" w:cs="Helvetica Light"/>
+          <w:sz w:val="24"/>
+          <w:sz-cs w:val="24"/>
+        </w:rPr>
+        <w:t xml:space="preserve">UPDATE [2026-02-20] - PLATFORM USER CATEGORY ASSIGNMENT UI</w:t>
+      </w:r>
+    </w:p>
+    <w:p>
+      <w:pPr/>
+      <w:r>
+        <w:rPr>
+          <w:rFonts w:ascii="Helvetica Light" w:hAnsi="Helvetica Light" w:cs="Helvetica Light"/>
+          <w:sz w:val="24"/>
+          <w:sz-cs w:val="24"/>
+        </w:rPr>
+        <w:t xml:space="preserve">- Developed:</w:t>
+      </w:r>
+    </w:p>
+    <w:p>
+      <w:pPr/>
+      <w:r>
+        <w:rPr>
+          <w:rFonts w:ascii="Helvetica Light" w:hAnsi="Helvetica Light" w:cs="Helvetica Light"/>
+          <w:sz w:val="24"/>
+          <w:sz-cs w:val="24"/>
+        </w:rPr>
+        <w:t xml:space="preserve">  - Platform RBAC page now supports user categorization (`Platform Users`, `Store Users`) in a side menu list.</w:t>
+      </w:r>
+    </w:p>
+    <w:p>
+      <w:pPr/>
+      <w:r>
+        <w:rPr>
+          <w:rFonts w:ascii="Helvetica Light" w:hAnsi="Helvetica Light" w:cs="Helvetica Light"/>
+          <w:sz w:val="24"/>
+          <w:sz-cs w:val="24"/>
+        </w:rPr>
+        <w:t xml:space="preserve">  - Backend APIs added to fetch assignable users/stores for permission operations.</w:t>
+      </w:r>
+    </w:p>
+    <w:p>
+      <w:pPr/>
+      <w:r>
+        <w:rPr>
+          <w:rFonts w:ascii="Helvetica Light" w:hAnsi="Helvetica Light" w:cs="Helvetica Light"/>
+          <w:sz w:val="24"/>
+          <w:sz-cs w:val="24"/>
+        </w:rPr>
+        <w:t xml:space="preserve">  - User selection now drives role/permission assignment forms directly.</w:t>
+      </w:r>
+    </w:p>
+    <w:p>
+      <w:pPr/>
+      <w:r>
+        <w:rPr>
+          <w:rFonts w:ascii="Helvetica Light" w:hAnsi="Helvetica Light" w:cs="Helvetica Light"/>
+          <w:sz w:val="24"/>
+          <w:sz-cs w:val="24"/>
+        </w:rPr>
+        <w:t xml:space="preserve">- Partial:</w:t>
+      </w:r>
+    </w:p>
+    <w:p>
+      <w:pPr/>
+      <w:r>
+        <w:rPr>
+          <w:rFonts w:ascii="Helvetica Light" w:hAnsi="Helvetica Light" w:cs="Helvetica Light"/>
+          <w:sz w:val="24"/>
+          <w:sz-cs w:val="24"/>
+        </w:rPr>
+        <w:t xml:space="preserve">  - Fine-grained permission matrix UI (checkbox per permission group) is still pending; current entry remains CSV-based.</w:t>
       </w:r>
     </w:p>
     <w:sectPr/>

</xml_diff>

<commit_message>
Fix StorefrontPublic hooks order for CI lint
</commit_message>
<xml_diff>
--- a/masterrequirement.docx
+++ b/masterrequirement.docx
@@ -4446,6 +4446,50 @@
           <w:sz-cs w:val="24"/>
         </w:rPr>
         <w:t xml:space="preserve">  - Fine-grained permission matrix UI (checkbox per permission group) is still pending; current entry remains CSV-based.</w:t>
+      </w:r>
+    </w:p>
+    <w:p>
+      <w:pPr/>
+      <w:r>
+        <w:rPr>
+          <w:rFonts w:ascii="Helvetica Light" w:hAnsi="Helvetica Light" w:cs="Helvetica Light"/>
+          <w:sz w:val="24"/>
+          <w:sz-cs w:val="24"/>
+        </w:rPr>
+        <w:t xml:space="preserve"/>
+      </w:r>
+    </w:p>
+    <w:p>
+      <w:pPr/>
+      <w:r>
+        <w:rPr>
+          <w:rFonts w:ascii="Helvetica Light" w:hAnsi="Helvetica Light" w:cs="Helvetica Light"/>
+          <w:sz w:val="24"/>
+          <w:sz-cs w:val="24"/>
+        </w:rPr>
+        <w:t xml:space="preserve">UPDATE [2026-02-20] - FRONTEND STABILITY FIX (CI)</w:t>
+      </w:r>
+    </w:p>
+    <w:p>
+      <w:pPr/>
+      <w:r>
+        <w:rPr>
+          <w:rFonts w:ascii="Helvetica Light" w:hAnsi="Helvetica Light" w:cs="Helvetica Light"/>
+          <w:sz w:val="24"/>
+          <w:sz-cs w:val="24"/>
+        </w:rPr>
+        <w:t xml:space="preserve">- Developed:</w:t>
+      </w:r>
+    </w:p>
+    <w:p>
+      <w:pPr/>
+      <w:r>
+        <w:rPr>
+          <w:rFonts w:ascii="Helvetica Light" w:hAnsi="Helvetica Light" w:cs="Helvetica Light"/>
+          <w:sz w:val="24"/>
+          <w:sz-cs w:val="24"/>
+        </w:rPr>
+        <w:t xml:space="preserve">  - Fixed React hooks ordering violations on storefront page; frontend lint/build gate no longer fails on those hook-rule errors.</w:t>
       </w:r>
     </w:p>
     <w:sectPr/>

</xml_diff>

<commit_message>
Restructure platform owner menu and add platform module routes
</commit_message>
<xml_diff>
--- a/masterrequirement.docx
+++ b/masterrequirement.docx
@@ -4490,6 +4490,94 @@
           <w:sz-cs w:val="24"/>
         </w:rPr>
         <w:t xml:space="preserve">  - Fixed React hooks ordering violations on storefront page; frontend lint/build gate no longer fails on those hook-rule errors.</w:t>
+      </w:r>
+    </w:p>
+    <w:p>
+      <w:pPr/>
+      <w:r>
+        <w:rPr>
+          <w:rFonts w:ascii="Helvetica Light" w:hAnsi="Helvetica Light" w:cs="Helvetica Light"/>
+          <w:sz w:val="24"/>
+          <w:sz-cs w:val="24"/>
+        </w:rPr>
+        <w:t xml:space="preserve"/>
+      </w:r>
+    </w:p>
+    <w:p>
+      <w:pPr/>
+      <w:r>
+        <w:rPr>
+          <w:rFonts w:ascii="Helvetica Light" w:hAnsi="Helvetica Light" w:cs="Helvetica Light"/>
+          <w:sz w:val="24"/>
+          <w:sz-cs w:val="24"/>
+        </w:rPr>
+        <w:t xml:space="preserve">UPDATE [2026-02-20] - PLATFORM OWNER MENU (SUPER ADMIN)</w:t>
+      </w:r>
+    </w:p>
+    <w:p>
+      <w:pPr/>
+      <w:r>
+        <w:rPr>
+          <w:rFonts w:ascii="Helvetica Light" w:hAnsi="Helvetica Light" w:cs="Helvetica Light"/>
+          <w:sz w:val="24"/>
+          <w:sz-cs w:val="24"/>
+        </w:rPr>
+        <w:t xml:space="preserve">- Developed:</w:t>
+      </w:r>
+    </w:p>
+    <w:p>
+      <w:pPr/>
+      <w:r>
+        <w:rPr>
+          <w:rFonts w:ascii="Helvetica Light" w:hAnsi="Helvetica Light" w:cs="Helvetica Light"/>
+          <w:sz w:val="24"/>
+          <w:sz-cs w:val="24"/>
+        </w:rPr>
+        <w:t xml:space="preserve">  - Platform-owner sidebar now follows governance/risk/configuration-first structure.</w:t>
+      </w:r>
+    </w:p>
+    <w:p>
+      <w:pPr/>
+      <w:r>
+        <w:rPr>
+          <w:rFonts w:ascii="Helvetica Light" w:hAnsi="Helvetica Light" w:cs="Helvetica Light"/>
+          <w:sz w:val="24"/>
+          <w:sz-cs w:val="24"/>
+        </w:rPr>
+        <w:t xml:space="preserve">  - Added dedicated platform section routes for critical super-admin surfaces.</w:t>
+      </w:r>
+    </w:p>
+    <w:p>
+      <w:pPr/>
+      <w:r>
+        <w:rPr>
+          <w:rFonts w:ascii="Helvetica Light" w:hAnsi="Helvetica Light" w:cs="Helvetica Light"/>
+          <w:sz w:val="24"/>
+          <w:sz-cs w:val="24"/>
+        </w:rPr>
+        <w:t xml:space="preserve">  - Sidebar behavior now excludes store-only modules for platform owner accounts.</w:t>
+      </w:r>
+    </w:p>
+    <w:p>
+      <w:pPr/>
+      <w:r>
+        <w:rPr>
+          <w:rFonts w:ascii="Helvetica Light" w:hAnsi="Helvetica Light" w:cs="Helvetica Light"/>
+          <w:sz w:val="24"/>
+          <w:sz-cs w:val="24"/>
+        </w:rPr>
+        <w:t xml:space="preserve">- Partial:</w:t>
+      </w:r>
+    </w:p>
+    <w:p>
+      <w:pPr/>
+      <w:r>
+        <w:rPr>
+          <w:rFonts w:ascii="Helvetica Light" w:hAnsi="Helvetica Light" w:cs="Helvetica Light"/>
+          <w:sz w:val="24"/>
+          <w:sz-cs w:val="24"/>
+        </w:rPr>
+        <w:t xml:space="preserve">  - New platform sections currently provide structured module shells; deep functional implementations are still pending per module.</w:t>
       </w:r>
     </w:p>
     <w:sectPr/>

</xml_diff>

<commit_message>
Show stores under merchants in platform owner management
</commit_message>
<xml_diff>
--- a/masterrequirement.docx
+++ b/masterrequirement.docx
@@ -4578,6 +4578,72 @@
           <w:sz-cs w:val="24"/>
         </w:rPr>
         <w:t xml:space="preserve">  - New platform sections currently provide structured module shells; deep functional implementations are still pending per module.</w:t>
+      </w:r>
+    </w:p>
+    <w:p>
+      <w:pPr/>
+      <w:r>
+        <w:rPr>
+          <w:rFonts w:ascii="Helvetica Light" w:hAnsi="Helvetica Light" w:cs="Helvetica Light"/>
+          <w:sz w:val="24"/>
+          <w:sz-cs w:val="24"/>
+        </w:rPr>
+        <w:t xml:space="preserve"/>
+      </w:r>
+    </w:p>
+    <w:p>
+      <w:pPr/>
+      <w:r>
+        <w:rPr>
+          <w:rFonts w:ascii="Helvetica Light" w:hAnsi="Helvetica Light" w:cs="Helvetica Light"/>
+          <w:sz w:val="24"/>
+          <w:sz-cs w:val="24"/>
+        </w:rPr>
+        <w:t xml:space="preserve">UPDATE [2026-02-20] - MERCHANT/STORE MANAGEMENT</w:t>
+      </w:r>
+    </w:p>
+    <w:p>
+      <w:pPr/>
+      <w:r>
+        <w:rPr>
+          <w:rFonts w:ascii="Helvetica Light" w:hAnsi="Helvetica Light" w:cs="Helvetica Light"/>
+          <w:sz w:val="24"/>
+          <w:sz-cs w:val="24"/>
+        </w:rPr>
+        <w:t xml:space="preserve">- Developed:</w:t>
+      </w:r>
+    </w:p>
+    <w:p>
+      <w:pPr/>
+      <w:r>
+        <w:rPr>
+          <w:rFonts w:ascii="Helvetica Light" w:hAnsi="Helvetica Light" w:cs="Helvetica Light"/>
+          <w:sz w:val="24"/>
+          <w:sz-cs w:val="24"/>
+        </w:rPr>
+        <w:t xml:space="preserve">  - Platform owner merchant screen now displays tenant store mapping details directly under each merchant.</w:t>
+      </w:r>
+    </w:p>
+    <w:p>
+      <w:pPr/>
+      <w:r>
+        <w:rPr>
+          <w:rFonts w:ascii="Helvetica Light" w:hAnsi="Helvetica Light" w:cs="Helvetica Light"/>
+          <w:sz w:val="24"/>
+          <w:sz-cs w:val="24"/>
+        </w:rPr>
+        <w:t xml:space="preserve">- Impact:</w:t>
+      </w:r>
+    </w:p>
+    <w:p>
+      <w:pPr/>
+      <w:r>
+        <w:rPr>
+          <w:rFonts w:ascii="Helvetica Light" w:hAnsi="Helvetica Light" w:cs="Helvetica Light"/>
+          <w:sz w:val="24"/>
+          <w:sz-cs w:val="24"/>
+        </w:rPr>
+        <w:t xml:space="preserve">  - Demo merchant and demo store linkage is now visible from the same module.</w:t>
       </w:r>
     </w:p>
     <w:sectPr/>

</xml_diff>

<commit_message>
Wire all platform owner modules to backend APIs
</commit_message>
<xml_diff>
--- a/masterrequirement.docx
+++ b/masterrequirement.docx
@@ -4644,6 +4644,83 @@
           <w:sz-cs w:val="24"/>
         </w:rPr>
         <w:t xml:space="preserve">  - Demo merchant and demo store linkage is now visible from the same module.</w:t>
+      </w:r>
+    </w:p>
+    <w:p>
+      <w:pPr/>
+      <w:r>
+        <w:rPr>
+          <w:rFonts w:ascii="Helvetica Light" w:hAnsi="Helvetica Light" w:cs="Helvetica Light"/>
+          <w:sz w:val="24"/>
+          <w:sz-cs w:val="24"/>
+        </w:rPr>
+        <w:t xml:space="preserve"/>
+      </w:r>
+    </w:p>
+    <w:p>
+      <w:pPr/>
+      <w:r>
+        <w:rPr>
+          <w:rFonts w:ascii="Helvetica Light" w:hAnsi="Helvetica Light" w:cs="Helvetica Light"/>
+          <w:sz w:val="24"/>
+          <w:sz-cs w:val="24"/>
+        </w:rPr>
+        <w:t xml:space="preserve">UPDATE [2026-02-20] - PLATFORM OWNER MENU BACKEND WIRING</w:t>
+      </w:r>
+    </w:p>
+    <w:p>
+      <w:pPr/>
+      <w:r>
+        <w:rPr>
+          <w:rFonts w:ascii="Helvetica Light" w:hAnsi="Helvetica Light" w:cs="Helvetica Light"/>
+          <w:sz w:val="24"/>
+          <w:sz-cs w:val="24"/>
+        </w:rPr>
+        <w:t xml:space="preserve">- Developed:</w:t>
+      </w:r>
+    </w:p>
+    <w:p>
+      <w:pPr/>
+      <w:r>
+        <w:rPr>
+          <w:rFonts w:ascii="Helvetica Light" w:hAnsi="Helvetica Light" w:cs="Helvetica Light"/>
+          <w:sz w:val="24"/>
+          <w:sz-cs w:val="24"/>
+        </w:rPr>
+        <w:t xml:space="preserve">  - All newly added platform-owner sidebar modules are now backend-wired (not static placeholders).</w:t>
+      </w:r>
+    </w:p>
+    <w:p>
+      <w:pPr/>
+      <w:r>
+        <w:rPr>
+          <w:rFonts w:ascii="Helvetica Light" w:hAnsi="Helvetica Light" w:cs="Helvetica Light"/>
+          <w:sz w:val="24"/>
+          <w:sz-cs w:val="24"/>
+        </w:rPr>
+        <w:t xml:space="preserve">  - Super-admin functional surfaces now include live governance analytics and configuration actions.</w:t>
+      </w:r>
+    </w:p>
+    <w:p>
+      <w:pPr/>
+      <w:r>
+        <w:rPr>
+          <w:rFonts w:ascii="Helvetica Light" w:hAnsi="Helvetica Light" w:cs="Helvetica Light"/>
+          <w:sz w:val="24"/>
+          <w:sz-cs w:val="24"/>
+        </w:rPr>
+        <w:t xml:space="preserve">- Partial:</w:t>
+      </w:r>
+    </w:p>
+    <w:p>
+      <w:pPr/>
+      <w:r>
+        <w:rPr>
+          <w:rFonts w:ascii="Helvetica Light" w:hAnsi="Helvetica Light" w:cs="Helvetica Light"/>
+          <w:sz w:val="24"/>
+          <w:sz-cs w:val="24"/>
+        </w:rPr>
+        <w:t xml:space="preserve">  - Some module domains currently rely on existing platform datasets (orders/audit/login/theme/campaign) as phase-1 sources; deeper dedicated domain models can be expanded in phase-2.</w:t>
       </w:r>
     </w:p>
     <w:sectPr/>

</xml_diff>

<commit_message>
Simplify RBAC with default user-type assignment flow
</commit_message>
<xml_diff>
--- a/masterrequirement.docx
+++ b/masterrequirement.docx
@@ -4721,6 +4721,83 @@
           <w:sz-cs w:val="24"/>
         </w:rPr>
         <w:t xml:space="preserve">  - Some module domains currently rely on existing platform datasets (orders/audit/login/theme/campaign) as phase-1 sources; deeper dedicated domain models can be expanded in phase-2.</w:t>
+      </w:r>
+    </w:p>
+    <w:p>
+      <w:pPr/>
+      <w:r>
+        <w:rPr>
+          <w:rFonts w:ascii="Helvetica Light" w:hAnsi="Helvetica Light" w:cs="Helvetica Light"/>
+          <w:sz w:val="24"/>
+          <w:sz-cs w:val="24"/>
+        </w:rPr>
+        <w:t xml:space="preserve"/>
+      </w:r>
+    </w:p>
+    <w:p>
+      <w:pPr/>
+      <w:r>
+        <w:rPr>
+          <w:rFonts w:ascii="Helvetica Light" w:hAnsi="Helvetica Light" w:cs="Helvetica Light"/>
+          <w:sz w:val="24"/>
+          <w:sz-cs w:val="24"/>
+        </w:rPr>
+        <w:t xml:space="preserve">UPDATE [2026-02-20] - SIMPLE RBAC MODE</w:t>
+      </w:r>
+    </w:p>
+    <w:p>
+      <w:pPr/>
+      <w:r>
+        <w:rPr>
+          <w:rFonts w:ascii="Helvetica Light" w:hAnsi="Helvetica Light" w:cs="Helvetica Light"/>
+          <w:sz w:val="24"/>
+          <w:sz-cs w:val="24"/>
+        </w:rPr>
+        <w:t xml:space="preserve">- Developed:</w:t>
+      </w:r>
+    </w:p>
+    <w:p>
+      <w:pPr/>
+      <w:r>
+        <w:rPr>
+          <w:rFonts w:ascii="Helvetica Light" w:hAnsi="Helvetica Light" w:cs="Helvetica Light"/>
+          <w:sz w:val="24"/>
+          <w:sz-cs w:val="24"/>
+        </w:rPr>
+        <w:t xml:space="preserve">  - Platform owner now assigns access in simplified way by user type defaults.</w:t>
+      </w:r>
+    </w:p>
+    <w:p>
+      <w:pPr/>
+      <w:r>
+        <w:rPr>
+          <w:rFonts w:ascii="Helvetica Light" w:hAnsi="Helvetica Light" w:cs="Helvetica Light"/>
+          <w:sz w:val="24"/>
+          <w:sz-cs w:val="24"/>
+        </w:rPr>
+        <w:t xml:space="preserve">  - Only two assignment targets exposed in UI: Platform Staff and Store Owner.</w:t>
+      </w:r>
+    </w:p>
+    <w:p>
+      <w:pPr/>
+      <w:r>
+        <w:rPr>
+          <w:rFonts w:ascii="Helvetica Light" w:hAnsi="Helvetica Light" w:cs="Helvetica Light"/>
+          <w:sz w:val="24"/>
+          <w:sz-cs w:val="24"/>
+        </w:rPr>
+        <w:t xml:space="preserve">- Reduced complexity:</w:t>
+      </w:r>
+    </w:p>
+    <w:p>
+      <w:pPr/>
+      <w:r>
+        <w:rPr>
+          <w:rFonts w:ascii="Helvetica Light" w:hAnsi="Helvetica Light" w:cs="Helvetica Light"/>
+          <w:sz w:val="24"/>
+          <w:sz-cs w:val="24"/>
+        </w:rPr>
+        <w:t xml:space="preserve">  - Removed manual CSV permission handling from primary RBAC screen.</w:t>
       </w:r>
     </w:p>
     <w:sectPr/>

</xml_diff>

<commit_message>
Modernize RBAC UI with current-role view and direct updates
</commit_message>
<xml_diff>
--- a/masterrequirement.docx
+++ b/masterrequirement.docx
@@ -4798,6 +4798,83 @@
           <w:sz-cs w:val="24"/>
         </w:rPr>
         <w:t xml:space="preserve">  - Removed manual CSV permission handling from primary RBAC screen.</w:t>
+      </w:r>
+    </w:p>
+    <w:p>
+      <w:pPr/>
+      <w:r>
+        <w:rPr>
+          <w:rFonts w:ascii="Helvetica Light" w:hAnsi="Helvetica Light" w:cs="Helvetica Light"/>
+          <w:sz w:val="24"/>
+          <w:sz-cs w:val="24"/>
+        </w:rPr>
+        <w:t xml:space="preserve"/>
+      </w:r>
+    </w:p>
+    <w:p>
+      <w:pPr/>
+      <w:r>
+        <w:rPr>
+          <w:rFonts w:ascii="Helvetica Light" w:hAnsi="Helvetica Light" w:cs="Helvetica Light"/>
+          <w:sz w:val="24"/>
+          <w:sz-cs w:val="24"/>
+        </w:rPr>
+        <w:t xml:space="preserve">UPDATE [2026-02-20] - RBAC UI MODERN ROLE FLOW</w:t>
+      </w:r>
+    </w:p>
+    <w:p>
+      <w:pPr/>
+      <w:r>
+        <w:rPr>
+          <w:rFonts w:ascii="Helvetica Light" w:hAnsi="Helvetica Light" w:cs="Helvetica Light"/>
+          <w:sz w:val="24"/>
+          <w:sz-cs w:val="24"/>
+        </w:rPr>
+        <w:t xml:space="preserve">- Developed:</w:t>
+      </w:r>
+    </w:p>
+    <w:p>
+      <w:pPr/>
+      <w:r>
+        <w:rPr>
+          <w:rFonts w:ascii="Helvetica Light" w:hAnsi="Helvetica Light" w:cs="Helvetica Light"/>
+          <w:sz w:val="24"/>
+          <w:sz-cs w:val="24"/>
+        </w:rPr>
+        <w:t xml:space="preserve">  - Role management UX now matches operational flow: choose type -&gt; choose user -&gt; see current role -&gt; update.</w:t>
+      </w:r>
+    </w:p>
+    <w:p>
+      <w:pPr/>
+      <w:r>
+        <w:rPr>
+          <w:rFonts w:ascii="Helvetica Light" w:hAnsi="Helvetica Light" w:cs="Helvetica Light"/>
+          <w:sz w:val="24"/>
+          <w:sz-cs w:val="24"/>
+        </w:rPr>
+        <w:t xml:space="preserve">  - Platform owner role assignment no longer appears as CSV editing.</w:t>
+      </w:r>
+    </w:p>
+    <w:p>
+      <w:pPr/>
+      <w:r>
+        <w:rPr>
+          <w:rFonts w:ascii="Helvetica Light" w:hAnsi="Helvetica Light" w:cs="Helvetica Light"/>
+          <w:sz w:val="24"/>
+          <w:sz-cs w:val="24"/>
+        </w:rPr>
+        <w:t xml:space="preserve">- Impact:</w:t>
+      </w:r>
+    </w:p>
+    <w:p>
+      <w:pPr/>
+      <w:r>
+        <w:rPr>
+          <w:rFonts w:ascii="Helvetica Light" w:hAnsi="Helvetica Light" w:cs="Helvetica Light"/>
+          <w:sz w:val="24"/>
+          <w:sz-cs w:val="24"/>
+        </w:rPr>
+        <w:t xml:space="preserve">  - Cleaner and faster permission governance for platform owner.</w:t>
       </w:r>
     </w:p>
     <w:sectPr/>

</xml_diff>

<commit_message>
Fix csrf_invalid for bearer-token admin requests
</commit_message>
<xml_diff>
--- a/masterrequirement.docx
+++ b/masterrequirement.docx
@@ -4875,6 +4875,72 @@
           <w:sz-cs w:val="24"/>
         </w:rPr>
         <w:t xml:space="preserve">  - Cleaner and faster permission governance for platform owner.</w:t>
+      </w:r>
+    </w:p>
+    <w:p>
+      <w:pPr/>
+      <w:r>
+        <w:rPr>
+          <w:rFonts w:ascii="Helvetica Light" w:hAnsi="Helvetica Light" w:cs="Helvetica Light"/>
+          <w:sz w:val="24"/>
+          <w:sz-cs w:val="24"/>
+        </w:rPr>
+        <w:t xml:space="preserve"/>
+      </w:r>
+    </w:p>
+    <w:p>
+      <w:pPr/>
+      <w:r>
+        <w:rPr>
+          <w:rFonts w:ascii="Helvetica Light" w:hAnsi="Helvetica Light" w:cs="Helvetica Light"/>
+          <w:sz w:val="24"/>
+          <w:sz-cs w:val="24"/>
+        </w:rPr>
+        <w:t xml:space="preserve">UPDATE [2026-02-20] - CSRF RELIABILITY FIX</w:t>
+      </w:r>
+    </w:p>
+    <w:p>
+      <w:pPr/>
+      <w:r>
+        <w:rPr>
+          <w:rFonts w:ascii="Helvetica Light" w:hAnsi="Helvetica Light" w:cs="Helvetica Light"/>
+          <w:sz w:val="24"/>
+          <w:sz-cs w:val="24"/>
+        </w:rPr>
+        <w:t xml:space="preserve">- Developed:</w:t>
+      </w:r>
+    </w:p>
+    <w:p>
+      <w:pPr/>
+      <w:r>
+        <w:rPr>
+          <w:rFonts w:ascii="Helvetica Light" w:hAnsi="Helvetica Light" w:cs="Helvetica Light"/>
+          <w:sz w:val="24"/>
+          <w:sz-cs w:val="24"/>
+        </w:rPr>
+        <w:t xml:space="preserve">  - Backend CSRF middleware adjusted to avoid blocking Bearer-token authenticated admin API updates.</w:t>
+      </w:r>
+    </w:p>
+    <w:p>
+      <w:pPr/>
+      <w:r>
+        <w:rPr>
+          <w:rFonts w:ascii="Helvetica Light" w:hAnsi="Helvetica Light" w:cs="Helvetica Light"/>
+          <w:sz w:val="24"/>
+          <w:sz-cs w:val="24"/>
+        </w:rPr>
+        <w:t xml:space="preserve">- Impact:</w:t>
+      </w:r>
+    </w:p>
+    <w:p>
+      <w:pPr/>
+      <w:r>
+        <w:rPr>
+          <w:rFonts w:ascii="Helvetica Light" w:hAnsi="Helvetica Light" w:cs="Helvetica Light"/>
+          <w:sz w:val="24"/>
+          <w:sz-cs w:val="24"/>
+        </w:rPr>
+        <w:t xml:space="preserve">  - Platform RBAC role update actions no longer fail with `csrf_invalid` in token-authenticated flow.</w:t>
       </w:r>
     </w:p>
     <w:sectPr/>

</xml_diff>

<commit_message>
Show store roles in RBAC user list by selected user type
</commit_message>
<xml_diff>
--- a/masterrequirement.docx
+++ b/masterrequirement.docx
@@ -4941,6 +4941,72 @@
           <w:sz-cs w:val="24"/>
         </w:rPr>
         <w:t xml:space="preserve">  - Platform RBAC role update actions no longer fail with `csrf_invalid` in token-authenticated flow.</w:t>
+      </w:r>
+    </w:p>
+    <w:p>
+      <w:pPr/>
+      <w:r>
+        <w:rPr>
+          <w:rFonts w:ascii="Helvetica Light" w:hAnsi="Helvetica Light" w:cs="Helvetica Light"/>
+          <w:sz w:val="24"/>
+          <w:sz-cs w:val="24"/>
+        </w:rPr>
+        <w:t xml:space="preserve"/>
+      </w:r>
+    </w:p>
+    <w:p>
+      <w:pPr/>
+      <w:r>
+        <w:rPr>
+          <w:rFonts w:ascii="Helvetica Light" w:hAnsi="Helvetica Light" w:cs="Helvetica Light"/>
+          <w:sz w:val="24"/>
+          <w:sz-cs w:val="24"/>
+        </w:rPr>
+        <w:t xml:space="preserve">UPDATE [2026-02-20] - RBAC ROLE VISIBILITY</w:t>
+      </w:r>
+    </w:p>
+    <w:p>
+      <w:pPr/>
+      <w:r>
+        <w:rPr>
+          <w:rFonts w:ascii="Helvetica Light" w:hAnsi="Helvetica Light" w:cs="Helvetica Light"/>
+          <w:sz w:val="24"/>
+          <w:sz-cs w:val="24"/>
+        </w:rPr>
+        <w:t xml:space="preserve">- Developed:</w:t>
+      </w:r>
+    </w:p>
+    <w:p>
+      <w:pPr/>
+      <w:r>
+        <w:rPr>
+          <w:rFonts w:ascii="Helvetica Light" w:hAnsi="Helvetica Light" w:cs="Helvetica Light"/>
+          <w:sz w:val="24"/>
+          <w:sz-cs w:val="24"/>
+        </w:rPr>
+        <w:t xml:space="preserve">  - Role list now matches selected user type context (platform roles vs store roles).</w:t>
+      </w:r>
+    </w:p>
+    <w:p>
+      <w:pPr/>
+      <w:r>
+        <w:rPr>
+          <w:rFonts w:ascii="Helvetica Light" w:hAnsi="Helvetica Light" w:cs="Helvetica Light"/>
+          <w:sz w:val="24"/>
+          <w:sz-cs w:val="24"/>
+        </w:rPr>
+        <w:t xml:space="preserve">- Impact:</w:t>
+      </w:r>
+    </w:p>
+    <w:p>
+      <w:pPr/>
+      <w:r>
+        <w:rPr>
+          <w:rFonts w:ascii="Helvetica Light" w:hAnsi="Helvetica Light" w:cs="Helvetica Light"/>
+          <w:sz w:val="24"/>
+          <w:sz-cs w:val="24"/>
+        </w:rPr>
+        <w:t xml:space="preserve">  - Avoids misleading `No Platform Role` message when browsing Store Users.</w:t>
       </w:r>
     </w:p>
     <w:sectPr/>

</xml_diff>

<commit_message>
Auto-resolve store role on login for menu visibility
</commit_message>
<xml_diff>
--- a/masterrequirement.docx
+++ b/masterrequirement.docx
@@ -5007,6 +5007,72 @@
           <w:sz-cs w:val="24"/>
         </w:rPr>
         <w:t xml:space="preserve">  - Avoids misleading `No Platform Role` message when browsing Store Users.</w:t>
+      </w:r>
+    </w:p>
+    <w:p>
+      <w:pPr/>
+      <w:r>
+        <w:rPr>
+          <w:rFonts w:ascii="Helvetica Light" w:hAnsi="Helvetica Light" w:cs="Helvetica Light"/>
+          <w:sz w:val="24"/>
+          <w:sz-cs w:val="24"/>
+        </w:rPr>
+        <w:t xml:space="preserve"/>
+      </w:r>
+    </w:p>
+    <w:p>
+      <w:pPr/>
+      <w:r>
+        <w:rPr>
+          <w:rFonts w:ascii="Helvetica Light" w:hAnsi="Helvetica Light" w:cs="Helvetica Light"/>
+          <w:sz w:val="24"/>
+          <w:sz-cs w:val="24"/>
+        </w:rPr>
+        <w:t xml:space="preserve">UPDATE [2026-02-20] - AUTO ROLE MENU ON LOGIN</w:t>
+      </w:r>
+    </w:p>
+    <w:p>
+      <w:pPr/>
+      <w:r>
+        <w:rPr>
+          <w:rFonts w:ascii="Helvetica Light" w:hAnsi="Helvetica Light" w:cs="Helvetica Light"/>
+          <w:sz w:val="24"/>
+          <w:sz-cs w:val="24"/>
+        </w:rPr>
+        <w:t xml:space="preserve">- Developed:</w:t>
+      </w:r>
+    </w:p>
+    <w:p>
+      <w:pPr/>
+      <w:r>
+        <w:rPr>
+          <w:rFonts w:ascii="Helvetica Light" w:hAnsi="Helvetica Light" w:cs="Helvetica Light"/>
+          <w:sz w:val="24"/>
+          <w:sz-cs w:val="24"/>
+        </w:rPr>
+        <w:t xml:space="preserve">  - Role-based dashboard menu now auto-resolves at login without requiring manual store selection/header.</w:t>
+      </w:r>
+    </w:p>
+    <w:p>
+      <w:pPr/>
+      <w:r>
+        <w:rPr>
+          <w:rFonts w:ascii="Helvetica Light" w:hAnsi="Helvetica Light" w:cs="Helvetica Light"/>
+          <w:sz w:val="24"/>
+          <w:sz-cs w:val="24"/>
+        </w:rPr>
+        <w:t xml:space="preserve">- Impact:</w:t>
+      </w:r>
+    </w:p>
+    <w:p>
+      <w:pPr/>
+      <w:r>
+        <w:rPr>
+          <w:rFonts w:ascii="Helvetica Light" w:hAnsi="Helvetica Light" w:cs="Helvetica Light"/>
+          <w:sz w:val="24"/>
+          <w:sz-cs w:val="24"/>
+        </w:rPr>
+        <w:t xml:space="preserve">  - Assigned roles reflect instantly in visible menus for store users.</w:t>
       </w:r>
     </w:p>
     <w:sectPr/>

</xml_diff>

<commit_message>
Fix store-owner login store context auto-selection
</commit_message>
<xml_diff>
--- a/masterrequirement.docx
+++ b/masterrequirement.docx
@@ -5073,6 +5073,72 @@
           <w:sz-cs w:val="24"/>
         </w:rPr>
         <w:t xml:space="preserve">  - Assigned roles reflect instantly in visible menus for store users.</w:t>
+      </w:r>
+    </w:p>
+    <w:p>
+      <w:pPr/>
+      <w:r>
+        <w:rPr>
+          <w:rFonts w:ascii="Helvetica Light" w:hAnsi="Helvetica Light" w:cs="Helvetica Light"/>
+          <w:sz w:val="24"/>
+          <w:sz-cs w:val="24"/>
+        </w:rPr>
+        <w:t xml:space="preserve"/>
+      </w:r>
+    </w:p>
+    <w:p>
+      <w:pPr/>
+      <w:r>
+        <w:rPr>
+          <w:rFonts w:ascii="Helvetica Light" w:hAnsi="Helvetica Light" w:cs="Helvetica Light"/>
+          <w:sz w:val="24"/>
+          <w:sz-cs w:val="24"/>
+        </w:rPr>
+        <w:t xml:space="preserve">UPDATE [2026-02-20] - STORE CONTEXT AUTO-RESOLUTION</w:t>
+      </w:r>
+    </w:p>
+    <w:p>
+      <w:pPr/>
+      <w:r>
+        <w:rPr>
+          <w:rFonts w:ascii="Helvetica Light" w:hAnsi="Helvetica Light" w:cs="Helvetica Light"/>
+          <w:sz w:val="24"/>
+          <w:sz-cs w:val="24"/>
+        </w:rPr>
+        <w:t xml:space="preserve">- Developed:</w:t>
+      </w:r>
+    </w:p>
+    <w:p>
+      <w:pPr/>
+      <w:r>
+        <w:rPr>
+          <w:rFonts w:ascii="Helvetica Light" w:hAnsi="Helvetica Light" w:cs="Helvetica Light"/>
+          <w:sz w:val="24"/>
+          <w:sz-cs w:val="24"/>
+        </w:rPr>
+        <w:t xml:space="preserve">  - Store users now auto-resolve to a valid store context after login, even when stale store id exists from prior session.</w:t>
+      </w:r>
+    </w:p>
+    <w:p>
+      <w:pPr/>
+      <w:r>
+        <w:rPr>
+          <w:rFonts w:ascii="Helvetica Light" w:hAnsi="Helvetica Light" w:cs="Helvetica Light"/>
+          <w:sz w:val="24"/>
+          <w:sz-cs w:val="24"/>
+        </w:rPr>
+        <w:t xml:space="preserve">- Impact:</w:t>
+      </w:r>
+    </w:p>
+    <w:p>
+      <w:pPr/>
+      <w:r>
+        <w:rPr>
+          <w:rFonts w:ascii="Helvetica Light" w:hAnsi="Helvetica Light" w:cs="Helvetica Light"/>
+          <w:sz w:val="24"/>
+          <w:sz-cs w:val="24"/>
+        </w:rPr>
+        <w:t xml:space="preserve">  - Eliminates false `Store is not selected` blocks in store-owner admin pages.</w:t>
       </w:r>
     </w:p>
     <w:sectPr/>

</xml_diff>

<commit_message>
Wire dashboard marketing analytics to live store insights APIs
</commit_message>
<xml_diff>
--- a/masterrequirement.docx
+++ b/masterrequirement.docx
@@ -5139,6 +5139,83 @@
           <w:sz-cs w:val="24"/>
         </w:rPr>
         <w:t xml:space="preserve">  - Eliminates false `Store is not selected` blocks in store-owner admin pages.</w:t>
+      </w:r>
+    </w:p>
+    <w:p>
+      <w:pPr/>
+      <w:r>
+        <w:rPr>
+          <w:rFonts w:ascii="Helvetica Light" w:hAnsi="Helvetica Light" w:cs="Helvetica Light"/>
+          <w:sz w:val="24"/>
+          <w:sz-cs w:val="24"/>
+        </w:rPr>
+        <w:t xml:space="preserve"/>
+      </w:r>
+    </w:p>
+    <w:p>
+      <w:pPr/>
+      <w:r>
+        <w:rPr>
+          <w:rFonts w:ascii="Helvetica Light" w:hAnsi="Helvetica Light" w:cs="Helvetica Light"/>
+          <w:sz w:val="24"/>
+          <w:sz-cs w:val="24"/>
+        </w:rPr>
+        <w:t xml:space="preserve">UPDATE [2026-02-20] - STORE OWNER LIVE MODULES</w:t>
+      </w:r>
+    </w:p>
+    <w:p>
+      <w:pPr/>
+      <w:r>
+        <w:rPr>
+          <w:rFonts w:ascii="Helvetica Light" w:hAnsi="Helvetica Light" w:cs="Helvetica Light"/>
+          <w:sz w:val="24"/>
+          <w:sz-cs w:val="24"/>
+        </w:rPr>
+        <w:t xml:space="preserve">- Developed:</w:t>
+      </w:r>
+    </w:p>
+    <w:p>
+      <w:pPr/>
+      <w:r>
+        <w:rPr>
+          <w:rFonts w:ascii="Helvetica Light" w:hAnsi="Helvetica Light" w:cs="Helvetica Light"/>
+          <w:sz w:val="24"/>
+          <w:sz-cs w:val="24"/>
+        </w:rPr>
+        <w:t xml:space="preserve">  - Dashboard, Marketing, and Analytics are now backend-wired using live store data.</w:t>
+      </w:r>
+    </w:p>
+    <w:p>
+      <w:pPr/>
+      <w:r>
+        <w:rPr>
+          <w:rFonts w:ascii="Helvetica Light" w:hAnsi="Helvetica Light" w:cs="Helvetica Light"/>
+          <w:sz w:val="24"/>
+          <w:sz-cs w:val="24"/>
+        </w:rPr>
+        <w:t xml:space="preserve">  - Removed dependency on static mock datasets for these three modules.</w:t>
+      </w:r>
+    </w:p>
+    <w:p>
+      <w:pPr/>
+      <w:r>
+        <w:rPr>
+          <w:rFonts w:ascii="Helvetica Light" w:hAnsi="Helvetica Light" w:cs="Helvetica Light"/>
+          <w:sz w:val="24"/>
+          <w:sz-cs w:val="24"/>
+        </w:rPr>
+        <w:t xml:space="preserve">- Impact:</w:t>
+      </w:r>
+    </w:p>
+    <w:p>
+      <w:pPr/>
+      <w:r>
+        <w:rPr>
+          <w:rFonts w:ascii="Helvetica Light" w:hAnsi="Helvetica Light" w:cs="Helvetica Light"/>
+          <w:sz w:val="24"/>
+          <w:sz-cs w:val="24"/>
+        </w:rPr>
+        <w:t xml:space="preserve">  - Store-owner operational reporting and marketing screens now reflect real tenant data.</w:t>
       </w:r>
     </w:p>
     <w:sectPr/>

</xml_diff>

<commit_message>
Add store.settings.read baseline to store role templates
</commit_message>
<xml_diff>
--- a/masterrequirement.docx
+++ b/masterrequirement.docx
@@ -5216,6 +5216,50 @@
           <w:sz-cs w:val="24"/>
         </w:rPr>
         <w:t xml:space="preserve">  - Store-owner operational reporting and marketing screens now reflect real tenant data.</w:t>
+      </w:r>
+    </w:p>
+    <w:p>
+      <w:pPr/>
+      <w:r>
+        <w:rPr>
+          <w:rFonts w:ascii="Helvetica Light" w:hAnsi="Helvetica Light" w:cs="Helvetica Light"/>
+          <w:sz w:val="24"/>
+          <w:sz-cs w:val="24"/>
+        </w:rPr>
+        <w:t xml:space="preserve"/>
+      </w:r>
+    </w:p>
+    <w:p>
+      <w:pPr/>
+      <w:r>
+        <w:rPr>
+          <w:rFonts w:ascii="Helvetica Light" w:hAnsi="Helvetica Light" w:cs="Helvetica Light"/>
+          <w:sz w:val="24"/>
+          <w:sz-cs w:val="24"/>
+        </w:rPr>
+        <w:t xml:space="preserve">UPDATE [2026-02-20] - STORE USER PERMISSION BASELINE FIX</w:t>
+      </w:r>
+    </w:p>
+    <w:p>
+      <w:pPr/>
+      <w:r>
+        <w:rPr>
+          <w:rFonts w:ascii="Helvetica Light" w:hAnsi="Helvetica Light" w:cs="Helvetica Light"/>
+          <w:sz w:val="24"/>
+          <w:sz-cs w:val="24"/>
+        </w:rPr>
+        <w:t xml:space="preserve">- Developed:</w:t>
+      </w:r>
+    </w:p>
+    <w:p>
+      <w:pPr/>
+      <w:r>
+        <w:rPr>
+          <w:rFonts w:ascii="Helvetica Light" w:hAnsi="Helvetica Light" w:cs="Helvetica Light"/>
+          <w:sz w:val="24"/>
+          <w:sz-cs w:val="24"/>
+        </w:rPr>
+        <w:t xml:space="preserve">  - Store role templates now include required store settings read/write baseline permissions for proper store context loading.</w:t>
       </w:r>
     </w:p>
     <w:sectPr/>

</xml_diff>

<commit_message>
Fix store context resolution for store users
</commit_message>
<xml_diff>
--- a/masterrequirement.docx
+++ b/masterrequirement.docx
@@ -5260,6 +5260,83 @@
           <w:sz-cs w:val="24"/>
         </w:rPr>
         <w:t xml:space="preserve">  - Store role templates now include required store settings read/write baseline permissions for proper store context loading.</w:t>
+      </w:r>
+    </w:p>
+    <w:p>
+      <w:pPr/>
+      <w:r>
+        <w:rPr>
+          <w:rFonts w:ascii="Helvetica Light" w:hAnsi="Helvetica Light" w:cs="Helvetica Light"/>
+          <w:sz w:val="24"/>
+          <w:sz-cs w:val="24"/>
+        </w:rPr>
+        <w:t xml:space="preserve"/>
+      </w:r>
+    </w:p>
+    <w:p>
+      <w:pPr/>
+      <w:r>
+        <w:rPr>
+          <w:rFonts w:ascii="Helvetica Light" w:hAnsi="Helvetica Light" w:cs="Helvetica Light"/>
+          <w:sz w:val="24"/>
+          <w:sz-cs w:val="24"/>
+        </w:rPr>
+        <w:t xml:space="preserve">UPDATE [2026-02-20] - STORE CONTEXT RESOLUTION STABILITY</w:t>
+      </w:r>
+    </w:p>
+    <w:p>
+      <w:pPr/>
+      <w:r>
+        <w:rPr>
+          <w:rFonts w:ascii="Helvetica Light" w:hAnsi="Helvetica Light" w:cs="Helvetica Light"/>
+          <w:sz w:val="24"/>
+          <w:sz-cs w:val="24"/>
+        </w:rPr>
+        <w:t xml:space="preserve">- Developed:</w:t>
+      </w:r>
+    </w:p>
+    <w:p>
+      <w:pPr/>
+      <w:r>
+        <w:rPr>
+          <w:rFonts w:ascii="Helvetica Light" w:hAnsi="Helvetica Light" w:cs="Helvetica Light"/>
+          <w:sz w:val="24"/>
+          <w:sz-cs w:val="24"/>
+        </w:rPr>
+        <w:t xml:space="preserve">  - `/api/stores` now returns membership-scoped store list for authenticated store users.</w:t>
+      </w:r>
+    </w:p>
+    <w:p>
+      <w:pPr/>
+      <w:r>
+        <w:rPr>
+          <w:rFonts w:ascii="Helvetica Light" w:hAnsi="Helvetica Light" w:cs="Helvetica Light"/>
+          <w:sz w:val="24"/>
+          <w:sz-cs w:val="24"/>
+        </w:rPr>
+        <w:t xml:space="preserve">  - Platform users retain platform-wide store listing.</w:t>
+      </w:r>
+    </w:p>
+    <w:p>
+      <w:pPr/>
+      <w:r>
+        <w:rPr>
+          <w:rFonts w:ascii="Helvetica Light" w:hAnsi="Helvetica Light" w:cs="Helvetica Light"/>
+          <w:sz w:val="24"/>
+          <w:sz-cs w:val="24"/>
+        </w:rPr>
+        <w:t xml:space="preserve">- Impact:</w:t>
+      </w:r>
+    </w:p>
+    <w:p>
+      <w:pPr/>
+      <w:r>
+        <w:rPr>
+          <w:rFonts w:ascii="Helvetica Light" w:hAnsi="Helvetica Light" w:cs="Helvetica Light"/>
+          <w:sz w:val="24"/>
+          <w:sz-cs w:val="24"/>
+        </w:rPr>
+        <w:t xml:space="preserve">  - Eliminates persistent `Store is not selected` state for valid store-owner/store-staff users during login and dashboard load.</w:t>
       </w:r>
     </w:p>
     <w:sectPr/>

</xml_diff>

<commit_message>
Bind default store id in auth responses and client session
</commit_message>
<xml_diff>
--- a/masterrequirement.docx
+++ b/masterrequirement.docx
@@ -5337,6 +5337,105 @@
           <w:sz-cs w:val="24"/>
         </w:rPr>
         <w:t xml:space="preserve">  - Eliminates persistent `Store is not selected` state for valid store-owner/store-staff users during login and dashboard load.</w:t>
+      </w:r>
+    </w:p>
+    <w:p>
+      <w:pPr/>
+      <w:r>
+        <w:rPr>
+          <w:rFonts w:ascii="Helvetica Light" w:hAnsi="Helvetica Light" w:cs="Helvetica Light"/>
+          <w:sz w:val="24"/>
+          <w:sz-cs w:val="24"/>
+        </w:rPr>
+        <w:t xml:space="preserve"/>
+      </w:r>
+    </w:p>
+    <w:p>
+      <w:pPr/>
+      <w:r>
+        <w:rPr>
+          <w:rFonts w:ascii="Helvetica Light" w:hAnsi="Helvetica Light" w:cs="Helvetica Light"/>
+          <w:sz w:val="24"/>
+          <w:sz-cs w:val="24"/>
+        </w:rPr>
+        <w:t xml:space="preserve">UPDATE [2026-02-20] - STORE CONTEXT BINDING ON LOGIN</w:t>
+      </w:r>
+    </w:p>
+    <w:p>
+      <w:pPr/>
+      <w:r>
+        <w:rPr>
+          <w:rFonts w:ascii="Helvetica Light" w:hAnsi="Helvetica Light" w:cs="Helvetica Light"/>
+          <w:sz w:val="24"/>
+          <w:sz-cs w:val="24"/>
+        </w:rPr>
+        <w:t xml:space="preserve">- Developed:</w:t>
+      </w:r>
+    </w:p>
+    <w:p>
+      <w:pPr/>
+      <w:r>
+        <w:rPr>
+          <w:rFonts w:ascii="Helvetica Light" w:hAnsi="Helvetica Light" w:cs="Helvetica Light"/>
+          <w:sz w:val="24"/>
+          <w:sz-cs w:val="24"/>
+        </w:rPr>
+        <w:t xml:space="preserve">  - Auth token response now includes default mapped store id for store users.</w:t>
+      </w:r>
+    </w:p>
+    <w:p>
+      <w:pPr/>
+      <w:r>
+        <w:rPr>
+          <w:rFonts w:ascii="Helvetica Light" w:hAnsi="Helvetica Light" w:cs="Helvetica Light"/>
+          <w:sz w:val="24"/>
+          <w:sz-cs w:val="24"/>
+        </w:rPr>
+        <w:t xml:space="preserve">  - Frontend applies store id immediately after login/refresh-compatible auth flows.</w:t>
+      </w:r>
+    </w:p>
+    <w:p>
+      <w:pPr/>
+      <w:r>
+        <w:rPr>
+          <w:rFonts w:ascii="Helvetica Light" w:hAnsi="Helvetica Light" w:cs="Helvetica Light"/>
+          <w:sz w:val="24"/>
+          <w:sz-cs w:val="24"/>
+        </w:rPr>
+        <w:t xml:space="preserve">  - Logout now clears previous store context to prevent stale tenant scope.</w:t>
+      </w:r>
+    </w:p>
+    <w:p>
+      <w:pPr/>
+      <w:r>
+        <w:rPr>
+          <w:rFonts w:ascii="Helvetica Light" w:hAnsi="Helvetica Light" w:cs="Helvetica Light"/>
+          <w:sz w:val="24"/>
+          <w:sz-cs w:val="24"/>
+        </w:rPr>
+        <w:t xml:space="preserve">- Impact:</w:t>
+      </w:r>
+    </w:p>
+    <w:p>
+      <w:pPr/>
+      <w:r>
+        <w:rPr>
+          <w:rFonts w:ascii="Helvetica Light" w:hAnsi="Helvetica Light" w:cs="Helvetica Light"/>
+          <w:sz w:val="24"/>
+          <w:sz-cs w:val="24"/>
+        </w:rPr>
+        <w:t xml:space="preserve">  - Store owner/staff can enter dashboard without manual `REACT_APP_STORE_ID`.</w:t>
+      </w:r>
+    </w:p>
+    <w:p>
+      <w:pPr/>
+      <w:r>
+        <w:rPr>
+          <w:rFonts w:ascii="Helvetica Light" w:hAnsi="Helvetica Light" w:cs="Helvetica Light"/>
+          <w:sz w:val="24"/>
+          <w:sz-cs w:val="24"/>
+        </w:rPr>
+        <w:t xml:space="preserve">  - Reduces cross-user store-context conflicts in shared browser sessions.</w:t>
       </w:r>
     </w:p>
     <w:sectPr/>

</xml_diff>

<commit_message>
Fix theme activation and preview fallback flow
</commit_message>
<xml_diff>
--- a/masterrequirement.docx
+++ b/masterrequirement.docx
@@ -5436,6 +5436,105 @@
           <w:sz-cs w:val="24"/>
         </w:rPr>
         <w:t xml:space="preserve">  - Reduces cross-user store-context conflicts in shared browser sessions.</w:t>
+      </w:r>
+    </w:p>
+    <w:p>
+      <w:pPr/>
+      <w:r>
+        <w:rPr>
+          <w:rFonts w:ascii="Helvetica Light" w:hAnsi="Helvetica Light" w:cs="Helvetica Light"/>
+          <w:sz w:val="24"/>
+          <w:sz-cs w:val="24"/>
+        </w:rPr>
+        <w:t xml:space="preserve"/>
+      </w:r>
+    </w:p>
+    <w:p>
+      <w:pPr/>
+      <w:r>
+        <w:rPr>
+          <w:rFonts w:ascii="Helvetica Light" w:hAnsi="Helvetica Light" w:cs="Helvetica Light"/>
+          <w:sz w:val="24"/>
+          <w:sz-cs w:val="24"/>
+        </w:rPr>
+        <w:t xml:space="preserve">UPDATE [2026-02-20] - THEME MARKETPLACE ACTIVATION/PREVIEW STABILITY</w:t>
+      </w:r>
+    </w:p>
+    <w:p>
+      <w:pPr/>
+      <w:r>
+        <w:rPr>
+          <w:rFonts w:ascii="Helvetica Light" w:hAnsi="Helvetica Light" w:cs="Helvetica Light"/>
+          <w:sz w:val="24"/>
+          <w:sz-cs w:val="24"/>
+        </w:rPr>
+        <w:t xml:space="preserve">- Developed:</w:t>
+      </w:r>
+    </w:p>
+    <w:p>
+      <w:pPr/>
+      <w:r>
+        <w:rPr>
+          <w:rFonts w:ascii="Helvetica Light" w:hAnsi="Helvetica Light" w:cs="Helvetica Light"/>
+          <w:sz w:val="24"/>
+          <w:sz-cs w:val="24"/>
+        </w:rPr>
+        <w:t xml:space="preserve">  - Theme activation UX improved with explicit Activate action and better plan-gating messages.</w:t>
+      </w:r>
+    </w:p>
+    <w:p>
+      <w:pPr/>
+      <w:r>
+        <w:rPr>
+          <w:rFonts w:ascii="Helvetica Light" w:hAnsi="Helvetica Light" w:cs="Helvetica Light"/>
+          <w:sz w:val="24"/>
+          <w:sz-cs w:val="24"/>
+        </w:rPr>
+        <w:t xml:space="preserve">  - Active-theme preview button wired from store builder.</w:t>
+      </w:r>
+    </w:p>
+    <w:p>
+      <w:pPr/>
+      <w:r>
+        <w:rPr>
+          <w:rFonts w:ascii="Helvetica Light" w:hAnsi="Helvetica Light" w:cs="Helvetica Light"/>
+          <w:sz w:val="24"/>
+          <w:sz-cs w:val="24"/>
+        </w:rPr>
+        <w:t xml:space="preserve">  - Preview routing hardened with `storeId` fallback for stores without configured subdomain.</w:t>
+      </w:r>
+    </w:p>
+    <w:p>
+      <w:pPr/>
+      <w:r>
+        <w:rPr>
+          <w:rFonts w:ascii="Helvetica Light" w:hAnsi="Helvetica Light" w:cs="Helvetica Light"/>
+          <w:sz w:val="24"/>
+          <w:sz-cs w:val="24"/>
+        </w:rPr>
+        <w:t xml:space="preserve">  - Public storefront + static-page preview APIs now support store lookup by id during preview.</w:t>
+      </w:r>
+    </w:p>
+    <w:p>
+      <w:pPr/>
+      <w:r>
+        <w:rPr>
+          <w:rFonts w:ascii="Helvetica Light" w:hAnsi="Helvetica Light" w:cs="Helvetica Light"/>
+          <w:sz w:val="24"/>
+          <w:sz-cs w:val="24"/>
+        </w:rPr>
+        <w:t xml:space="preserve">- Impact:</w:t>
+      </w:r>
+    </w:p>
+    <w:p>
+      <w:pPr/>
+      <w:r>
+        <w:rPr>
+          <w:rFonts w:ascii="Helvetica Light" w:hAnsi="Helvetica Light" w:cs="Helvetica Light"/>
+          <w:sz w:val="24"/>
+          <w:sz-cs w:val="24"/>
+        </w:rPr>
+        <w:t xml:space="preserve">  - Store owner can activate/preview themes reliably in dev/demo environments.</w:t>
       </w:r>
     </w:p>
     <w:sectPr/>

</xml_diff>

<commit_message>
Implement Cloudflare domain automation and SSL purchase flow
</commit_message>
<xml_diff>
--- a/masterrequirement.docx
+++ b/masterrequirement.docx
@@ -5535,6 +5535,127 @@
           <w:sz-cs w:val="24"/>
         </w:rPr>
         <w:t xml:space="preserve">  - Store owner can activate/preview themes reliably in dev/demo environments.</w:t>
+      </w:r>
+    </w:p>
+    <w:p>
+      <w:pPr/>
+      <w:r>
+        <w:rPr>
+          <w:rFonts w:ascii="Helvetica Light" w:hAnsi="Helvetica Light" w:cs="Helvetica Light"/>
+          <w:sz w:val="24"/>
+          <w:sz-cs w:val="24"/>
+        </w:rPr>
+        <w:t xml:space="preserve"/>
+      </w:r>
+    </w:p>
+    <w:p>
+      <w:pPr/>
+      <w:r>
+        <w:rPr>
+          <w:rFonts w:ascii="Helvetica Light" w:hAnsi="Helvetica Light" w:cs="Helvetica Light"/>
+          <w:sz w:val="24"/>
+          <w:sz-cs w:val="24"/>
+        </w:rPr>
+        <w:t xml:space="preserve">UPDATE [2026-02-20] - SUBDOMAIN, CUSTOM DOMAIN, CLOUDFARE DNS, SSL PURCHASE FLOW</w:t>
+      </w:r>
+    </w:p>
+    <w:p>
+      <w:pPr/>
+      <w:r>
+        <w:rPr>
+          <w:rFonts w:ascii="Helvetica Light" w:hAnsi="Helvetica Light" w:cs="Helvetica Light"/>
+          <w:sz w:val="24"/>
+          <w:sz-cs w:val="24"/>
+        </w:rPr>
+        <w:t xml:space="preserve">- Developed:</w:t>
+      </w:r>
+    </w:p>
+    <w:p>
+      <w:pPr/>
+      <w:r>
+        <w:rPr>
+          <w:rFonts w:ascii="Helvetica Light" w:hAnsi="Helvetica Light" w:cs="Helvetica Light"/>
+          <w:sz w:val="24"/>
+          <w:sz-cs w:val="24"/>
+        </w:rPr>
+        <w:t xml:space="preserve">  - Automatic tenant subdomain generation and Cloudflare provisioning on first store creation/onboarding complete.</w:t>
+      </w:r>
+    </w:p>
+    <w:p>
+      <w:pPr/>
+      <w:r>
+        <w:rPr>
+          <w:rFonts w:ascii="Helvetica Light" w:hAnsi="Helvetica Light" w:cs="Helvetica Light"/>
+          <w:sz w:val="24"/>
+          <w:sz-cs w:val="24"/>
+        </w:rPr>
+        <w:t xml:space="preserve">  - Automatic custom-domain DNS mapping via Cloudflare (CNAME + verification TXT) with retry/verify flow.</w:t>
+      </w:r>
+    </w:p>
+    <w:p>
+      <w:pPr/>
+      <w:r>
+        <w:rPr>
+          <w:rFonts w:ascii="Helvetica Light" w:hAnsi="Helvetica Light" w:cs="Helvetica Light"/>
+          <w:sz w:val="24"/>
+          <w:sz-cs w:val="24"/>
+        </w:rPr>
+        <w:t xml:space="preserve">  - Marketplace-style SSL purchase gate for custom domains before Let’s Encrypt issuance.</w:t>
+      </w:r>
+    </w:p>
+    <w:p>
+      <w:pPr/>
+      <w:r>
+        <w:rPr>
+          <w:rFonts w:ascii="Helvetica Light" w:hAnsi="Helvetica Light" w:cs="Helvetica Light"/>
+          <w:sz w:val="24"/>
+          <w:sz-cs w:val="24"/>
+        </w:rPr>
+        <w:t xml:space="preserve">  - Verified custom domain host is now recognized by tenancy resolver.</w:t>
+      </w:r>
+    </w:p>
+    <w:p>
+      <w:pPr/>
+      <w:r>
+        <w:rPr>
+          <w:rFonts w:ascii="Helvetica Light" w:hAnsi="Helvetica Light" w:cs="Helvetica Light"/>
+          <w:sz w:val="24"/>
+          <w:sz-cs w:val="24"/>
+        </w:rPr>
+        <w:t xml:space="preserve">- Partial:</w:t>
+      </w:r>
+    </w:p>
+    <w:p>
+      <w:pPr/>
+      <w:r>
+        <w:rPr>
+          <w:rFonts w:ascii="Helvetica Light" w:hAnsi="Helvetica Light" w:cs="Helvetica Light"/>
+          <w:sz w:val="24"/>
+          <w:sz-cs w:val="24"/>
+        </w:rPr>
+        <w:t xml:space="preserve">  - Real payment-gateway callback/reconciliation for SSL purchase reference is still placeholder (purchase endpoint currently stores payment reference and triggers issuance flow).</w:t>
+      </w:r>
+    </w:p>
+    <w:p>
+      <w:pPr/>
+      <w:r>
+        <w:rPr>
+          <w:rFonts w:ascii="Helvetica Light" w:hAnsi="Helvetica Light" w:cs="Helvetica Light"/>
+          <w:sz w:val="24"/>
+          <w:sz-cs w:val="24"/>
+        </w:rPr>
+        <w:t xml:space="preserve">- Pending:</w:t>
+      </w:r>
+    </w:p>
+    <w:p>
+      <w:pPr/>
+      <w:r>
+        <w:rPr>
+          <w:rFonts w:ascii="Helvetica Light" w:hAnsi="Helvetica Light" w:cs="Helvetica Light"/>
+          <w:sz w:val="24"/>
+          <w:sz-cs w:val="24"/>
+        </w:rPr>
+        <w:t xml:space="preserve">  - Full invoice/chargeback lifecycle for SSL marketplace purchases.</w:t>
       </w:r>
     </w:p>
     <w:sectPr/>

</xml_diff>

<commit_message>
Add platform domain governance and Cloudflare SSL config UI
</commit_message>
<xml_diff>
--- a/masterrequirement.docx
+++ b/masterrequirement.docx
@@ -5656,6 +5656,116 @@
           <w:sz-cs w:val="24"/>
         </w:rPr>
         <w:t xml:space="preserve">  - Full invoice/chargeback lifecycle for SSL marketplace purchases.</w:t>
+      </w:r>
+    </w:p>
+    <w:p>
+      <w:pPr/>
+      <w:r>
+        <w:rPr>
+          <w:rFonts w:ascii="Helvetica Light" w:hAnsi="Helvetica Light" w:cs="Helvetica Light"/>
+          <w:sz w:val="24"/>
+          <w:sz-cs w:val="24"/>
+        </w:rPr>
+        <w:t xml:space="preserve"/>
+      </w:r>
+    </w:p>
+    <w:p>
+      <w:pPr/>
+      <w:r>
+        <w:rPr>
+          <w:rFonts w:ascii="Helvetica Light" w:hAnsi="Helvetica Light" w:cs="Helvetica Light"/>
+          <w:sz w:val="24"/>
+          <w:sz-cs w:val="24"/>
+        </w:rPr>
+        <w:t xml:space="preserve">UPDATE [2026-02-20] - PLATFORM DOMAIN GOVERNANCE + CLOUDFLARE/SSL CONFIG UI</w:t>
+      </w:r>
+    </w:p>
+    <w:p>
+      <w:pPr/>
+      <w:r>
+        <w:rPr>
+          <w:rFonts w:ascii="Helvetica Light" w:hAnsi="Helvetica Light" w:cs="Helvetica Light"/>
+          <w:sz w:val="24"/>
+          <w:sz-cs w:val="24"/>
+        </w:rPr>
+        <w:t xml:space="preserve">- Developed:</w:t>
+      </w:r>
+    </w:p>
+    <w:p>
+      <w:pPr/>
+      <w:r>
+        <w:rPr>
+          <w:rFonts w:ascii="Helvetica Light" w:hAnsi="Helvetica Light" w:cs="Helvetica Light"/>
+          <w:sz w:val="24"/>
+          <w:sz-cs w:val="24"/>
+        </w:rPr>
+        <w:t xml:space="preserve">  - Platform Owner can now view all tenant subdomains and all custom domains with status.</w:t>
+      </w:r>
+    </w:p>
+    <w:p>
+      <w:pPr/>
+      <w:r>
+        <w:rPr>
+          <w:rFonts w:ascii="Helvetica Light" w:hAnsi="Helvetica Light" w:cs="Helvetica Light"/>
+          <w:sz w:val="24"/>
+          <w:sz-cs w:val="24"/>
+        </w:rPr>
+        <w:t xml:space="preserve">  - Platform Owner menu now includes dedicated Domains &amp; SSL module.</w:t>
+      </w:r>
+    </w:p>
+    <w:p>
+      <w:pPr/>
+      <w:r>
+        <w:rPr>
+          <w:rFonts w:ascii="Helvetica Light" w:hAnsi="Helvetica Light" w:cs="Helvetica Light"/>
+          <w:sz w:val="24"/>
+          <w:sz-cs w:val="24"/>
+        </w:rPr>
+        <w:t xml:space="preserve">  - Platform Owner can configure Cloudflare and Let’s Encrypt values from UI (persisted in platform settings).</w:t>
+      </w:r>
+    </w:p>
+    <w:p>
+      <w:pPr/>
+      <w:r>
+        <w:rPr>
+          <w:rFonts w:ascii="Helvetica Light" w:hAnsi="Helvetica Light" w:cs="Helvetica Light"/>
+          <w:sz w:val="24"/>
+          <w:sz-cs w:val="24"/>
+        </w:rPr>
+        <w:t xml:space="preserve">  - DNS/SSL runtime services consume platform settings (DB) with env fallback.</w:t>
+      </w:r>
+    </w:p>
+    <w:p>
+      <w:pPr/>
+      <w:r>
+        <w:rPr>
+          <w:rFonts w:ascii="Helvetica Light" w:hAnsi="Helvetica Light" w:cs="Helvetica Light"/>
+          <w:sz w:val="24"/>
+          <w:sz-cs w:val="24"/>
+        </w:rPr>
+        <w:t xml:space="preserve">  - Subdomain collision policy is deterministic: normalize + numeric suffix increment.</w:t>
+      </w:r>
+    </w:p>
+    <w:p>
+      <w:pPr/>
+      <w:r>
+        <w:rPr>
+          <w:rFonts w:ascii="Helvetica Light" w:hAnsi="Helvetica Light" w:cs="Helvetica Light"/>
+          <w:sz w:val="24"/>
+          <w:sz-cs w:val="24"/>
+        </w:rPr>
+        <w:t xml:space="preserve">- Partial:</w:t>
+      </w:r>
+    </w:p>
+    <w:p>
+      <w:pPr/>
+      <w:r>
+        <w:rPr>
+          <w:rFonts w:ascii="Helvetica Light" w:hAnsi="Helvetica Light" w:cs="Helvetica Light"/>
+          <w:sz w:val="24"/>
+          <w:sz-cs w:val="24"/>
+        </w:rPr>
+        <w:t xml:space="preserve">  - Secure secret storage for Cloudflare token is plain platform settings currently (no KMS integration yet).</w:t>
       </w:r>
     </w:p>
     <w:sectPr/>

</xml_diff>

<commit_message>
Advance cloudflare and ACME domain ssl management
</commit_message>
<xml_diff>
--- a/masterrequirement.docx
+++ b/masterrequirement.docx
@@ -5766,6 +5766,83 @@
           <w:sz-cs w:val="24"/>
         </w:rPr>
         <w:t xml:space="preserve">  - Secure secret storage for Cloudflare token is plain platform settings currently (no KMS integration yet).</w:t>
+      </w:r>
+    </w:p>
+    <w:p>
+      <w:pPr/>
+      <w:r>
+        <w:rPr>
+          <w:rFonts w:ascii="Helvetica Light" w:hAnsi="Helvetica Light" w:cs="Helvetica Light"/>
+          <w:sz w:val="24"/>
+          <w:sz-cs w:val="24"/>
+        </w:rPr>
+        <w:t xml:space="preserve"/>
+      </w:r>
+    </w:p>
+    <w:p>
+      <w:pPr/>
+      <w:r>
+        <w:rPr>
+          <w:rFonts w:ascii="Helvetica Light" w:hAnsi="Helvetica Light" w:cs="Helvetica Light"/>
+          <w:sz w:val="24"/>
+          <w:sz-cs w:val="24"/>
+        </w:rPr>
+        <w:t xml:space="preserve">## Domain &amp; SSL Management (Advanced) - 2026-02-21 update</w:t>
+      </w:r>
+    </w:p>
+    <w:p>
+      <w:pPr/>
+      <w:r>
+        <w:rPr>
+          <w:rFonts w:ascii="Helvetica Light" w:hAnsi="Helvetica Light" w:cs="Helvetica Light"/>
+          <w:sz w:val="24"/>
+          <w:sz-cs w:val="24"/>
+        </w:rPr>
+        <w:t xml:space="preserve">| Module | Status | Developed | Partial / Need to Develop |</w:t>
+      </w:r>
+    </w:p>
+    <w:p>
+      <w:pPr/>
+      <w:r>
+        <w:rPr>
+          <w:rFonts w:ascii="Helvetica Light" w:hAnsi="Helvetica Light" w:cs="Helvetica Light"/>
+          <w:sz w:val="24"/>
+          <w:sz-cs w:val="24"/>
+        </w:rPr>
+        <w:t xml:space="preserve">|---|---|---|---|</w:t>
+      </w:r>
+    </w:p>
+    <w:p>
+      <w:pPr/>
+      <w:r>
+        <w:rPr>
+          <w:rFonts w:ascii="Helvetica Light" w:hAnsi="Helvetica Light" w:cs="Helvetica Light"/>
+          <w:sz w:val="24"/>
+          <w:sz-cs w:val="24"/>
+        </w:rPr>
+        <w:t xml:space="preserve">| Cloudflare Integration | Partial+ | Token-based API integration, connectivity test API, zones discovery API, subdomain/custom-domain DNS automation | Direct Cloudflare OAuth onboarding UI flow |</w:t>
+      </w:r>
+    </w:p>
+    <w:p>
+      <w:pPr/>
+      <w:r>
+        <w:rPr>
+          <w:rFonts w:ascii="Helvetica Light" w:hAnsi="Helvetica Light" w:cs="Helvetica Light"/>
+          <w:sz w:val="24"/>
+          <w:sz-cs w:val="24"/>
+        </w:rPr>
+        <w:t xml:space="preserve">| ACME / Let's Encrypt Orchestration | Partial+ | Configurable ACME client/challenge/directory, issuer command placeholders (`{domain}`, `{email}`, `{challenge}`, `{acmeDirectory}`), provider health check API | Runtime install automation for cert clients + managed renew scheduler dashboard |</w:t>
+      </w:r>
+    </w:p>
+    <w:p>
+      <w:pPr/>
+      <w:r>
+        <w:rPr>
+          <w:rFonts w:ascii="Helvetica Light" w:hAnsi="Helvetica Light" w:cs="Helvetica Light"/>
+          <w:sz w:val="24"/>
+          <w:sz-cs w:val="24"/>
+        </w:rPr>
+        <w:t xml:space="preserve">| Platform Owner Domain Console | Developed | Config form now includes ACME controls, Cloudflare test/load-zones action, SSL provider runtime check action | Deeper diagnostics history and command output timeline |</w:t>
       </w:r>
     </w:p>
     <w:sectPr/>

</xml_diff>

<commit_message>
Fix platform module load and add Cloudflare OAuth connect flow
</commit_message>
<xml_diff>
--- a/masterrequirement.docx
+++ b/masterrequirement.docx
@@ -5843,6 +5843,72 @@
           <w:sz-cs w:val="24"/>
         </w:rPr>
         <w:t xml:space="preserve">| Platform Owner Domain Console | Developed | Config form now includes ACME controls, Cloudflare test/load-zones action, SSL provider runtime check action | Deeper diagnostics history and command output timeline |</w:t>
+      </w:r>
+    </w:p>
+    <w:p>
+      <w:pPr/>
+      <w:r>
+        <w:rPr>
+          <w:rFonts w:ascii="Helvetica Light" w:hAnsi="Helvetica Light" w:cs="Helvetica Light"/>
+          <w:sz w:val="24"/>
+          <w:sz-cs w:val="24"/>
+        </w:rPr>
+        <w:t xml:space="preserve"/>
+      </w:r>
+    </w:p>
+    <w:p>
+      <w:pPr/>
+      <w:r>
+        <w:rPr>
+          <w:rFonts w:ascii="Helvetica Light" w:hAnsi="Helvetica Light" w:cs="Helvetica Light"/>
+          <w:sz w:val="24"/>
+          <w:sz-cs w:val="24"/>
+        </w:rPr>
+        <w:t xml:space="preserve">## Platform Owner Domain/Auth Improvements - 2026-02-21 follow-up</w:t>
+      </w:r>
+    </w:p>
+    <w:p>
+      <w:pPr/>
+      <w:r>
+        <w:rPr>
+          <w:rFonts w:ascii="Helvetica Light" w:hAnsi="Helvetica Light" w:cs="Helvetica Light"/>
+          <w:sz w:val="24"/>
+          <w:sz-cs w:val="24"/>
+        </w:rPr>
+        <w:t xml:space="preserve">| Module | Status | Developed | Partial / Need to Develop |</w:t>
+      </w:r>
+    </w:p>
+    <w:p>
+      <w:pPr/>
+      <w:r>
+        <w:rPr>
+          <w:rFonts w:ascii="Helvetica Light" w:hAnsi="Helvetica Light" w:cs="Helvetica Light"/>
+          <w:sz w:val="24"/>
+          <w:sz-cs w:val="24"/>
+        </w:rPr>
+        <w:t xml:space="preserve">|---|---|---|---|</w:t>
+      </w:r>
+    </w:p>
+    <w:p>
+      <w:pPr/>
+      <w:r>
+        <w:rPr>
+          <w:rFonts w:ascii="Helvetica Light" w:hAnsi="Helvetica Light" w:cs="Helvetica Light"/>
+          <w:sz w:val="24"/>
+          <w:sz-cs w:val="24"/>
+        </w:rPr>
+        <w:t xml:space="preserve">| Platform module reliability | Developed | Fixed database query compatibility for platform API/config/domains/report modules using PostgreSQL-safe `ILike` filters | Add automated backend smoke check in CI for owner-module endpoints |</w:t>
+      </w:r>
+    </w:p>
+    <w:p>
+      <w:pPr/>
+      <w:r>
+        <w:rPr>
+          <w:rFonts w:ascii="Helvetica Light" w:hAnsi="Helvetica Light" w:cs="Helvetica Light"/>
+          <w:sz w:val="24"/>
+          <w:sz-cs w:val="24"/>
+        </w:rPr>
+        <w:t xml:space="preserve">| Cloudflare OAuth-style connect | Partial+ | OAuth start/callback flow, CSRF-style state check, token exchange persistence, owner UI controls | Finalize production Cloudflare OAuth endpoint/app setup values and verify on deployed env |</w:t>
       </w:r>
     </w:p>
     <w:sectPr/>

</xml_diff>

<commit_message>
Auto-default Cloudflare OAuth and add SSL pricing flow
</commit_message>
<xml_diff>
--- a/masterrequirement.docx
+++ b/masterrequirement.docx
@@ -5909,6 +5909,72 @@
           <w:sz-cs w:val="24"/>
         </w:rPr>
         <w:t xml:space="preserve">| Cloudflare OAuth-style connect | Partial+ | OAuth start/callback flow, CSRF-style state check, token exchange persistence, owner UI controls | Finalize production Cloudflare OAuth endpoint/app setup values and verify on deployed env |</w:t>
+      </w:r>
+    </w:p>
+    <w:p>
+      <w:pPr/>
+      <w:r>
+        <w:rPr>
+          <w:rFonts w:ascii="Helvetica Light" w:hAnsi="Helvetica Light" w:cs="Helvetica Light"/>
+          <w:sz w:val="24"/>
+          <w:sz-cs w:val="24"/>
+        </w:rPr>
+        <w:t xml:space="preserve"/>
+      </w:r>
+    </w:p>
+    <w:p>
+      <w:pPr/>
+      <w:r>
+        <w:rPr>
+          <w:rFonts w:ascii="Helvetica Light" w:hAnsi="Helvetica Light" w:cs="Helvetica Light"/>
+          <w:sz w:val="24"/>
+          <w:sz-cs w:val="24"/>
+        </w:rPr>
+        <w:t xml:space="preserve">## Domains/SSL Monetization Flow - 2026-02-21 update</w:t>
+      </w:r>
+    </w:p>
+    <w:p>
+      <w:pPr/>
+      <w:r>
+        <w:rPr>
+          <w:rFonts w:ascii="Helvetica Light" w:hAnsi="Helvetica Light" w:cs="Helvetica Light"/>
+          <w:sz w:val="24"/>
+          <w:sz-cs w:val="24"/>
+        </w:rPr>
+        <w:t xml:space="preserve">| Module | Status | Developed | Partial / Need to Develop |</w:t>
+      </w:r>
+    </w:p>
+    <w:p>
+      <w:pPr/>
+      <w:r>
+        <w:rPr>
+          <w:rFonts w:ascii="Helvetica Light" w:hAnsi="Helvetica Light" w:cs="Helvetica Light"/>
+          <w:sz w:val="24"/>
+          <w:sz-cs w:val="24"/>
+        </w:rPr>
+        <w:t xml:space="preserve">|---|---|---|---|</w:t>
+      </w:r>
+    </w:p>
+    <w:p>
+      <w:pPr/>
+      <w:r>
+        <w:rPr>
+          <w:rFonts w:ascii="Helvetica Light" w:hAnsi="Helvetica Light" w:cs="Helvetica Light"/>
+          <w:sz w:val="24"/>
+          <w:sz-cs w:val="24"/>
+        </w:rPr>
+        <w:t xml:space="preserve">| Cloudflare OAuth setup UX | Developed | Default Cloudflare OAuth endpoints auto-provided, redirect URI auto-derivation from current host | Optional one-click Cloudflare app bootstrap is pending |</w:t>
+      </w:r>
+    </w:p>
+    <w:p>
+      <w:pPr/>
+      <w:r>
+        <w:rPr>
+          <w:rFonts w:ascii="Helvetica Light" w:hAnsi="Helvetica Light" w:cs="Helvetica Light"/>
+          <w:sz w:val="24"/>
+          <w:sz-cs w:val="24"/>
+        </w:rPr>
+        <w:t xml:space="preserve">| SSL marketplace pricing | Developed | Platform owner can set SSL price (INR), store domain UI displays purchase price, backend returns price with domain records | Real payment capture + invoice + refund lifecycle for SSL purchase |</w:t>
       </w:r>
     </w:p>
     <w:sectPr/>

</xml_diff>

<commit_message>
Harden subdomain policy and add wildcard subdomain CORS
</commit_message>
<xml_diff>
--- a/masterrequirement.docx
+++ b/masterrequirement.docx
@@ -5975,6 +5975,83 @@
           <w:sz-cs w:val="24"/>
         </w:rPr>
         <w:t xml:space="preserve">| SSL marketplace pricing | Developed | Platform owner can set SSL price (INR), store domain UI displays purchase price, backend returns price with domain records | Real payment capture + invoice + refund lifecycle for SSL purchase |</w:t>
+      </w:r>
+    </w:p>
+    <w:p>
+      <w:pPr/>
+      <w:r>
+        <w:rPr>
+          <w:rFonts w:ascii="Helvetica Light" w:hAnsi="Helvetica Light" w:cs="Helvetica Light"/>
+          <w:sz w:val="24"/>
+          <w:sz-cs w:val="24"/>
+        </w:rPr>
+        <w:t xml:space="preserve"/>
+      </w:r>
+    </w:p>
+    <w:p>
+      <w:pPr/>
+      <w:r>
+        <w:rPr>
+          <w:rFonts w:ascii="Helvetica Light" w:hAnsi="Helvetica Light" w:cs="Helvetica Light"/>
+          <w:sz w:val="24"/>
+          <w:sz-cs w:val="24"/>
+        </w:rPr>
+        <w:t xml:space="preserve">## Production Domain Safety - 2026-02-21 update</w:t>
+      </w:r>
+    </w:p>
+    <w:p>
+      <w:pPr/>
+      <w:r>
+        <w:rPr>
+          <w:rFonts w:ascii="Helvetica Light" w:hAnsi="Helvetica Light" w:cs="Helvetica Light"/>
+          <w:sz w:val="24"/>
+          <w:sz-cs w:val="24"/>
+        </w:rPr>
+        <w:t xml:space="preserve">| Module | Status | Developed | Partial / Need to Develop |</w:t>
+      </w:r>
+    </w:p>
+    <w:p>
+      <w:pPr/>
+      <w:r>
+        <w:rPr>
+          <w:rFonts w:ascii="Helvetica Light" w:hAnsi="Helvetica Light" w:cs="Helvetica Light"/>
+          <w:sz w:val="24"/>
+          <w:sz-cs w:val="24"/>
+        </w:rPr>
+        <w:t xml:space="preserve">|---|---|---|---|</w:t>
+      </w:r>
+    </w:p>
+    <w:p>
+      <w:pPr/>
+      <w:r>
+        <w:rPr>
+          <w:rFonts w:ascii="Helvetica Light" w:hAnsi="Helvetica Light" w:cs="Helvetica Light"/>
+          <w:sz w:val="24"/>
+          <w:sz-cs w:val="24"/>
+        </w:rPr>
+        <w:t xml:space="preserve">| Tenant subdomain governance | Developed | Strict subdomain validator + reserved keywords + global uniqueness with deterministic suffixing | Reserved list management UI for platform owner |</w:t>
+      </w:r>
+    </w:p>
+    <w:p>
+      <w:pPr/>
+      <w:r>
+        <w:rPr>
+          <w:rFonts w:ascii="Helvetica Light" w:hAnsi="Helvetica Light" w:cs="Helvetica Light"/>
+          <w:sz w:val="24"/>
+          <w:sz-cs w:val="24"/>
+        </w:rPr>
+        <w:t xml:space="preserve">| Multi-subdomain CORS | Developed | Pattern-based wildcard subdomain origin matching (`https://*.domain.com`) | Optional per-tenant dynamic CORS policy service |</w:t>
+      </w:r>
+    </w:p>
+    <w:p>
+      <w:pPr/>
+      <w:r>
+        <w:rPr>
+          <w:rFonts w:ascii="Helvetica Light" w:hAnsi="Helvetica Light" w:cs="Helvetica Light"/>
+          <w:sz w:val="24"/>
+          <w:sz-cs w:val="24"/>
+        </w:rPr>
+        <w:t xml:space="preserve">| Origin TLS lifecycle | Partial | Cloudflare edge/domain flows implemented | Automated Cloudflare Origin CA / certbot origin cert rotation |</w:t>
       </w:r>
     </w:p>
     <w:sectPr/>

</xml_diff>

<commit_message>
Add origin TLS lifecycle controls for Cloudflare to origin
</commit_message>
<xml_diff>
--- a/masterrequirement.docx
+++ b/masterrequirement.docx
@@ -6052,6 +6052,61 @@
           <w:sz-cs w:val="24"/>
         </w:rPr>
         <w:t xml:space="preserve">| Origin TLS lifecycle | Partial | Cloudflare edge/domain flows implemented | Automated Cloudflare Origin CA / certbot origin cert rotation |</w:t>
+      </w:r>
+    </w:p>
+    <w:p>
+      <w:pPr/>
+      <w:r>
+        <w:rPr>
+          <w:rFonts w:ascii="Helvetica Light" w:hAnsi="Helvetica Light" w:cs="Helvetica Light"/>
+          <w:sz w:val="24"/>
+          <w:sz-cs w:val="24"/>
+        </w:rPr>
+        <w:t xml:space="preserve"/>
+      </w:r>
+    </w:p>
+    <w:p>
+      <w:pPr/>
+      <w:r>
+        <w:rPr>
+          <w:rFonts w:ascii="Helvetica Light" w:hAnsi="Helvetica Light" w:cs="Helvetica Light"/>
+          <w:sz w:val="24"/>
+          <w:sz-cs w:val="24"/>
+        </w:rPr>
+        <w:t xml:space="preserve">## Origin TLS Automation - 2026-02-21 update</w:t>
+      </w:r>
+    </w:p>
+    <w:p>
+      <w:pPr/>
+      <w:r>
+        <w:rPr>
+          <w:rFonts w:ascii="Helvetica Light" w:hAnsi="Helvetica Light" w:cs="Helvetica Light"/>
+          <w:sz w:val="24"/>
+          <w:sz-cs w:val="24"/>
+        </w:rPr>
+        <w:t xml:space="preserve">| Module | Status | Developed | Partial / Need to Develop |</w:t>
+      </w:r>
+    </w:p>
+    <w:p>
+      <w:pPr/>
+      <w:r>
+        <w:rPr>
+          <w:rFonts w:ascii="Helvetica Light" w:hAnsi="Helvetica Light" w:cs="Helvetica Light"/>
+          <w:sz w:val="24"/>
+          <w:sz-cs w:val="24"/>
+        </w:rPr>
+        <w:t xml:space="preserve">|---|---|---|---|</w:t>
+      </w:r>
+    </w:p>
+    <w:p>
+      <w:pPr/>
+      <w:r>
+        <w:rPr>
+          <w:rFonts w:ascii="Helvetica Light" w:hAnsi="Helvetica Light" w:cs="Helvetica Light"/>
+          <w:sz w:val="24"/>
+          <w:sz-cs w:val="24"/>
+        </w:rPr>
+        <w:t xml:space="preserve">| Cloudflare-to-origin TLS lifecycle | Partial+ | Configurable issue/renew command, cert/key path status checks, expiry visibility, owner-triggered renew API | Automated scheduled renew worker + failure retry queue + alerting |</w:t>
       </w:r>
     </w:p>
     <w:sectPr/>

</xml_diff>

<commit_message>
Enhance product media section with multi-image reorder and video
</commit_message>
<xml_diff>
--- a/masterrequirement.docx
+++ b/masterrequirement.docx
@@ -6107,6 +6107,61 @@
           <w:sz-cs w:val="24"/>
         </w:rPr>
         <w:t xml:space="preserve">| Cloudflare-to-origin TLS lifecycle | Partial+ | Configurable issue/renew command, cert/key path status checks, expiry visibility, owner-triggered renew API | Automated scheduled renew worker + failure retry queue + alerting |</w:t>
+      </w:r>
+    </w:p>
+    <w:p>
+      <w:pPr/>
+      <w:r>
+        <w:rPr>
+          <w:rFonts w:ascii="Helvetica Light" w:hAnsi="Helvetica Light" w:cs="Helvetica Light"/>
+          <w:sz w:val="24"/>
+          <w:sz-cs w:val="24"/>
+        </w:rPr>
+        <w:t xml:space="preserve"/>
+      </w:r>
+    </w:p>
+    <w:p>
+      <w:pPr/>
+      <w:r>
+        <w:rPr>
+          <w:rFonts w:ascii="Helvetica Light" w:hAnsi="Helvetica Light" w:cs="Helvetica Light"/>
+          <w:sz w:val="24"/>
+          <w:sz-cs w:val="24"/>
+        </w:rPr>
+        <w:t xml:space="preserve">## Product Media Management - 2026-02-21 update</w:t>
+      </w:r>
+    </w:p>
+    <w:p>
+      <w:pPr/>
+      <w:r>
+        <w:rPr>
+          <w:rFonts w:ascii="Helvetica Light" w:hAnsi="Helvetica Light" w:cs="Helvetica Light"/>
+          <w:sz w:val="24"/>
+          <w:sz-cs w:val="24"/>
+        </w:rPr>
+        <w:t xml:space="preserve">| Module | Status | Developed | Partial / Need to Develop |</w:t>
+      </w:r>
+    </w:p>
+    <w:p>
+      <w:pPr/>
+      <w:r>
+        <w:rPr>
+          <w:rFonts w:ascii="Helvetica Light" w:hAnsi="Helvetica Light" w:cs="Helvetica Light"/>
+          <w:sz w:val="24"/>
+          <w:sz-cs w:val="24"/>
+        </w:rPr>
+        <w:t xml:space="preserve">|---|---|---|---|</w:t>
+      </w:r>
+    </w:p>
+    <w:p>
+      <w:pPr/>
+      <w:r>
+        <w:rPr>
+          <w:rFonts w:ascii="Helvetica Light" w:hAnsi="Helvetica Light" w:cs="Helvetica Light"/>
+          <w:sz w:val="24"/>
+          <w:sz-cs w:val="24"/>
+        </w:rPr>
+        <w:t xml:space="preserve">| Product media section | Partial+ | Multi-image input, drag-reorder + move controls, optional video URL, preview panel, payload sort-order persistence | Direct binary upload service + media optimization/CDN pipeline |</w:t>
       </w:r>
     </w:p>
     <w:sectPr/>

</xml_diff>

<commit_message>
Add product media upload pipeline with image optimization and categories
</commit_message>
<xml_diff>
--- a/masterrequirement.docx
+++ b/masterrequirement.docx
@@ -6162,6 +6162,83 @@
           <w:sz-cs w:val="24"/>
         </w:rPr>
         <w:t xml:space="preserve">| Product media section | Partial+ | Multi-image input, drag-reorder + move controls, optional video URL, preview panel, payload sort-order persistence | Direct binary upload service + media optimization/CDN pipeline |</w:t>
+      </w:r>
+    </w:p>
+    <w:p>
+      <w:pPr/>
+      <w:r>
+        <w:rPr>
+          <w:rFonts w:ascii="Helvetica Light" w:hAnsi="Helvetica Light" w:cs="Helvetica Light"/>
+          <w:sz w:val="24"/>
+          <w:sz-cs w:val="24"/>
+        </w:rPr>
+        <w:t xml:space="preserve"/>
+      </w:r>
+    </w:p>
+    <w:p>
+      <w:pPr/>
+      <w:r>
+        <w:rPr>
+          <w:rFonts w:ascii="Helvetica Light" w:hAnsi="Helvetica Light" w:cs="Helvetica Light"/>
+          <w:sz w:val="24"/>
+          <w:sz-cs w:val="24"/>
+        </w:rPr>
+        <w:t xml:space="preserve">## Product Upload + Category Wiring - 2026-02-21 update</w:t>
+      </w:r>
+    </w:p>
+    <w:p>
+      <w:pPr/>
+      <w:r>
+        <w:rPr>
+          <w:rFonts w:ascii="Helvetica Light" w:hAnsi="Helvetica Light" w:cs="Helvetica Light"/>
+          <w:sz w:val="24"/>
+          <w:sz-cs w:val="24"/>
+        </w:rPr>
+        <w:t xml:space="preserve">| Module | Status | Developed | Partial / Need to Develop |</w:t>
+      </w:r>
+    </w:p>
+    <w:p>
+      <w:pPr/>
+      <w:r>
+        <w:rPr>
+          <w:rFonts w:ascii="Helvetica Light" w:hAnsi="Helvetica Light" w:cs="Helvetica Light"/>
+          <w:sz w:val="24"/>
+          <w:sz-cs w:val="24"/>
+        </w:rPr>
+        <w:t xml:space="preserve">|---|---|---|---|</w:t>
+      </w:r>
+    </w:p>
+    <w:p>
+      <w:pPr/>
+      <w:r>
+        <w:rPr>
+          <w:rFonts w:ascii="Helvetica Light" w:hAnsi="Helvetica Light" w:cs="Helvetica Light"/>
+          <w:sz w:val="24"/>
+          <w:sz-cs w:val="24"/>
+        </w:rPr>
+        <w:t xml:space="preserve">| Direct product media pipeline | Developed | Product media upload API + URL ingestion API + tenancy checks + media persistence rows | Direct signed upload to object storage (browser-to-S3/R2) |</w:t>
+      </w:r>
+    </w:p>
+    <w:p>
+      <w:pPr/>
+      <w:r>
+        <w:rPr>
+          <w:rFonts w:ascii="Helvetica Light" w:hAnsi="Helvetica Light" w:cs="Helvetica Light"/>
+          <w:sz w:val="24"/>
+          <w:sz-cs w:val="24"/>
+        </w:rPr>
+        <w:t xml:space="preserve">| Image normalization | Developed | Automatic resize/normalize to 1200x1200 WebP for uploaded/fetched images | Optional per-theme/per-slot variant generation pipeline |</w:t>
+      </w:r>
+    </w:p>
+    <w:p>
+      <w:pPr/>
+      <w:r>
+        <w:rPr>
+          <w:rFonts w:ascii="Helvetica Light" w:hAnsi="Helvetica Light" w:cs="Helvetica Light"/>
+          <w:sz w:val="24"/>
+          <w:sz-cs w:val="24"/>
+        </w:rPr>
+        <w:t xml:space="preserve">| Product category UX | Developed | Category list filter + category select in product form + quick category create from dialog | Advanced category tree management UI |</w:t>
       </w:r>
     </w:p>
     <w:sectPr/>

</xml_diff>

<commit_message>
Enforce automatic product image normalization on save
</commit_message>
<xml_diff>
--- a/masterrequirement.docx
+++ b/masterrequirement.docx
@@ -6239,6 +6239,61 @@
           <w:sz-cs w:val="24"/>
         </w:rPr>
         <w:t xml:space="preserve">| Product category UX | Developed | Category list filter + category select in product form + quick category create from dialog | Advanced category tree management UI |</w:t>
+      </w:r>
+    </w:p>
+    <w:p>
+      <w:pPr/>
+      <w:r>
+        <w:rPr>
+          <w:rFonts w:ascii="Helvetica Light" w:hAnsi="Helvetica Light" w:cs="Helvetica Light"/>
+          <w:sz w:val="24"/>
+          <w:sz-cs w:val="24"/>
+        </w:rPr>
+        <w:t xml:space="preserve"/>
+      </w:r>
+    </w:p>
+    <w:p>
+      <w:pPr/>
+      <w:r>
+        <w:rPr>
+          <w:rFonts w:ascii="Helvetica Light" w:hAnsi="Helvetica Light" w:cs="Helvetica Light"/>
+          <w:sz w:val="24"/>
+          <w:sz-cs w:val="24"/>
+        </w:rPr>
+        <w:t xml:space="preserve">## Product Image Uniformity - 2026-02-21 update</w:t>
+      </w:r>
+    </w:p>
+    <w:p>
+      <w:pPr/>
+      <w:r>
+        <w:rPr>
+          <w:rFonts w:ascii="Helvetica Light" w:hAnsi="Helvetica Light" w:cs="Helvetica Light"/>
+          <w:sz w:val="24"/>
+          <w:sz-cs w:val="24"/>
+        </w:rPr>
+        <w:t xml:space="preserve">| Module | Status | Developed | Partial / Need to Develop |</w:t>
+      </w:r>
+    </w:p>
+    <w:p>
+      <w:pPr/>
+      <w:r>
+        <w:rPr>
+          <w:rFonts w:ascii="Helvetica Light" w:hAnsi="Helvetica Light" w:cs="Helvetica Light"/>
+          <w:sz w:val="24"/>
+          <w:sz-cs w:val="24"/>
+        </w:rPr>
+        <w:t xml:space="preserve">|---|---|---|---|</w:t>
+      </w:r>
+    </w:p>
+    <w:p>
+      <w:pPr/>
+      <w:r>
+        <w:rPr>
+          <w:rFonts w:ascii="Helvetica Light" w:hAnsi="Helvetica Light" w:cs="Helvetica Light"/>
+          <w:sz w:val="24"/>
+          <w:sz-cs w:val="24"/>
+        </w:rPr>
+        <w:t xml:space="preserve">| Automatic image optimization | Developed | External product image URLs are auto-fetched and normalized into same-size optimized assets on save (frontend + backend enforcement) | Background re-optimization job for legacy existing media |</w:t>
       </w:r>
     </w:p>
     <w:sectPr/>

</xml_diff>

<commit_message>
Add runtime CORS whitelist controls for platform and stores
</commit_message>
<xml_diff>
--- a/masterrequirement.docx
+++ b/masterrequirement.docx
@@ -6294,6 +6294,61 @@
           <w:sz-cs w:val="24"/>
         </w:rPr>
         <w:t xml:space="preserve">| Automatic image optimization | Developed | External product image URLs are auto-fetched and normalized into same-size optimized assets on save (frontend + backend enforcement) | Background re-optimization job for legacy existing media |</w:t>
+      </w:r>
+    </w:p>
+    <w:p>
+      <w:pPr/>
+      <w:r>
+        <w:rPr>
+          <w:rFonts w:ascii="Helvetica Light" w:hAnsi="Helvetica Light" w:cs="Helvetica Light"/>
+          <w:sz w:val="24"/>
+          <w:sz-cs w:val="24"/>
+        </w:rPr>
+        <w:t xml:space="preserve"/>
+      </w:r>
+    </w:p>
+    <w:p>
+      <w:pPr/>
+      <w:r>
+        <w:rPr>
+          <w:rFonts w:ascii="Helvetica Light" w:hAnsi="Helvetica Light" w:cs="Helvetica Light"/>
+          <w:sz w:val="24"/>
+          <w:sz-cs w:val="24"/>
+        </w:rPr>
+        <w:t xml:space="preserve">## Dynamic CORS Governance - 2026-02-21 update</w:t>
+      </w:r>
+    </w:p>
+    <w:p>
+      <w:pPr/>
+      <w:r>
+        <w:rPr>
+          <w:rFonts w:ascii="Helvetica Light" w:hAnsi="Helvetica Light" w:cs="Helvetica Light"/>
+          <w:sz w:val="24"/>
+          <w:sz-cs w:val="24"/>
+        </w:rPr>
+        <w:t xml:space="preserve">| Module | Status | Developed | Partial / Need to Develop |</w:t>
+      </w:r>
+    </w:p>
+    <w:p>
+      <w:pPr/>
+      <w:r>
+        <w:rPr>
+          <w:rFonts w:ascii="Helvetica Light" w:hAnsi="Helvetica Light" w:cs="Helvetica Light"/>
+          <w:sz w:val="24"/>
+          <w:sz-cs w:val="24"/>
+        </w:rPr>
+        <w:t xml:space="preserve">|---|---|---|---|</w:t>
+      </w:r>
+    </w:p>
+    <w:p>
+      <w:pPr/>
+      <w:r>
+        <w:rPr>
+          <w:rFonts w:ascii="Helvetica Light" w:hAnsi="Helvetica Light" w:cs="Helvetica Light"/>
+          <w:sz w:val="24"/>
+          <w:sz-cs w:val="24"/>
+        </w:rPr>
+        <w:t xml:space="preserve">| CORS whitelist management | Developed | Runtime CORS registry + platform CORS CSV + store-owner CORS CSV + wildcard host support | Per-origin usage analytics and CORS audit events |</w:t>
       </w:r>
     </w:p>
     <w:sectPr/>

</xml_diff>

<commit_message>
Fix product media compile error and bump ImageSharp
</commit_message>
<xml_diff>
--- a/masterrequirement.docx
+++ b/masterrequirement.docx
@@ -6349,6 +6349,61 @@
           <w:sz-cs w:val="24"/>
         </w:rPr>
         <w:t xml:space="preserve">| CORS whitelist management | Developed | Runtime CORS registry + platform CORS CSV + store-owner CORS CSV + wildcard host support | Per-origin usage analytics and CORS audit events |</w:t>
+      </w:r>
+    </w:p>
+    <w:p>
+      <w:pPr/>
+      <w:r>
+        <w:rPr>
+          <w:rFonts w:ascii="Helvetica Light" w:hAnsi="Helvetica Light" w:cs="Helvetica Light"/>
+          <w:sz w:val="24"/>
+          <w:sz-cs w:val="24"/>
+        </w:rPr>
+        <w:t xml:space="preserve"/>
+      </w:r>
+    </w:p>
+    <w:p>
+      <w:pPr/>
+      <w:r>
+        <w:rPr>
+          <w:rFonts w:ascii="Helvetica Light" w:hAnsi="Helvetica Light" w:cs="Helvetica Light"/>
+          <w:sz w:val="24"/>
+          <w:sz-cs w:val="24"/>
+        </w:rPr>
+        <w:t xml:space="preserve">## Build Stability Fix - 2026-02-21 update</w:t>
+      </w:r>
+    </w:p>
+    <w:p>
+      <w:pPr/>
+      <w:r>
+        <w:rPr>
+          <w:rFonts w:ascii="Helvetica Light" w:hAnsi="Helvetica Light" w:cs="Helvetica Light"/>
+          <w:sz w:val="24"/>
+          <w:sz-cs w:val="24"/>
+        </w:rPr>
+        <w:t xml:space="preserve">| Module | Status | Developed | Partial / Need to Develop |</w:t>
+      </w:r>
+    </w:p>
+    <w:p>
+      <w:pPr/>
+      <w:r>
+        <w:rPr>
+          <w:rFonts w:ascii="Helvetica Light" w:hAnsi="Helvetica Light" w:cs="Helvetica Light"/>
+          <w:sz w:val="24"/>
+          <w:sz-cs w:val="24"/>
+        </w:rPr>
+        <w:t xml:space="preserve">|---|---|---|---|</w:t>
+      </w:r>
+    </w:p>
+    <w:p>
+      <w:pPr/>
+      <w:r>
+        <w:rPr>
+          <w:rFonts w:ascii="Helvetica Light" w:hAnsi="Helvetica Light" w:cs="Helvetica Light"/>
+          <w:sz w:val="24"/>
+          <w:sz-cs w:val="24"/>
+        </w:rPr>
+        <w:t xml:space="preserve">| Product media build path | Developed | Fixed CS0266 compile blocker in product normalization assignment | Clean up nullable warning in CSRF middleware |</w:t>
       </w:r>
     </w:p>
     <w:sectPr/>

</xml_diff>

<commit_message>
Fix permanent store binding and store CORS save flow
</commit_message>
<xml_diff>
--- a/masterrequirement.docx
+++ b/masterrequirement.docx
@@ -6404,6 +6404,61 @@
           <w:sz-cs w:val="24"/>
         </w:rPr>
         <w:t xml:space="preserve">| Product media build path | Developed | Fixed CS0266 compile blocker in product normalization assignment | Clean up nullable warning in CSRF middleware |</w:t>
+      </w:r>
+    </w:p>
+    <w:p>
+      <w:pPr/>
+      <w:r>
+        <w:rPr>
+          <w:rFonts w:ascii="Helvetica Light" w:hAnsi="Helvetica Light" w:cs="Helvetica Light"/>
+          <w:sz w:val="24"/>
+          <w:sz-cs w:val="24"/>
+        </w:rPr>
+        <w:t xml:space="preserve"/>
+      </w:r>
+    </w:p>
+    <w:p>
+      <w:pPr/>
+      <w:r>
+        <w:rPr>
+          <w:rFonts w:ascii="Helvetica Light" w:hAnsi="Helvetica Light" w:cs="Helvetica Light"/>
+          <w:sz w:val="24"/>
+          <w:sz-cs w:val="24"/>
+        </w:rPr>
+        <w:t xml:space="preserve">## Store Context Stability - 2026-02-21 update</w:t>
+      </w:r>
+    </w:p>
+    <w:p>
+      <w:pPr/>
+      <w:r>
+        <w:rPr>
+          <w:rFonts w:ascii="Helvetica Light" w:hAnsi="Helvetica Light" w:cs="Helvetica Light"/>
+          <w:sz w:val="24"/>
+          <w:sz-cs w:val="24"/>
+        </w:rPr>
+        <w:t xml:space="preserve">| Module | Status | Developed | Partial / Need to Develop |</w:t>
+      </w:r>
+    </w:p>
+    <w:p>
+      <w:pPr/>
+      <w:r>
+        <w:rPr>
+          <w:rFonts w:ascii="Helvetica Light" w:hAnsi="Helvetica Light" w:cs="Helvetica Light"/>
+          <w:sz w:val="24"/>
+          <w:sz-cs w:val="24"/>
+        </w:rPr>
+        <w:t xml:space="preserve">|---|---|---|---|</w:t>
+      </w:r>
+    </w:p>
+    <w:p>
+      <w:pPr/>
+      <w:r>
+        <w:rPr>
+          <w:rFonts w:ascii="Helvetica Light" w:hAnsi="Helvetica Light" w:cs="Helvetica Light"/>
+          <w:sz w:val="24"/>
+          <w:sz-cs w:val="24"/>
+        </w:rPr>
+        <w:t xml:space="preserve">| Active store auto-binding | Developed | Login tenancy now returns current store id; frontend active-store hook auto-binds store context from auth/access + stores list | Multi-store explicit switch memory per user/device |</w:t>
       </w:r>
     </w:p>
     <w:sectPr/>

</xml_diff>